<commit_message>
- Chuẩn bị đặc tả UC_13 v1.0
</commit_message>
<xml_diff>
--- a/Docs/Requirement/DD_RFID_UC-Specification_v1.0_(alpha1).docx
+++ b/Docs/Requirement/DD_RFID_UC-Specification_v1.0_(alpha1).docx
@@ -7488,8 +7488,6 @@
               </w:rPr>
               <w:t xml:space="preserve"> tại đây.</w:t>
             </w:r>
-            <w:bookmarkStart w:id="17" w:name="_GoBack"/>
-            <w:bookmarkEnd w:id="17"/>
           </w:p>
           <w:p>
             <w:pPr>
@@ -7556,16 +7554,16 @@
         <w:pStyle w:val="Demuccap1"/>
         <w:outlineLvl w:val="0"/>
       </w:pPr>
-      <w:bookmarkStart w:id="18" w:name="UC_11"/>
-      <w:bookmarkStart w:id="19" w:name="_Toc487891470"/>
+      <w:bookmarkStart w:id="17" w:name="UC_11"/>
+      <w:bookmarkStart w:id="18" w:name="_Toc487891470"/>
       <w:r>
         <w:t>Tạo biểu đồ thống kê</w:t>
       </w:r>
-      <w:bookmarkEnd w:id="18"/>
+      <w:bookmarkEnd w:id="17"/>
       <w:r>
         <w:t>:</w:t>
       </w:r>
-      <w:bookmarkEnd w:id="19"/>
+      <w:bookmarkEnd w:id="18"/>
     </w:p>
     <w:tbl>
       <w:tblPr>
@@ -7915,16 +7913,16 @@
         <w:pStyle w:val="Demuccap1"/>
         <w:outlineLvl w:val="0"/>
       </w:pPr>
-      <w:bookmarkStart w:id="20" w:name="UC_12"/>
-      <w:bookmarkStart w:id="21" w:name="_Toc487891471"/>
+      <w:bookmarkStart w:id="19" w:name="UC_12"/>
+      <w:bookmarkStart w:id="20" w:name="_Toc487891471"/>
       <w:r>
         <w:t>Xuất danh sách kết quả</w:t>
       </w:r>
-      <w:bookmarkEnd w:id="20"/>
+      <w:bookmarkEnd w:id="19"/>
       <w:r>
         <w:t>:</w:t>
       </w:r>
-      <w:bookmarkEnd w:id="21"/>
+      <w:bookmarkEnd w:id="20"/>
     </w:p>
     <w:tbl>
       <w:tblPr>
@@ -8288,12 +8286,272 @@
         <w:pStyle w:val="Demuccap1"/>
         <w:outlineLvl w:val="0"/>
       </w:pPr>
-      <w:bookmarkStart w:id="22" w:name="_Toc487891472"/>
+      <w:bookmarkStart w:id="21" w:name="_Toc487891472"/>
       <w:r>
         <w:t>Đăng ký thẻ:</w:t>
       </w:r>
-      <w:bookmarkEnd w:id="22"/>
+      <w:bookmarkEnd w:id="21"/>
     </w:p>
+    <w:tbl>
+      <w:tblPr>
+        <w:tblStyle w:val="ListTable3-Accent5"/>
+        <w:tblW w:w="0" w:type="auto"/>
+        <w:tblBorders>
+          <w:insideH w:val="single" w:sz="4" w:space="0" w:color="4472C4" w:themeColor="accent5"/>
+          <w:insideV w:val="single" w:sz="4" w:space="0" w:color="4472C4" w:themeColor="accent5"/>
+        </w:tblBorders>
+        <w:tblLook w:val="04A0" w:firstRow="1" w:lastRow="0" w:firstColumn="1" w:lastColumn="0" w:noHBand="0" w:noVBand="1"/>
+      </w:tblPr>
+      <w:tblGrid>
+        <w:gridCol w:w="8210"/>
+      </w:tblGrid>
+      <w:tr>
+        <w:trPr>
+          <w:cnfStyle w:val="100000000000" w:firstRow="1" w:lastRow="0" w:firstColumn="0" w:lastColumn="0" w:oddVBand="0" w:evenVBand="0" w:oddHBand="0" w:evenHBand="0" w:firstRowFirstColumn="0" w:firstRowLastColumn="0" w:lastRowFirstColumn="0" w:lastRowLastColumn="0"/>
+        </w:trPr>
+        <w:tc>
+          <w:tcPr>
+            <w:cnfStyle w:val="001000000100" w:firstRow="0" w:lastRow="0" w:firstColumn="1" w:lastColumn="0" w:oddVBand="0" w:evenVBand="0" w:oddHBand="0" w:evenHBand="0" w:firstRowFirstColumn="1" w:firstRowLastColumn="0" w:lastRowFirstColumn="0" w:lastRowLastColumn="0"/>
+            <w:tcW w:w="9350" w:type="dxa"/>
+            <w:tcBorders>
+              <w:bottom w:val="none" w:sz="0" w:space="0" w:color="auto"/>
+              <w:right w:val="none" w:sz="0" w:space="0" w:color="auto"/>
+            </w:tcBorders>
+          </w:tcPr>
+          <w:p>
+            <w:pPr>
+              <w:pStyle w:val="ListParagraph1"/>
+              <w:ind w:left="0" w:firstLine="0"/>
+            </w:pPr>
+            <w:r>
+              <w:t>Mã số</w:t>
+            </w:r>
+            <w:r>
+              <w:t>: UC</w:t>
+            </w:r>
+            <w:r>
+              <w:t>_</w:t>
+            </w:r>
+            <w:r>
+              <w:t>13</w:t>
+            </w:r>
+          </w:p>
+        </w:tc>
+      </w:tr>
+      <w:tr>
+        <w:trPr>
+          <w:cnfStyle w:val="000000100000" w:firstRow="0" w:lastRow="0" w:firstColumn="0" w:lastColumn="0" w:oddVBand="0" w:evenVBand="0" w:oddHBand="1" w:evenHBand="0" w:firstRowFirstColumn="0" w:firstRowLastColumn="0" w:lastRowFirstColumn="0" w:lastRowLastColumn="0"/>
+        </w:trPr>
+        <w:tc>
+          <w:tcPr>
+            <w:cnfStyle w:val="001000000000" w:firstRow="0" w:lastRow="0" w:firstColumn="1" w:lastColumn="0" w:oddVBand="0" w:evenVBand="0" w:oddHBand="0" w:evenHBand="0" w:firstRowFirstColumn="0" w:firstRowLastColumn="0" w:lastRowFirstColumn="0" w:lastRowLastColumn="0"/>
+            <w:tcW w:w="9350" w:type="dxa"/>
+            <w:tcBorders>
+              <w:top w:val="none" w:sz="0" w:space="0" w:color="auto"/>
+              <w:bottom w:val="none" w:sz="0" w:space="0" w:color="auto"/>
+              <w:right w:val="none" w:sz="0" w:space="0" w:color="auto"/>
+            </w:tcBorders>
+          </w:tcPr>
+          <w:p>
+            <w:pPr>
+              <w:pStyle w:val="ListParagraph1"/>
+              <w:ind w:left="0" w:firstLine="0"/>
+              <w:rPr>
+                <w:b w:val="0"/>
+              </w:rPr>
+            </w:pPr>
+            <w:r>
+              <w:t>Tên Use Case:</w:t>
+            </w:r>
+            <w:r>
+              <w:rPr>
+                <w:b w:val="0"/>
+              </w:rPr>
+              <w:t xml:space="preserve"> </w:t>
+            </w:r>
+            <w:r>
+              <w:rPr>
+                <w:b w:val="0"/>
+              </w:rPr>
+              <w:t>Đăng ký thẻ.</w:t>
+            </w:r>
+            <w:bookmarkStart w:id="22" w:name="_GoBack"/>
+            <w:bookmarkEnd w:id="22"/>
+          </w:p>
+        </w:tc>
+      </w:tr>
+      <w:tr>
+        <w:tc>
+          <w:tcPr>
+            <w:cnfStyle w:val="001000000000" w:firstRow="0" w:lastRow="0" w:firstColumn="1" w:lastColumn="0" w:oddVBand="0" w:evenVBand="0" w:oddHBand="0" w:evenHBand="0" w:firstRowFirstColumn="0" w:firstRowLastColumn="0" w:lastRowFirstColumn="0" w:lastRowLastColumn="0"/>
+            <w:tcW w:w="9350" w:type="dxa"/>
+            <w:tcBorders>
+              <w:right w:val="none" w:sz="0" w:space="0" w:color="auto"/>
+            </w:tcBorders>
+          </w:tcPr>
+          <w:p>
+            <w:pPr>
+              <w:pStyle w:val="ListParagraph1"/>
+              <w:ind w:left="0" w:firstLine="0"/>
+              <w:rPr>
+                <w:b w:val="0"/>
+              </w:rPr>
+            </w:pPr>
+            <w:r>
+              <w:t>Mô tả:</w:t>
+            </w:r>
+            <w:r>
+              <w:rPr>
+                <w:b w:val="0"/>
+              </w:rPr>
+              <w:t xml:space="preserve"> </w:t>
+            </w:r>
+          </w:p>
+        </w:tc>
+      </w:tr>
+      <w:tr>
+        <w:trPr>
+          <w:cnfStyle w:val="000000100000" w:firstRow="0" w:lastRow="0" w:firstColumn="0" w:lastColumn="0" w:oddVBand="0" w:evenVBand="0" w:oddHBand="1" w:evenHBand="0" w:firstRowFirstColumn="0" w:firstRowLastColumn="0" w:lastRowFirstColumn="0" w:lastRowLastColumn="0"/>
+        </w:trPr>
+        <w:tc>
+          <w:tcPr>
+            <w:cnfStyle w:val="001000000000" w:firstRow="0" w:lastRow="0" w:firstColumn="1" w:lastColumn="0" w:oddVBand="0" w:evenVBand="0" w:oddHBand="0" w:evenHBand="0" w:firstRowFirstColumn="0" w:firstRowLastColumn="0" w:lastRowFirstColumn="0" w:lastRowLastColumn="0"/>
+            <w:tcW w:w="9350" w:type="dxa"/>
+            <w:tcBorders>
+              <w:top w:val="none" w:sz="0" w:space="0" w:color="auto"/>
+              <w:bottom w:val="none" w:sz="0" w:space="0" w:color="auto"/>
+              <w:right w:val="none" w:sz="0" w:space="0" w:color="auto"/>
+            </w:tcBorders>
+          </w:tcPr>
+          <w:p>
+            <w:pPr>
+              <w:pStyle w:val="ListParagraph1"/>
+              <w:ind w:left="0" w:firstLine="0"/>
+              <w:rPr>
+                <w:b w:val="0"/>
+              </w:rPr>
+            </w:pPr>
+            <w:r>
+              <w:t>Actor chính:</w:t>
+            </w:r>
+            <w:r>
+              <w:rPr>
+                <w:b w:val="0"/>
+              </w:rPr>
+              <w:t xml:space="preserve"> </w:t>
+            </w:r>
+          </w:p>
+        </w:tc>
+      </w:tr>
+      <w:tr>
+        <w:tc>
+          <w:tcPr>
+            <w:cnfStyle w:val="001000000000" w:firstRow="0" w:lastRow="0" w:firstColumn="1" w:lastColumn="0" w:oddVBand="0" w:evenVBand="0" w:oddHBand="0" w:evenHBand="0" w:firstRowFirstColumn="0" w:firstRowLastColumn="0" w:lastRowFirstColumn="0" w:lastRowLastColumn="0"/>
+            <w:tcW w:w="9350" w:type="dxa"/>
+            <w:tcBorders>
+              <w:bottom w:val="single" w:sz="4" w:space="0" w:color="4472C4" w:themeColor="accent5"/>
+              <w:right w:val="none" w:sz="0" w:space="0" w:color="auto"/>
+            </w:tcBorders>
+          </w:tcPr>
+          <w:p>
+            <w:pPr>
+              <w:pStyle w:val="ListParagraph1"/>
+              <w:ind w:left="0" w:firstLine="0"/>
+              <w:rPr>
+                <w:b w:val="0"/>
+              </w:rPr>
+            </w:pPr>
+            <w:r>
+              <w:t>Tiền điều kiện:</w:t>
+            </w:r>
+            <w:r>
+              <w:rPr>
+                <w:b w:val="0"/>
+              </w:rPr>
+              <w:t xml:space="preserve"> </w:t>
+            </w:r>
+          </w:p>
+        </w:tc>
+      </w:tr>
+      <w:tr>
+        <w:trPr>
+          <w:cnfStyle w:val="000000100000" w:firstRow="0" w:lastRow="0" w:firstColumn="0" w:lastColumn="0" w:oddVBand="0" w:evenVBand="0" w:oddHBand="1" w:evenHBand="0" w:firstRowFirstColumn="0" w:firstRowLastColumn="0" w:lastRowFirstColumn="0" w:lastRowLastColumn="0"/>
+        </w:trPr>
+        <w:tc>
+          <w:tcPr>
+            <w:cnfStyle w:val="001000000000" w:firstRow="0" w:lastRow="0" w:firstColumn="1" w:lastColumn="0" w:oddVBand="0" w:evenVBand="0" w:oddHBand="0" w:evenHBand="0" w:firstRowFirstColumn="0" w:firstRowLastColumn="0" w:lastRowFirstColumn="0" w:lastRowLastColumn="0"/>
+            <w:tcW w:w="9350" w:type="dxa"/>
+            <w:tcBorders>
+              <w:right w:val="single" w:sz="4" w:space="0" w:color="4472C4" w:themeColor="accent5"/>
+            </w:tcBorders>
+          </w:tcPr>
+          <w:p>
+            <w:pPr>
+              <w:pStyle w:val="ListParagraph1"/>
+              <w:ind w:left="0" w:firstLine="0"/>
+              <w:rPr>
+                <w:b w:val="0"/>
+              </w:rPr>
+            </w:pPr>
+            <w:r>
+              <w:t xml:space="preserve">Cách kích hoạt: </w:t>
+            </w:r>
+          </w:p>
+        </w:tc>
+      </w:tr>
+      <w:tr>
+        <w:tc>
+          <w:tcPr>
+            <w:cnfStyle w:val="001000000000" w:firstRow="0" w:lastRow="0" w:firstColumn="1" w:lastColumn="0" w:oddVBand="0" w:evenVBand="0" w:oddHBand="0" w:evenHBand="0" w:firstRowFirstColumn="0" w:firstRowLastColumn="0" w:lastRowFirstColumn="0" w:lastRowLastColumn="0"/>
+            <w:tcW w:w="9350" w:type="dxa"/>
+            <w:tcBorders>
+              <w:right w:val="none" w:sz="0" w:space="0" w:color="auto"/>
+            </w:tcBorders>
+          </w:tcPr>
+          <w:p>
+            <w:pPr>
+              <w:pStyle w:val="ListParagraph1"/>
+              <w:ind w:left="0" w:firstLine="0"/>
+            </w:pPr>
+            <w:r>
+              <w:t>Các luồng xử lý:</w:t>
+            </w:r>
+          </w:p>
+        </w:tc>
+      </w:tr>
+      <w:tr>
+        <w:trPr>
+          <w:cnfStyle w:val="000000100000" w:firstRow="0" w:lastRow="0" w:firstColumn="0" w:lastColumn="0" w:oddVBand="0" w:evenVBand="0" w:oddHBand="1" w:evenHBand="0" w:firstRowFirstColumn="0" w:firstRowLastColumn="0" w:lastRowFirstColumn="0" w:lastRowLastColumn="0"/>
+        </w:trPr>
+        <w:tc>
+          <w:tcPr>
+            <w:cnfStyle w:val="001000000000" w:firstRow="0" w:lastRow="0" w:firstColumn="1" w:lastColumn="0" w:oddVBand="0" w:evenVBand="0" w:oddHBand="0" w:evenHBand="0" w:firstRowFirstColumn="0" w:firstRowLastColumn="0" w:lastRowFirstColumn="0" w:lastRowLastColumn="0"/>
+            <w:tcW w:w="9350" w:type="dxa"/>
+            <w:tcBorders>
+              <w:right w:val="none" w:sz="0" w:space="0" w:color="auto"/>
+            </w:tcBorders>
+          </w:tcPr>
+          <w:p>
+            <w:pPr>
+              <w:pStyle w:val="ListParagraph1"/>
+              <w:ind w:left="0" w:firstLine="0"/>
+              <w:rPr>
+                <w:b w:val="0"/>
+              </w:rPr>
+            </w:pPr>
+            <w:r>
+              <w:t>Hậu điều kiện:</w:t>
+            </w:r>
+            <w:r>
+              <w:rPr>
+                <w:b w:val="0"/>
+              </w:rPr>
+              <w:t xml:space="preserve"> </w:t>
+            </w:r>
+          </w:p>
+        </w:tc>
+      </w:tr>
+    </w:tbl>
     <w:p>
       <w:pPr>
         <w:ind w:left="0" w:firstLine="0"/>
@@ -8310,6 +8568,256 @@
       </w:r>
       <w:bookmarkEnd w:id="23"/>
     </w:p>
+    <w:tbl>
+      <w:tblPr>
+        <w:tblStyle w:val="ListTable3-Accent5"/>
+        <w:tblW w:w="0" w:type="auto"/>
+        <w:tblBorders>
+          <w:insideH w:val="single" w:sz="4" w:space="0" w:color="4472C4" w:themeColor="accent5"/>
+          <w:insideV w:val="single" w:sz="4" w:space="0" w:color="4472C4" w:themeColor="accent5"/>
+        </w:tblBorders>
+        <w:tblLook w:val="04A0" w:firstRow="1" w:lastRow="0" w:firstColumn="1" w:lastColumn="0" w:noHBand="0" w:noVBand="1"/>
+      </w:tblPr>
+      <w:tblGrid>
+        <w:gridCol w:w="8210"/>
+      </w:tblGrid>
+      <w:tr>
+        <w:trPr>
+          <w:cnfStyle w:val="100000000000" w:firstRow="1" w:lastRow="0" w:firstColumn="0" w:lastColumn="0" w:oddVBand="0" w:evenVBand="0" w:oddHBand="0" w:evenHBand="0" w:firstRowFirstColumn="0" w:firstRowLastColumn="0" w:lastRowFirstColumn="0" w:lastRowLastColumn="0"/>
+        </w:trPr>
+        <w:tc>
+          <w:tcPr>
+            <w:cnfStyle w:val="001000000100" w:firstRow="0" w:lastRow="0" w:firstColumn="1" w:lastColumn="0" w:oddVBand="0" w:evenVBand="0" w:oddHBand="0" w:evenHBand="0" w:firstRowFirstColumn="1" w:firstRowLastColumn="0" w:lastRowFirstColumn="0" w:lastRowLastColumn="0"/>
+            <w:tcW w:w="9350" w:type="dxa"/>
+            <w:tcBorders>
+              <w:bottom w:val="none" w:sz="0" w:space="0" w:color="auto"/>
+              <w:right w:val="none" w:sz="0" w:space="0" w:color="auto"/>
+            </w:tcBorders>
+          </w:tcPr>
+          <w:p>
+            <w:pPr>
+              <w:pStyle w:val="ListParagraph1"/>
+              <w:ind w:left="0" w:firstLine="0"/>
+            </w:pPr>
+            <w:r>
+              <w:t>Mã số</w:t>
+            </w:r>
+            <w:r>
+              <w:t>: UC</w:t>
+            </w:r>
+            <w:r>
+              <w:t>_</w:t>
+            </w:r>
+          </w:p>
+        </w:tc>
+      </w:tr>
+      <w:tr>
+        <w:trPr>
+          <w:cnfStyle w:val="000000100000" w:firstRow="0" w:lastRow="0" w:firstColumn="0" w:lastColumn="0" w:oddVBand="0" w:evenVBand="0" w:oddHBand="1" w:evenHBand="0" w:firstRowFirstColumn="0" w:firstRowLastColumn="0" w:lastRowFirstColumn="0" w:lastRowLastColumn="0"/>
+        </w:trPr>
+        <w:tc>
+          <w:tcPr>
+            <w:cnfStyle w:val="001000000000" w:firstRow="0" w:lastRow="0" w:firstColumn="1" w:lastColumn="0" w:oddVBand="0" w:evenVBand="0" w:oddHBand="0" w:evenHBand="0" w:firstRowFirstColumn="0" w:firstRowLastColumn="0" w:lastRowFirstColumn="0" w:lastRowLastColumn="0"/>
+            <w:tcW w:w="9350" w:type="dxa"/>
+            <w:tcBorders>
+              <w:top w:val="none" w:sz="0" w:space="0" w:color="auto"/>
+              <w:bottom w:val="none" w:sz="0" w:space="0" w:color="auto"/>
+              <w:right w:val="none" w:sz="0" w:space="0" w:color="auto"/>
+            </w:tcBorders>
+          </w:tcPr>
+          <w:p>
+            <w:pPr>
+              <w:pStyle w:val="ListParagraph1"/>
+              <w:ind w:left="0" w:firstLine="0"/>
+              <w:rPr>
+                <w:b w:val="0"/>
+              </w:rPr>
+            </w:pPr>
+            <w:r>
+              <w:t>Tên Use Case:</w:t>
+            </w:r>
+            <w:r>
+              <w:rPr>
+                <w:b w:val="0"/>
+              </w:rPr>
+              <w:t xml:space="preserve"> </w:t>
+            </w:r>
+          </w:p>
+        </w:tc>
+      </w:tr>
+      <w:tr>
+        <w:tc>
+          <w:tcPr>
+            <w:cnfStyle w:val="001000000000" w:firstRow="0" w:lastRow="0" w:firstColumn="1" w:lastColumn="0" w:oddVBand="0" w:evenVBand="0" w:oddHBand="0" w:evenHBand="0" w:firstRowFirstColumn="0" w:firstRowLastColumn="0" w:lastRowFirstColumn="0" w:lastRowLastColumn="0"/>
+            <w:tcW w:w="9350" w:type="dxa"/>
+            <w:tcBorders>
+              <w:right w:val="none" w:sz="0" w:space="0" w:color="auto"/>
+            </w:tcBorders>
+          </w:tcPr>
+          <w:p>
+            <w:pPr>
+              <w:pStyle w:val="ListParagraph1"/>
+              <w:ind w:left="0" w:firstLine="0"/>
+              <w:rPr>
+                <w:b w:val="0"/>
+              </w:rPr>
+            </w:pPr>
+            <w:r>
+              <w:lastRenderedPageBreak/>
+              <w:t>Mô tả:</w:t>
+            </w:r>
+            <w:r>
+              <w:rPr>
+                <w:b w:val="0"/>
+              </w:rPr>
+              <w:t xml:space="preserve"> </w:t>
+            </w:r>
+          </w:p>
+        </w:tc>
+      </w:tr>
+      <w:tr>
+        <w:trPr>
+          <w:cnfStyle w:val="000000100000" w:firstRow="0" w:lastRow="0" w:firstColumn="0" w:lastColumn="0" w:oddVBand="0" w:evenVBand="0" w:oddHBand="1" w:evenHBand="0" w:firstRowFirstColumn="0" w:firstRowLastColumn="0" w:lastRowFirstColumn="0" w:lastRowLastColumn="0"/>
+        </w:trPr>
+        <w:tc>
+          <w:tcPr>
+            <w:cnfStyle w:val="001000000000" w:firstRow="0" w:lastRow="0" w:firstColumn="1" w:lastColumn="0" w:oddVBand="0" w:evenVBand="0" w:oddHBand="0" w:evenHBand="0" w:firstRowFirstColumn="0" w:firstRowLastColumn="0" w:lastRowFirstColumn="0" w:lastRowLastColumn="0"/>
+            <w:tcW w:w="9350" w:type="dxa"/>
+            <w:tcBorders>
+              <w:top w:val="none" w:sz="0" w:space="0" w:color="auto"/>
+              <w:bottom w:val="none" w:sz="0" w:space="0" w:color="auto"/>
+              <w:right w:val="none" w:sz="0" w:space="0" w:color="auto"/>
+            </w:tcBorders>
+          </w:tcPr>
+          <w:p>
+            <w:pPr>
+              <w:pStyle w:val="ListParagraph1"/>
+              <w:ind w:left="0" w:firstLine="0"/>
+              <w:rPr>
+                <w:b w:val="0"/>
+              </w:rPr>
+            </w:pPr>
+            <w:r>
+              <w:t>Actor chính:</w:t>
+            </w:r>
+            <w:r>
+              <w:rPr>
+                <w:b w:val="0"/>
+              </w:rPr>
+              <w:t xml:space="preserve"> </w:t>
+            </w:r>
+          </w:p>
+        </w:tc>
+      </w:tr>
+      <w:tr>
+        <w:tc>
+          <w:tcPr>
+            <w:cnfStyle w:val="001000000000" w:firstRow="0" w:lastRow="0" w:firstColumn="1" w:lastColumn="0" w:oddVBand="0" w:evenVBand="0" w:oddHBand="0" w:evenHBand="0" w:firstRowFirstColumn="0" w:firstRowLastColumn="0" w:lastRowFirstColumn="0" w:lastRowLastColumn="0"/>
+            <w:tcW w:w="9350" w:type="dxa"/>
+            <w:tcBorders>
+              <w:bottom w:val="single" w:sz="4" w:space="0" w:color="4472C4" w:themeColor="accent5"/>
+              <w:right w:val="none" w:sz="0" w:space="0" w:color="auto"/>
+            </w:tcBorders>
+          </w:tcPr>
+          <w:p>
+            <w:pPr>
+              <w:pStyle w:val="ListParagraph1"/>
+              <w:ind w:left="0" w:firstLine="0"/>
+              <w:rPr>
+                <w:b w:val="0"/>
+              </w:rPr>
+            </w:pPr>
+            <w:r>
+              <w:t>Tiền điều kiện:</w:t>
+            </w:r>
+            <w:r>
+              <w:rPr>
+                <w:b w:val="0"/>
+              </w:rPr>
+              <w:t xml:space="preserve"> </w:t>
+            </w:r>
+          </w:p>
+        </w:tc>
+      </w:tr>
+      <w:tr>
+        <w:trPr>
+          <w:cnfStyle w:val="000000100000" w:firstRow="0" w:lastRow="0" w:firstColumn="0" w:lastColumn="0" w:oddVBand="0" w:evenVBand="0" w:oddHBand="1" w:evenHBand="0" w:firstRowFirstColumn="0" w:firstRowLastColumn="0" w:lastRowFirstColumn="0" w:lastRowLastColumn="0"/>
+        </w:trPr>
+        <w:tc>
+          <w:tcPr>
+            <w:cnfStyle w:val="001000000000" w:firstRow="0" w:lastRow="0" w:firstColumn="1" w:lastColumn="0" w:oddVBand="0" w:evenVBand="0" w:oddHBand="0" w:evenHBand="0" w:firstRowFirstColumn="0" w:firstRowLastColumn="0" w:lastRowFirstColumn="0" w:lastRowLastColumn="0"/>
+            <w:tcW w:w="9350" w:type="dxa"/>
+            <w:tcBorders>
+              <w:right w:val="single" w:sz="4" w:space="0" w:color="4472C4" w:themeColor="accent5"/>
+            </w:tcBorders>
+          </w:tcPr>
+          <w:p>
+            <w:pPr>
+              <w:pStyle w:val="ListParagraph1"/>
+              <w:ind w:left="0" w:firstLine="0"/>
+              <w:rPr>
+                <w:b w:val="0"/>
+              </w:rPr>
+            </w:pPr>
+            <w:r>
+              <w:t xml:space="preserve">Cách kích hoạt: </w:t>
+            </w:r>
+          </w:p>
+        </w:tc>
+      </w:tr>
+      <w:tr>
+        <w:tc>
+          <w:tcPr>
+            <w:cnfStyle w:val="001000000000" w:firstRow="0" w:lastRow="0" w:firstColumn="1" w:lastColumn="0" w:oddVBand="0" w:evenVBand="0" w:oddHBand="0" w:evenHBand="0" w:firstRowFirstColumn="0" w:firstRowLastColumn="0" w:lastRowFirstColumn="0" w:lastRowLastColumn="0"/>
+            <w:tcW w:w="9350" w:type="dxa"/>
+            <w:tcBorders>
+              <w:right w:val="none" w:sz="0" w:space="0" w:color="auto"/>
+            </w:tcBorders>
+          </w:tcPr>
+          <w:p>
+            <w:pPr>
+              <w:pStyle w:val="ListParagraph1"/>
+              <w:ind w:left="0" w:firstLine="0"/>
+            </w:pPr>
+            <w:r>
+              <w:t>Các luồng xử lý:</w:t>
+            </w:r>
+          </w:p>
+        </w:tc>
+      </w:tr>
+      <w:tr>
+        <w:trPr>
+          <w:cnfStyle w:val="000000100000" w:firstRow="0" w:lastRow="0" w:firstColumn="0" w:lastColumn="0" w:oddVBand="0" w:evenVBand="0" w:oddHBand="1" w:evenHBand="0" w:firstRowFirstColumn="0" w:firstRowLastColumn="0" w:lastRowFirstColumn="0" w:lastRowLastColumn="0"/>
+        </w:trPr>
+        <w:tc>
+          <w:tcPr>
+            <w:cnfStyle w:val="001000000000" w:firstRow="0" w:lastRow="0" w:firstColumn="1" w:lastColumn="0" w:oddVBand="0" w:evenVBand="0" w:oddHBand="0" w:evenHBand="0" w:firstRowFirstColumn="0" w:firstRowLastColumn="0" w:lastRowFirstColumn="0" w:lastRowLastColumn="0"/>
+            <w:tcW w:w="9350" w:type="dxa"/>
+            <w:tcBorders>
+              <w:right w:val="none" w:sz="0" w:space="0" w:color="auto"/>
+            </w:tcBorders>
+          </w:tcPr>
+          <w:p>
+            <w:pPr>
+              <w:pStyle w:val="ListParagraph1"/>
+              <w:ind w:left="0" w:firstLine="0"/>
+              <w:rPr>
+                <w:b w:val="0"/>
+              </w:rPr>
+            </w:pPr>
+            <w:r>
+              <w:t>Hậu điều kiện:</w:t>
+            </w:r>
+            <w:r>
+              <w:rPr>
+                <w:b w:val="0"/>
+              </w:rPr>
+              <w:t xml:space="preserve"> </w:t>
+            </w:r>
+          </w:p>
+        </w:tc>
+      </w:tr>
+    </w:tbl>
     <w:p>
       <w:pPr>
         <w:ind w:left="0" w:firstLine="0"/>
@@ -8329,6 +8837,255 @@
       </w:r>
       <w:bookmarkEnd w:id="24"/>
     </w:p>
+    <w:tbl>
+      <w:tblPr>
+        <w:tblStyle w:val="ListTable3-Accent5"/>
+        <w:tblW w:w="0" w:type="auto"/>
+        <w:tblBorders>
+          <w:insideH w:val="single" w:sz="4" w:space="0" w:color="4472C4" w:themeColor="accent5"/>
+          <w:insideV w:val="single" w:sz="4" w:space="0" w:color="4472C4" w:themeColor="accent5"/>
+        </w:tblBorders>
+        <w:tblLook w:val="04A0" w:firstRow="1" w:lastRow="0" w:firstColumn="1" w:lastColumn="0" w:noHBand="0" w:noVBand="1"/>
+      </w:tblPr>
+      <w:tblGrid>
+        <w:gridCol w:w="8210"/>
+      </w:tblGrid>
+      <w:tr>
+        <w:trPr>
+          <w:cnfStyle w:val="100000000000" w:firstRow="1" w:lastRow="0" w:firstColumn="0" w:lastColumn="0" w:oddVBand="0" w:evenVBand="0" w:oddHBand="0" w:evenHBand="0" w:firstRowFirstColumn="0" w:firstRowLastColumn="0" w:lastRowFirstColumn="0" w:lastRowLastColumn="0"/>
+        </w:trPr>
+        <w:tc>
+          <w:tcPr>
+            <w:cnfStyle w:val="001000000100" w:firstRow="0" w:lastRow="0" w:firstColumn="1" w:lastColumn="0" w:oddVBand="0" w:evenVBand="0" w:oddHBand="0" w:evenHBand="0" w:firstRowFirstColumn="1" w:firstRowLastColumn="0" w:lastRowFirstColumn="0" w:lastRowLastColumn="0"/>
+            <w:tcW w:w="9350" w:type="dxa"/>
+            <w:tcBorders>
+              <w:bottom w:val="none" w:sz="0" w:space="0" w:color="auto"/>
+              <w:right w:val="none" w:sz="0" w:space="0" w:color="auto"/>
+            </w:tcBorders>
+          </w:tcPr>
+          <w:p>
+            <w:pPr>
+              <w:pStyle w:val="ListParagraph1"/>
+              <w:ind w:left="0" w:firstLine="0"/>
+            </w:pPr>
+            <w:r>
+              <w:t>Mã số</w:t>
+            </w:r>
+            <w:r>
+              <w:t>: UC</w:t>
+            </w:r>
+            <w:r>
+              <w:t>_</w:t>
+            </w:r>
+          </w:p>
+        </w:tc>
+      </w:tr>
+      <w:tr>
+        <w:trPr>
+          <w:cnfStyle w:val="000000100000" w:firstRow="0" w:lastRow="0" w:firstColumn="0" w:lastColumn="0" w:oddVBand="0" w:evenVBand="0" w:oddHBand="1" w:evenHBand="0" w:firstRowFirstColumn="0" w:firstRowLastColumn="0" w:lastRowFirstColumn="0" w:lastRowLastColumn="0"/>
+        </w:trPr>
+        <w:tc>
+          <w:tcPr>
+            <w:cnfStyle w:val="001000000000" w:firstRow="0" w:lastRow="0" w:firstColumn="1" w:lastColumn="0" w:oddVBand="0" w:evenVBand="0" w:oddHBand="0" w:evenHBand="0" w:firstRowFirstColumn="0" w:firstRowLastColumn="0" w:lastRowFirstColumn="0" w:lastRowLastColumn="0"/>
+            <w:tcW w:w="9350" w:type="dxa"/>
+            <w:tcBorders>
+              <w:top w:val="none" w:sz="0" w:space="0" w:color="auto"/>
+              <w:bottom w:val="none" w:sz="0" w:space="0" w:color="auto"/>
+              <w:right w:val="none" w:sz="0" w:space="0" w:color="auto"/>
+            </w:tcBorders>
+          </w:tcPr>
+          <w:p>
+            <w:pPr>
+              <w:pStyle w:val="ListParagraph1"/>
+              <w:ind w:left="0" w:firstLine="0"/>
+              <w:rPr>
+                <w:b w:val="0"/>
+              </w:rPr>
+            </w:pPr>
+            <w:r>
+              <w:t>Tên Use Case:</w:t>
+            </w:r>
+            <w:r>
+              <w:rPr>
+                <w:b w:val="0"/>
+              </w:rPr>
+              <w:t xml:space="preserve"> </w:t>
+            </w:r>
+          </w:p>
+        </w:tc>
+      </w:tr>
+      <w:tr>
+        <w:tc>
+          <w:tcPr>
+            <w:cnfStyle w:val="001000000000" w:firstRow="0" w:lastRow="0" w:firstColumn="1" w:lastColumn="0" w:oddVBand="0" w:evenVBand="0" w:oddHBand="0" w:evenHBand="0" w:firstRowFirstColumn="0" w:firstRowLastColumn="0" w:lastRowFirstColumn="0" w:lastRowLastColumn="0"/>
+            <w:tcW w:w="9350" w:type="dxa"/>
+            <w:tcBorders>
+              <w:right w:val="none" w:sz="0" w:space="0" w:color="auto"/>
+            </w:tcBorders>
+          </w:tcPr>
+          <w:p>
+            <w:pPr>
+              <w:pStyle w:val="ListParagraph1"/>
+              <w:ind w:left="0" w:firstLine="0"/>
+              <w:rPr>
+                <w:b w:val="0"/>
+              </w:rPr>
+            </w:pPr>
+            <w:r>
+              <w:t>Mô tả:</w:t>
+            </w:r>
+            <w:r>
+              <w:rPr>
+                <w:b w:val="0"/>
+              </w:rPr>
+              <w:t xml:space="preserve"> </w:t>
+            </w:r>
+          </w:p>
+        </w:tc>
+      </w:tr>
+      <w:tr>
+        <w:trPr>
+          <w:cnfStyle w:val="000000100000" w:firstRow="0" w:lastRow="0" w:firstColumn="0" w:lastColumn="0" w:oddVBand="0" w:evenVBand="0" w:oddHBand="1" w:evenHBand="0" w:firstRowFirstColumn="0" w:firstRowLastColumn="0" w:lastRowFirstColumn="0" w:lastRowLastColumn="0"/>
+        </w:trPr>
+        <w:tc>
+          <w:tcPr>
+            <w:cnfStyle w:val="001000000000" w:firstRow="0" w:lastRow="0" w:firstColumn="1" w:lastColumn="0" w:oddVBand="0" w:evenVBand="0" w:oddHBand="0" w:evenHBand="0" w:firstRowFirstColumn="0" w:firstRowLastColumn="0" w:lastRowFirstColumn="0" w:lastRowLastColumn="0"/>
+            <w:tcW w:w="9350" w:type="dxa"/>
+            <w:tcBorders>
+              <w:top w:val="none" w:sz="0" w:space="0" w:color="auto"/>
+              <w:bottom w:val="none" w:sz="0" w:space="0" w:color="auto"/>
+              <w:right w:val="none" w:sz="0" w:space="0" w:color="auto"/>
+            </w:tcBorders>
+          </w:tcPr>
+          <w:p>
+            <w:pPr>
+              <w:pStyle w:val="ListParagraph1"/>
+              <w:ind w:left="0" w:firstLine="0"/>
+              <w:rPr>
+                <w:b w:val="0"/>
+              </w:rPr>
+            </w:pPr>
+            <w:r>
+              <w:t>Actor chính:</w:t>
+            </w:r>
+            <w:r>
+              <w:rPr>
+                <w:b w:val="0"/>
+              </w:rPr>
+              <w:t xml:space="preserve"> </w:t>
+            </w:r>
+          </w:p>
+        </w:tc>
+      </w:tr>
+      <w:tr>
+        <w:tc>
+          <w:tcPr>
+            <w:cnfStyle w:val="001000000000" w:firstRow="0" w:lastRow="0" w:firstColumn="1" w:lastColumn="0" w:oddVBand="0" w:evenVBand="0" w:oddHBand="0" w:evenHBand="0" w:firstRowFirstColumn="0" w:firstRowLastColumn="0" w:lastRowFirstColumn="0" w:lastRowLastColumn="0"/>
+            <w:tcW w:w="9350" w:type="dxa"/>
+            <w:tcBorders>
+              <w:bottom w:val="single" w:sz="4" w:space="0" w:color="4472C4" w:themeColor="accent5"/>
+              <w:right w:val="none" w:sz="0" w:space="0" w:color="auto"/>
+            </w:tcBorders>
+          </w:tcPr>
+          <w:p>
+            <w:pPr>
+              <w:pStyle w:val="ListParagraph1"/>
+              <w:ind w:left="0" w:firstLine="0"/>
+              <w:rPr>
+                <w:b w:val="0"/>
+              </w:rPr>
+            </w:pPr>
+            <w:r>
+              <w:t>Tiền điều kiện:</w:t>
+            </w:r>
+            <w:r>
+              <w:rPr>
+                <w:b w:val="0"/>
+              </w:rPr>
+              <w:t xml:space="preserve"> </w:t>
+            </w:r>
+          </w:p>
+        </w:tc>
+      </w:tr>
+      <w:tr>
+        <w:trPr>
+          <w:cnfStyle w:val="000000100000" w:firstRow="0" w:lastRow="0" w:firstColumn="0" w:lastColumn="0" w:oddVBand="0" w:evenVBand="0" w:oddHBand="1" w:evenHBand="0" w:firstRowFirstColumn="0" w:firstRowLastColumn="0" w:lastRowFirstColumn="0" w:lastRowLastColumn="0"/>
+        </w:trPr>
+        <w:tc>
+          <w:tcPr>
+            <w:cnfStyle w:val="001000000000" w:firstRow="0" w:lastRow="0" w:firstColumn="1" w:lastColumn="0" w:oddVBand="0" w:evenVBand="0" w:oddHBand="0" w:evenHBand="0" w:firstRowFirstColumn="0" w:firstRowLastColumn="0" w:lastRowFirstColumn="0" w:lastRowLastColumn="0"/>
+            <w:tcW w:w="9350" w:type="dxa"/>
+            <w:tcBorders>
+              <w:right w:val="single" w:sz="4" w:space="0" w:color="4472C4" w:themeColor="accent5"/>
+            </w:tcBorders>
+          </w:tcPr>
+          <w:p>
+            <w:pPr>
+              <w:pStyle w:val="ListParagraph1"/>
+              <w:ind w:left="0" w:firstLine="0"/>
+              <w:rPr>
+                <w:b w:val="0"/>
+              </w:rPr>
+            </w:pPr>
+            <w:r>
+              <w:t xml:space="preserve">Cách kích hoạt: </w:t>
+            </w:r>
+          </w:p>
+        </w:tc>
+      </w:tr>
+      <w:tr>
+        <w:tc>
+          <w:tcPr>
+            <w:cnfStyle w:val="001000000000" w:firstRow="0" w:lastRow="0" w:firstColumn="1" w:lastColumn="0" w:oddVBand="0" w:evenVBand="0" w:oddHBand="0" w:evenHBand="0" w:firstRowFirstColumn="0" w:firstRowLastColumn="0" w:lastRowFirstColumn="0" w:lastRowLastColumn="0"/>
+            <w:tcW w:w="9350" w:type="dxa"/>
+            <w:tcBorders>
+              <w:right w:val="none" w:sz="0" w:space="0" w:color="auto"/>
+            </w:tcBorders>
+          </w:tcPr>
+          <w:p>
+            <w:pPr>
+              <w:pStyle w:val="ListParagraph1"/>
+              <w:ind w:left="0" w:firstLine="0"/>
+            </w:pPr>
+            <w:r>
+              <w:t>Các luồng xử lý:</w:t>
+            </w:r>
+          </w:p>
+        </w:tc>
+      </w:tr>
+      <w:tr>
+        <w:trPr>
+          <w:cnfStyle w:val="000000100000" w:firstRow="0" w:lastRow="0" w:firstColumn="0" w:lastColumn="0" w:oddVBand="0" w:evenVBand="0" w:oddHBand="1" w:evenHBand="0" w:firstRowFirstColumn="0" w:firstRowLastColumn="0" w:lastRowFirstColumn="0" w:lastRowLastColumn="0"/>
+        </w:trPr>
+        <w:tc>
+          <w:tcPr>
+            <w:cnfStyle w:val="001000000000" w:firstRow="0" w:lastRow="0" w:firstColumn="1" w:lastColumn="0" w:oddVBand="0" w:evenVBand="0" w:oddHBand="0" w:evenHBand="0" w:firstRowFirstColumn="0" w:firstRowLastColumn="0" w:lastRowFirstColumn="0" w:lastRowLastColumn="0"/>
+            <w:tcW w:w="9350" w:type="dxa"/>
+            <w:tcBorders>
+              <w:right w:val="none" w:sz="0" w:space="0" w:color="auto"/>
+            </w:tcBorders>
+          </w:tcPr>
+          <w:p>
+            <w:pPr>
+              <w:pStyle w:val="ListParagraph1"/>
+              <w:ind w:left="0" w:firstLine="0"/>
+              <w:rPr>
+                <w:b w:val="0"/>
+              </w:rPr>
+            </w:pPr>
+            <w:r>
+              <w:t>Hậu điều kiện:</w:t>
+            </w:r>
+            <w:r>
+              <w:rPr>
+                <w:b w:val="0"/>
+              </w:rPr>
+              <w:t xml:space="preserve"> </w:t>
+            </w:r>
+          </w:p>
+        </w:tc>
+      </w:tr>
+    </w:tbl>
     <w:p>
       <w:pPr>
         <w:ind w:left="0" w:firstLine="0"/>
@@ -8345,6 +9102,255 @@
       </w:r>
       <w:bookmarkEnd w:id="25"/>
     </w:p>
+    <w:tbl>
+      <w:tblPr>
+        <w:tblStyle w:val="ListTable3-Accent5"/>
+        <w:tblW w:w="0" w:type="auto"/>
+        <w:tblBorders>
+          <w:insideH w:val="single" w:sz="4" w:space="0" w:color="4472C4" w:themeColor="accent5"/>
+          <w:insideV w:val="single" w:sz="4" w:space="0" w:color="4472C4" w:themeColor="accent5"/>
+        </w:tblBorders>
+        <w:tblLook w:val="04A0" w:firstRow="1" w:lastRow="0" w:firstColumn="1" w:lastColumn="0" w:noHBand="0" w:noVBand="1"/>
+      </w:tblPr>
+      <w:tblGrid>
+        <w:gridCol w:w="8210"/>
+      </w:tblGrid>
+      <w:tr>
+        <w:trPr>
+          <w:cnfStyle w:val="100000000000" w:firstRow="1" w:lastRow="0" w:firstColumn="0" w:lastColumn="0" w:oddVBand="0" w:evenVBand="0" w:oddHBand="0" w:evenHBand="0" w:firstRowFirstColumn="0" w:firstRowLastColumn="0" w:lastRowFirstColumn="0" w:lastRowLastColumn="0"/>
+        </w:trPr>
+        <w:tc>
+          <w:tcPr>
+            <w:cnfStyle w:val="001000000100" w:firstRow="0" w:lastRow="0" w:firstColumn="1" w:lastColumn="0" w:oddVBand="0" w:evenVBand="0" w:oddHBand="0" w:evenHBand="0" w:firstRowFirstColumn="1" w:firstRowLastColumn="0" w:lastRowFirstColumn="0" w:lastRowLastColumn="0"/>
+            <w:tcW w:w="9350" w:type="dxa"/>
+            <w:tcBorders>
+              <w:bottom w:val="none" w:sz="0" w:space="0" w:color="auto"/>
+              <w:right w:val="none" w:sz="0" w:space="0" w:color="auto"/>
+            </w:tcBorders>
+          </w:tcPr>
+          <w:p>
+            <w:pPr>
+              <w:pStyle w:val="ListParagraph1"/>
+              <w:ind w:left="0" w:firstLine="0"/>
+            </w:pPr>
+            <w:r>
+              <w:t>Mã số</w:t>
+            </w:r>
+            <w:r>
+              <w:t>: UC</w:t>
+            </w:r>
+            <w:r>
+              <w:t>_</w:t>
+            </w:r>
+          </w:p>
+        </w:tc>
+      </w:tr>
+      <w:tr>
+        <w:trPr>
+          <w:cnfStyle w:val="000000100000" w:firstRow="0" w:lastRow="0" w:firstColumn="0" w:lastColumn="0" w:oddVBand="0" w:evenVBand="0" w:oddHBand="1" w:evenHBand="0" w:firstRowFirstColumn="0" w:firstRowLastColumn="0" w:lastRowFirstColumn="0" w:lastRowLastColumn="0"/>
+        </w:trPr>
+        <w:tc>
+          <w:tcPr>
+            <w:cnfStyle w:val="001000000000" w:firstRow="0" w:lastRow="0" w:firstColumn="1" w:lastColumn="0" w:oddVBand="0" w:evenVBand="0" w:oddHBand="0" w:evenHBand="0" w:firstRowFirstColumn="0" w:firstRowLastColumn="0" w:lastRowFirstColumn="0" w:lastRowLastColumn="0"/>
+            <w:tcW w:w="9350" w:type="dxa"/>
+            <w:tcBorders>
+              <w:top w:val="none" w:sz="0" w:space="0" w:color="auto"/>
+              <w:bottom w:val="none" w:sz="0" w:space="0" w:color="auto"/>
+              <w:right w:val="none" w:sz="0" w:space="0" w:color="auto"/>
+            </w:tcBorders>
+          </w:tcPr>
+          <w:p>
+            <w:pPr>
+              <w:pStyle w:val="ListParagraph1"/>
+              <w:ind w:left="0" w:firstLine="0"/>
+              <w:rPr>
+                <w:b w:val="0"/>
+              </w:rPr>
+            </w:pPr>
+            <w:r>
+              <w:t>Tên Use Case:</w:t>
+            </w:r>
+            <w:r>
+              <w:rPr>
+                <w:b w:val="0"/>
+              </w:rPr>
+              <w:t xml:space="preserve"> </w:t>
+            </w:r>
+          </w:p>
+        </w:tc>
+      </w:tr>
+      <w:tr>
+        <w:tc>
+          <w:tcPr>
+            <w:cnfStyle w:val="001000000000" w:firstRow="0" w:lastRow="0" w:firstColumn="1" w:lastColumn="0" w:oddVBand="0" w:evenVBand="0" w:oddHBand="0" w:evenHBand="0" w:firstRowFirstColumn="0" w:firstRowLastColumn="0" w:lastRowFirstColumn="0" w:lastRowLastColumn="0"/>
+            <w:tcW w:w="9350" w:type="dxa"/>
+            <w:tcBorders>
+              <w:right w:val="none" w:sz="0" w:space="0" w:color="auto"/>
+            </w:tcBorders>
+          </w:tcPr>
+          <w:p>
+            <w:pPr>
+              <w:pStyle w:val="ListParagraph1"/>
+              <w:ind w:left="0" w:firstLine="0"/>
+              <w:rPr>
+                <w:b w:val="0"/>
+              </w:rPr>
+            </w:pPr>
+            <w:r>
+              <w:t>Mô tả:</w:t>
+            </w:r>
+            <w:r>
+              <w:rPr>
+                <w:b w:val="0"/>
+              </w:rPr>
+              <w:t xml:space="preserve"> </w:t>
+            </w:r>
+          </w:p>
+        </w:tc>
+      </w:tr>
+      <w:tr>
+        <w:trPr>
+          <w:cnfStyle w:val="000000100000" w:firstRow="0" w:lastRow="0" w:firstColumn="0" w:lastColumn="0" w:oddVBand="0" w:evenVBand="0" w:oddHBand="1" w:evenHBand="0" w:firstRowFirstColumn="0" w:firstRowLastColumn="0" w:lastRowFirstColumn="0" w:lastRowLastColumn="0"/>
+        </w:trPr>
+        <w:tc>
+          <w:tcPr>
+            <w:cnfStyle w:val="001000000000" w:firstRow="0" w:lastRow="0" w:firstColumn="1" w:lastColumn="0" w:oddVBand="0" w:evenVBand="0" w:oddHBand="0" w:evenHBand="0" w:firstRowFirstColumn="0" w:firstRowLastColumn="0" w:lastRowFirstColumn="0" w:lastRowLastColumn="0"/>
+            <w:tcW w:w="9350" w:type="dxa"/>
+            <w:tcBorders>
+              <w:top w:val="none" w:sz="0" w:space="0" w:color="auto"/>
+              <w:bottom w:val="none" w:sz="0" w:space="0" w:color="auto"/>
+              <w:right w:val="none" w:sz="0" w:space="0" w:color="auto"/>
+            </w:tcBorders>
+          </w:tcPr>
+          <w:p>
+            <w:pPr>
+              <w:pStyle w:val="ListParagraph1"/>
+              <w:ind w:left="0" w:firstLine="0"/>
+              <w:rPr>
+                <w:b w:val="0"/>
+              </w:rPr>
+            </w:pPr>
+            <w:r>
+              <w:t>Actor chính:</w:t>
+            </w:r>
+            <w:r>
+              <w:rPr>
+                <w:b w:val="0"/>
+              </w:rPr>
+              <w:t xml:space="preserve"> </w:t>
+            </w:r>
+          </w:p>
+        </w:tc>
+      </w:tr>
+      <w:tr>
+        <w:tc>
+          <w:tcPr>
+            <w:cnfStyle w:val="001000000000" w:firstRow="0" w:lastRow="0" w:firstColumn="1" w:lastColumn="0" w:oddVBand="0" w:evenVBand="0" w:oddHBand="0" w:evenHBand="0" w:firstRowFirstColumn="0" w:firstRowLastColumn="0" w:lastRowFirstColumn="0" w:lastRowLastColumn="0"/>
+            <w:tcW w:w="9350" w:type="dxa"/>
+            <w:tcBorders>
+              <w:bottom w:val="single" w:sz="4" w:space="0" w:color="4472C4" w:themeColor="accent5"/>
+              <w:right w:val="none" w:sz="0" w:space="0" w:color="auto"/>
+            </w:tcBorders>
+          </w:tcPr>
+          <w:p>
+            <w:pPr>
+              <w:pStyle w:val="ListParagraph1"/>
+              <w:ind w:left="0" w:firstLine="0"/>
+              <w:rPr>
+                <w:b w:val="0"/>
+              </w:rPr>
+            </w:pPr>
+            <w:r>
+              <w:t>Tiền điều kiện:</w:t>
+            </w:r>
+            <w:r>
+              <w:rPr>
+                <w:b w:val="0"/>
+              </w:rPr>
+              <w:t xml:space="preserve"> </w:t>
+            </w:r>
+          </w:p>
+        </w:tc>
+      </w:tr>
+      <w:tr>
+        <w:trPr>
+          <w:cnfStyle w:val="000000100000" w:firstRow="0" w:lastRow="0" w:firstColumn="0" w:lastColumn="0" w:oddVBand="0" w:evenVBand="0" w:oddHBand="1" w:evenHBand="0" w:firstRowFirstColumn="0" w:firstRowLastColumn="0" w:lastRowFirstColumn="0" w:lastRowLastColumn="0"/>
+        </w:trPr>
+        <w:tc>
+          <w:tcPr>
+            <w:cnfStyle w:val="001000000000" w:firstRow="0" w:lastRow="0" w:firstColumn="1" w:lastColumn="0" w:oddVBand="0" w:evenVBand="0" w:oddHBand="0" w:evenHBand="0" w:firstRowFirstColumn="0" w:firstRowLastColumn="0" w:lastRowFirstColumn="0" w:lastRowLastColumn="0"/>
+            <w:tcW w:w="9350" w:type="dxa"/>
+            <w:tcBorders>
+              <w:right w:val="single" w:sz="4" w:space="0" w:color="4472C4" w:themeColor="accent5"/>
+            </w:tcBorders>
+          </w:tcPr>
+          <w:p>
+            <w:pPr>
+              <w:pStyle w:val="ListParagraph1"/>
+              <w:ind w:left="0" w:firstLine="0"/>
+              <w:rPr>
+                <w:b w:val="0"/>
+              </w:rPr>
+            </w:pPr>
+            <w:r>
+              <w:t xml:space="preserve">Cách kích hoạt: </w:t>
+            </w:r>
+          </w:p>
+        </w:tc>
+      </w:tr>
+      <w:tr>
+        <w:tc>
+          <w:tcPr>
+            <w:cnfStyle w:val="001000000000" w:firstRow="0" w:lastRow="0" w:firstColumn="1" w:lastColumn="0" w:oddVBand="0" w:evenVBand="0" w:oddHBand="0" w:evenHBand="0" w:firstRowFirstColumn="0" w:firstRowLastColumn="0" w:lastRowFirstColumn="0" w:lastRowLastColumn="0"/>
+            <w:tcW w:w="9350" w:type="dxa"/>
+            <w:tcBorders>
+              <w:right w:val="none" w:sz="0" w:space="0" w:color="auto"/>
+            </w:tcBorders>
+          </w:tcPr>
+          <w:p>
+            <w:pPr>
+              <w:pStyle w:val="ListParagraph1"/>
+              <w:ind w:left="0" w:firstLine="0"/>
+            </w:pPr>
+            <w:r>
+              <w:t>Các luồng xử lý:</w:t>
+            </w:r>
+          </w:p>
+        </w:tc>
+      </w:tr>
+      <w:tr>
+        <w:trPr>
+          <w:cnfStyle w:val="000000100000" w:firstRow="0" w:lastRow="0" w:firstColumn="0" w:lastColumn="0" w:oddVBand="0" w:evenVBand="0" w:oddHBand="1" w:evenHBand="0" w:firstRowFirstColumn="0" w:firstRowLastColumn="0" w:lastRowFirstColumn="0" w:lastRowLastColumn="0"/>
+        </w:trPr>
+        <w:tc>
+          <w:tcPr>
+            <w:cnfStyle w:val="001000000000" w:firstRow="0" w:lastRow="0" w:firstColumn="1" w:lastColumn="0" w:oddVBand="0" w:evenVBand="0" w:oddHBand="0" w:evenHBand="0" w:firstRowFirstColumn="0" w:firstRowLastColumn="0" w:lastRowFirstColumn="0" w:lastRowLastColumn="0"/>
+            <w:tcW w:w="9350" w:type="dxa"/>
+            <w:tcBorders>
+              <w:right w:val="none" w:sz="0" w:space="0" w:color="auto"/>
+            </w:tcBorders>
+          </w:tcPr>
+          <w:p>
+            <w:pPr>
+              <w:pStyle w:val="ListParagraph1"/>
+              <w:ind w:left="0" w:firstLine="0"/>
+              <w:rPr>
+                <w:b w:val="0"/>
+              </w:rPr>
+            </w:pPr>
+            <w:r>
+              <w:t>Hậu điều kiện:</w:t>
+            </w:r>
+            <w:r>
+              <w:rPr>
+                <w:b w:val="0"/>
+              </w:rPr>
+              <w:t xml:space="preserve"> </w:t>
+            </w:r>
+          </w:p>
+        </w:tc>
+      </w:tr>
+    </w:tbl>
     <w:p>
       <w:pPr>
         <w:ind w:left="0" w:firstLine="0"/>
@@ -8361,11 +9367,255 @@
       </w:r>
       <w:bookmarkEnd w:id="26"/>
     </w:p>
-    <w:p>
-      <w:pPr>
-        <w:ind w:left="0" w:firstLine="0"/>
-      </w:pPr>
-    </w:p>
+    <w:tbl>
+      <w:tblPr>
+        <w:tblStyle w:val="ListTable3-Accent5"/>
+        <w:tblW w:w="0" w:type="auto"/>
+        <w:tblBorders>
+          <w:insideH w:val="single" w:sz="4" w:space="0" w:color="4472C4" w:themeColor="accent5"/>
+          <w:insideV w:val="single" w:sz="4" w:space="0" w:color="4472C4" w:themeColor="accent5"/>
+        </w:tblBorders>
+        <w:tblLook w:val="04A0" w:firstRow="1" w:lastRow="0" w:firstColumn="1" w:lastColumn="0" w:noHBand="0" w:noVBand="1"/>
+      </w:tblPr>
+      <w:tblGrid>
+        <w:gridCol w:w="8210"/>
+      </w:tblGrid>
+      <w:tr>
+        <w:trPr>
+          <w:cnfStyle w:val="100000000000" w:firstRow="1" w:lastRow="0" w:firstColumn="0" w:lastColumn="0" w:oddVBand="0" w:evenVBand="0" w:oddHBand="0" w:evenHBand="0" w:firstRowFirstColumn="0" w:firstRowLastColumn="0" w:lastRowFirstColumn="0" w:lastRowLastColumn="0"/>
+        </w:trPr>
+        <w:tc>
+          <w:tcPr>
+            <w:cnfStyle w:val="001000000100" w:firstRow="0" w:lastRow="0" w:firstColumn="1" w:lastColumn="0" w:oddVBand="0" w:evenVBand="0" w:oddHBand="0" w:evenHBand="0" w:firstRowFirstColumn="1" w:firstRowLastColumn="0" w:lastRowFirstColumn="0" w:lastRowLastColumn="0"/>
+            <w:tcW w:w="9350" w:type="dxa"/>
+            <w:tcBorders>
+              <w:bottom w:val="none" w:sz="0" w:space="0" w:color="auto"/>
+              <w:right w:val="none" w:sz="0" w:space="0" w:color="auto"/>
+            </w:tcBorders>
+          </w:tcPr>
+          <w:p>
+            <w:pPr>
+              <w:pStyle w:val="ListParagraph1"/>
+              <w:ind w:left="0" w:firstLine="0"/>
+            </w:pPr>
+            <w:r>
+              <w:t>Mã số</w:t>
+            </w:r>
+            <w:r>
+              <w:t>: UC</w:t>
+            </w:r>
+            <w:r>
+              <w:t>_</w:t>
+            </w:r>
+          </w:p>
+        </w:tc>
+      </w:tr>
+      <w:tr>
+        <w:trPr>
+          <w:cnfStyle w:val="000000100000" w:firstRow="0" w:lastRow="0" w:firstColumn="0" w:lastColumn="0" w:oddVBand="0" w:evenVBand="0" w:oddHBand="1" w:evenHBand="0" w:firstRowFirstColumn="0" w:firstRowLastColumn="0" w:lastRowFirstColumn="0" w:lastRowLastColumn="0"/>
+        </w:trPr>
+        <w:tc>
+          <w:tcPr>
+            <w:cnfStyle w:val="001000000000" w:firstRow="0" w:lastRow="0" w:firstColumn="1" w:lastColumn="0" w:oddVBand="0" w:evenVBand="0" w:oddHBand="0" w:evenHBand="0" w:firstRowFirstColumn="0" w:firstRowLastColumn="0" w:lastRowFirstColumn="0" w:lastRowLastColumn="0"/>
+            <w:tcW w:w="9350" w:type="dxa"/>
+            <w:tcBorders>
+              <w:top w:val="none" w:sz="0" w:space="0" w:color="auto"/>
+              <w:bottom w:val="none" w:sz="0" w:space="0" w:color="auto"/>
+              <w:right w:val="none" w:sz="0" w:space="0" w:color="auto"/>
+            </w:tcBorders>
+          </w:tcPr>
+          <w:p>
+            <w:pPr>
+              <w:pStyle w:val="ListParagraph1"/>
+              <w:ind w:left="0" w:firstLine="0"/>
+              <w:rPr>
+                <w:b w:val="0"/>
+              </w:rPr>
+            </w:pPr>
+            <w:r>
+              <w:t>Tên Use Case:</w:t>
+            </w:r>
+            <w:r>
+              <w:rPr>
+                <w:b w:val="0"/>
+              </w:rPr>
+              <w:t xml:space="preserve"> </w:t>
+            </w:r>
+          </w:p>
+        </w:tc>
+      </w:tr>
+      <w:tr>
+        <w:tc>
+          <w:tcPr>
+            <w:cnfStyle w:val="001000000000" w:firstRow="0" w:lastRow="0" w:firstColumn="1" w:lastColumn="0" w:oddVBand="0" w:evenVBand="0" w:oddHBand="0" w:evenHBand="0" w:firstRowFirstColumn="0" w:firstRowLastColumn="0" w:lastRowFirstColumn="0" w:lastRowLastColumn="0"/>
+            <w:tcW w:w="9350" w:type="dxa"/>
+            <w:tcBorders>
+              <w:right w:val="none" w:sz="0" w:space="0" w:color="auto"/>
+            </w:tcBorders>
+          </w:tcPr>
+          <w:p>
+            <w:pPr>
+              <w:pStyle w:val="ListParagraph1"/>
+              <w:ind w:left="0" w:firstLine="0"/>
+              <w:rPr>
+                <w:b w:val="0"/>
+              </w:rPr>
+            </w:pPr>
+            <w:r>
+              <w:t>Mô tả:</w:t>
+            </w:r>
+            <w:r>
+              <w:rPr>
+                <w:b w:val="0"/>
+              </w:rPr>
+              <w:t xml:space="preserve"> </w:t>
+            </w:r>
+          </w:p>
+        </w:tc>
+      </w:tr>
+      <w:tr>
+        <w:trPr>
+          <w:cnfStyle w:val="000000100000" w:firstRow="0" w:lastRow="0" w:firstColumn="0" w:lastColumn="0" w:oddVBand="0" w:evenVBand="0" w:oddHBand="1" w:evenHBand="0" w:firstRowFirstColumn="0" w:firstRowLastColumn="0" w:lastRowFirstColumn="0" w:lastRowLastColumn="0"/>
+        </w:trPr>
+        <w:tc>
+          <w:tcPr>
+            <w:cnfStyle w:val="001000000000" w:firstRow="0" w:lastRow="0" w:firstColumn="1" w:lastColumn="0" w:oddVBand="0" w:evenVBand="0" w:oddHBand="0" w:evenHBand="0" w:firstRowFirstColumn="0" w:firstRowLastColumn="0" w:lastRowFirstColumn="0" w:lastRowLastColumn="0"/>
+            <w:tcW w:w="9350" w:type="dxa"/>
+            <w:tcBorders>
+              <w:top w:val="none" w:sz="0" w:space="0" w:color="auto"/>
+              <w:bottom w:val="none" w:sz="0" w:space="0" w:color="auto"/>
+              <w:right w:val="none" w:sz="0" w:space="0" w:color="auto"/>
+            </w:tcBorders>
+          </w:tcPr>
+          <w:p>
+            <w:pPr>
+              <w:pStyle w:val="ListParagraph1"/>
+              <w:ind w:left="0" w:firstLine="0"/>
+              <w:rPr>
+                <w:b w:val="0"/>
+              </w:rPr>
+            </w:pPr>
+            <w:r>
+              <w:t>Actor chính:</w:t>
+            </w:r>
+            <w:r>
+              <w:rPr>
+                <w:b w:val="0"/>
+              </w:rPr>
+              <w:t xml:space="preserve"> </w:t>
+            </w:r>
+          </w:p>
+        </w:tc>
+      </w:tr>
+      <w:tr>
+        <w:tc>
+          <w:tcPr>
+            <w:cnfStyle w:val="001000000000" w:firstRow="0" w:lastRow="0" w:firstColumn="1" w:lastColumn="0" w:oddVBand="0" w:evenVBand="0" w:oddHBand="0" w:evenHBand="0" w:firstRowFirstColumn="0" w:firstRowLastColumn="0" w:lastRowFirstColumn="0" w:lastRowLastColumn="0"/>
+            <w:tcW w:w="9350" w:type="dxa"/>
+            <w:tcBorders>
+              <w:bottom w:val="single" w:sz="4" w:space="0" w:color="4472C4" w:themeColor="accent5"/>
+              <w:right w:val="none" w:sz="0" w:space="0" w:color="auto"/>
+            </w:tcBorders>
+          </w:tcPr>
+          <w:p>
+            <w:pPr>
+              <w:pStyle w:val="ListParagraph1"/>
+              <w:ind w:left="0" w:firstLine="0"/>
+              <w:rPr>
+                <w:b w:val="0"/>
+              </w:rPr>
+            </w:pPr>
+            <w:r>
+              <w:t>Tiền điều kiện:</w:t>
+            </w:r>
+            <w:r>
+              <w:rPr>
+                <w:b w:val="0"/>
+              </w:rPr>
+              <w:t xml:space="preserve"> </w:t>
+            </w:r>
+          </w:p>
+        </w:tc>
+      </w:tr>
+      <w:tr>
+        <w:trPr>
+          <w:cnfStyle w:val="000000100000" w:firstRow="0" w:lastRow="0" w:firstColumn="0" w:lastColumn="0" w:oddVBand="0" w:evenVBand="0" w:oddHBand="1" w:evenHBand="0" w:firstRowFirstColumn="0" w:firstRowLastColumn="0" w:lastRowFirstColumn="0" w:lastRowLastColumn="0"/>
+        </w:trPr>
+        <w:tc>
+          <w:tcPr>
+            <w:cnfStyle w:val="001000000000" w:firstRow="0" w:lastRow="0" w:firstColumn="1" w:lastColumn="0" w:oddVBand="0" w:evenVBand="0" w:oddHBand="0" w:evenHBand="0" w:firstRowFirstColumn="0" w:firstRowLastColumn="0" w:lastRowFirstColumn="0" w:lastRowLastColumn="0"/>
+            <w:tcW w:w="9350" w:type="dxa"/>
+            <w:tcBorders>
+              <w:right w:val="single" w:sz="4" w:space="0" w:color="4472C4" w:themeColor="accent5"/>
+            </w:tcBorders>
+          </w:tcPr>
+          <w:p>
+            <w:pPr>
+              <w:pStyle w:val="ListParagraph1"/>
+              <w:ind w:left="0" w:firstLine="0"/>
+              <w:rPr>
+                <w:b w:val="0"/>
+              </w:rPr>
+            </w:pPr>
+            <w:r>
+              <w:t xml:space="preserve">Cách kích hoạt: </w:t>
+            </w:r>
+          </w:p>
+        </w:tc>
+      </w:tr>
+      <w:tr>
+        <w:tc>
+          <w:tcPr>
+            <w:cnfStyle w:val="001000000000" w:firstRow="0" w:lastRow="0" w:firstColumn="1" w:lastColumn="0" w:oddVBand="0" w:evenVBand="0" w:oddHBand="0" w:evenHBand="0" w:firstRowFirstColumn="0" w:firstRowLastColumn="0" w:lastRowFirstColumn="0" w:lastRowLastColumn="0"/>
+            <w:tcW w:w="9350" w:type="dxa"/>
+            <w:tcBorders>
+              <w:right w:val="none" w:sz="0" w:space="0" w:color="auto"/>
+            </w:tcBorders>
+          </w:tcPr>
+          <w:p>
+            <w:pPr>
+              <w:pStyle w:val="ListParagraph1"/>
+              <w:ind w:left="0" w:firstLine="0"/>
+            </w:pPr>
+            <w:r>
+              <w:t>Các luồng xử lý:</w:t>
+            </w:r>
+          </w:p>
+        </w:tc>
+      </w:tr>
+      <w:tr>
+        <w:trPr>
+          <w:cnfStyle w:val="000000100000" w:firstRow="0" w:lastRow="0" w:firstColumn="0" w:lastColumn="0" w:oddVBand="0" w:evenVBand="0" w:oddHBand="1" w:evenHBand="0" w:firstRowFirstColumn="0" w:firstRowLastColumn="0" w:lastRowFirstColumn="0" w:lastRowLastColumn="0"/>
+        </w:trPr>
+        <w:tc>
+          <w:tcPr>
+            <w:cnfStyle w:val="001000000000" w:firstRow="0" w:lastRow="0" w:firstColumn="1" w:lastColumn="0" w:oddVBand="0" w:evenVBand="0" w:oddHBand="0" w:evenHBand="0" w:firstRowFirstColumn="0" w:firstRowLastColumn="0" w:lastRowFirstColumn="0" w:lastRowLastColumn="0"/>
+            <w:tcW w:w="9350" w:type="dxa"/>
+            <w:tcBorders>
+              <w:right w:val="none" w:sz="0" w:space="0" w:color="auto"/>
+            </w:tcBorders>
+          </w:tcPr>
+          <w:p>
+            <w:pPr>
+              <w:pStyle w:val="ListParagraph1"/>
+              <w:ind w:left="0" w:firstLine="0"/>
+              <w:rPr>
+                <w:b w:val="0"/>
+              </w:rPr>
+            </w:pPr>
+            <w:r>
+              <w:t>Hậu điều kiện:</w:t>
+            </w:r>
+            <w:r>
+              <w:rPr>
+                <w:b w:val="0"/>
+              </w:rPr>
+              <w:t xml:space="preserve"> </w:t>
+            </w:r>
+          </w:p>
+        </w:tc>
+      </w:tr>
+    </w:tbl>
     <w:p>
       <w:pPr>
         <w:pStyle w:val="Demuccap1"/>
@@ -8378,6 +9628,255 @@
       </w:r>
       <w:bookmarkEnd w:id="27"/>
     </w:p>
+    <w:tbl>
+      <w:tblPr>
+        <w:tblStyle w:val="ListTable3-Accent5"/>
+        <w:tblW w:w="0" w:type="auto"/>
+        <w:tblBorders>
+          <w:insideH w:val="single" w:sz="4" w:space="0" w:color="4472C4" w:themeColor="accent5"/>
+          <w:insideV w:val="single" w:sz="4" w:space="0" w:color="4472C4" w:themeColor="accent5"/>
+        </w:tblBorders>
+        <w:tblLook w:val="04A0" w:firstRow="1" w:lastRow="0" w:firstColumn="1" w:lastColumn="0" w:noHBand="0" w:noVBand="1"/>
+      </w:tblPr>
+      <w:tblGrid>
+        <w:gridCol w:w="8210"/>
+      </w:tblGrid>
+      <w:tr>
+        <w:trPr>
+          <w:cnfStyle w:val="100000000000" w:firstRow="1" w:lastRow="0" w:firstColumn="0" w:lastColumn="0" w:oddVBand="0" w:evenVBand="0" w:oddHBand="0" w:evenHBand="0" w:firstRowFirstColumn="0" w:firstRowLastColumn="0" w:lastRowFirstColumn="0" w:lastRowLastColumn="0"/>
+        </w:trPr>
+        <w:tc>
+          <w:tcPr>
+            <w:cnfStyle w:val="001000000100" w:firstRow="0" w:lastRow="0" w:firstColumn="1" w:lastColumn="0" w:oddVBand="0" w:evenVBand="0" w:oddHBand="0" w:evenHBand="0" w:firstRowFirstColumn="1" w:firstRowLastColumn="0" w:lastRowFirstColumn="0" w:lastRowLastColumn="0"/>
+            <w:tcW w:w="9350" w:type="dxa"/>
+            <w:tcBorders>
+              <w:bottom w:val="none" w:sz="0" w:space="0" w:color="auto"/>
+              <w:right w:val="none" w:sz="0" w:space="0" w:color="auto"/>
+            </w:tcBorders>
+          </w:tcPr>
+          <w:p>
+            <w:pPr>
+              <w:pStyle w:val="ListParagraph1"/>
+              <w:ind w:left="0" w:firstLine="0"/>
+            </w:pPr>
+            <w:r>
+              <w:t>Mã số</w:t>
+            </w:r>
+            <w:r>
+              <w:t>: UC</w:t>
+            </w:r>
+            <w:r>
+              <w:t>_</w:t>
+            </w:r>
+          </w:p>
+        </w:tc>
+      </w:tr>
+      <w:tr>
+        <w:trPr>
+          <w:cnfStyle w:val="000000100000" w:firstRow="0" w:lastRow="0" w:firstColumn="0" w:lastColumn="0" w:oddVBand="0" w:evenVBand="0" w:oddHBand="1" w:evenHBand="0" w:firstRowFirstColumn="0" w:firstRowLastColumn="0" w:lastRowFirstColumn="0" w:lastRowLastColumn="0"/>
+        </w:trPr>
+        <w:tc>
+          <w:tcPr>
+            <w:cnfStyle w:val="001000000000" w:firstRow="0" w:lastRow="0" w:firstColumn="1" w:lastColumn="0" w:oddVBand="0" w:evenVBand="0" w:oddHBand="0" w:evenHBand="0" w:firstRowFirstColumn="0" w:firstRowLastColumn="0" w:lastRowFirstColumn="0" w:lastRowLastColumn="0"/>
+            <w:tcW w:w="9350" w:type="dxa"/>
+            <w:tcBorders>
+              <w:top w:val="none" w:sz="0" w:space="0" w:color="auto"/>
+              <w:bottom w:val="none" w:sz="0" w:space="0" w:color="auto"/>
+              <w:right w:val="none" w:sz="0" w:space="0" w:color="auto"/>
+            </w:tcBorders>
+          </w:tcPr>
+          <w:p>
+            <w:pPr>
+              <w:pStyle w:val="ListParagraph1"/>
+              <w:ind w:left="0" w:firstLine="0"/>
+              <w:rPr>
+                <w:b w:val="0"/>
+              </w:rPr>
+            </w:pPr>
+            <w:r>
+              <w:t>Tên Use Case:</w:t>
+            </w:r>
+            <w:r>
+              <w:rPr>
+                <w:b w:val="0"/>
+              </w:rPr>
+              <w:t xml:space="preserve"> </w:t>
+            </w:r>
+          </w:p>
+        </w:tc>
+      </w:tr>
+      <w:tr>
+        <w:tc>
+          <w:tcPr>
+            <w:cnfStyle w:val="001000000000" w:firstRow="0" w:lastRow="0" w:firstColumn="1" w:lastColumn="0" w:oddVBand="0" w:evenVBand="0" w:oddHBand="0" w:evenHBand="0" w:firstRowFirstColumn="0" w:firstRowLastColumn="0" w:lastRowFirstColumn="0" w:lastRowLastColumn="0"/>
+            <w:tcW w:w="9350" w:type="dxa"/>
+            <w:tcBorders>
+              <w:right w:val="none" w:sz="0" w:space="0" w:color="auto"/>
+            </w:tcBorders>
+          </w:tcPr>
+          <w:p>
+            <w:pPr>
+              <w:pStyle w:val="ListParagraph1"/>
+              <w:ind w:left="0" w:firstLine="0"/>
+              <w:rPr>
+                <w:b w:val="0"/>
+              </w:rPr>
+            </w:pPr>
+            <w:r>
+              <w:t>Mô tả:</w:t>
+            </w:r>
+            <w:r>
+              <w:rPr>
+                <w:b w:val="0"/>
+              </w:rPr>
+              <w:t xml:space="preserve"> </w:t>
+            </w:r>
+          </w:p>
+        </w:tc>
+      </w:tr>
+      <w:tr>
+        <w:trPr>
+          <w:cnfStyle w:val="000000100000" w:firstRow="0" w:lastRow="0" w:firstColumn="0" w:lastColumn="0" w:oddVBand="0" w:evenVBand="0" w:oddHBand="1" w:evenHBand="0" w:firstRowFirstColumn="0" w:firstRowLastColumn="0" w:lastRowFirstColumn="0" w:lastRowLastColumn="0"/>
+        </w:trPr>
+        <w:tc>
+          <w:tcPr>
+            <w:cnfStyle w:val="001000000000" w:firstRow="0" w:lastRow="0" w:firstColumn="1" w:lastColumn="0" w:oddVBand="0" w:evenVBand="0" w:oddHBand="0" w:evenHBand="0" w:firstRowFirstColumn="0" w:firstRowLastColumn="0" w:lastRowFirstColumn="0" w:lastRowLastColumn="0"/>
+            <w:tcW w:w="9350" w:type="dxa"/>
+            <w:tcBorders>
+              <w:top w:val="none" w:sz="0" w:space="0" w:color="auto"/>
+              <w:bottom w:val="none" w:sz="0" w:space="0" w:color="auto"/>
+              <w:right w:val="none" w:sz="0" w:space="0" w:color="auto"/>
+            </w:tcBorders>
+          </w:tcPr>
+          <w:p>
+            <w:pPr>
+              <w:pStyle w:val="ListParagraph1"/>
+              <w:ind w:left="0" w:firstLine="0"/>
+              <w:rPr>
+                <w:b w:val="0"/>
+              </w:rPr>
+            </w:pPr>
+            <w:r>
+              <w:t>Actor chính:</w:t>
+            </w:r>
+            <w:r>
+              <w:rPr>
+                <w:b w:val="0"/>
+              </w:rPr>
+              <w:t xml:space="preserve"> </w:t>
+            </w:r>
+          </w:p>
+        </w:tc>
+      </w:tr>
+      <w:tr>
+        <w:tc>
+          <w:tcPr>
+            <w:cnfStyle w:val="001000000000" w:firstRow="0" w:lastRow="0" w:firstColumn="1" w:lastColumn="0" w:oddVBand="0" w:evenVBand="0" w:oddHBand="0" w:evenHBand="0" w:firstRowFirstColumn="0" w:firstRowLastColumn="0" w:lastRowFirstColumn="0" w:lastRowLastColumn="0"/>
+            <w:tcW w:w="9350" w:type="dxa"/>
+            <w:tcBorders>
+              <w:bottom w:val="single" w:sz="4" w:space="0" w:color="4472C4" w:themeColor="accent5"/>
+              <w:right w:val="none" w:sz="0" w:space="0" w:color="auto"/>
+            </w:tcBorders>
+          </w:tcPr>
+          <w:p>
+            <w:pPr>
+              <w:pStyle w:val="ListParagraph1"/>
+              <w:ind w:left="0" w:firstLine="0"/>
+              <w:rPr>
+                <w:b w:val="0"/>
+              </w:rPr>
+            </w:pPr>
+            <w:r>
+              <w:t>Tiền điều kiện:</w:t>
+            </w:r>
+            <w:r>
+              <w:rPr>
+                <w:b w:val="0"/>
+              </w:rPr>
+              <w:t xml:space="preserve"> </w:t>
+            </w:r>
+          </w:p>
+        </w:tc>
+      </w:tr>
+      <w:tr>
+        <w:trPr>
+          <w:cnfStyle w:val="000000100000" w:firstRow="0" w:lastRow="0" w:firstColumn="0" w:lastColumn="0" w:oddVBand="0" w:evenVBand="0" w:oddHBand="1" w:evenHBand="0" w:firstRowFirstColumn="0" w:firstRowLastColumn="0" w:lastRowFirstColumn="0" w:lastRowLastColumn="0"/>
+        </w:trPr>
+        <w:tc>
+          <w:tcPr>
+            <w:cnfStyle w:val="001000000000" w:firstRow="0" w:lastRow="0" w:firstColumn="1" w:lastColumn="0" w:oddVBand="0" w:evenVBand="0" w:oddHBand="0" w:evenHBand="0" w:firstRowFirstColumn="0" w:firstRowLastColumn="0" w:lastRowFirstColumn="0" w:lastRowLastColumn="0"/>
+            <w:tcW w:w="9350" w:type="dxa"/>
+            <w:tcBorders>
+              <w:right w:val="single" w:sz="4" w:space="0" w:color="4472C4" w:themeColor="accent5"/>
+            </w:tcBorders>
+          </w:tcPr>
+          <w:p>
+            <w:pPr>
+              <w:pStyle w:val="ListParagraph1"/>
+              <w:ind w:left="0" w:firstLine="0"/>
+              <w:rPr>
+                <w:b w:val="0"/>
+              </w:rPr>
+            </w:pPr>
+            <w:r>
+              <w:t xml:space="preserve">Cách kích hoạt: </w:t>
+            </w:r>
+          </w:p>
+        </w:tc>
+      </w:tr>
+      <w:tr>
+        <w:tc>
+          <w:tcPr>
+            <w:cnfStyle w:val="001000000000" w:firstRow="0" w:lastRow="0" w:firstColumn="1" w:lastColumn="0" w:oddVBand="0" w:evenVBand="0" w:oddHBand="0" w:evenHBand="0" w:firstRowFirstColumn="0" w:firstRowLastColumn="0" w:lastRowFirstColumn="0" w:lastRowLastColumn="0"/>
+            <w:tcW w:w="9350" w:type="dxa"/>
+            <w:tcBorders>
+              <w:right w:val="none" w:sz="0" w:space="0" w:color="auto"/>
+            </w:tcBorders>
+          </w:tcPr>
+          <w:p>
+            <w:pPr>
+              <w:pStyle w:val="ListParagraph1"/>
+              <w:ind w:left="0" w:firstLine="0"/>
+            </w:pPr>
+            <w:r>
+              <w:t>Các luồng xử lý:</w:t>
+            </w:r>
+          </w:p>
+        </w:tc>
+      </w:tr>
+      <w:tr>
+        <w:trPr>
+          <w:cnfStyle w:val="000000100000" w:firstRow="0" w:lastRow="0" w:firstColumn="0" w:lastColumn="0" w:oddVBand="0" w:evenVBand="0" w:oddHBand="1" w:evenHBand="0" w:firstRowFirstColumn="0" w:firstRowLastColumn="0" w:lastRowFirstColumn="0" w:lastRowLastColumn="0"/>
+        </w:trPr>
+        <w:tc>
+          <w:tcPr>
+            <w:cnfStyle w:val="001000000000" w:firstRow="0" w:lastRow="0" w:firstColumn="1" w:lastColumn="0" w:oddVBand="0" w:evenVBand="0" w:oddHBand="0" w:evenHBand="0" w:firstRowFirstColumn="0" w:firstRowLastColumn="0" w:lastRowFirstColumn="0" w:lastRowLastColumn="0"/>
+            <w:tcW w:w="9350" w:type="dxa"/>
+            <w:tcBorders>
+              <w:right w:val="none" w:sz="0" w:space="0" w:color="auto"/>
+            </w:tcBorders>
+          </w:tcPr>
+          <w:p>
+            <w:pPr>
+              <w:pStyle w:val="ListParagraph1"/>
+              <w:ind w:left="0" w:firstLine="0"/>
+              <w:rPr>
+                <w:b w:val="0"/>
+              </w:rPr>
+            </w:pPr>
+            <w:r>
+              <w:t>Hậu điều kiện:</w:t>
+            </w:r>
+            <w:r>
+              <w:rPr>
+                <w:b w:val="0"/>
+              </w:rPr>
+              <w:t xml:space="preserve"> </w:t>
+            </w:r>
+          </w:p>
+        </w:tc>
+      </w:tr>
+    </w:tbl>
     <w:p>
       <w:pPr>
         <w:ind w:left="0" w:firstLine="0"/>
@@ -8394,6 +9893,255 @@
       </w:r>
       <w:bookmarkEnd w:id="28"/>
     </w:p>
+    <w:tbl>
+      <w:tblPr>
+        <w:tblStyle w:val="ListTable3-Accent5"/>
+        <w:tblW w:w="0" w:type="auto"/>
+        <w:tblBorders>
+          <w:insideH w:val="single" w:sz="4" w:space="0" w:color="4472C4" w:themeColor="accent5"/>
+          <w:insideV w:val="single" w:sz="4" w:space="0" w:color="4472C4" w:themeColor="accent5"/>
+        </w:tblBorders>
+        <w:tblLook w:val="04A0" w:firstRow="1" w:lastRow="0" w:firstColumn="1" w:lastColumn="0" w:noHBand="0" w:noVBand="1"/>
+      </w:tblPr>
+      <w:tblGrid>
+        <w:gridCol w:w="8210"/>
+      </w:tblGrid>
+      <w:tr>
+        <w:trPr>
+          <w:cnfStyle w:val="100000000000" w:firstRow="1" w:lastRow="0" w:firstColumn="0" w:lastColumn="0" w:oddVBand="0" w:evenVBand="0" w:oddHBand="0" w:evenHBand="0" w:firstRowFirstColumn="0" w:firstRowLastColumn="0" w:lastRowFirstColumn="0" w:lastRowLastColumn="0"/>
+        </w:trPr>
+        <w:tc>
+          <w:tcPr>
+            <w:cnfStyle w:val="001000000100" w:firstRow="0" w:lastRow="0" w:firstColumn="1" w:lastColumn="0" w:oddVBand="0" w:evenVBand="0" w:oddHBand="0" w:evenHBand="0" w:firstRowFirstColumn="1" w:firstRowLastColumn="0" w:lastRowFirstColumn="0" w:lastRowLastColumn="0"/>
+            <w:tcW w:w="9350" w:type="dxa"/>
+            <w:tcBorders>
+              <w:bottom w:val="none" w:sz="0" w:space="0" w:color="auto"/>
+              <w:right w:val="none" w:sz="0" w:space="0" w:color="auto"/>
+            </w:tcBorders>
+          </w:tcPr>
+          <w:p>
+            <w:pPr>
+              <w:pStyle w:val="ListParagraph1"/>
+              <w:ind w:left="0" w:firstLine="0"/>
+            </w:pPr>
+            <w:r>
+              <w:t>Mã số</w:t>
+            </w:r>
+            <w:r>
+              <w:t>: UC</w:t>
+            </w:r>
+            <w:r>
+              <w:t>_</w:t>
+            </w:r>
+          </w:p>
+        </w:tc>
+      </w:tr>
+      <w:tr>
+        <w:trPr>
+          <w:cnfStyle w:val="000000100000" w:firstRow="0" w:lastRow="0" w:firstColumn="0" w:lastColumn="0" w:oddVBand="0" w:evenVBand="0" w:oddHBand="1" w:evenHBand="0" w:firstRowFirstColumn="0" w:firstRowLastColumn="0" w:lastRowFirstColumn="0" w:lastRowLastColumn="0"/>
+        </w:trPr>
+        <w:tc>
+          <w:tcPr>
+            <w:cnfStyle w:val="001000000000" w:firstRow="0" w:lastRow="0" w:firstColumn="1" w:lastColumn="0" w:oddVBand="0" w:evenVBand="0" w:oddHBand="0" w:evenHBand="0" w:firstRowFirstColumn="0" w:firstRowLastColumn="0" w:lastRowFirstColumn="0" w:lastRowLastColumn="0"/>
+            <w:tcW w:w="9350" w:type="dxa"/>
+            <w:tcBorders>
+              <w:top w:val="none" w:sz="0" w:space="0" w:color="auto"/>
+              <w:bottom w:val="none" w:sz="0" w:space="0" w:color="auto"/>
+              <w:right w:val="none" w:sz="0" w:space="0" w:color="auto"/>
+            </w:tcBorders>
+          </w:tcPr>
+          <w:p>
+            <w:pPr>
+              <w:pStyle w:val="ListParagraph1"/>
+              <w:ind w:left="0" w:firstLine="0"/>
+              <w:rPr>
+                <w:b w:val="0"/>
+              </w:rPr>
+            </w:pPr>
+            <w:r>
+              <w:t>Tên Use Case:</w:t>
+            </w:r>
+            <w:r>
+              <w:rPr>
+                <w:b w:val="0"/>
+              </w:rPr>
+              <w:t xml:space="preserve"> </w:t>
+            </w:r>
+          </w:p>
+        </w:tc>
+      </w:tr>
+      <w:tr>
+        <w:tc>
+          <w:tcPr>
+            <w:cnfStyle w:val="001000000000" w:firstRow="0" w:lastRow="0" w:firstColumn="1" w:lastColumn="0" w:oddVBand="0" w:evenVBand="0" w:oddHBand="0" w:evenHBand="0" w:firstRowFirstColumn="0" w:firstRowLastColumn="0" w:lastRowFirstColumn="0" w:lastRowLastColumn="0"/>
+            <w:tcW w:w="9350" w:type="dxa"/>
+            <w:tcBorders>
+              <w:right w:val="none" w:sz="0" w:space="0" w:color="auto"/>
+            </w:tcBorders>
+          </w:tcPr>
+          <w:p>
+            <w:pPr>
+              <w:pStyle w:val="ListParagraph1"/>
+              <w:ind w:left="0" w:firstLine="0"/>
+              <w:rPr>
+                <w:b w:val="0"/>
+              </w:rPr>
+            </w:pPr>
+            <w:r>
+              <w:t>Mô tả:</w:t>
+            </w:r>
+            <w:r>
+              <w:rPr>
+                <w:b w:val="0"/>
+              </w:rPr>
+              <w:t xml:space="preserve"> </w:t>
+            </w:r>
+          </w:p>
+        </w:tc>
+      </w:tr>
+      <w:tr>
+        <w:trPr>
+          <w:cnfStyle w:val="000000100000" w:firstRow="0" w:lastRow="0" w:firstColumn="0" w:lastColumn="0" w:oddVBand="0" w:evenVBand="0" w:oddHBand="1" w:evenHBand="0" w:firstRowFirstColumn="0" w:firstRowLastColumn="0" w:lastRowFirstColumn="0" w:lastRowLastColumn="0"/>
+        </w:trPr>
+        <w:tc>
+          <w:tcPr>
+            <w:cnfStyle w:val="001000000000" w:firstRow="0" w:lastRow="0" w:firstColumn="1" w:lastColumn="0" w:oddVBand="0" w:evenVBand="0" w:oddHBand="0" w:evenHBand="0" w:firstRowFirstColumn="0" w:firstRowLastColumn="0" w:lastRowFirstColumn="0" w:lastRowLastColumn="0"/>
+            <w:tcW w:w="9350" w:type="dxa"/>
+            <w:tcBorders>
+              <w:top w:val="none" w:sz="0" w:space="0" w:color="auto"/>
+              <w:bottom w:val="none" w:sz="0" w:space="0" w:color="auto"/>
+              <w:right w:val="none" w:sz="0" w:space="0" w:color="auto"/>
+            </w:tcBorders>
+          </w:tcPr>
+          <w:p>
+            <w:pPr>
+              <w:pStyle w:val="ListParagraph1"/>
+              <w:ind w:left="0" w:firstLine="0"/>
+              <w:rPr>
+                <w:b w:val="0"/>
+              </w:rPr>
+            </w:pPr>
+            <w:r>
+              <w:t>Actor chính:</w:t>
+            </w:r>
+            <w:r>
+              <w:rPr>
+                <w:b w:val="0"/>
+              </w:rPr>
+              <w:t xml:space="preserve"> </w:t>
+            </w:r>
+          </w:p>
+        </w:tc>
+      </w:tr>
+      <w:tr>
+        <w:tc>
+          <w:tcPr>
+            <w:cnfStyle w:val="001000000000" w:firstRow="0" w:lastRow="0" w:firstColumn="1" w:lastColumn="0" w:oddVBand="0" w:evenVBand="0" w:oddHBand="0" w:evenHBand="0" w:firstRowFirstColumn="0" w:firstRowLastColumn="0" w:lastRowFirstColumn="0" w:lastRowLastColumn="0"/>
+            <w:tcW w:w="9350" w:type="dxa"/>
+            <w:tcBorders>
+              <w:bottom w:val="single" w:sz="4" w:space="0" w:color="4472C4" w:themeColor="accent5"/>
+              <w:right w:val="none" w:sz="0" w:space="0" w:color="auto"/>
+            </w:tcBorders>
+          </w:tcPr>
+          <w:p>
+            <w:pPr>
+              <w:pStyle w:val="ListParagraph1"/>
+              <w:ind w:left="0" w:firstLine="0"/>
+              <w:rPr>
+                <w:b w:val="0"/>
+              </w:rPr>
+            </w:pPr>
+            <w:r>
+              <w:t>Tiền điều kiện:</w:t>
+            </w:r>
+            <w:r>
+              <w:rPr>
+                <w:b w:val="0"/>
+              </w:rPr>
+              <w:t xml:space="preserve"> </w:t>
+            </w:r>
+          </w:p>
+        </w:tc>
+      </w:tr>
+      <w:tr>
+        <w:trPr>
+          <w:cnfStyle w:val="000000100000" w:firstRow="0" w:lastRow="0" w:firstColumn="0" w:lastColumn="0" w:oddVBand="0" w:evenVBand="0" w:oddHBand="1" w:evenHBand="0" w:firstRowFirstColumn="0" w:firstRowLastColumn="0" w:lastRowFirstColumn="0" w:lastRowLastColumn="0"/>
+        </w:trPr>
+        <w:tc>
+          <w:tcPr>
+            <w:cnfStyle w:val="001000000000" w:firstRow="0" w:lastRow="0" w:firstColumn="1" w:lastColumn="0" w:oddVBand="0" w:evenVBand="0" w:oddHBand="0" w:evenHBand="0" w:firstRowFirstColumn="0" w:firstRowLastColumn="0" w:lastRowFirstColumn="0" w:lastRowLastColumn="0"/>
+            <w:tcW w:w="9350" w:type="dxa"/>
+            <w:tcBorders>
+              <w:right w:val="single" w:sz="4" w:space="0" w:color="4472C4" w:themeColor="accent5"/>
+            </w:tcBorders>
+          </w:tcPr>
+          <w:p>
+            <w:pPr>
+              <w:pStyle w:val="ListParagraph1"/>
+              <w:ind w:left="0" w:firstLine="0"/>
+              <w:rPr>
+                <w:b w:val="0"/>
+              </w:rPr>
+            </w:pPr>
+            <w:r>
+              <w:t xml:space="preserve">Cách kích hoạt: </w:t>
+            </w:r>
+          </w:p>
+        </w:tc>
+      </w:tr>
+      <w:tr>
+        <w:tc>
+          <w:tcPr>
+            <w:cnfStyle w:val="001000000000" w:firstRow="0" w:lastRow="0" w:firstColumn="1" w:lastColumn="0" w:oddVBand="0" w:evenVBand="0" w:oddHBand="0" w:evenHBand="0" w:firstRowFirstColumn="0" w:firstRowLastColumn="0" w:lastRowFirstColumn="0" w:lastRowLastColumn="0"/>
+            <w:tcW w:w="9350" w:type="dxa"/>
+            <w:tcBorders>
+              <w:right w:val="none" w:sz="0" w:space="0" w:color="auto"/>
+            </w:tcBorders>
+          </w:tcPr>
+          <w:p>
+            <w:pPr>
+              <w:pStyle w:val="ListParagraph1"/>
+              <w:ind w:left="0" w:firstLine="0"/>
+            </w:pPr>
+            <w:r>
+              <w:t>Các luồng xử lý:</w:t>
+            </w:r>
+          </w:p>
+        </w:tc>
+      </w:tr>
+      <w:tr>
+        <w:trPr>
+          <w:cnfStyle w:val="000000100000" w:firstRow="0" w:lastRow="0" w:firstColumn="0" w:lastColumn="0" w:oddVBand="0" w:evenVBand="0" w:oddHBand="1" w:evenHBand="0" w:firstRowFirstColumn="0" w:firstRowLastColumn="0" w:lastRowFirstColumn="0" w:lastRowLastColumn="0"/>
+        </w:trPr>
+        <w:tc>
+          <w:tcPr>
+            <w:cnfStyle w:val="001000000000" w:firstRow="0" w:lastRow="0" w:firstColumn="1" w:lastColumn="0" w:oddVBand="0" w:evenVBand="0" w:oddHBand="0" w:evenHBand="0" w:firstRowFirstColumn="0" w:firstRowLastColumn="0" w:lastRowFirstColumn="0" w:lastRowLastColumn="0"/>
+            <w:tcW w:w="9350" w:type="dxa"/>
+            <w:tcBorders>
+              <w:right w:val="none" w:sz="0" w:space="0" w:color="auto"/>
+            </w:tcBorders>
+          </w:tcPr>
+          <w:p>
+            <w:pPr>
+              <w:pStyle w:val="ListParagraph1"/>
+              <w:ind w:left="0" w:firstLine="0"/>
+              <w:rPr>
+                <w:b w:val="0"/>
+              </w:rPr>
+            </w:pPr>
+            <w:r>
+              <w:t>Hậu điều kiện:</w:t>
+            </w:r>
+            <w:r>
+              <w:rPr>
+                <w:b w:val="0"/>
+              </w:rPr>
+              <w:t xml:space="preserve"> </w:t>
+            </w:r>
+          </w:p>
+        </w:tc>
+      </w:tr>
+    </w:tbl>
     <w:p>
       <w:pPr>
         <w:ind w:left="0" w:firstLine="0"/>
@@ -8410,6 +10158,255 @@
       </w:r>
       <w:bookmarkEnd w:id="29"/>
     </w:p>
+    <w:tbl>
+      <w:tblPr>
+        <w:tblStyle w:val="ListTable3-Accent5"/>
+        <w:tblW w:w="0" w:type="auto"/>
+        <w:tblBorders>
+          <w:insideH w:val="single" w:sz="4" w:space="0" w:color="4472C4" w:themeColor="accent5"/>
+          <w:insideV w:val="single" w:sz="4" w:space="0" w:color="4472C4" w:themeColor="accent5"/>
+        </w:tblBorders>
+        <w:tblLook w:val="04A0" w:firstRow="1" w:lastRow="0" w:firstColumn="1" w:lastColumn="0" w:noHBand="0" w:noVBand="1"/>
+      </w:tblPr>
+      <w:tblGrid>
+        <w:gridCol w:w="8210"/>
+      </w:tblGrid>
+      <w:tr>
+        <w:trPr>
+          <w:cnfStyle w:val="100000000000" w:firstRow="1" w:lastRow="0" w:firstColumn="0" w:lastColumn="0" w:oddVBand="0" w:evenVBand="0" w:oddHBand="0" w:evenHBand="0" w:firstRowFirstColumn="0" w:firstRowLastColumn="0" w:lastRowFirstColumn="0" w:lastRowLastColumn="0"/>
+        </w:trPr>
+        <w:tc>
+          <w:tcPr>
+            <w:cnfStyle w:val="001000000100" w:firstRow="0" w:lastRow="0" w:firstColumn="1" w:lastColumn="0" w:oddVBand="0" w:evenVBand="0" w:oddHBand="0" w:evenHBand="0" w:firstRowFirstColumn="1" w:firstRowLastColumn="0" w:lastRowFirstColumn="0" w:lastRowLastColumn="0"/>
+            <w:tcW w:w="9350" w:type="dxa"/>
+            <w:tcBorders>
+              <w:bottom w:val="none" w:sz="0" w:space="0" w:color="auto"/>
+              <w:right w:val="none" w:sz="0" w:space="0" w:color="auto"/>
+            </w:tcBorders>
+          </w:tcPr>
+          <w:p>
+            <w:pPr>
+              <w:pStyle w:val="ListParagraph1"/>
+              <w:ind w:left="0" w:firstLine="0"/>
+            </w:pPr>
+            <w:r>
+              <w:t>Mã số</w:t>
+            </w:r>
+            <w:r>
+              <w:t>: UC</w:t>
+            </w:r>
+            <w:r>
+              <w:t>_</w:t>
+            </w:r>
+          </w:p>
+        </w:tc>
+      </w:tr>
+      <w:tr>
+        <w:trPr>
+          <w:cnfStyle w:val="000000100000" w:firstRow="0" w:lastRow="0" w:firstColumn="0" w:lastColumn="0" w:oddVBand="0" w:evenVBand="0" w:oddHBand="1" w:evenHBand="0" w:firstRowFirstColumn="0" w:firstRowLastColumn="0" w:lastRowFirstColumn="0" w:lastRowLastColumn="0"/>
+        </w:trPr>
+        <w:tc>
+          <w:tcPr>
+            <w:cnfStyle w:val="001000000000" w:firstRow="0" w:lastRow="0" w:firstColumn="1" w:lastColumn="0" w:oddVBand="0" w:evenVBand="0" w:oddHBand="0" w:evenHBand="0" w:firstRowFirstColumn="0" w:firstRowLastColumn="0" w:lastRowFirstColumn="0" w:lastRowLastColumn="0"/>
+            <w:tcW w:w="9350" w:type="dxa"/>
+            <w:tcBorders>
+              <w:top w:val="none" w:sz="0" w:space="0" w:color="auto"/>
+              <w:bottom w:val="none" w:sz="0" w:space="0" w:color="auto"/>
+              <w:right w:val="none" w:sz="0" w:space="0" w:color="auto"/>
+            </w:tcBorders>
+          </w:tcPr>
+          <w:p>
+            <w:pPr>
+              <w:pStyle w:val="ListParagraph1"/>
+              <w:ind w:left="0" w:firstLine="0"/>
+              <w:rPr>
+                <w:b w:val="0"/>
+              </w:rPr>
+            </w:pPr>
+            <w:r>
+              <w:t>Tên Use Case:</w:t>
+            </w:r>
+            <w:r>
+              <w:rPr>
+                <w:b w:val="0"/>
+              </w:rPr>
+              <w:t xml:space="preserve"> </w:t>
+            </w:r>
+          </w:p>
+        </w:tc>
+      </w:tr>
+      <w:tr>
+        <w:tc>
+          <w:tcPr>
+            <w:cnfStyle w:val="001000000000" w:firstRow="0" w:lastRow="0" w:firstColumn="1" w:lastColumn="0" w:oddVBand="0" w:evenVBand="0" w:oddHBand="0" w:evenHBand="0" w:firstRowFirstColumn="0" w:firstRowLastColumn="0" w:lastRowFirstColumn="0" w:lastRowLastColumn="0"/>
+            <w:tcW w:w="9350" w:type="dxa"/>
+            <w:tcBorders>
+              <w:right w:val="none" w:sz="0" w:space="0" w:color="auto"/>
+            </w:tcBorders>
+          </w:tcPr>
+          <w:p>
+            <w:pPr>
+              <w:pStyle w:val="ListParagraph1"/>
+              <w:ind w:left="0" w:firstLine="0"/>
+              <w:rPr>
+                <w:b w:val="0"/>
+              </w:rPr>
+            </w:pPr>
+            <w:r>
+              <w:t>Mô tả:</w:t>
+            </w:r>
+            <w:r>
+              <w:rPr>
+                <w:b w:val="0"/>
+              </w:rPr>
+              <w:t xml:space="preserve"> </w:t>
+            </w:r>
+          </w:p>
+        </w:tc>
+      </w:tr>
+      <w:tr>
+        <w:trPr>
+          <w:cnfStyle w:val="000000100000" w:firstRow="0" w:lastRow="0" w:firstColumn="0" w:lastColumn="0" w:oddVBand="0" w:evenVBand="0" w:oddHBand="1" w:evenHBand="0" w:firstRowFirstColumn="0" w:firstRowLastColumn="0" w:lastRowFirstColumn="0" w:lastRowLastColumn="0"/>
+        </w:trPr>
+        <w:tc>
+          <w:tcPr>
+            <w:cnfStyle w:val="001000000000" w:firstRow="0" w:lastRow="0" w:firstColumn="1" w:lastColumn="0" w:oddVBand="0" w:evenVBand="0" w:oddHBand="0" w:evenHBand="0" w:firstRowFirstColumn="0" w:firstRowLastColumn="0" w:lastRowFirstColumn="0" w:lastRowLastColumn="0"/>
+            <w:tcW w:w="9350" w:type="dxa"/>
+            <w:tcBorders>
+              <w:top w:val="none" w:sz="0" w:space="0" w:color="auto"/>
+              <w:bottom w:val="none" w:sz="0" w:space="0" w:color="auto"/>
+              <w:right w:val="none" w:sz="0" w:space="0" w:color="auto"/>
+            </w:tcBorders>
+          </w:tcPr>
+          <w:p>
+            <w:pPr>
+              <w:pStyle w:val="ListParagraph1"/>
+              <w:ind w:left="0" w:firstLine="0"/>
+              <w:rPr>
+                <w:b w:val="0"/>
+              </w:rPr>
+            </w:pPr>
+            <w:r>
+              <w:t>Actor chính:</w:t>
+            </w:r>
+            <w:r>
+              <w:rPr>
+                <w:b w:val="0"/>
+              </w:rPr>
+              <w:t xml:space="preserve"> </w:t>
+            </w:r>
+          </w:p>
+        </w:tc>
+      </w:tr>
+      <w:tr>
+        <w:tc>
+          <w:tcPr>
+            <w:cnfStyle w:val="001000000000" w:firstRow="0" w:lastRow="0" w:firstColumn="1" w:lastColumn="0" w:oddVBand="0" w:evenVBand="0" w:oddHBand="0" w:evenHBand="0" w:firstRowFirstColumn="0" w:firstRowLastColumn="0" w:lastRowFirstColumn="0" w:lastRowLastColumn="0"/>
+            <w:tcW w:w="9350" w:type="dxa"/>
+            <w:tcBorders>
+              <w:bottom w:val="single" w:sz="4" w:space="0" w:color="4472C4" w:themeColor="accent5"/>
+              <w:right w:val="none" w:sz="0" w:space="0" w:color="auto"/>
+            </w:tcBorders>
+          </w:tcPr>
+          <w:p>
+            <w:pPr>
+              <w:pStyle w:val="ListParagraph1"/>
+              <w:ind w:left="0" w:firstLine="0"/>
+              <w:rPr>
+                <w:b w:val="0"/>
+              </w:rPr>
+            </w:pPr>
+            <w:r>
+              <w:t>Tiền điều kiện:</w:t>
+            </w:r>
+            <w:r>
+              <w:rPr>
+                <w:b w:val="0"/>
+              </w:rPr>
+              <w:t xml:space="preserve"> </w:t>
+            </w:r>
+          </w:p>
+        </w:tc>
+      </w:tr>
+      <w:tr>
+        <w:trPr>
+          <w:cnfStyle w:val="000000100000" w:firstRow="0" w:lastRow="0" w:firstColumn="0" w:lastColumn="0" w:oddVBand="0" w:evenVBand="0" w:oddHBand="1" w:evenHBand="0" w:firstRowFirstColumn="0" w:firstRowLastColumn="0" w:lastRowFirstColumn="0" w:lastRowLastColumn="0"/>
+        </w:trPr>
+        <w:tc>
+          <w:tcPr>
+            <w:cnfStyle w:val="001000000000" w:firstRow="0" w:lastRow="0" w:firstColumn="1" w:lastColumn="0" w:oddVBand="0" w:evenVBand="0" w:oddHBand="0" w:evenHBand="0" w:firstRowFirstColumn="0" w:firstRowLastColumn="0" w:lastRowFirstColumn="0" w:lastRowLastColumn="0"/>
+            <w:tcW w:w="9350" w:type="dxa"/>
+            <w:tcBorders>
+              <w:right w:val="single" w:sz="4" w:space="0" w:color="4472C4" w:themeColor="accent5"/>
+            </w:tcBorders>
+          </w:tcPr>
+          <w:p>
+            <w:pPr>
+              <w:pStyle w:val="ListParagraph1"/>
+              <w:ind w:left="0" w:firstLine="0"/>
+              <w:rPr>
+                <w:b w:val="0"/>
+              </w:rPr>
+            </w:pPr>
+            <w:r>
+              <w:t xml:space="preserve">Cách kích hoạt: </w:t>
+            </w:r>
+          </w:p>
+        </w:tc>
+      </w:tr>
+      <w:tr>
+        <w:tc>
+          <w:tcPr>
+            <w:cnfStyle w:val="001000000000" w:firstRow="0" w:lastRow="0" w:firstColumn="1" w:lastColumn="0" w:oddVBand="0" w:evenVBand="0" w:oddHBand="0" w:evenHBand="0" w:firstRowFirstColumn="0" w:firstRowLastColumn="0" w:lastRowFirstColumn="0" w:lastRowLastColumn="0"/>
+            <w:tcW w:w="9350" w:type="dxa"/>
+            <w:tcBorders>
+              <w:right w:val="none" w:sz="0" w:space="0" w:color="auto"/>
+            </w:tcBorders>
+          </w:tcPr>
+          <w:p>
+            <w:pPr>
+              <w:pStyle w:val="ListParagraph1"/>
+              <w:ind w:left="0" w:firstLine="0"/>
+            </w:pPr>
+            <w:r>
+              <w:t>Các luồng xử lý:</w:t>
+            </w:r>
+          </w:p>
+        </w:tc>
+      </w:tr>
+      <w:tr>
+        <w:trPr>
+          <w:cnfStyle w:val="000000100000" w:firstRow="0" w:lastRow="0" w:firstColumn="0" w:lastColumn="0" w:oddVBand="0" w:evenVBand="0" w:oddHBand="1" w:evenHBand="0" w:firstRowFirstColumn="0" w:firstRowLastColumn="0" w:lastRowFirstColumn="0" w:lastRowLastColumn="0"/>
+        </w:trPr>
+        <w:tc>
+          <w:tcPr>
+            <w:cnfStyle w:val="001000000000" w:firstRow="0" w:lastRow="0" w:firstColumn="1" w:lastColumn="0" w:oddVBand="0" w:evenVBand="0" w:oddHBand="0" w:evenHBand="0" w:firstRowFirstColumn="0" w:firstRowLastColumn="0" w:lastRowFirstColumn="0" w:lastRowLastColumn="0"/>
+            <w:tcW w:w="9350" w:type="dxa"/>
+            <w:tcBorders>
+              <w:right w:val="none" w:sz="0" w:space="0" w:color="auto"/>
+            </w:tcBorders>
+          </w:tcPr>
+          <w:p>
+            <w:pPr>
+              <w:pStyle w:val="ListParagraph1"/>
+              <w:ind w:left="0" w:firstLine="0"/>
+              <w:rPr>
+                <w:b w:val="0"/>
+              </w:rPr>
+            </w:pPr>
+            <w:r>
+              <w:t>Hậu điều kiện:</w:t>
+            </w:r>
+            <w:r>
+              <w:rPr>
+                <w:b w:val="0"/>
+              </w:rPr>
+              <w:t xml:space="preserve"> </w:t>
+            </w:r>
+          </w:p>
+        </w:tc>
+      </w:tr>
+    </w:tbl>
     <w:p>
       <w:pPr>
         <w:ind w:left="0" w:firstLine="0"/>
@@ -8426,6 +10423,256 @@
       </w:r>
       <w:bookmarkEnd w:id="30"/>
     </w:p>
+    <w:tbl>
+      <w:tblPr>
+        <w:tblStyle w:val="ListTable3-Accent5"/>
+        <w:tblW w:w="0" w:type="auto"/>
+        <w:tblBorders>
+          <w:insideH w:val="single" w:sz="4" w:space="0" w:color="4472C4" w:themeColor="accent5"/>
+          <w:insideV w:val="single" w:sz="4" w:space="0" w:color="4472C4" w:themeColor="accent5"/>
+        </w:tblBorders>
+        <w:tblLook w:val="04A0" w:firstRow="1" w:lastRow="0" w:firstColumn="1" w:lastColumn="0" w:noHBand="0" w:noVBand="1"/>
+      </w:tblPr>
+      <w:tblGrid>
+        <w:gridCol w:w="8210"/>
+      </w:tblGrid>
+      <w:tr>
+        <w:trPr>
+          <w:cnfStyle w:val="100000000000" w:firstRow="1" w:lastRow="0" w:firstColumn="0" w:lastColumn="0" w:oddVBand="0" w:evenVBand="0" w:oddHBand="0" w:evenHBand="0" w:firstRowFirstColumn="0" w:firstRowLastColumn="0" w:lastRowFirstColumn="0" w:lastRowLastColumn="0"/>
+        </w:trPr>
+        <w:tc>
+          <w:tcPr>
+            <w:cnfStyle w:val="001000000100" w:firstRow="0" w:lastRow="0" w:firstColumn="1" w:lastColumn="0" w:oddVBand="0" w:evenVBand="0" w:oddHBand="0" w:evenHBand="0" w:firstRowFirstColumn="1" w:firstRowLastColumn="0" w:lastRowFirstColumn="0" w:lastRowLastColumn="0"/>
+            <w:tcW w:w="9350" w:type="dxa"/>
+            <w:tcBorders>
+              <w:bottom w:val="none" w:sz="0" w:space="0" w:color="auto"/>
+              <w:right w:val="none" w:sz="0" w:space="0" w:color="auto"/>
+            </w:tcBorders>
+          </w:tcPr>
+          <w:p>
+            <w:pPr>
+              <w:pStyle w:val="ListParagraph1"/>
+              <w:ind w:left="0" w:firstLine="0"/>
+            </w:pPr>
+            <w:r>
+              <w:t>Mã số</w:t>
+            </w:r>
+            <w:r>
+              <w:t>: UC</w:t>
+            </w:r>
+            <w:r>
+              <w:t>_</w:t>
+            </w:r>
+          </w:p>
+        </w:tc>
+      </w:tr>
+      <w:tr>
+        <w:trPr>
+          <w:cnfStyle w:val="000000100000" w:firstRow="0" w:lastRow="0" w:firstColumn="0" w:lastColumn="0" w:oddVBand="0" w:evenVBand="0" w:oddHBand="1" w:evenHBand="0" w:firstRowFirstColumn="0" w:firstRowLastColumn="0" w:lastRowFirstColumn="0" w:lastRowLastColumn="0"/>
+        </w:trPr>
+        <w:tc>
+          <w:tcPr>
+            <w:cnfStyle w:val="001000000000" w:firstRow="0" w:lastRow="0" w:firstColumn="1" w:lastColumn="0" w:oddVBand="0" w:evenVBand="0" w:oddHBand="0" w:evenHBand="0" w:firstRowFirstColumn="0" w:firstRowLastColumn="0" w:lastRowFirstColumn="0" w:lastRowLastColumn="0"/>
+            <w:tcW w:w="9350" w:type="dxa"/>
+            <w:tcBorders>
+              <w:top w:val="none" w:sz="0" w:space="0" w:color="auto"/>
+              <w:bottom w:val="none" w:sz="0" w:space="0" w:color="auto"/>
+              <w:right w:val="none" w:sz="0" w:space="0" w:color="auto"/>
+            </w:tcBorders>
+          </w:tcPr>
+          <w:p>
+            <w:pPr>
+              <w:pStyle w:val="ListParagraph1"/>
+              <w:ind w:left="0" w:firstLine="0"/>
+              <w:rPr>
+                <w:b w:val="0"/>
+              </w:rPr>
+            </w:pPr>
+            <w:r>
+              <w:t>Tên Use Case:</w:t>
+            </w:r>
+            <w:r>
+              <w:rPr>
+                <w:b w:val="0"/>
+              </w:rPr>
+              <w:t xml:space="preserve"> </w:t>
+            </w:r>
+          </w:p>
+        </w:tc>
+      </w:tr>
+      <w:tr>
+        <w:tc>
+          <w:tcPr>
+            <w:cnfStyle w:val="001000000000" w:firstRow="0" w:lastRow="0" w:firstColumn="1" w:lastColumn="0" w:oddVBand="0" w:evenVBand="0" w:oddHBand="0" w:evenHBand="0" w:firstRowFirstColumn="0" w:firstRowLastColumn="0" w:lastRowFirstColumn="0" w:lastRowLastColumn="0"/>
+            <w:tcW w:w="9350" w:type="dxa"/>
+            <w:tcBorders>
+              <w:right w:val="none" w:sz="0" w:space="0" w:color="auto"/>
+            </w:tcBorders>
+          </w:tcPr>
+          <w:p>
+            <w:pPr>
+              <w:pStyle w:val="ListParagraph1"/>
+              <w:ind w:left="0" w:firstLine="0"/>
+              <w:rPr>
+                <w:b w:val="0"/>
+              </w:rPr>
+            </w:pPr>
+            <w:r>
+              <w:t>Mô tả:</w:t>
+            </w:r>
+            <w:r>
+              <w:rPr>
+                <w:b w:val="0"/>
+              </w:rPr>
+              <w:t xml:space="preserve"> </w:t>
+            </w:r>
+          </w:p>
+        </w:tc>
+      </w:tr>
+      <w:tr>
+        <w:trPr>
+          <w:cnfStyle w:val="000000100000" w:firstRow="0" w:lastRow="0" w:firstColumn="0" w:lastColumn="0" w:oddVBand="0" w:evenVBand="0" w:oddHBand="1" w:evenHBand="0" w:firstRowFirstColumn="0" w:firstRowLastColumn="0" w:lastRowFirstColumn="0" w:lastRowLastColumn="0"/>
+        </w:trPr>
+        <w:tc>
+          <w:tcPr>
+            <w:cnfStyle w:val="001000000000" w:firstRow="0" w:lastRow="0" w:firstColumn="1" w:lastColumn="0" w:oddVBand="0" w:evenVBand="0" w:oddHBand="0" w:evenHBand="0" w:firstRowFirstColumn="0" w:firstRowLastColumn="0" w:lastRowFirstColumn="0" w:lastRowLastColumn="0"/>
+            <w:tcW w:w="9350" w:type="dxa"/>
+            <w:tcBorders>
+              <w:top w:val="none" w:sz="0" w:space="0" w:color="auto"/>
+              <w:bottom w:val="none" w:sz="0" w:space="0" w:color="auto"/>
+              <w:right w:val="none" w:sz="0" w:space="0" w:color="auto"/>
+            </w:tcBorders>
+          </w:tcPr>
+          <w:p>
+            <w:pPr>
+              <w:pStyle w:val="ListParagraph1"/>
+              <w:ind w:left="0" w:firstLine="0"/>
+              <w:rPr>
+                <w:b w:val="0"/>
+              </w:rPr>
+            </w:pPr>
+            <w:r>
+              <w:t>Actor chính:</w:t>
+            </w:r>
+            <w:r>
+              <w:rPr>
+                <w:b w:val="0"/>
+              </w:rPr>
+              <w:t xml:space="preserve"> </w:t>
+            </w:r>
+          </w:p>
+        </w:tc>
+      </w:tr>
+      <w:tr>
+        <w:tc>
+          <w:tcPr>
+            <w:cnfStyle w:val="001000000000" w:firstRow="0" w:lastRow="0" w:firstColumn="1" w:lastColumn="0" w:oddVBand="0" w:evenVBand="0" w:oddHBand="0" w:evenHBand="0" w:firstRowFirstColumn="0" w:firstRowLastColumn="0" w:lastRowFirstColumn="0" w:lastRowLastColumn="0"/>
+            <w:tcW w:w="9350" w:type="dxa"/>
+            <w:tcBorders>
+              <w:bottom w:val="single" w:sz="4" w:space="0" w:color="4472C4" w:themeColor="accent5"/>
+              <w:right w:val="none" w:sz="0" w:space="0" w:color="auto"/>
+            </w:tcBorders>
+          </w:tcPr>
+          <w:p>
+            <w:pPr>
+              <w:pStyle w:val="ListParagraph1"/>
+              <w:ind w:left="0" w:firstLine="0"/>
+              <w:rPr>
+                <w:b w:val="0"/>
+              </w:rPr>
+            </w:pPr>
+            <w:r>
+              <w:t>Tiền điều kiện:</w:t>
+            </w:r>
+            <w:r>
+              <w:rPr>
+                <w:b w:val="0"/>
+              </w:rPr>
+              <w:t xml:space="preserve"> </w:t>
+            </w:r>
+          </w:p>
+        </w:tc>
+      </w:tr>
+      <w:tr>
+        <w:trPr>
+          <w:cnfStyle w:val="000000100000" w:firstRow="0" w:lastRow="0" w:firstColumn="0" w:lastColumn="0" w:oddVBand="0" w:evenVBand="0" w:oddHBand="1" w:evenHBand="0" w:firstRowFirstColumn="0" w:firstRowLastColumn="0" w:lastRowFirstColumn="0" w:lastRowLastColumn="0"/>
+        </w:trPr>
+        <w:tc>
+          <w:tcPr>
+            <w:cnfStyle w:val="001000000000" w:firstRow="0" w:lastRow="0" w:firstColumn="1" w:lastColumn="0" w:oddVBand="0" w:evenVBand="0" w:oddHBand="0" w:evenHBand="0" w:firstRowFirstColumn="0" w:firstRowLastColumn="0" w:lastRowFirstColumn="0" w:lastRowLastColumn="0"/>
+            <w:tcW w:w="9350" w:type="dxa"/>
+            <w:tcBorders>
+              <w:right w:val="single" w:sz="4" w:space="0" w:color="4472C4" w:themeColor="accent5"/>
+            </w:tcBorders>
+          </w:tcPr>
+          <w:p>
+            <w:pPr>
+              <w:pStyle w:val="ListParagraph1"/>
+              <w:ind w:left="0" w:firstLine="0"/>
+              <w:rPr>
+                <w:b w:val="0"/>
+              </w:rPr>
+            </w:pPr>
+            <w:r>
+              <w:lastRenderedPageBreak/>
+              <w:t xml:space="preserve">Cách kích hoạt: </w:t>
+            </w:r>
+          </w:p>
+        </w:tc>
+      </w:tr>
+      <w:tr>
+        <w:tc>
+          <w:tcPr>
+            <w:cnfStyle w:val="001000000000" w:firstRow="0" w:lastRow="0" w:firstColumn="1" w:lastColumn="0" w:oddVBand="0" w:evenVBand="0" w:oddHBand="0" w:evenHBand="0" w:firstRowFirstColumn="0" w:firstRowLastColumn="0" w:lastRowFirstColumn="0" w:lastRowLastColumn="0"/>
+            <w:tcW w:w="9350" w:type="dxa"/>
+            <w:tcBorders>
+              <w:right w:val="none" w:sz="0" w:space="0" w:color="auto"/>
+            </w:tcBorders>
+          </w:tcPr>
+          <w:p>
+            <w:pPr>
+              <w:pStyle w:val="ListParagraph1"/>
+              <w:ind w:left="0" w:firstLine="0"/>
+            </w:pPr>
+            <w:r>
+              <w:t>Các luồng xử lý:</w:t>
+            </w:r>
+          </w:p>
+        </w:tc>
+      </w:tr>
+      <w:tr>
+        <w:trPr>
+          <w:cnfStyle w:val="000000100000" w:firstRow="0" w:lastRow="0" w:firstColumn="0" w:lastColumn="0" w:oddVBand="0" w:evenVBand="0" w:oddHBand="1" w:evenHBand="0" w:firstRowFirstColumn="0" w:firstRowLastColumn="0" w:lastRowFirstColumn="0" w:lastRowLastColumn="0"/>
+        </w:trPr>
+        <w:tc>
+          <w:tcPr>
+            <w:cnfStyle w:val="001000000000" w:firstRow="0" w:lastRow="0" w:firstColumn="1" w:lastColumn="0" w:oddVBand="0" w:evenVBand="0" w:oddHBand="0" w:evenHBand="0" w:firstRowFirstColumn="0" w:firstRowLastColumn="0" w:lastRowFirstColumn="0" w:lastRowLastColumn="0"/>
+            <w:tcW w:w="9350" w:type="dxa"/>
+            <w:tcBorders>
+              <w:right w:val="none" w:sz="0" w:space="0" w:color="auto"/>
+            </w:tcBorders>
+          </w:tcPr>
+          <w:p>
+            <w:pPr>
+              <w:pStyle w:val="ListParagraph1"/>
+              <w:ind w:left="0" w:firstLine="0"/>
+              <w:rPr>
+                <w:b w:val="0"/>
+              </w:rPr>
+            </w:pPr>
+            <w:r>
+              <w:t>Hậu điều kiện:</w:t>
+            </w:r>
+            <w:r>
+              <w:rPr>
+                <w:b w:val="0"/>
+              </w:rPr>
+              <w:t xml:space="preserve"> </w:t>
+            </w:r>
+          </w:p>
+        </w:tc>
+      </w:tr>
+    </w:tbl>
     <w:p>
       <w:pPr>
         <w:ind w:left="0" w:firstLine="0"/>
@@ -8502,7 +10749,7 @@
           <w:rPr>
             <w:noProof/>
           </w:rPr>
-          <w:t>8</w:t>
+          <w:t>9</w:t>
         </w:r>
         <w:r>
           <w:rPr>
@@ -8659,7 +10906,7 @@
         <v:path o:extrusionok="f" gradientshapeok="t" o:connecttype="rect"/>
         <o:lock v:ext="edit" aspectratio="t"/>
       </v:shapetype>
-      <v:shape id="_x0000_i1054" type="#_x0000_t75" style="width:2in;height:2in" o:bullet="t">
+      <v:shape id="_x0000_i1029" type="#_x0000_t75" style="width:2in;height:2in" o:bullet="t">
         <v:imagedata r:id="rId1" o:title=""/>
       </v:shape>
     </w:pict>
@@ -17756,7 +20003,7 @@
 </file>
 
 <file path=customXml/itemProps1.xml><?xml version="1.0" encoding="utf-8"?>
-<ds:datastoreItem xmlns:ds="http://schemas.openxmlformats.org/officeDocument/2006/customXml" ds:itemID="{F4A24EC1-0242-4652-B28D-0B7F7436DC2C}">
+<ds:datastoreItem xmlns:ds="http://schemas.openxmlformats.org/officeDocument/2006/customXml" ds:itemID="{27317E83-334E-407F-B41A-F9E073309E3B}">
   <ds:schemaRefs>
     <ds:schemaRef ds:uri="http://schemas.openxmlformats.org/officeDocument/2006/bibliography"/>
   </ds:schemaRefs>

</xml_diff>

<commit_message>
Đặt tả UC_13 => 14
</commit_message>
<xml_diff>
--- a/Docs/Requirement/DD_RFID_UC-Specification_v1.0_(alpha1).docx
+++ b/Docs/Requirement/DD_RFID_UC-Specification_v1.0_(alpha1).docx
@@ -8375,8 +8375,6 @@
               </w:rPr>
               <w:t>Đăng ký thẻ.</w:t>
             </w:r>
-            <w:bookmarkStart w:id="22" w:name="_GoBack"/>
-            <w:bookmarkEnd w:id="22"/>
           </w:p>
         </w:tc>
       </w:tr>
@@ -8405,6 +8403,12 @@
                 <w:b w:val="0"/>
               </w:rPr>
               <w:t xml:space="preserve"> </w:t>
+            </w:r>
+            <w:r>
+              <w:rPr>
+                <w:b w:val="0"/>
+              </w:rPr>
+              <w:t>Đăng ký thông tin mỗi cán bộ hoặc sinh viên cho một mã thẻ RFID tương ứng.</w:t>
             </w:r>
           </w:p>
         </w:tc>
@@ -8440,6 +8444,18 @@
               </w:rPr>
               <w:t xml:space="preserve"> </w:t>
             </w:r>
+            <w:r>
+              <w:rPr>
+                <w:b w:val="0"/>
+              </w:rPr>
+              <w:t>Người Dùng</w:t>
+            </w:r>
+            <w:r>
+              <w:rPr>
+                <w:b w:val="0"/>
+              </w:rPr>
+              <w:t>.</w:t>
+            </w:r>
           </w:p>
         </w:tc>
       </w:tr>
@@ -8469,6 +8485,12 @@
                 <w:b w:val="0"/>
               </w:rPr>
               <w:t xml:space="preserve"> </w:t>
+            </w:r>
+            <w:r>
+              <w:rPr>
+                <w:b w:val="0"/>
+              </w:rPr>
+              <w:t>Đã có thông tin trong hệ thống và chức năng đăng ký thẻ đang được người quản trị kích hoạt.</w:t>
             </w:r>
           </w:p>
         </w:tc>
@@ -8496,6 +8518,18 @@
             <w:r>
               <w:t xml:space="preserve">Cách kích hoạt: </w:t>
             </w:r>
+            <w:r>
+              <w:rPr>
+                <w:b w:val="0"/>
+              </w:rPr>
+              <w:t>Quét thẻ cần đăng ký trên giao diện ‘đăng ký thẻ’</w:t>
+            </w:r>
+            <w:r>
+              <w:rPr>
+                <w:b w:val="0"/>
+              </w:rPr>
+              <w:t>.</w:t>
+            </w:r>
           </w:p>
         </w:tc>
       </w:tr>
@@ -8512,9 +8546,66 @@
             <w:pPr>
               <w:pStyle w:val="ListParagraph1"/>
               <w:ind w:left="0" w:firstLine="0"/>
+              <w:rPr>
+                <w:b w:val="0"/>
+              </w:rPr>
             </w:pPr>
             <w:r>
               <w:t>Các luồng xử lý:</w:t>
+            </w:r>
+          </w:p>
+          <w:p>
+            <w:pPr>
+              <w:pStyle w:val="ListParagraph1"/>
+              <w:numPr>
+                <w:ilvl w:val="0"/>
+                <w:numId w:val="53"/>
+              </w:numPr>
+              <w:rPr>
+                <w:b w:val="0"/>
+              </w:rPr>
+            </w:pPr>
+            <w:r>
+              <w:rPr>
+                <w:b w:val="0"/>
+              </w:rPr>
+              <w:t>Nhận mã thẻ.</w:t>
+            </w:r>
+          </w:p>
+          <w:p>
+            <w:pPr>
+              <w:pStyle w:val="ListParagraph1"/>
+              <w:numPr>
+                <w:ilvl w:val="0"/>
+                <w:numId w:val="53"/>
+              </w:numPr>
+              <w:rPr>
+                <w:b w:val="0"/>
+              </w:rPr>
+            </w:pPr>
+            <w:r>
+              <w:rPr>
+                <w:b w:val="0"/>
+              </w:rPr>
+              <w:t>Lưu mã thẻ vào thông tin người đăng ký.</w:t>
+            </w:r>
+          </w:p>
+          <w:p>
+            <w:pPr>
+              <w:pStyle w:val="ListParagraph1"/>
+              <w:numPr>
+                <w:ilvl w:val="0"/>
+                <w:numId w:val="53"/>
+              </w:numPr>
+              <w:rPr>
+                <w:b w:val="0"/>
+              </w:rPr>
+            </w:pPr>
+            <w:r>
+              <w:rPr>
+                <w:b w:val="0"/>
+              </w:rPr>
+              <w:t>Hiển thị thông báo đăng ký thanh công hoặc thất bại cho người dùng.</w:t>
             </w:r>
           </w:p>
         </w:tc>
@@ -8549,6 +8640,25 @@
               <w:t xml:space="preserve"> </w:t>
             </w:r>
           </w:p>
+          <w:p>
+            <w:pPr>
+              <w:pStyle w:val="ListParagraph1"/>
+              <w:numPr>
+                <w:ilvl w:val="0"/>
+                <w:numId w:val="54"/>
+              </w:numPr>
+              <w:rPr>
+                <w:b w:val="0"/>
+              </w:rPr>
+            </w:pPr>
+            <w:r>
+              <w:rPr>
+                <w:b w:val="0"/>
+              </w:rPr>
+              <w:lastRenderedPageBreak/>
+              <w:t>Khi thực hiện chức năng này đến người cuối cùng cần đăng ký thì xuất danh sách kết quả ra để lưu trữ lại.</w:t>
+            </w:r>
+          </w:p>
         </w:tc>
       </w:tr>
     </w:tbl>
@@ -8562,11 +8672,11 @@
         <w:pStyle w:val="Demuccap1"/>
         <w:outlineLvl w:val="0"/>
       </w:pPr>
-      <w:bookmarkStart w:id="23" w:name="_Toc487891473"/>
+      <w:bookmarkStart w:id="22" w:name="_Toc487891473"/>
       <w:r>
         <w:t>Điểm danh vào:</w:t>
       </w:r>
-      <w:bookmarkEnd w:id="23"/>
+      <w:bookmarkEnd w:id="22"/>
     </w:p>
     <w:tbl>
       <w:tblPr>
@@ -8588,7 +8698,7 @@
         <w:tc>
           <w:tcPr>
             <w:cnfStyle w:val="001000000100" w:firstRow="0" w:lastRow="0" w:firstColumn="1" w:lastColumn="0" w:oddVBand="0" w:evenVBand="0" w:oddHBand="0" w:evenHBand="0" w:firstRowFirstColumn="1" w:firstRowLastColumn="0" w:lastRowFirstColumn="0" w:lastRowLastColumn="0"/>
-            <w:tcW w:w="9350" w:type="dxa"/>
+            <w:tcW w:w="8210" w:type="dxa"/>
             <w:tcBorders>
               <w:bottom w:val="none" w:sz="0" w:space="0" w:color="auto"/>
               <w:right w:val="none" w:sz="0" w:space="0" w:color="auto"/>
@@ -8607,6 +8717,9 @@
             </w:r>
             <w:r>
               <w:t>_</w:t>
+            </w:r>
+            <w:r>
+              <w:t>14</w:t>
             </w:r>
           </w:p>
         </w:tc>
@@ -8618,7 +8731,7 @@
         <w:tc>
           <w:tcPr>
             <w:cnfStyle w:val="001000000000" w:firstRow="0" w:lastRow="0" w:firstColumn="1" w:lastColumn="0" w:oddVBand="0" w:evenVBand="0" w:oddHBand="0" w:evenHBand="0" w:firstRowFirstColumn="0" w:firstRowLastColumn="0" w:lastRowFirstColumn="0" w:lastRowLastColumn="0"/>
-            <w:tcW w:w="9350" w:type="dxa"/>
+            <w:tcW w:w="8210" w:type="dxa"/>
             <w:tcBorders>
               <w:top w:val="none" w:sz="0" w:space="0" w:color="auto"/>
               <w:bottom w:val="none" w:sz="0" w:space="0" w:color="auto"/>
@@ -8642,6 +8755,12 @@
               </w:rPr>
               <w:t xml:space="preserve"> </w:t>
             </w:r>
+            <w:r>
+              <w:rPr>
+                <w:b w:val="0"/>
+              </w:rPr>
+              <w:t>Điểm danh vào.</w:t>
+            </w:r>
           </w:p>
         </w:tc>
       </w:tr>
@@ -8649,7 +8768,7 @@
         <w:tc>
           <w:tcPr>
             <w:cnfStyle w:val="001000000000" w:firstRow="0" w:lastRow="0" w:firstColumn="1" w:lastColumn="0" w:oddVBand="0" w:evenVBand="0" w:oddHBand="0" w:evenHBand="0" w:firstRowFirstColumn="0" w:firstRowLastColumn="0" w:lastRowFirstColumn="0" w:lastRowLastColumn="0"/>
-            <w:tcW w:w="9350" w:type="dxa"/>
+            <w:tcW w:w="8210" w:type="dxa"/>
             <w:tcBorders>
               <w:right w:val="none" w:sz="0" w:space="0" w:color="auto"/>
             </w:tcBorders>
@@ -8663,7 +8782,6 @@
               </w:rPr>
             </w:pPr>
             <w:r>
-              <w:lastRenderedPageBreak/>
               <w:t>Mô tả:</w:t>
             </w:r>
             <w:r>
@@ -8671,6 +8789,12 @@
                 <w:b w:val="0"/>
               </w:rPr>
               <w:t xml:space="preserve"> </w:t>
+            </w:r>
+            <w:r>
+              <w:rPr>
+                <w:b w:val="0"/>
+              </w:rPr>
+              <w:t>Ghi dấu lại khi người dùng điểm danh vào tham gia sự kiện nào đó.</w:t>
             </w:r>
           </w:p>
         </w:tc>
@@ -8682,7 +8806,7 @@
         <w:tc>
           <w:tcPr>
             <w:cnfStyle w:val="001000000000" w:firstRow="0" w:lastRow="0" w:firstColumn="1" w:lastColumn="0" w:oddVBand="0" w:evenVBand="0" w:oddHBand="0" w:evenHBand="0" w:firstRowFirstColumn="0" w:firstRowLastColumn="0" w:lastRowFirstColumn="0" w:lastRowLastColumn="0"/>
-            <w:tcW w:w="9350" w:type="dxa"/>
+            <w:tcW w:w="8210" w:type="dxa"/>
             <w:tcBorders>
               <w:top w:val="none" w:sz="0" w:space="0" w:color="auto"/>
               <w:bottom w:val="none" w:sz="0" w:space="0" w:color="auto"/>
@@ -8706,6 +8830,12 @@
               </w:rPr>
               <w:t xml:space="preserve"> </w:t>
             </w:r>
+            <w:r>
+              <w:rPr>
+                <w:b w:val="0"/>
+              </w:rPr>
+              <w:t>Người dùng.</w:t>
+            </w:r>
           </w:p>
         </w:tc>
       </w:tr>
@@ -8713,7 +8843,7 @@
         <w:tc>
           <w:tcPr>
             <w:cnfStyle w:val="001000000000" w:firstRow="0" w:lastRow="0" w:firstColumn="1" w:lastColumn="0" w:oddVBand="0" w:evenVBand="0" w:oddHBand="0" w:evenHBand="0" w:firstRowFirstColumn="0" w:firstRowLastColumn="0" w:lastRowFirstColumn="0" w:lastRowLastColumn="0"/>
-            <w:tcW w:w="9350" w:type="dxa"/>
+            <w:tcW w:w="8210" w:type="dxa"/>
             <w:tcBorders>
               <w:bottom w:val="single" w:sz="4" w:space="0" w:color="4472C4" w:themeColor="accent5"/>
               <w:right w:val="none" w:sz="0" w:space="0" w:color="auto"/>
@@ -8735,6 +8865,12 @@
                 <w:b w:val="0"/>
               </w:rPr>
               <w:t xml:space="preserve"> </w:t>
+            </w:r>
+            <w:r>
+              <w:rPr>
+                <w:b w:val="0"/>
+              </w:rPr>
+              <w:t>Chức năng điểm danh vào đang bật cho một sự kiện cụ thể.</w:t>
             </w:r>
           </w:p>
         </w:tc>
@@ -8746,7 +8882,7 @@
         <w:tc>
           <w:tcPr>
             <w:cnfStyle w:val="001000000000" w:firstRow="0" w:lastRow="0" w:firstColumn="1" w:lastColumn="0" w:oddVBand="0" w:evenVBand="0" w:oddHBand="0" w:evenHBand="0" w:firstRowFirstColumn="0" w:firstRowLastColumn="0" w:lastRowFirstColumn="0" w:lastRowLastColumn="0"/>
-            <w:tcW w:w="9350" w:type="dxa"/>
+            <w:tcW w:w="8210" w:type="dxa"/>
             <w:tcBorders>
               <w:right w:val="single" w:sz="4" w:space="0" w:color="4472C4" w:themeColor="accent5"/>
             </w:tcBorders>
@@ -8761,6 +8897,12 @@
             </w:pPr>
             <w:r>
               <w:t xml:space="preserve">Cách kích hoạt: </w:t>
+            </w:r>
+            <w:r>
+              <w:rPr>
+                <w:b w:val="0"/>
+              </w:rPr>
+              <w:t>Quét thẻ khi chức năng điểm danh vào đang bật.</w:t>
             </w:r>
           </w:p>
         </w:tc>
@@ -8769,7 +8911,7 @@
         <w:tc>
           <w:tcPr>
             <w:cnfStyle w:val="001000000000" w:firstRow="0" w:lastRow="0" w:firstColumn="1" w:lastColumn="0" w:oddVBand="0" w:evenVBand="0" w:oddHBand="0" w:evenHBand="0" w:firstRowFirstColumn="0" w:firstRowLastColumn="0" w:lastRowFirstColumn="0" w:lastRowLastColumn="0"/>
-            <w:tcW w:w="9350" w:type="dxa"/>
+            <w:tcW w:w="8210" w:type="dxa"/>
             <w:tcBorders>
               <w:right w:val="none" w:sz="0" w:space="0" w:color="auto"/>
             </w:tcBorders>
@@ -8778,25 +8920,194 @@
             <w:pPr>
               <w:pStyle w:val="ListParagraph1"/>
               <w:ind w:left="0" w:firstLine="0"/>
+              <w:rPr>
+                <w:b w:val="0"/>
+              </w:rPr>
             </w:pPr>
             <w:r>
               <w:t>Các luồng xử lý:</w:t>
             </w:r>
           </w:p>
-        </w:tc>
-      </w:tr>
-      <w:tr>
-        <w:trPr>
-          <w:cnfStyle w:val="000000100000" w:firstRow="0" w:lastRow="0" w:firstColumn="0" w:lastColumn="0" w:oddVBand="0" w:evenVBand="0" w:oddHBand="1" w:evenHBand="0" w:firstRowFirstColumn="0" w:firstRowLastColumn="0" w:lastRowFirstColumn="0" w:lastRowLastColumn="0"/>
-        </w:trPr>
-        <w:tc>
-          <w:tcPr>
-            <w:cnfStyle w:val="001000000000" w:firstRow="0" w:lastRow="0" w:firstColumn="1" w:lastColumn="0" w:oddVBand="0" w:evenVBand="0" w:oddHBand="0" w:evenHBand="0" w:firstRowFirstColumn="0" w:firstRowLastColumn="0" w:lastRowFirstColumn="0" w:lastRowLastColumn="0"/>
-            <w:tcW w:w="9350" w:type="dxa"/>
-            <w:tcBorders>
-              <w:right w:val="none" w:sz="0" w:space="0" w:color="auto"/>
-            </w:tcBorders>
-          </w:tcPr>
+          <w:p>
+            <w:pPr>
+              <w:pStyle w:val="ListParagraph1"/>
+              <w:numPr>
+                <w:ilvl w:val="0"/>
+                <w:numId w:val="55"/>
+              </w:numPr>
+              <w:rPr>
+                <w:b w:val="0"/>
+              </w:rPr>
+            </w:pPr>
+            <w:r>
+              <w:rPr>
+                <w:b w:val="0"/>
+              </w:rPr>
+              <w:t>Nhận mã thẻ.</w:t>
+            </w:r>
+          </w:p>
+          <w:p>
+            <w:pPr>
+              <w:pStyle w:val="ListParagraph1"/>
+              <w:numPr>
+                <w:ilvl w:val="0"/>
+                <w:numId w:val="55"/>
+              </w:numPr>
+              <w:rPr>
+                <w:b w:val="0"/>
+              </w:rPr>
+            </w:pPr>
+            <w:r>
+              <w:rPr>
+                <w:b w:val="0"/>
+              </w:rPr>
+              <w:t>Lấy thông tin của chủ thẻ trong hệ thống.</w:t>
+            </w:r>
+          </w:p>
+          <w:p>
+            <w:pPr>
+              <w:pStyle w:val="ListParagraph1"/>
+              <w:numPr>
+                <w:ilvl w:val="0"/>
+                <w:numId w:val="55"/>
+              </w:numPr>
+              <w:rPr>
+                <w:b w:val="0"/>
+              </w:rPr>
+            </w:pPr>
+            <w:r>
+              <w:rPr>
+                <w:b w:val="0"/>
+              </w:rPr>
+              <w:t xml:space="preserve">Nếu </w:t>
+            </w:r>
+            <w:r>
+              <w:rPr>
+                <w:b w:val="0"/>
+              </w:rPr>
+              <w:t>luồng 2 bị lỗi trong quá trình thực hiện thì thực hiện luồng phụ 1</w:t>
+            </w:r>
+            <w:r>
+              <w:rPr>
+                <w:b w:val="0"/>
+              </w:rPr>
+              <w:t>.</w:t>
+            </w:r>
+          </w:p>
+          <w:p>
+            <w:pPr>
+              <w:pStyle w:val="ListParagraph1"/>
+              <w:numPr>
+                <w:ilvl w:val="0"/>
+                <w:numId w:val="55"/>
+              </w:numPr>
+              <w:rPr>
+                <w:b w:val="0"/>
+              </w:rPr>
+            </w:pPr>
+            <w:r>
+              <w:rPr>
+                <w:b w:val="0"/>
+              </w:rPr>
+              <w:t>Nếu luồng 2 không tìm thấy thông tin chủ thẻ thì thực hiện luồng phụ 2.</w:t>
+            </w:r>
+          </w:p>
+          <w:p>
+            <w:pPr>
+              <w:pStyle w:val="ListParagraph1"/>
+              <w:numPr>
+                <w:ilvl w:val="0"/>
+                <w:numId w:val="55"/>
+              </w:numPr>
+              <w:rPr>
+                <w:b w:val="0"/>
+              </w:rPr>
+            </w:pPr>
+            <w:r>
+              <w:rPr>
+                <w:b w:val="0"/>
+              </w:rPr>
+              <w:t>Đánh dấu chủ thẻ đã điểm danh vào.</w:t>
+            </w:r>
+          </w:p>
+          <w:p>
+            <w:pPr>
+              <w:pStyle w:val="ListParagraph1"/>
+              <w:numPr>
+                <w:ilvl w:val="0"/>
+                <w:numId w:val="55"/>
+              </w:numPr>
+              <w:rPr>
+                <w:b w:val="0"/>
+              </w:rPr>
+            </w:pPr>
+            <w:r>
+              <w:rPr>
+                <w:b w:val="0"/>
+              </w:rPr>
+              <w:t xml:space="preserve">Nếu luồng </w:t>
+            </w:r>
+            <w:r>
+              <w:rPr>
+                <w:b w:val="0"/>
+              </w:rPr>
+              <w:t>4 thực hiện thành công thì hi</w:t>
+            </w:r>
+            <w:r>
+              <w:rPr>
+                <w:b w:val="0"/>
+              </w:rPr>
+              <w:t>ển thị thông báo cho người dùng</w:t>
+            </w:r>
+            <w:r>
+              <w:rPr>
+                <w:b w:val="0"/>
+              </w:rPr>
+              <w:t>.</w:t>
+            </w:r>
+          </w:p>
+          <w:p>
+            <w:pPr>
+              <w:pStyle w:val="ListParagraph1"/>
+              <w:numPr>
+                <w:ilvl w:val="0"/>
+                <w:numId w:val="55"/>
+              </w:numPr>
+              <w:rPr>
+                <w:b w:val="0"/>
+              </w:rPr>
+            </w:pPr>
+            <w:r>
+              <w:rPr>
+                <w:b w:val="0"/>
+              </w:rPr>
+              <w:t>Tro</w:t>
+            </w:r>
+            <w:r>
+              <w:rPr>
+                <w:b w:val="0"/>
+              </w:rPr>
+              <w:t xml:space="preserve">ng quá trình thực hiện luồng </w:t>
+            </w:r>
+            <w:r>
+              <w:rPr>
+                <w:b w:val="0"/>
+              </w:rPr>
+              <w:t>4 nếu phát sinh lỗi thì</w:t>
+            </w:r>
+            <w:r>
+              <w:rPr>
+                <w:b w:val="0"/>
+              </w:rPr>
+              <w:t xml:space="preserve"> thực hiện luồng phụ 1</w:t>
+            </w:r>
+            <w:r>
+              <w:rPr>
+                <w:b w:val="0"/>
+              </w:rPr>
+              <w:t>.</w:t>
+            </w:r>
+          </w:p>
           <w:p>
             <w:pPr>
               <w:pStyle w:val="ListParagraph1"/>
@@ -8806,13 +9117,65 @@
               </w:rPr>
             </w:pPr>
             <w:r>
-              <w:t>Hậu điều kiện:</w:t>
-            </w:r>
-            <w:r>
-              <w:rPr>
-                <w:b w:val="0"/>
-              </w:rPr>
-              <w:t xml:space="preserve"> </w:t>
+              <w:t>Luồng phụ:</w:t>
+            </w:r>
+          </w:p>
+          <w:p>
+            <w:pPr>
+              <w:pStyle w:val="ListParagraph1"/>
+              <w:numPr>
+                <w:ilvl w:val="0"/>
+                <w:numId w:val="56"/>
+              </w:numPr>
+            </w:pPr>
+            <w:r>
+              <w:rPr>
+                <w:b w:val="0"/>
+              </w:rPr>
+              <w:t>H</w:t>
+            </w:r>
+            <w:r>
+              <w:rPr>
+                <w:b w:val="0"/>
+              </w:rPr>
+              <w:t>iển thị thông báo yêu cầu người dùng quét lại thẻ</w:t>
+            </w:r>
+            <w:r>
+              <w:rPr>
+                <w:b w:val="0"/>
+              </w:rPr>
+              <w:t>.</w:t>
+            </w:r>
+          </w:p>
+          <w:p>
+            <w:pPr>
+              <w:pStyle w:val="ListParagraph1"/>
+              <w:numPr>
+                <w:ilvl w:val="0"/>
+                <w:numId w:val="56"/>
+              </w:numPr>
+            </w:pPr>
+            <w:r>
+              <w:rPr>
+                <w:b w:val="0"/>
+              </w:rPr>
+              <w:t xml:space="preserve">Hiển thị thông báo chưa có thông tin trong hệ thống, hỏi ý kiến người dùng có muốn thêm thông tin hay không, nếu có kích hoạt </w:t>
+            </w:r>
+            <w:hyperlink w:anchor="UC_15" w:history="1">
+              <w:r>
+                <w:rPr>
+                  <w:rStyle w:val="Hyperlink"/>
+                  <w:b/>
+                  <w:bCs w:val="0"/>
+                </w:rPr>
+                <w:t>UC_15</w:t>
+              </w:r>
+            </w:hyperlink>
+            <w:r>
+              <w:rPr>
+                <w:b w:val="0"/>
+              </w:rPr>
+              <w:t>.</w:t>
             </w:r>
           </w:p>
         </w:tc>
@@ -8831,275 +9194,17 @@
         <w:pStyle w:val="Demuccap1"/>
         <w:outlineLvl w:val="0"/>
       </w:pPr>
-      <w:bookmarkStart w:id="24" w:name="_Toc487891474"/>
+      <w:bookmarkStart w:id="23" w:name="_Toc487891474"/>
+      <w:bookmarkStart w:id="24" w:name="UC_15"/>
       <w:r>
-        <w:t>Điểm danh khi chưa đăng ký:</w:t>
+        <w:t>Điểm danh khi chưa đăng ký</w:t>
       </w:r>
       <w:bookmarkEnd w:id="24"/>
-    </w:p>
-    <w:tbl>
-      <w:tblPr>
-        <w:tblStyle w:val="ListTable3-Accent5"/>
-        <w:tblW w:w="0" w:type="auto"/>
-        <w:tblBorders>
-          <w:insideH w:val="single" w:sz="4" w:space="0" w:color="4472C4" w:themeColor="accent5"/>
-          <w:insideV w:val="single" w:sz="4" w:space="0" w:color="4472C4" w:themeColor="accent5"/>
-        </w:tblBorders>
-        <w:tblLook w:val="04A0" w:firstRow="1" w:lastRow="0" w:firstColumn="1" w:lastColumn="0" w:noHBand="0" w:noVBand="1"/>
-      </w:tblPr>
-      <w:tblGrid>
-        <w:gridCol w:w="8210"/>
-      </w:tblGrid>
-      <w:tr>
-        <w:trPr>
-          <w:cnfStyle w:val="100000000000" w:firstRow="1" w:lastRow="0" w:firstColumn="0" w:lastColumn="0" w:oddVBand="0" w:evenVBand="0" w:oddHBand="0" w:evenHBand="0" w:firstRowFirstColumn="0" w:firstRowLastColumn="0" w:lastRowFirstColumn="0" w:lastRowLastColumn="0"/>
-        </w:trPr>
-        <w:tc>
-          <w:tcPr>
-            <w:cnfStyle w:val="001000000100" w:firstRow="0" w:lastRow="0" w:firstColumn="1" w:lastColumn="0" w:oddVBand="0" w:evenVBand="0" w:oddHBand="0" w:evenHBand="0" w:firstRowFirstColumn="1" w:firstRowLastColumn="0" w:lastRowFirstColumn="0" w:lastRowLastColumn="0"/>
-            <w:tcW w:w="9350" w:type="dxa"/>
-            <w:tcBorders>
-              <w:bottom w:val="none" w:sz="0" w:space="0" w:color="auto"/>
-              <w:right w:val="none" w:sz="0" w:space="0" w:color="auto"/>
-            </w:tcBorders>
-          </w:tcPr>
-          <w:p>
-            <w:pPr>
-              <w:pStyle w:val="ListParagraph1"/>
-              <w:ind w:left="0" w:firstLine="0"/>
-            </w:pPr>
-            <w:r>
-              <w:t>Mã số</w:t>
-            </w:r>
-            <w:r>
-              <w:t>: UC</w:t>
-            </w:r>
-            <w:r>
-              <w:t>_</w:t>
-            </w:r>
-          </w:p>
-        </w:tc>
-      </w:tr>
-      <w:tr>
-        <w:trPr>
-          <w:cnfStyle w:val="000000100000" w:firstRow="0" w:lastRow="0" w:firstColumn="0" w:lastColumn="0" w:oddVBand="0" w:evenVBand="0" w:oddHBand="1" w:evenHBand="0" w:firstRowFirstColumn="0" w:firstRowLastColumn="0" w:lastRowFirstColumn="0" w:lastRowLastColumn="0"/>
-        </w:trPr>
-        <w:tc>
-          <w:tcPr>
-            <w:cnfStyle w:val="001000000000" w:firstRow="0" w:lastRow="0" w:firstColumn="1" w:lastColumn="0" w:oddVBand="0" w:evenVBand="0" w:oddHBand="0" w:evenHBand="0" w:firstRowFirstColumn="0" w:firstRowLastColumn="0" w:lastRowFirstColumn="0" w:lastRowLastColumn="0"/>
-            <w:tcW w:w="9350" w:type="dxa"/>
-            <w:tcBorders>
-              <w:top w:val="none" w:sz="0" w:space="0" w:color="auto"/>
-              <w:bottom w:val="none" w:sz="0" w:space="0" w:color="auto"/>
-              <w:right w:val="none" w:sz="0" w:space="0" w:color="auto"/>
-            </w:tcBorders>
-          </w:tcPr>
-          <w:p>
-            <w:pPr>
-              <w:pStyle w:val="ListParagraph1"/>
-              <w:ind w:left="0" w:firstLine="0"/>
-              <w:rPr>
-                <w:b w:val="0"/>
-              </w:rPr>
-            </w:pPr>
-            <w:r>
-              <w:t>Tên Use Case:</w:t>
-            </w:r>
-            <w:r>
-              <w:rPr>
-                <w:b w:val="0"/>
-              </w:rPr>
-              <w:t xml:space="preserve"> </w:t>
-            </w:r>
-          </w:p>
-        </w:tc>
-      </w:tr>
-      <w:tr>
-        <w:tc>
-          <w:tcPr>
-            <w:cnfStyle w:val="001000000000" w:firstRow="0" w:lastRow="0" w:firstColumn="1" w:lastColumn="0" w:oddVBand="0" w:evenVBand="0" w:oddHBand="0" w:evenHBand="0" w:firstRowFirstColumn="0" w:firstRowLastColumn="0" w:lastRowFirstColumn="0" w:lastRowLastColumn="0"/>
-            <w:tcW w:w="9350" w:type="dxa"/>
-            <w:tcBorders>
-              <w:right w:val="none" w:sz="0" w:space="0" w:color="auto"/>
-            </w:tcBorders>
-          </w:tcPr>
-          <w:p>
-            <w:pPr>
-              <w:pStyle w:val="ListParagraph1"/>
-              <w:ind w:left="0" w:firstLine="0"/>
-              <w:rPr>
-                <w:b w:val="0"/>
-              </w:rPr>
-            </w:pPr>
-            <w:r>
-              <w:t>Mô tả:</w:t>
-            </w:r>
-            <w:r>
-              <w:rPr>
-                <w:b w:val="0"/>
-              </w:rPr>
-              <w:t xml:space="preserve"> </w:t>
-            </w:r>
-          </w:p>
-        </w:tc>
-      </w:tr>
-      <w:tr>
-        <w:trPr>
-          <w:cnfStyle w:val="000000100000" w:firstRow="0" w:lastRow="0" w:firstColumn="0" w:lastColumn="0" w:oddVBand="0" w:evenVBand="0" w:oddHBand="1" w:evenHBand="0" w:firstRowFirstColumn="0" w:firstRowLastColumn="0" w:lastRowFirstColumn="0" w:lastRowLastColumn="0"/>
-        </w:trPr>
-        <w:tc>
-          <w:tcPr>
-            <w:cnfStyle w:val="001000000000" w:firstRow="0" w:lastRow="0" w:firstColumn="1" w:lastColumn="0" w:oddVBand="0" w:evenVBand="0" w:oddHBand="0" w:evenHBand="0" w:firstRowFirstColumn="0" w:firstRowLastColumn="0" w:lastRowFirstColumn="0" w:lastRowLastColumn="0"/>
-            <w:tcW w:w="9350" w:type="dxa"/>
-            <w:tcBorders>
-              <w:top w:val="none" w:sz="0" w:space="0" w:color="auto"/>
-              <w:bottom w:val="none" w:sz="0" w:space="0" w:color="auto"/>
-              <w:right w:val="none" w:sz="0" w:space="0" w:color="auto"/>
-            </w:tcBorders>
-          </w:tcPr>
-          <w:p>
-            <w:pPr>
-              <w:pStyle w:val="ListParagraph1"/>
-              <w:ind w:left="0" w:firstLine="0"/>
-              <w:rPr>
-                <w:b w:val="0"/>
-              </w:rPr>
-            </w:pPr>
-            <w:r>
-              <w:t>Actor chính:</w:t>
-            </w:r>
-            <w:r>
-              <w:rPr>
-                <w:b w:val="0"/>
-              </w:rPr>
-              <w:t xml:space="preserve"> </w:t>
-            </w:r>
-          </w:p>
-        </w:tc>
-      </w:tr>
-      <w:tr>
-        <w:tc>
-          <w:tcPr>
-            <w:cnfStyle w:val="001000000000" w:firstRow="0" w:lastRow="0" w:firstColumn="1" w:lastColumn="0" w:oddVBand="0" w:evenVBand="0" w:oddHBand="0" w:evenHBand="0" w:firstRowFirstColumn="0" w:firstRowLastColumn="0" w:lastRowFirstColumn="0" w:lastRowLastColumn="0"/>
-            <w:tcW w:w="9350" w:type="dxa"/>
-            <w:tcBorders>
-              <w:bottom w:val="single" w:sz="4" w:space="0" w:color="4472C4" w:themeColor="accent5"/>
-              <w:right w:val="none" w:sz="0" w:space="0" w:color="auto"/>
-            </w:tcBorders>
-          </w:tcPr>
-          <w:p>
-            <w:pPr>
-              <w:pStyle w:val="ListParagraph1"/>
-              <w:ind w:left="0" w:firstLine="0"/>
-              <w:rPr>
-                <w:b w:val="0"/>
-              </w:rPr>
-            </w:pPr>
-            <w:r>
-              <w:t>Tiền điều kiện:</w:t>
-            </w:r>
-            <w:r>
-              <w:rPr>
-                <w:b w:val="0"/>
-              </w:rPr>
-              <w:t xml:space="preserve"> </w:t>
-            </w:r>
-          </w:p>
-        </w:tc>
-      </w:tr>
-      <w:tr>
-        <w:trPr>
-          <w:cnfStyle w:val="000000100000" w:firstRow="0" w:lastRow="0" w:firstColumn="0" w:lastColumn="0" w:oddVBand="0" w:evenVBand="0" w:oddHBand="1" w:evenHBand="0" w:firstRowFirstColumn="0" w:firstRowLastColumn="0" w:lastRowFirstColumn="0" w:lastRowLastColumn="0"/>
-        </w:trPr>
-        <w:tc>
-          <w:tcPr>
-            <w:cnfStyle w:val="001000000000" w:firstRow="0" w:lastRow="0" w:firstColumn="1" w:lastColumn="0" w:oddVBand="0" w:evenVBand="0" w:oddHBand="0" w:evenHBand="0" w:firstRowFirstColumn="0" w:firstRowLastColumn="0" w:lastRowFirstColumn="0" w:lastRowLastColumn="0"/>
-            <w:tcW w:w="9350" w:type="dxa"/>
-            <w:tcBorders>
-              <w:right w:val="single" w:sz="4" w:space="0" w:color="4472C4" w:themeColor="accent5"/>
-            </w:tcBorders>
-          </w:tcPr>
-          <w:p>
-            <w:pPr>
-              <w:pStyle w:val="ListParagraph1"/>
-              <w:ind w:left="0" w:firstLine="0"/>
-              <w:rPr>
-                <w:b w:val="0"/>
-              </w:rPr>
-            </w:pPr>
-            <w:r>
-              <w:t xml:space="preserve">Cách kích hoạt: </w:t>
-            </w:r>
-          </w:p>
-        </w:tc>
-      </w:tr>
-      <w:tr>
-        <w:tc>
-          <w:tcPr>
-            <w:cnfStyle w:val="001000000000" w:firstRow="0" w:lastRow="0" w:firstColumn="1" w:lastColumn="0" w:oddVBand="0" w:evenVBand="0" w:oddHBand="0" w:evenHBand="0" w:firstRowFirstColumn="0" w:firstRowLastColumn="0" w:lastRowFirstColumn="0" w:lastRowLastColumn="0"/>
-            <w:tcW w:w="9350" w:type="dxa"/>
-            <w:tcBorders>
-              <w:right w:val="none" w:sz="0" w:space="0" w:color="auto"/>
-            </w:tcBorders>
-          </w:tcPr>
-          <w:p>
-            <w:pPr>
-              <w:pStyle w:val="ListParagraph1"/>
-              <w:ind w:left="0" w:firstLine="0"/>
-            </w:pPr>
-            <w:r>
-              <w:t>Các luồng xử lý:</w:t>
-            </w:r>
-          </w:p>
-        </w:tc>
-      </w:tr>
-      <w:tr>
-        <w:trPr>
-          <w:cnfStyle w:val="000000100000" w:firstRow="0" w:lastRow="0" w:firstColumn="0" w:lastColumn="0" w:oddVBand="0" w:evenVBand="0" w:oddHBand="1" w:evenHBand="0" w:firstRowFirstColumn="0" w:firstRowLastColumn="0" w:lastRowFirstColumn="0" w:lastRowLastColumn="0"/>
-        </w:trPr>
-        <w:tc>
-          <w:tcPr>
-            <w:cnfStyle w:val="001000000000" w:firstRow="0" w:lastRow="0" w:firstColumn="1" w:lastColumn="0" w:oddVBand="0" w:evenVBand="0" w:oddHBand="0" w:evenHBand="0" w:firstRowFirstColumn="0" w:firstRowLastColumn="0" w:lastRowFirstColumn="0" w:lastRowLastColumn="0"/>
-            <w:tcW w:w="9350" w:type="dxa"/>
-            <w:tcBorders>
-              <w:right w:val="none" w:sz="0" w:space="0" w:color="auto"/>
-            </w:tcBorders>
-          </w:tcPr>
-          <w:p>
-            <w:pPr>
-              <w:pStyle w:val="ListParagraph1"/>
-              <w:ind w:left="0" w:firstLine="0"/>
-              <w:rPr>
-                <w:b w:val="0"/>
-              </w:rPr>
-            </w:pPr>
-            <w:r>
-              <w:t>Hậu điều kiện:</w:t>
-            </w:r>
-            <w:r>
-              <w:rPr>
-                <w:b w:val="0"/>
-              </w:rPr>
-              <w:t xml:space="preserve"> </w:t>
-            </w:r>
-          </w:p>
-        </w:tc>
-      </w:tr>
-    </w:tbl>
-    <w:p>
-      <w:pPr>
-        <w:ind w:left="0" w:firstLine="0"/>
-      </w:pPr>
-    </w:p>
-    <w:p>
-      <w:pPr>
-        <w:pStyle w:val="Demuccap1"/>
-        <w:outlineLvl w:val="0"/>
-      </w:pPr>
-      <w:bookmarkStart w:id="25" w:name="_Toc487891475"/>
       <w:r>
-        <w:t>Phát âm kết quả:</w:t>
+        <w:t>:</w:t>
       </w:r>
+      <w:bookmarkStart w:id="25" w:name="_GoBack"/>
+      <w:bookmarkEnd w:id="23"/>
       <w:bookmarkEnd w:id="25"/>
     </w:p>
     <w:tbl>
@@ -9142,6 +9247,9 @@
             <w:r>
               <w:t>_</w:t>
             </w:r>
+            <w:r>
+              <w:t>15</w:t>
+            </w:r>
           </w:p>
         </w:tc>
       </w:tr>
@@ -9176,6 +9284,12 @@
               </w:rPr>
               <w:t xml:space="preserve"> </w:t>
             </w:r>
+            <w:r>
+              <w:rPr>
+                <w:b w:val="0"/>
+              </w:rPr>
+              <w:t>Điểm danh khi chưa đăng ký.</w:t>
+            </w:r>
           </w:p>
         </w:tc>
       </w:tr>
@@ -9361,9 +9475,10 @@
         <w:pStyle w:val="Demuccap1"/>
         <w:outlineLvl w:val="0"/>
       </w:pPr>
-      <w:bookmarkStart w:id="26" w:name="_Toc487891476"/>
+      <w:bookmarkStart w:id="26" w:name="_Toc487891475"/>
       <w:r>
-        <w:t>Điểm danh ra:</w:t>
+        <w:lastRenderedPageBreak/>
+        <w:t>Phát âm kết quả:</w:t>
       </w:r>
       <w:bookmarkEnd w:id="26"/>
     </w:p>
@@ -9618,13 +9733,17 @@
     </w:tbl>
     <w:p>
       <w:pPr>
+        <w:ind w:left="0" w:firstLine="0"/>
+      </w:pPr>
+    </w:p>
+    <w:p>
+      <w:pPr>
         <w:pStyle w:val="Demuccap1"/>
         <w:outlineLvl w:val="0"/>
       </w:pPr>
-      <w:bookmarkStart w:id="27" w:name="_Toc487891477"/>
+      <w:bookmarkStart w:id="27" w:name="_Toc487891476"/>
       <w:r>
-        <w:lastRenderedPageBreak/>
-        <w:t>Tạo danh sách vắng mặt:</w:t>
+        <w:t>Điểm danh ra:</w:t>
       </w:r>
       <w:bookmarkEnd w:id="27"/>
     </w:p>
@@ -9879,17 +9998,12 @@
     </w:tbl>
     <w:p>
       <w:pPr>
-        <w:ind w:left="0" w:firstLine="0"/>
-      </w:pPr>
-    </w:p>
-    <w:p>
-      <w:pPr>
         <w:pStyle w:val="Demuccap1"/>
         <w:outlineLvl w:val="0"/>
       </w:pPr>
-      <w:bookmarkStart w:id="28" w:name="_Toc487891478"/>
+      <w:bookmarkStart w:id="28" w:name="_Toc487891477"/>
       <w:r>
-        <w:t>Tạo danh sách có mặt:</w:t>
+        <w:t>Tạo danh sách vắng mặt:</w:t>
       </w:r>
       <w:bookmarkEnd w:id="28"/>
     </w:p>
@@ -10152,9 +10266,9 @@
         <w:pStyle w:val="Demuccap1"/>
         <w:outlineLvl w:val="0"/>
       </w:pPr>
-      <w:bookmarkStart w:id="29" w:name="_Toc487891479"/>
+      <w:bookmarkStart w:id="29" w:name="_Toc487891478"/>
       <w:r>
-        <w:t>Tạo danh sách vắng một chiều:</w:t>
+        <w:t>Tạo danh sách có mặt:</w:t>
       </w:r>
       <w:bookmarkEnd w:id="29"/>
     </w:p>
@@ -10369,6 +10483,7 @@
               <w:ind w:left="0" w:firstLine="0"/>
             </w:pPr>
             <w:r>
+              <w:lastRenderedPageBreak/>
               <w:t>Các luồng xử lý:</w:t>
             </w:r>
           </w:p>
@@ -10417,9 +10532,9 @@
         <w:pStyle w:val="Demuccap1"/>
         <w:outlineLvl w:val="0"/>
       </w:pPr>
-      <w:bookmarkStart w:id="30" w:name="_Toc487891480"/>
+      <w:bookmarkStart w:id="30" w:name="_Toc487891479"/>
       <w:r>
-        <w:t>Tạo danh sách có mặt không đăng ký:</w:t>
+        <w:t>Tạo danh sách vắng một chiều:</w:t>
       </w:r>
       <w:bookmarkEnd w:id="30"/>
     </w:p>
@@ -10614,7 +10729,271 @@
               </w:rPr>
             </w:pPr>
             <w:r>
-              <w:lastRenderedPageBreak/>
+              <w:t xml:space="preserve">Cách kích hoạt: </w:t>
+            </w:r>
+          </w:p>
+        </w:tc>
+      </w:tr>
+      <w:tr>
+        <w:tc>
+          <w:tcPr>
+            <w:cnfStyle w:val="001000000000" w:firstRow="0" w:lastRow="0" w:firstColumn="1" w:lastColumn="0" w:oddVBand="0" w:evenVBand="0" w:oddHBand="0" w:evenHBand="0" w:firstRowFirstColumn="0" w:firstRowLastColumn="0" w:lastRowFirstColumn="0" w:lastRowLastColumn="0"/>
+            <w:tcW w:w="9350" w:type="dxa"/>
+            <w:tcBorders>
+              <w:right w:val="none" w:sz="0" w:space="0" w:color="auto"/>
+            </w:tcBorders>
+          </w:tcPr>
+          <w:p>
+            <w:pPr>
+              <w:pStyle w:val="ListParagraph1"/>
+              <w:ind w:left="0" w:firstLine="0"/>
+            </w:pPr>
+            <w:r>
+              <w:t>Các luồng xử lý:</w:t>
+            </w:r>
+          </w:p>
+        </w:tc>
+      </w:tr>
+      <w:tr>
+        <w:trPr>
+          <w:cnfStyle w:val="000000100000" w:firstRow="0" w:lastRow="0" w:firstColumn="0" w:lastColumn="0" w:oddVBand="0" w:evenVBand="0" w:oddHBand="1" w:evenHBand="0" w:firstRowFirstColumn="0" w:firstRowLastColumn="0" w:lastRowFirstColumn="0" w:lastRowLastColumn="0"/>
+        </w:trPr>
+        <w:tc>
+          <w:tcPr>
+            <w:cnfStyle w:val="001000000000" w:firstRow="0" w:lastRow="0" w:firstColumn="1" w:lastColumn="0" w:oddVBand="0" w:evenVBand="0" w:oddHBand="0" w:evenHBand="0" w:firstRowFirstColumn="0" w:firstRowLastColumn="0" w:lastRowFirstColumn="0" w:lastRowLastColumn="0"/>
+            <w:tcW w:w="9350" w:type="dxa"/>
+            <w:tcBorders>
+              <w:right w:val="none" w:sz="0" w:space="0" w:color="auto"/>
+            </w:tcBorders>
+          </w:tcPr>
+          <w:p>
+            <w:pPr>
+              <w:pStyle w:val="ListParagraph1"/>
+              <w:ind w:left="0" w:firstLine="0"/>
+              <w:rPr>
+                <w:b w:val="0"/>
+              </w:rPr>
+            </w:pPr>
+            <w:r>
+              <w:t>Hậu điều kiện:</w:t>
+            </w:r>
+            <w:r>
+              <w:rPr>
+                <w:b w:val="0"/>
+              </w:rPr>
+              <w:t xml:space="preserve"> </w:t>
+            </w:r>
+          </w:p>
+        </w:tc>
+      </w:tr>
+    </w:tbl>
+    <w:p>
+      <w:pPr>
+        <w:ind w:left="0" w:firstLine="0"/>
+      </w:pPr>
+    </w:p>
+    <w:p>
+      <w:pPr>
+        <w:pStyle w:val="Demuccap1"/>
+        <w:outlineLvl w:val="0"/>
+      </w:pPr>
+      <w:bookmarkStart w:id="31" w:name="_Toc487891480"/>
+      <w:r>
+        <w:t>Tạo danh sách có mặt không đăng ký:</w:t>
+      </w:r>
+      <w:bookmarkEnd w:id="31"/>
+    </w:p>
+    <w:tbl>
+      <w:tblPr>
+        <w:tblStyle w:val="ListTable3-Accent5"/>
+        <w:tblW w:w="0" w:type="auto"/>
+        <w:tblBorders>
+          <w:insideH w:val="single" w:sz="4" w:space="0" w:color="4472C4" w:themeColor="accent5"/>
+          <w:insideV w:val="single" w:sz="4" w:space="0" w:color="4472C4" w:themeColor="accent5"/>
+        </w:tblBorders>
+        <w:tblLook w:val="04A0" w:firstRow="1" w:lastRow="0" w:firstColumn="1" w:lastColumn="0" w:noHBand="0" w:noVBand="1"/>
+      </w:tblPr>
+      <w:tblGrid>
+        <w:gridCol w:w="8210"/>
+      </w:tblGrid>
+      <w:tr>
+        <w:trPr>
+          <w:cnfStyle w:val="100000000000" w:firstRow="1" w:lastRow="0" w:firstColumn="0" w:lastColumn="0" w:oddVBand="0" w:evenVBand="0" w:oddHBand="0" w:evenHBand="0" w:firstRowFirstColumn="0" w:firstRowLastColumn="0" w:lastRowFirstColumn="0" w:lastRowLastColumn="0"/>
+        </w:trPr>
+        <w:tc>
+          <w:tcPr>
+            <w:cnfStyle w:val="001000000100" w:firstRow="0" w:lastRow="0" w:firstColumn="1" w:lastColumn="0" w:oddVBand="0" w:evenVBand="0" w:oddHBand="0" w:evenHBand="0" w:firstRowFirstColumn="1" w:firstRowLastColumn="0" w:lastRowFirstColumn="0" w:lastRowLastColumn="0"/>
+            <w:tcW w:w="9350" w:type="dxa"/>
+            <w:tcBorders>
+              <w:bottom w:val="none" w:sz="0" w:space="0" w:color="auto"/>
+              <w:right w:val="none" w:sz="0" w:space="0" w:color="auto"/>
+            </w:tcBorders>
+          </w:tcPr>
+          <w:p>
+            <w:pPr>
+              <w:pStyle w:val="ListParagraph1"/>
+              <w:ind w:left="0" w:firstLine="0"/>
+            </w:pPr>
+            <w:r>
+              <w:t>Mã số</w:t>
+            </w:r>
+            <w:r>
+              <w:t>: UC</w:t>
+            </w:r>
+            <w:r>
+              <w:t>_</w:t>
+            </w:r>
+          </w:p>
+        </w:tc>
+      </w:tr>
+      <w:tr>
+        <w:trPr>
+          <w:cnfStyle w:val="000000100000" w:firstRow="0" w:lastRow="0" w:firstColumn="0" w:lastColumn="0" w:oddVBand="0" w:evenVBand="0" w:oddHBand="1" w:evenHBand="0" w:firstRowFirstColumn="0" w:firstRowLastColumn="0" w:lastRowFirstColumn="0" w:lastRowLastColumn="0"/>
+        </w:trPr>
+        <w:tc>
+          <w:tcPr>
+            <w:cnfStyle w:val="001000000000" w:firstRow="0" w:lastRow="0" w:firstColumn="1" w:lastColumn="0" w:oddVBand="0" w:evenVBand="0" w:oddHBand="0" w:evenHBand="0" w:firstRowFirstColumn="0" w:firstRowLastColumn="0" w:lastRowFirstColumn="0" w:lastRowLastColumn="0"/>
+            <w:tcW w:w="9350" w:type="dxa"/>
+            <w:tcBorders>
+              <w:top w:val="none" w:sz="0" w:space="0" w:color="auto"/>
+              <w:bottom w:val="none" w:sz="0" w:space="0" w:color="auto"/>
+              <w:right w:val="none" w:sz="0" w:space="0" w:color="auto"/>
+            </w:tcBorders>
+          </w:tcPr>
+          <w:p>
+            <w:pPr>
+              <w:pStyle w:val="ListParagraph1"/>
+              <w:ind w:left="0" w:firstLine="0"/>
+              <w:rPr>
+                <w:b w:val="0"/>
+              </w:rPr>
+            </w:pPr>
+            <w:r>
+              <w:t>Tên Use Case:</w:t>
+            </w:r>
+            <w:r>
+              <w:rPr>
+                <w:b w:val="0"/>
+              </w:rPr>
+              <w:t xml:space="preserve"> </w:t>
+            </w:r>
+          </w:p>
+        </w:tc>
+      </w:tr>
+      <w:tr>
+        <w:tc>
+          <w:tcPr>
+            <w:cnfStyle w:val="001000000000" w:firstRow="0" w:lastRow="0" w:firstColumn="1" w:lastColumn="0" w:oddVBand="0" w:evenVBand="0" w:oddHBand="0" w:evenHBand="0" w:firstRowFirstColumn="0" w:firstRowLastColumn="0" w:lastRowFirstColumn="0" w:lastRowLastColumn="0"/>
+            <w:tcW w:w="9350" w:type="dxa"/>
+            <w:tcBorders>
+              <w:right w:val="none" w:sz="0" w:space="0" w:color="auto"/>
+            </w:tcBorders>
+          </w:tcPr>
+          <w:p>
+            <w:pPr>
+              <w:pStyle w:val="ListParagraph1"/>
+              <w:ind w:left="0" w:firstLine="0"/>
+              <w:rPr>
+                <w:b w:val="0"/>
+              </w:rPr>
+            </w:pPr>
+            <w:r>
+              <w:t>Mô tả:</w:t>
+            </w:r>
+            <w:r>
+              <w:rPr>
+                <w:b w:val="0"/>
+              </w:rPr>
+              <w:t xml:space="preserve"> </w:t>
+            </w:r>
+          </w:p>
+        </w:tc>
+      </w:tr>
+      <w:tr>
+        <w:trPr>
+          <w:cnfStyle w:val="000000100000" w:firstRow="0" w:lastRow="0" w:firstColumn="0" w:lastColumn="0" w:oddVBand="0" w:evenVBand="0" w:oddHBand="1" w:evenHBand="0" w:firstRowFirstColumn="0" w:firstRowLastColumn="0" w:lastRowFirstColumn="0" w:lastRowLastColumn="0"/>
+        </w:trPr>
+        <w:tc>
+          <w:tcPr>
+            <w:cnfStyle w:val="001000000000" w:firstRow="0" w:lastRow="0" w:firstColumn="1" w:lastColumn="0" w:oddVBand="0" w:evenVBand="0" w:oddHBand="0" w:evenHBand="0" w:firstRowFirstColumn="0" w:firstRowLastColumn="0" w:lastRowFirstColumn="0" w:lastRowLastColumn="0"/>
+            <w:tcW w:w="9350" w:type="dxa"/>
+            <w:tcBorders>
+              <w:top w:val="none" w:sz="0" w:space="0" w:color="auto"/>
+              <w:bottom w:val="none" w:sz="0" w:space="0" w:color="auto"/>
+              <w:right w:val="none" w:sz="0" w:space="0" w:color="auto"/>
+            </w:tcBorders>
+          </w:tcPr>
+          <w:p>
+            <w:pPr>
+              <w:pStyle w:val="ListParagraph1"/>
+              <w:ind w:left="0" w:firstLine="0"/>
+              <w:rPr>
+                <w:b w:val="0"/>
+              </w:rPr>
+            </w:pPr>
+            <w:r>
+              <w:t>Actor chính:</w:t>
+            </w:r>
+            <w:r>
+              <w:rPr>
+                <w:b w:val="0"/>
+              </w:rPr>
+              <w:t xml:space="preserve"> </w:t>
+            </w:r>
+          </w:p>
+        </w:tc>
+      </w:tr>
+      <w:tr>
+        <w:tc>
+          <w:tcPr>
+            <w:cnfStyle w:val="001000000000" w:firstRow="0" w:lastRow="0" w:firstColumn="1" w:lastColumn="0" w:oddVBand="0" w:evenVBand="0" w:oddHBand="0" w:evenHBand="0" w:firstRowFirstColumn="0" w:firstRowLastColumn="0" w:lastRowFirstColumn="0" w:lastRowLastColumn="0"/>
+            <w:tcW w:w="9350" w:type="dxa"/>
+            <w:tcBorders>
+              <w:bottom w:val="single" w:sz="4" w:space="0" w:color="4472C4" w:themeColor="accent5"/>
+              <w:right w:val="none" w:sz="0" w:space="0" w:color="auto"/>
+            </w:tcBorders>
+          </w:tcPr>
+          <w:p>
+            <w:pPr>
+              <w:pStyle w:val="ListParagraph1"/>
+              <w:ind w:left="0" w:firstLine="0"/>
+              <w:rPr>
+                <w:b w:val="0"/>
+              </w:rPr>
+            </w:pPr>
+            <w:r>
+              <w:t>Tiền điều kiện:</w:t>
+            </w:r>
+            <w:r>
+              <w:rPr>
+                <w:b w:val="0"/>
+              </w:rPr>
+              <w:t xml:space="preserve"> </w:t>
+            </w:r>
+          </w:p>
+        </w:tc>
+      </w:tr>
+      <w:tr>
+        <w:trPr>
+          <w:cnfStyle w:val="000000100000" w:firstRow="0" w:lastRow="0" w:firstColumn="0" w:lastColumn="0" w:oddVBand="0" w:evenVBand="0" w:oddHBand="1" w:evenHBand="0" w:firstRowFirstColumn="0" w:firstRowLastColumn="0" w:lastRowFirstColumn="0" w:lastRowLastColumn="0"/>
+        </w:trPr>
+        <w:tc>
+          <w:tcPr>
+            <w:cnfStyle w:val="001000000000" w:firstRow="0" w:lastRow="0" w:firstColumn="1" w:lastColumn="0" w:oddVBand="0" w:evenVBand="0" w:oddHBand="0" w:evenHBand="0" w:firstRowFirstColumn="0" w:firstRowLastColumn="0" w:lastRowFirstColumn="0" w:lastRowLastColumn="0"/>
+            <w:tcW w:w="9350" w:type="dxa"/>
+            <w:tcBorders>
+              <w:right w:val="single" w:sz="4" w:space="0" w:color="4472C4" w:themeColor="accent5"/>
+            </w:tcBorders>
+          </w:tcPr>
+          <w:p>
+            <w:pPr>
+              <w:pStyle w:val="ListParagraph1"/>
+              <w:ind w:left="0" w:firstLine="0"/>
+              <w:rPr>
+                <w:b w:val="0"/>
+              </w:rPr>
+            </w:pPr>
+            <w:r>
               <w:t xml:space="preserve">Cách kích hoạt: </w:t>
             </w:r>
           </w:p>
@@ -10749,7 +11128,7 @@
           <w:rPr>
             <w:noProof/>
           </w:rPr>
-          <w:t>9</w:t>
+          <w:t>12</w:t>
         </w:r>
         <w:r>
           <w:rPr>
@@ -10906,7 +11285,7 @@
         <v:path o:extrusionok="f" gradientshapeok="t" o:connecttype="rect"/>
         <o:lock v:ext="edit" aspectratio="t"/>
       </v:shapetype>
-      <v:shape id="_x0000_i1029" type="#_x0000_t75" style="width:2in;height:2in" o:bullet="t">
+      <v:shape id="_x0000_i1042" type="#_x0000_t75" style="width:2in;height:2in" o:bullet="t">
         <v:imagedata r:id="rId1" o:title=""/>
       </v:shape>
     </w:pict>
@@ -10998,6 +11377,98 @@
     </w:lvl>
   </w:abstractNum>
   <w:abstractNum w:abstractNumId="1" w15:restartNumberingAfterBreak="0">
+    <w:nsid w:val="019D0CEE"/>
+    <w:multiLevelType w:val="hybridMultilevel"/>
+    <w:tmpl w:val="BF802D22"/>
+    <w:lvl w:ilvl="0" w:tplc="8394633E">
+      <w:start w:val="1"/>
+      <w:numFmt w:val="decimal"/>
+      <w:lvlText w:val="%1."/>
+      <w:lvlJc w:val="left"/>
+      <w:pPr>
+        <w:ind w:left="720" w:hanging="360"/>
+      </w:pPr>
+      <w:rPr>
+        <w:rFonts w:hint="default"/>
+        <w:b w:val="0"/>
+        <w:i w:val="0"/>
+        <w:u w:val="none"/>
+      </w:rPr>
+    </w:lvl>
+    <w:lvl w:ilvl="1" w:tplc="04090019" w:tentative="1">
+      <w:start w:val="1"/>
+      <w:numFmt w:val="lowerLetter"/>
+      <w:lvlText w:val="%2."/>
+      <w:lvlJc w:val="left"/>
+      <w:pPr>
+        <w:ind w:left="1440" w:hanging="360"/>
+      </w:pPr>
+    </w:lvl>
+    <w:lvl w:ilvl="2" w:tplc="0409001B" w:tentative="1">
+      <w:start w:val="1"/>
+      <w:numFmt w:val="lowerRoman"/>
+      <w:lvlText w:val="%3."/>
+      <w:lvlJc w:val="right"/>
+      <w:pPr>
+        <w:ind w:left="2160" w:hanging="180"/>
+      </w:pPr>
+    </w:lvl>
+    <w:lvl w:ilvl="3" w:tplc="0409000F" w:tentative="1">
+      <w:start w:val="1"/>
+      <w:numFmt w:val="decimal"/>
+      <w:lvlText w:val="%4."/>
+      <w:lvlJc w:val="left"/>
+      <w:pPr>
+        <w:ind w:left="2880" w:hanging="360"/>
+      </w:pPr>
+    </w:lvl>
+    <w:lvl w:ilvl="4" w:tplc="04090019" w:tentative="1">
+      <w:start w:val="1"/>
+      <w:numFmt w:val="lowerLetter"/>
+      <w:lvlText w:val="%5."/>
+      <w:lvlJc w:val="left"/>
+      <w:pPr>
+        <w:ind w:left="3600" w:hanging="360"/>
+      </w:pPr>
+    </w:lvl>
+    <w:lvl w:ilvl="5" w:tplc="0409001B" w:tentative="1">
+      <w:start w:val="1"/>
+      <w:numFmt w:val="lowerRoman"/>
+      <w:lvlText w:val="%6."/>
+      <w:lvlJc w:val="right"/>
+      <w:pPr>
+        <w:ind w:left="4320" w:hanging="180"/>
+      </w:pPr>
+    </w:lvl>
+    <w:lvl w:ilvl="6" w:tplc="0409000F" w:tentative="1">
+      <w:start w:val="1"/>
+      <w:numFmt w:val="decimal"/>
+      <w:lvlText w:val="%7."/>
+      <w:lvlJc w:val="left"/>
+      <w:pPr>
+        <w:ind w:left="5040" w:hanging="360"/>
+      </w:pPr>
+    </w:lvl>
+    <w:lvl w:ilvl="7" w:tplc="04090019" w:tentative="1">
+      <w:start w:val="1"/>
+      <w:numFmt w:val="lowerLetter"/>
+      <w:lvlText w:val="%8."/>
+      <w:lvlJc w:val="left"/>
+      <w:pPr>
+        <w:ind w:left="5760" w:hanging="360"/>
+      </w:pPr>
+    </w:lvl>
+    <w:lvl w:ilvl="8" w:tplc="0409001B" w:tentative="1">
+      <w:start w:val="1"/>
+      <w:numFmt w:val="lowerRoman"/>
+      <w:lvlText w:val="%9."/>
+      <w:lvlJc w:val="right"/>
+      <w:pPr>
+        <w:ind w:left="6480" w:hanging="180"/>
+      </w:pPr>
+    </w:lvl>
+  </w:abstractNum>
+  <w:abstractNum w:abstractNumId="2" w15:restartNumberingAfterBreak="0">
     <w:nsid w:val="03AA4776"/>
     <w:multiLevelType w:val="multilevel"/>
     <w:tmpl w:val="03AA4776"/>
@@ -11105,7 +11576,7 @@
       </w:pPr>
     </w:lvl>
   </w:abstractNum>
-  <w:abstractNum w:abstractNumId="2" w15:restartNumberingAfterBreak="0">
+  <w:abstractNum w:abstractNumId="3" w15:restartNumberingAfterBreak="0">
     <w:nsid w:val="088C0E66"/>
     <w:multiLevelType w:val="hybridMultilevel"/>
     <w:tmpl w:val="FDA06D98"/>
@@ -11191,7 +11662,7 @@
       </w:pPr>
     </w:lvl>
   </w:abstractNum>
-  <w:abstractNum w:abstractNumId="3" w15:restartNumberingAfterBreak="0">
+  <w:abstractNum w:abstractNumId="4" w15:restartNumberingAfterBreak="0">
     <w:nsid w:val="0DEF3058"/>
     <w:multiLevelType w:val="hybridMultilevel"/>
     <w:tmpl w:val="380A57EA"/>
@@ -11277,7 +11748,7 @@
       </w:pPr>
     </w:lvl>
   </w:abstractNum>
-  <w:abstractNum w:abstractNumId="4" w15:restartNumberingAfterBreak="0">
+  <w:abstractNum w:abstractNumId="5" w15:restartNumberingAfterBreak="0">
     <w:nsid w:val="1057175E"/>
     <w:multiLevelType w:val="hybridMultilevel"/>
     <w:tmpl w:val="380A57EA"/>
@@ -11363,7 +11834,7 @@
       </w:pPr>
     </w:lvl>
   </w:abstractNum>
-  <w:abstractNum w:abstractNumId="5" w15:restartNumberingAfterBreak="0">
+  <w:abstractNum w:abstractNumId="6" w15:restartNumberingAfterBreak="0">
     <w:nsid w:val="12310EBF"/>
     <w:multiLevelType w:val="multilevel"/>
     <w:tmpl w:val="12310EBF"/>
@@ -11455,7 +11926,7 @@
       </w:pPr>
     </w:lvl>
   </w:abstractNum>
-  <w:abstractNum w:abstractNumId="6" w15:restartNumberingAfterBreak="0">
+  <w:abstractNum w:abstractNumId="7" w15:restartNumberingAfterBreak="0">
     <w:nsid w:val="13350AB8"/>
     <w:multiLevelType w:val="multilevel"/>
     <w:tmpl w:val="13350AB8"/>
@@ -11547,7 +12018,7 @@
       </w:pPr>
     </w:lvl>
   </w:abstractNum>
-  <w:abstractNum w:abstractNumId="7" w15:restartNumberingAfterBreak="0">
+  <w:abstractNum w:abstractNumId="8" w15:restartNumberingAfterBreak="0">
     <w:nsid w:val="135F5FE1"/>
     <w:multiLevelType w:val="hybridMultilevel"/>
     <w:tmpl w:val="380A57EA"/>
@@ -11633,7 +12104,7 @@
       </w:pPr>
     </w:lvl>
   </w:abstractNum>
-  <w:abstractNum w:abstractNumId="8" w15:restartNumberingAfterBreak="0">
+  <w:abstractNum w:abstractNumId="9" w15:restartNumberingAfterBreak="0">
     <w:nsid w:val="15CA2465"/>
     <w:multiLevelType w:val="multilevel"/>
     <w:tmpl w:val="15CA2465"/>
@@ -11725,7 +12196,7 @@
       </w:pPr>
     </w:lvl>
   </w:abstractNum>
-  <w:abstractNum w:abstractNumId="9" w15:restartNumberingAfterBreak="0">
+  <w:abstractNum w:abstractNumId="10" w15:restartNumberingAfterBreak="0">
     <w:nsid w:val="17DB4F42"/>
     <w:multiLevelType w:val="multilevel"/>
     <w:tmpl w:val="17DB4F42"/>
@@ -11817,7 +12288,7 @@
       </w:pPr>
     </w:lvl>
   </w:abstractNum>
-  <w:abstractNum w:abstractNumId="10" w15:restartNumberingAfterBreak="0">
+  <w:abstractNum w:abstractNumId="11" w15:restartNumberingAfterBreak="0">
     <w:nsid w:val="17EB44DE"/>
     <w:multiLevelType w:val="multilevel"/>
     <w:tmpl w:val="17EB44DE"/>
@@ -11909,7 +12380,7 @@
       </w:pPr>
     </w:lvl>
   </w:abstractNum>
-  <w:abstractNum w:abstractNumId="11" w15:restartNumberingAfterBreak="0">
+  <w:abstractNum w:abstractNumId="12" w15:restartNumberingAfterBreak="0">
     <w:nsid w:val="1A87525E"/>
     <w:multiLevelType w:val="hybridMultilevel"/>
     <w:tmpl w:val="380A57EA"/>
@@ -11995,7 +12466,7 @@
       </w:pPr>
     </w:lvl>
   </w:abstractNum>
-  <w:abstractNum w:abstractNumId="12" w15:restartNumberingAfterBreak="0">
+  <w:abstractNum w:abstractNumId="13" w15:restartNumberingAfterBreak="0">
     <w:nsid w:val="1B140285"/>
     <w:multiLevelType w:val="hybridMultilevel"/>
     <w:tmpl w:val="EF2E6EC8"/>
@@ -12081,7 +12552,7 @@
       </w:pPr>
     </w:lvl>
   </w:abstractNum>
-  <w:abstractNum w:abstractNumId="13" w15:restartNumberingAfterBreak="0">
+  <w:abstractNum w:abstractNumId="14" w15:restartNumberingAfterBreak="0">
     <w:nsid w:val="1B3447EF"/>
     <w:multiLevelType w:val="multilevel"/>
     <w:tmpl w:val="1B3447EF"/>
@@ -12173,7 +12644,7 @@
       </w:pPr>
     </w:lvl>
   </w:abstractNum>
-  <w:abstractNum w:abstractNumId="14" w15:restartNumberingAfterBreak="0">
+  <w:abstractNum w:abstractNumId="15" w15:restartNumberingAfterBreak="0">
     <w:nsid w:val="1E056815"/>
     <w:multiLevelType w:val="multilevel"/>
     <w:tmpl w:val="1E056815"/>
@@ -12296,7 +12767,7 @@
       </w:pPr>
     </w:lvl>
   </w:abstractNum>
-  <w:abstractNum w:abstractNumId="15" w15:restartNumberingAfterBreak="0">
+  <w:abstractNum w:abstractNumId="16" w15:restartNumberingAfterBreak="0">
     <w:nsid w:val="1EAF4D48"/>
     <w:multiLevelType w:val="hybridMultilevel"/>
     <w:tmpl w:val="FDA06D98"/>
@@ -12382,7 +12853,7 @@
       </w:pPr>
     </w:lvl>
   </w:abstractNum>
-  <w:abstractNum w:abstractNumId="16" w15:restartNumberingAfterBreak="0">
+  <w:abstractNum w:abstractNumId="17" w15:restartNumberingAfterBreak="0">
     <w:nsid w:val="218B7961"/>
     <w:multiLevelType w:val="hybridMultilevel"/>
     <w:tmpl w:val="380A57EA"/>
@@ -12468,7 +12939,7 @@
       </w:pPr>
     </w:lvl>
   </w:abstractNum>
-  <w:abstractNum w:abstractNumId="17" w15:restartNumberingAfterBreak="0">
+  <w:abstractNum w:abstractNumId="18" w15:restartNumberingAfterBreak="0">
     <w:nsid w:val="221D7D36"/>
     <w:multiLevelType w:val="hybridMultilevel"/>
     <w:tmpl w:val="B04CFCD2"/>
@@ -12554,7 +13025,7 @@
       </w:pPr>
     </w:lvl>
   </w:abstractNum>
-  <w:abstractNum w:abstractNumId="18" w15:restartNumberingAfterBreak="0">
+  <w:abstractNum w:abstractNumId="19" w15:restartNumberingAfterBreak="0">
     <w:nsid w:val="23B513CE"/>
     <w:multiLevelType w:val="hybridMultilevel"/>
     <w:tmpl w:val="B04CFCD2"/>
@@ -12640,7 +13111,7 @@
       </w:pPr>
     </w:lvl>
   </w:abstractNum>
-  <w:abstractNum w:abstractNumId="19" w15:restartNumberingAfterBreak="0">
+  <w:abstractNum w:abstractNumId="20" w15:restartNumberingAfterBreak="0">
     <w:nsid w:val="241B6971"/>
     <w:multiLevelType w:val="hybridMultilevel"/>
     <w:tmpl w:val="AC165D58"/>
@@ -12726,7 +13197,7 @@
       </w:pPr>
     </w:lvl>
   </w:abstractNum>
-  <w:abstractNum w:abstractNumId="20" w15:restartNumberingAfterBreak="0">
+  <w:abstractNum w:abstractNumId="21" w15:restartNumberingAfterBreak="0">
     <w:nsid w:val="252238B1"/>
     <w:multiLevelType w:val="multilevel"/>
     <w:tmpl w:val="252238B1"/>
@@ -12820,7 +13291,7 @@
       </w:pPr>
     </w:lvl>
   </w:abstractNum>
-  <w:abstractNum w:abstractNumId="21" w15:restartNumberingAfterBreak="0">
+  <w:abstractNum w:abstractNumId="22" w15:restartNumberingAfterBreak="0">
     <w:nsid w:val="2769337D"/>
     <w:multiLevelType w:val="hybridMultilevel"/>
     <w:tmpl w:val="15C6C4F0"/>
@@ -12906,7 +13377,7 @@
       </w:pPr>
     </w:lvl>
   </w:abstractNum>
-  <w:abstractNum w:abstractNumId="22" w15:restartNumberingAfterBreak="0">
+  <w:abstractNum w:abstractNumId="23" w15:restartNumberingAfterBreak="0">
     <w:nsid w:val="2F4072ED"/>
     <w:multiLevelType w:val="multilevel"/>
     <w:tmpl w:val="2F4072ED"/>
@@ -12999,7 +13470,7 @@
       </w:pPr>
     </w:lvl>
   </w:abstractNum>
-  <w:abstractNum w:abstractNumId="23" w15:restartNumberingAfterBreak="0">
+  <w:abstractNum w:abstractNumId="24" w15:restartNumberingAfterBreak="0">
     <w:nsid w:val="316958F2"/>
     <w:multiLevelType w:val="hybridMultilevel"/>
     <w:tmpl w:val="EF2E6EC8"/>
@@ -13085,7 +13556,7 @@
       </w:pPr>
     </w:lvl>
   </w:abstractNum>
-  <w:abstractNum w:abstractNumId="24" w15:restartNumberingAfterBreak="0">
+  <w:abstractNum w:abstractNumId="25" w15:restartNumberingAfterBreak="0">
     <w:nsid w:val="3294275D"/>
     <w:multiLevelType w:val="hybridMultilevel"/>
     <w:tmpl w:val="8A0098A8"/>
@@ -13171,7 +13642,7 @@
       </w:pPr>
     </w:lvl>
   </w:abstractNum>
-  <w:abstractNum w:abstractNumId="25" w15:restartNumberingAfterBreak="0">
+  <w:abstractNum w:abstractNumId="26" w15:restartNumberingAfterBreak="0">
     <w:nsid w:val="33841F82"/>
     <w:multiLevelType w:val="multilevel"/>
     <w:tmpl w:val="33841F82"/>
@@ -13355,7 +13826,7 @@
       </w:rPr>
     </w:lvl>
   </w:abstractNum>
-  <w:abstractNum w:abstractNumId="26" w15:restartNumberingAfterBreak="0">
+  <w:abstractNum w:abstractNumId="27" w15:restartNumberingAfterBreak="0">
     <w:nsid w:val="39344D6A"/>
     <w:multiLevelType w:val="hybridMultilevel"/>
     <w:tmpl w:val="380A57EA"/>
@@ -13441,7 +13912,7 @@
       </w:pPr>
     </w:lvl>
   </w:abstractNum>
-  <w:abstractNum w:abstractNumId="27" w15:restartNumberingAfterBreak="0">
+  <w:abstractNum w:abstractNumId="28" w15:restartNumberingAfterBreak="0">
     <w:nsid w:val="3AAE7538"/>
     <w:multiLevelType w:val="multilevel"/>
     <w:tmpl w:val="3AAE7538"/>
@@ -13533,7 +14004,7 @@
       </w:pPr>
     </w:lvl>
   </w:abstractNum>
-  <w:abstractNum w:abstractNumId="28" w15:restartNumberingAfterBreak="0">
+  <w:abstractNum w:abstractNumId="29" w15:restartNumberingAfterBreak="0">
     <w:nsid w:val="3B07350C"/>
     <w:multiLevelType w:val="hybridMultilevel"/>
     <w:tmpl w:val="BB5A1D10"/>
@@ -13619,7 +14090,7 @@
       </w:pPr>
     </w:lvl>
   </w:abstractNum>
-  <w:abstractNum w:abstractNumId="29" w15:restartNumberingAfterBreak="0">
+  <w:abstractNum w:abstractNumId="30" w15:restartNumberingAfterBreak="0">
     <w:nsid w:val="3D4E28D5"/>
     <w:multiLevelType w:val="hybridMultilevel"/>
     <w:tmpl w:val="EF2E6EC8"/>
@@ -13705,7 +14176,7 @@
       </w:pPr>
     </w:lvl>
   </w:abstractNum>
-  <w:abstractNum w:abstractNumId="30" w15:restartNumberingAfterBreak="0">
+  <w:abstractNum w:abstractNumId="31" w15:restartNumberingAfterBreak="0">
     <w:nsid w:val="45115CCA"/>
     <w:multiLevelType w:val="multilevel"/>
     <w:tmpl w:val="45115CCA"/>
@@ -13798,7 +14269,7 @@
       </w:pPr>
     </w:lvl>
   </w:abstractNum>
-  <w:abstractNum w:abstractNumId="31" w15:restartNumberingAfterBreak="0">
+  <w:abstractNum w:abstractNumId="32" w15:restartNumberingAfterBreak="0">
     <w:nsid w:val="459935F3"/>
     <w:multiLevelType w:val="hybridMultilevel"/>
     <w:tmpl w:val="380A57EA"/>
@@ -13884,7 +14355,7 @@
       </w:pPr>
     </w:lvl>
   </w:abstractNum>
-  <w:abstractNum w:abstractNumId="32" w15:restartNumberingAfterBreak="0">
+  <w:abstractNum w:abstractNumId="33" w15:restartNumberingAfterBreak="0">
     <w:nsid w:val="46B24DFC"/>
     <w:multiLevelType w:val="multilevel"/>
     <w:tmpl w:val="46B24DFC"/>
@@ -14025,7 +14496,7 @@
       </w:rPr>
     </w:lvl>
   </w:abstractNum>
-  <w:abstractNum w:abstractNumId="33" w15:restartNumberingAfterBreak="0">
+  <w:abstractNum w:abstractNumId="34" w15:restartNumberingAfterBreak="0">
     <w:nsid w:val="47F55583"/>
     <w:multiLevelType w:val="hybridMultilevel"/>
     <w:tmpl w:val="EF2E6EC8"/>
@@ -14111,7 +14582,7 @@
       </w:pPr>
     </w:lvl>
   </w:abstractNum>
-  <w:abstractNum w:abstractNumId="34" w15:restartNumberingAfterBreak="0">
+  <w:abstractNum w:abstractNumId="35" w15:restartNumberingAfterBreak="0">
     <w:nsid w:val="49463513"/>
     <w:multiLevelType w:val="multilevel"/>
     <w:tmpl w:val="49463513"/>
@@ -14227,7 +14698,7 @@
       </w:rPr>
     </w:lvl>
   </w:abstractNum>
-  <w:abstractNum w:abstractNumId="35" w15:restartNumberingAfterBreak="0">
+  <w:abstractNum w:abstractNumId="36" w15:restartNumberingAfterBreak="0">
     <w:nsid w:val="4ECD4DFC"/>
     <w:multiLevelType w:val="hybridMultilevel"/>
     <w:tmpl w:val="380A57EA"/>
@@ -14313,7 +14784,7 @@
       </w:pPr>
     </w:lvl>
   </w:abstractNum>
-  <w:abstractNum w:abstractNumId="36" w15:restartNumberingAfterBreak="0">
+  <w:abstractNum w:abstractNumId="37" w15:restartNumberingAfterBreak="0">
     <w:nsid w:val="53547B1B"/>
     <w:multiLevelType w:val="multilevel"/>
     <w:tmpl w:val="53547B1B"/>
@@ -14406,7 +14877,7 @@
       </w:pPr>
     </w:lvl>
   </w:abstractNum>
-  <w:abstractNum w:abstractNumId="37" w15:restartNumberingAfterBreak="0">
+  <w:abstractNum w:abstractNumId="38" w15:restartNumberingAfterBreak="0">
     <w:nsid w:val="53937735"/>
     <w:multiLevelType w:val="multilevel"/>
     <w:tmpl w:val="53937735"/>
@@ -14499,7 +14970,7 @@
       </w:pPr>
     </w:lvl>
   </w:abstractNum>
-  <w:abstractNum w:abstractNumId="38" w15:restartNumberingAfterBreak="0">
+  <w:abstractNum w:abstractNumId="39" w15:restartNumberingAfterBreak="0">
     <w:nsid w:val="53BF1758"/>
     <w:multiLevelType w:val="hybridMultilevel"/>
     <w:tmpl w:val="EF2E6EC8"/>
@@ -14585,7 +15056,7 @@
       </w:pPr>
     </w:lvl>
   </w:abstractNum>
-  <w:abstractNum w:abstractNumId="39" w15:restartNumberingAfterBreak="0">
+  <w:abstractNum w:abstractNumId="40" w15:restartNumberingAfterBreak="0">
     <w:nsid w:val="576B5DFB"/>
     <w:multiLevelType w:val="multilevel"/>
     <w:tmpl w:val="576B5DFB"/>
@@ -14677,7 +15148,7 @@
       </w:pPr>
     </w:lvl>
   </w:abstractNum>
-  <w:abstractNum w:abstractNumId="40" w15:restartNumberingAfterBreak="0">
+  <w:abstractNum w:abstractNumId="41" w15:restartNumberingAfterBreak="0">
     <w:nsid w:val="5BE7777E"/>
     <w:multiLevelType w:val="multilevel"/>
     <w:tmpl w:val="5BE7777E"/>
@@ -14767,7 +15238,7 @@
       </w:pPr>
     </w:lvl>
   </w:abstractNum>
-  <w:abstractNum w:abstractNumId="41" w15:restartNumberingAfterBreak="0">
+  <w:abstractNum w:abstractNumId="42" w15:restartNumberingAfterBreak="0">
     <w:nsid w:val="5D3633D1"/>
     <w:multiLevelType w:val="hybridMultilevel"/>
     <w:tmpl w:val="EF2E6EC8"/>
@@ -14853,7 +15324,7 @@
       </w:pPr>
     </w:lvl>
   </w:abstractNum>
-  <w:abstractNum w:abstractNumId="42" w15:restartNumberingAfterBreak="0">
+  <w:abstractNum w:abstractNumId="43" w15:restartNumberingAfterBreak="0">
     <w:nsid w:val="60171970"/>
     <w:multiLevelType w:val="hybridMultilevel"/>
     <w:tmpl w:val="8A0098A8"/>
@@ -14939,7 +15410,7 @@
       </w:pPr>
     </w:lvl>
   </w:abstractNum>
-  <w:abstractNum w:abstractNumId="43" w15:restartNumberingAfterBreak="0">
+  <w:abstractNum w:abstractNumId="44" w15:restartNumberingAfterBreak="0">
     <w:nsid w:val="63D831C3"/>
     <w:multiLevelType w:val="hybridMultilevel"/>
     <w:tmpl w:val="380A57EA"/>
@@ -15025,7 +15496,7 @@
       </w:pPr>
     </w:lvl>
   </w:abstractNum>
-  <w:abstractNum w:abstractNumId="44" w15:restartNumberingAfterBreak="0">
+  <w:abstractNum w:abstractNumId="45" w15:restartNumberingAfterBreak="0">
     <w:nsid w:val="680257A7"/>
     <w:multiLevelType w:val="multilevel"/>
     <w:tmpl w:val="680257A7"/>
@@ -15117,7 +15588,7 @@
       </w:pPr>
     </w:lvl>
   </w:abstractNum>
-  <w:abstractNum w:abstractNumId="45" w15:restartNumberingAfterBreak="0">
+  <w:abstractNum w:abstractNumId="46" w15:restartNumberingAfterBreak="0">
     <w:nsid w:val="6DA76A6E"/>
     <w:multiLevelType w:val="hybridMultilevel"/>
     <w:tmpl w:val="925C3A90"/>
@@ -15203,7 +15674,179 @@
       </w:pPr>
     </w:lvl>
   </w:abstractNum>
-  <w:abstractNum w:abstractNumId="46" w15:restartNumberingAfterBreak="0">
+  <w:abstractNum w:abstractNumId="47" w15:restartNumberingAfterBreak="0">
+    <w:nsid w:val="715C201B"/>
+    <w:multiLevelType w:val="hybridMultilevel"/>
+    <w:tmpl w:val="DDA6B05A"/>
+    <w:lvl w:ilvl="0" w:tplc="0409000F">
+      <w:start w:val="1"/>
+      <w:numFmt w:val="decimal"/>
+      <w:lvlText w:val="%1."/>
+      <w:lvlJc w:val="left"/>
+      <w:pPr>
+        <w:ind w:left="720" w:hanging="360"/>
+      </w:pPr>
+    </w:lvl>
+    <w:lvl w:ilvl="1" w:tplc="04090019" w:tentative="1">
+      <w:start w:val="1"/>
+      <w:numFmt w:val="lowerLetter"/>
+      <w:lvlText w:val="%2."/>
+      <w:lvlJc w:val="left"/>
+      <w:pPr>
+        <w:ind w:left="1440" w:hanging="360"/>
+      </w:pPr>
+    </w:lvl>
+    <w:lvl w:ilvl="2" w:tplc="0409001B" w:tentative="1">
+      <w:start w:val="1"/>
+      <w:numFmt w:val="lowerRoman"/>
+      <w:lvlText w:val="%3."/>
+      <w:lvlJc w:val="right"/>
+      <w:pPr>
+        <w:ind w:left="2160" w:hanging="180"/>
+      </w:pPr>
+    </w:lvl>
+    <w:lvl w:ilvl="3" w:tplc="0409000F" w:tentative="1">
+      <w:start w:val="1"/>
+      <w:numFmt w:val="decimal"/>
+      <w:lvlText w:val="%4."/>
+      <w:lvlJc w:val="left"/>
+      <w:pPr>
+        <w:ind w:left="2880" w:hanging="360"/>
+      </w:pPr>
+    </w:lvl>
+    <w:lvl w:ilvl="4" w:tplc="04090019" w:tentative="1">
+      <w:start w:val="1"/>
+      <w:numFmt w:val="lowerLetter"/>
+      <w:lvlText w:val="%5."/>
+      <w:lvlJc w:val="left"/>
+      <w:pPr>
+        <w:ind w:left="3600" w:hanging="360"/>
+      </w:pPr>
+    </w:lvl>
+    <w:lvl w:ilvl="5" w:tplc="0409001B" w:tentative="1">
+      <w:start w:val="1"/>
+      <w:numFmt w:val="lowerRoman"/>
+      <w:lvlText w:val="%6."/>
+      <w:lvlJc w:val="right"/>
+      <w:pPr>
+        <w:ind w:left="4320" w:hanging="180"/>
+      </w:pPr>
+    </w:lvl>
+    <w:lvl w:ilvl="6" w:tplc="0409000F" w:tentative="1">
+      <w:start w:val="1"/>
+      <w:numFmt w:val="decimal"/>
+      <w:lvlText w:val="%7."/>
+      <w:lvlJc w:val="left"/>
+      <w:pPr>
+        <w:ind w:left="5040" w:hanging="360"/>
+      </w:pPr>
+    </w:lvl>
+    <w:lvl w:ilvl="7" w:tplc="04090019" w:tentative="1">
+      <w:start w:val="1"/>
+      <w:numFmt w:val="lowerLetter"/>
+      <w:lvlText w:val="%8."/>
+      <w:lvlJc w:val="left"/>
+      <w:pPr>
+        <w:ind w:left="5760" w:hanging="360"/>
+      </w:pPr>
+    </w:lvl>
+    <w:lvl w:ilvl="8" w:tplc="0409001B" w:tentative="1">
+      <w:start w:val="1"/>
+      <w:numFmt w:val="lowerRoman"/>
+      <w:lvlText w:val="%9."/>
+      <w:lvlJc w:val="right"/>
+      <w:pPr>
+        <w:ind w:left="6480" w:hanging="180"/>
+      </w:pPr>
+    </w:lvl>
+  </w:abstractNum>
+  <w:abstractNum w:abstractNumId="48" w15:restartNumberingAfterBreak="0">
+    <w:nsid w:val="716C0C68"/>
+    <w:multiLevelType w:val="hybridMultilevel"/>
+    <w:tmpl w:val="DDA6B05A"/>
+    <w:lvl w:ilvl="0" w:tplc="0409000F">
+      <w:start w:val="1"/>
+      <w:numFmt w:val="decimal"/>
+      <w:lvlText w:val="%1."/>
+      <w:lvlJc w:val="left"/>
+      <w:pPr>
+        <w:ind w:left="720" w:hanging="360"/>
+      </w:pPr>
+    </w:lvl>
+    <w:lvl w:ilvl="1" w:tplc="04090019" w:tentative="1">
+      <w:start w:val="1"/>
+      <w:numFmt w:val="lowerLetter"/>
+      <w:lvlText w:val="%2."/>
+      <w:lvlJc w:val="left"/>
+      <w:pPr>
+        <w:ind w:left="1440" w:hanging="360"/>
+      </w:pPr>
+    </w:lvl>
+    <w:lvl w:ilvl="2" w:tplc="0409001B" w:tentative="1">
+      <w:start w:val="1"/>
+      <w:numFmt w:val="lowerRoman"/>
+      <w:lvlText w:val="%3."/>
+      <w:lvlJc w:val="right"/>
+      <w:pPr>
+        <w:ind w:left="2160" w:hanging="180"/>
+      </w:pPr>
+    </w:lvl>
+    <w:lvl w:ilvl="3" w:tplc="0409000F" w:tentative="1">
+      <w:start w:val="1"/>
+      <w:numFmt w:val="decimal"/>
+      <w:lvlText w:val="%4."/>
+      <w:lvlJc w:val="left"/>
+      <w:pPr>
+        <w:ind w:left="2880" w:hanging="360"/>
+      </w:pPr>
+    </w:lvl>
+    <w:lvl w:ilvl="4" w:tplc="04090019" w:tentative="1">
+      <w:start w:val="1"/>
+      <w:numFmt w:val="lowerLetter"/>
+      <w:lvlText w:val="%5."/>
+      <w:lvlJc w:val="left"/>
+      <w:pPr>
+        <w:ind w:left="3600" w:hanging="360"/>
+      </w:pPr>
+    </w:lvl>
+    <w:lvl w:ilvl="5" w:tplc="0409001B" w:tentative="1">
+      <w:start w:val="1"/>
+      <w:numFmt w:val="lowerRoman"/>
+      <w:lvlText w:val="%6."/>
+      <w:lvlJc w:val="right"/>
+      <w:pPr>
+        <w:ind w:left="4320" w:hanging="180"/>
+      </w:pPr>
+    </w:lvl>
+    <w:lvl w:ilvl="6" w:tplc="0409000F" w:tentative="1">
+      <w:start w:val="1"/>
+      <w:numFmt w:val="decimal"/>
+      <w:lvlText w:val="%7."/>
+      <w:lvlJc w:val="left"/>
+      <w:pPr>
+        <w:ind w:left="5040" w:hanging="360"/>
+      </w:pPr>
+    </w:lvl>
+    <w:lvl w:ilvl="7" w:tplc="04090019" w:tentative="1">
+      <w:start w:val="1"/>
+      <w:numFmt w:val="lowerLetter"/>
+      <w:lvlText w:val="%8."/>
+      <w:lvlJc w:val="left"/>
+      <w:pPr>
+        <w:ind w:left="5760" w:hanging="360"/>
+      </w:pPr>
+    </w:lvl>
+    <w:lvl w:ilvl="8" w:tplc="0409001B" w:tentative="1">
+      <w:start w:val="1"/>
+      <w:numFmt w:val="lowerRoman"/>
+      <w:lvlText w:val="%9."/>
+      <w:lvlJc w:val="right"/>
+      <w:pPr>
+        <w:ind w:left="6480" w:hanging="180"/>
+      </w:pPr>
+    </w:lvl>
+  </w:abstractNum>
+  <w:abstractNum w:abstractNumId="49" w15:restartNumberingAfterBreak="0">
     <w:nsid w:val="720C7B18"/>
     <w:multiLevelType w:val="multilevel"/>
     <w:tmpl w:val="720C7B18"/>
@@ -15295,7 +15938,7 @@
       </w:pPr>
     </w:lvl>
   </w:abstractNum>
-  <w:abstractNum w:abstractNumId="47" w15:restartNumberingAfterBreak="0">
+  <w:abstractNum w:abstractNumId="50" w15:restartNumberingAfterBreak="0">
     <w:nsid w:val="738D2AFE"/>
     <w:multiLevelType w:val="multilevel"/>
     <w:tmpl w:val="738D2AFE"/>
@@ -15409,7 +16052,7 @@
       </w:rPr>
     </w:lvl>
   </w:abstractNum>
-  <w:abstractNum w:abstractNumId="48" w15:restartNumberingAfterBreak="0">
+  <w:abstractNum w:abstractNumId="51" w15:restartNumberingAfterBreak="0">
     <w:nsid w:val="747D3BE2"/>
     <w:multiLevelType w:val="multilevel"/>
     <w:tmpl w:val="747D3BE2"/>
@@ -15523,7 +16166,93 @@
       </w:rPr>
     </w:lvl>
   </w:abstractNum>
-  <w:abstractNum w:abstractNumId="49" w15:restartNumberingAfterBreak="0">
+  <w:abstractNum w:abstractNumId="52" w15:restartNumberingAfterBreak="0">
+    <w:nsid w:val="762A6DEB"/>
+    <w:multiLevelType w:val="hybridMultilevel"/>
+    <w:tmpl w:val="185A817E"/>
+    <w:lvl w:ilvl="0" w:tplc="0409000F">
+      <w:start w:val="1"/>
+      <w:numFmt w:val="decimal"/>
+      <w:lvlText w:val="%1."/>
+      <w:lvlJc w:val="left"/>
+      <w:pPr>
+        <w:ind w:left="720" w:hanging="360"/>
+      </w:pPr>
+    </w:lvl>
+    <w:lvl w:ilvl="1" w:tplc="04090019" w:tentative="1">
+      <w:start w:val="1"/>
+      <w:numFmt w:val="lowerLetter"/>
+      <w:lvlText w:val="%2."/>
+      <w:lvlJc w:val="left"/>
+      <w:pPr>
+        <w:ind w:left="1440" w:hanging="360"/>
+      </w:pPr>
+    </w:lvl>
+    <w:lvl w:ilvl="2" w:tplc="0409001B" w:tentative="1">
+      <w:start w:val="1"/>
+      <w:numFmt w:val="lowerRoman"/>
+      <w:lvlText w:val="%3."/>
+      <w:lvlJc w:val="right"/>
+      <w:pPr>
+        <w:ind w:left="2160" w:hanging="180"/>
+      </w:pPr>
+    </w:lvl>
+    <w:lvl w:ilvl="3" w:tplc="0409000F" w:tentative="1">
+      <w:start w:val="1"/>
+      <w:numFmt w:val="decimal"/>
+      <w:lvlText w:val="%4."/>
+      <w:lvlJc w:val="left"/>
+      <w:pPr>
+        <w:ind w:left="2880" w:hanging="360"/>
+      </w:pPr>
+    </w:lvl>
+    <w:lvl w:ilvl="4" w:tplc="04090019" w:tentative="1">
+      <w:start w:val="1"/>
+      <w:numFmt w:val="lowerLetter"/>
+      <w:lvlText w:val="%5."/>
+      <w:lvlJc w:val="left"/>
+      <w:pPr>
+        <w:ind w:left="3600" w:hanging="360"/>
+      </w:pPr>
+    </w:lvl>
+    <w:lvl w:ilvl="5" w:tplc="0409001B" w:tentative="1">
+      <w:start w:val="1"/>
+      <w:numFmt w:val="lowerRoman"/>
+      <w:lvlText w:val="%6."/>
+      <w:lvlJc w:val="right"/>
+      <w:pPr>
+        <w:ind w:left="4320" w:hanging="180"/>
+      </w:pPr>
+    </w:lvl>
+    <w:lvl w:ilvl="6" w:tplc="0409000F" w:tentative="1">
+      <w:start w:val="1"/>
+      <w:numFmt w:val="decimal"/>
+      <w:lvlText w:val="%7."/>
+      <w:lvlJc w:val="left"/>
+      <w:pPr>
+        <w:ind w:left="5040" w:hanging="360"/>
+      </w:pPr>
+    </w:lvl>
+    <w:lvl w:ilvl="7" w:tplc="04090019" w:tentative="1">
+      <w:start w:val="1"/>
+      <w:numFmt w:val="lowerLetter"/>
+      <w:lvlText w:val="%8."/>
+      <w:lvlJc w:val="left"/>
+      <w:pPr>
+        <w:ind w:left="5760" w:hanging="360"/>
+      </w:pPr>
+    </w:lvl>
+    <w:lvl w:ilvl="8" w:tplc="0409001B" w:tentative="1">
+      <w:start w:val="1"/>
+      <w:numFmt w:val="lowerRoman"/>
+      <w:lvlText w:val="%9."/>
+      <w:lvlJc w:val="right"/>
+      <w:pPr>
+        <w:ind w:left="6480" w:hanging="180"/>
+      </w:pPr>
+    </w:lvl>
+  </w:abstractNum>
+  <w:abstractNum w:abstractNumId="53" w15:restartNumberingAfterBreak="0">
     <w:nsid w:val="79255C0C"/>
     <w:multiLevelType w:val="multilevel"/>
     <w:tmpl w:val="79255C0C"/>
@@ -15662,7 +16391,7 @@
       </w:rPr>
     </w:lvl>
   </w:abstractNum>
-  <w:abstractNum w:abstractNumId="50" w15:restartNumberingAfterBreak="0">
+  <w:abstractNum w:abstractNumId="54" w15:restartNumberingAfterBreak="0">
     <w:nsid w:val="7A6413D9"/>
     <w:multiLevelType w:val="hybridMultilevel"/>
     <w:tmpl w:val="380A57EA"/>
@@ -15748,7 +16477,7 @@
       </w:pPr>
     </w:lvl>
   </w:abstractNum>
-  <w:abstractNum w:abstractNumId="51" w15:restartNumberingAfterBreak="0">
+  <w:abstractNum w:abstractNumId="55" w15:restartNumberingAfterBreak="0">
     <w:nsid w:val="7A682BEC"/>
     <w:multiLevelType w:val="multilevel"/>
     <w:tmpl w:val="7A682BEC"/>
@@ -15871,160 +16600,172 @@
     </w:lvl>
   </w:abstractNum>
   <w:num w:numId="1">
+    <w:abstractNumId w:val="38"/>
+  </w:num>
+  <w:num w:numId="2">
+    <w:abstractNumId w:val="15"/>
+  </w:num>
+  <w:num w:numId="3">
+    <w:abstractNumId w:val="21"/>
+  </w:num>
+  <w:num w:numId="4">
+    <w:abstractNumId w:val="45"/>
+  </w:num>
+  <w:num w:numId="5">
+    <w:abstractNumId w:val="6"/>
+  </w:num>
+  <w:num w:numId="6">
+    <w:abstractNumId w:val="28"/>
+  </w:num>
+  <w:num w:numId="7">
+    <w:abstractNumId w:val="40"/>
+  </w:num>
+  <w:num w:numId="8">
+    <w:abstractNumId w:val="7"/>
+  </w:num>
+  <w:num w:numId="9">
+    <w:abstractNumId w:val="10"/>
+  </w:num>
+  <w:num w:numId="10">
+    <w:abstractNumId w:val="55"/>
+  </w:num>
+  <w:num w:numId="11">
+    <w:abstractNumId w:val="2"/>
+  </w:num>
+  <w:num w:numId="12">
+    <w:abstractNumId w:val="50"/>
+  </w:num>
+  <w:num w:numId="13">
+    <w:abstractNumId w:val="51"/>
+  </w:num>
+  <w:num w:numId="14">
+    <w:abstractNumId w:val="26"/>
+  </w:num>
+  <w:num w:numId="15">
+    <w:abstractNumId w:val="53"/>
+  </w:num>
+  <w:num w:numId="16">
+    <w:abstractNumId w:val="35"/>
+  </w:num>
+  <w:num w:numId="17">
+    <w:abstractNumId w:val="11"/>
+  </w:num>
+  <w:num w:numId="18">
+    <w:abstractNumId w:val="14"/>
+  </w:num>
+  <w:num w:numId="19">
+    <w:abstractNumId w:val="49"/>
+  </w:num>
+  <w:num w:numId="20">
+    <w:abstractNumId w:val="9"/>
+  </w:num>
+  <w:num w:numId="21">
+    <w:abstractNumId w:val="33"/>
+  </w:num>
+  <w:num w:numId="22">
+    <w:abstractNumId w:val="41"/>
+  </w:num>
+  <w:num w:numId="23">
     <w:abstractNumId w:val="37"/>
   </w:num>
-  <w:num w:numId="2">
-    <w:abstractNumId w:val="14"/>
-  </w:num>
-  <w:num w:numId="3">
-    <w:abstractNumId w:val="20"/>
-  </w:num>
-  <w:num w:numId="4">
-    <w:abstractNumId w:val="44"/>
-  </w:num>
-  <w:num w:numId="5">
-    <w:abstractNumId w:val="5"/>
-  </w:num>
-  <w:num w:numId="6">
-    <w:abstractNumId w:val="27"/>
-  </w:num>
-  <w:num w:numId="7">
-    <w:abstractNumId w:val="39"/>
-  </w:num>
-  <w:num w:numId="8">
-    <w:abstractNumId w:val="6"/>
-  </w:num>
-  <w:num w:numId="9">
-    <w:abstractNumId w:val="9"/>
-  </w:num>
-  <w:num w:numId="10">
-    <w:abstractNumId w:val="51"/>
-  </w:num>
-  <w:num w:numId="11">
-    <w:abstractNumId w:val="1"/>
-  </w:num>
-  <w:num w:numId="12">
-    <w:abstractNumId w:val="47"/>
-  </w:num>
-  <w:num w:numId="13">
-    <w:abstractNumId w:val="48"/>
-  </w:num>
-  <w:num w:numId="14">
-    <w:abstractNumId w:val="25"/>
-  </w:num>
-  <w:num w:numId="15">
-    <w:abstractNumId w:val="49"/>
-  </w:num>
-  <w:num w:numId="16">
-    <w:abstractNumId w:val="34"/>
-  </w:num>
-  <w:num w:numId="17">
-    <w:abstractNumId w:val="10"/>
-  </w:num>
-  <w:num w:numId="18">
-    <w:abstractNumId w:val="13"/>
-  </w:num>
-  <w:num w:numId="19">
-    <w:abstractNumId w:val="46"/>
-  </w:num>
-  <w:num w:numId="20">
-    <w:abstractNumId w:val="8"/>
-  </w:num>
-  <w:num w:numId="21">
-    <w:abstractNumId w:val="32"/>
-  </w:num>
-  <w:num w:numId="22">
-    <w:abstractNumId w:val="40"/>
-  </w:num>
-  <w:num w:numId="23">
-    <w:abstractNumId w:val="36"/>
-  </w:num>
   <w:num w:numId="24">
-    <w:abstractNumId w:val="22"/>
+    <w:abstractNumId w:val="23"/>
   </w:num>
   <w:num w:numId="25">
-    <w:abstractNumId w:val="30"/>
+    <w:abstractNumId w:val="31"/>
   </w:num>
   <w:num w:numId="26">
     <w:abstractNumId w:val="0"/>
   </w:num>
   <w:num w:numId="27">
+    <w:abstractNumId w:val="25"/>
+  </w:num>
+  <w:num w:numId="28">
+    <w:abstractNumId w:val="3"/>
+  </w:num>
+  <w:num w:numId="29">
+    <w:abstractNumId w:val="18"/>
+  </w:num>
+  <w:num w:numId="30">
+    <w:abstractNumId w:val="43"/>
+  </w:num>
+  <w:num w:numId="31">
+    <w:abstractNumId w:val="16"/>
+  </w:num>
+  <w:num w:numId="32">
+    <w:abstractNumId w:val="19"/>
+  </w:num>
+  <w:num w:numId="33">
+    <w:abstractNumId w:val="22"/>
+  </w:num>
+  <w:num w:numId="34">
+    <w:abstractNumId w:val="20"/>
+  </w:num>
+  <w:num w:numId="35">
+    <w:abstractNumId w:val="39"/>
+  </w:num>
+  <w:num w:numId="36">
+    <w:abstractNumId w:val="34"/>
+  </w:num>
+  <w:num w:numId="37">
+    <w:abstractNumId w:val="29"/>
+  </w:num>
+  <w:num w:numId="38">
+    <w:abstractNumId w:val="46"/>
+  </w:num>
+  <w:num w:numId="39">
+    <w:abstractNumId w:val="27"/>
+  </w:num>
+  <w:num w:numId="40">
+    <w:abstractNumId w:val="30"/>
+  </w:num>
+  <w:num w:numId="41">
+    <w:abstractNumId w:val="17"/>
+  </w:num>
+  <w:num w:numId="42">
+    <w:abstractNumId w:val="44"/>
+  </w:num>
+  <w:num w:numId="43">
+    <w:abstractNumId w:val="13"/>
+  </w:num>
+  <w:num w:numId="44">
+    <w:abstractNumId w:val="42"/>
+  </w:num>
+  <w:num w:numId="45">
+    <w:abstractNumId w:val="8"/>
+  </w:num>
+  <w:num w:numId="46">
+    <w:abstractNumId w:val="32"/>
+  </w:num>
+  <w:num w:numId="47">
+    <w:abstractNumId w:val="12"/>
+  </w:num>
+  <w:num w:numId="48">
     <w:abstractNumId w:val="24"/>
   </w:num>
-  <w:num w:numId="28">
-    <w:abstractNumId w:val="2"/>
-  </w:num>
-  <w:num w:numId="29">
-    <w:abstractNumId w:val="17"/>
-  </w:num>
-  <w:num w:numId="30">
-    <w:abstractNumId w:val="42"/>
-  </w:num>
-  <w:num w:numId="31">
-    <w:abstractNumId w:val="15"/>
-  </w:num>
-  <w:num w:numId="32">
-    <w:abstractNumId w:val="18"/>
-  </w:num>
-  <w:num w:numId="33">
-    <w:abstractNumId w:val="21"/>
-  </w:num>
-  <w:num w:numId="34">
-    <w:abstractNumId w:val="19"/>
-  </w:num>
-  <w:num w:numId="35">
-    <w:abstractNumId w:val="38"/>
-  </w:num>
-  <w:num w:numId="36">
-    <w:abstractNumId w:val="33"/>
-  </w:num>
-  <w:num w:numId="37">
-    <w:abstractNumId w:val="28"/>
-  </w:num>
-  <w:num w:numId="38">
-    <w:abstractNumId w:val="45"/>
-  </w:num>
-  <w:num w:numId="39">
-    <w:abstractNumId w:val="26"/>
-  </w:num>
-  <w:num w:numId="40">
-    <w:abstractNumId w:val="29"/>
-  </w:num>
-  <w:num w:numId="41">
-    <w:abstractNumId w:val="16"/>
-  </w:num>
-  <w:num w:numId="42">
-    <w:abstractNumId w:val="43"/>
-  </w:num>
-  <w:num w:numId="43">
-    <w:abstractNumId w:val="12"/>
-  </w:num>
-  <w:num w:numId="44">
-    <w:abstractNumId w:val="41"/>
-  </w:num>
-  <w:num w:numId="45">
-    <w:abstractNumId w:val="7"/>
-  </w:num>
-  <w:num w:numId="46">
-    <w:abstractNumId w:val="31"/>
-  </w:num>
-  <w:num w:numId="47">
-    <w:abstractNumId w:val="11"/>
-  </w:num>
-  <w:num w:numId="48">
-    <w:abstractNumId w:val="23"/>
-  </w:num>
   <w:num w:numId="49">
-    <w:abstractNumId w:val="3"/>
+    <w:abstractNumId w:val="4"/>
   </w:num>
   <w:num w:numId="50">
-    <w:abstractNumId w:val="35"/>
+    <w:abstractNumId w:val="36"/>
   </w:num>
   <w:num w:numId="51">
-    <w:abstractNumId w:val="50"/>
+    <w:abstractNumId w:val="54"/>
   </w:num>
   <w:num w:numId="52">
-    <w:abstractNumId w:val="4"/>
+    <w:abstractNumId w:val="5"/>
+  </w:num>
+  <w:num w:numId="53">
+    <w:abstractNumId w:val="52"/>
+  </w:num>
+  <w:num w:numId="54">
+    <w:abstractNumId w:val="47"/>
+  </w:num>
+  <w:num w:numId="55">
+    <w:abstractNumId w:val="48"/>
+  </w:num>
+  <w:num w:numId="56">
+    <w:abstractNumId w:val="1"/>
   </w:num>
   <w:numIdMacAtCleanup w:val="52"/>
 </w:numbering>
@@ -20003,7 +20744,7 @@
 </file>
 
 <file path=customXml/itemProps1.xml><?xml version="1.0" encoding="utf-8"?>
-<ds:datastoreItem xmlns:ds="http://schemas.openxmlformats.org/officeDocument/2006/customXml" ds:itemID="{27317E83-334E-407F-B41A-F9E073309E3B}">
+<ds:datastoreItem xmlns:ds="http://schemas.openxmlformats.org/officeDocument/2006/customXml" ds:itemID="{A2051C01-C75D-4575-8A7A-178916718FCC}">
   <ds:schemaRefs>
     <ds:schemaRef ds:uri="http://schemas.openxmlformats.org/officeDocument/2006/bibliography"/>
   </ds:schemaRefs>

</xml_diff>

<commit_message>
- Thêm yêu cầu chức năng. - Đặc tả UC_15 => 16. Chuẩn bị đặc tả UC_17
</commit_message>
<xml_diff>
--- a/Docs/Requirement/DD_RFID_UC-Specification_v1.0_(alpha1).docx
+++ b/Docs/Requirement/DD_RFID_UC-Specification_v1.0_(alpha1).docx
@@ -8448,7 +8448,13 @@
               <w:rPr>
                 <w:b w:val="0"/>
               </w:rPr>
-              <w:t>Người Dùng</w:t>
+              <w:t>Người d</w:t>
+            </w:r>
+            <w:r>
+              <w:rPr>
+                <w:b w:val="0"/>
+              </w:rPr>
+              <w:t>ùng</w:t>
             </w:r>
             <w:r>
               <w:rPr>
@@ -8794,7 +8800,19 @@
               <w:rPr>
                 <w:b w:val="0"/>
               </w:rPr>
-              <w:t>Ghi dấu lại khi người dùng điểm danh vào tham gia sự kiện nào đó.</w:t>
+              <w:t xml:space="preserve">Ghi dấu lại khi người dùng điểm </w:t>
+            </w:r>
+            <w:r>
+              <w:rPr>
+                <w:b w:val="0"/>
+              </w:rPr>
+              <w:t>danh vào tham gia sự kiện</w:t>
+            </w:r>
+            <w:r>
+              <w:rPr>
+                <w:b w:val="0"/>
+              </w:rPr>
+              <w:t>.</w:t>
             </w:r>
           </w:p>
         </w:tc>
@@ -8834,7 +8852,13 @@
               <w:rPr>
                 <w:b w:val="0"/>
               </w:rPr>
-              <w:t>Người dùng.</w:t>
+              <w:t>Người d</w:t>
+            </w:r>
+            <w:r>
+              <w:rPr>
+                <w:b w:val="0"/>
+              </w:rPr>
+              <w:t>ùng.</w:t>
             </w:r>
           </w:p>
         </w:tc>
@@ -8870,7 +8894,19 @@
               <w:rPr>
                 <w:b w:val="0"/>
               </w:rPr>
-              <w:t>Chức năng điểm danh vào đang bật cho một sự kiện cụ thể.</w:t>
+              <w:t>Chức năng</w:t>
+            </w:r>
+            <w:r>
+              <w:rPr>
+                <w:b w:val="0"/>
+              </w:rPr>
+              <w:t xml:space="preserve"> điểm danh vào đang bật</w:t>
+            </w:r>
+            <w:r>
+              <w:rPr>
+                <w:b w:val="0"/>
+              </w:rPr>
+              <w:t>.</w:t>
             </w:r>
           </w:p>
         </w:tc>
@@ -8979,19 +9015,7 @@
               <w:rPr>
                 <w:b w:val="0"/>
               </w:rPr>
-              <w:t xml:space="preserve">Nếu </w:t>
-            </w:r>
-            <w:r>
-              <w:rPr>
-                <w:b w:val="0"/>
-              </w:rPr>
-              <w:t>luồng 2 bị lỗi trong quá trình thực hiện thì thực hiện luồng phụ 1</w:t>
-            </w:r>
-            <w:r>
-              <w:rPr>
-                <w:b w:val="0"/>
-              </w:rPr>
-              <w:t>.</w:t>
+              <w:t>Nếu luồng 2 bị lỗi trong quá trình thực hiện thì thực hiện luồng phụ 1.</w:t>
             </w:r>
           </w:p>
           <w:p>
@@ -9029,6 +9053,28 @@
               </w:rPr>
               <w:t>Đánh dấu chủ thẻ đã điểm danh vào.</w:t>
             </w:r>
+            <w:r>
+              <w:rPr>
+                <w:b w:val="0"/>
+              </w:rPr>
+              <w:t xml:space="preserve"> Kích hoạt </w:t>
+            </w:r>
+            <w:hyperlink w:anchor="UC_16" w:history="1">
+              <w:r>
+                <w:rPr>
+                  <w:rStyle w:val="Hyperlink"/>
+                  <w:b/>
+                  <w:bCs w:val="0"/>
+                </w:rPr>
+                <w:t>UC_16</w:t>
+              </w:r>
+            </w:hyperlink>
+            <w:r>
+              <w:rPr>
+                <w:b w:val="0"/>
+              </w:rPr>
+              <w:t xml:space="preserve"> xin chào tên chủ thẻ.</w:t>
+            </w:r>
           </w:p>
           <w:p>
             <w:pPr>
@@ -9132,13 +9178,7 @@
               <w:rPr>
                 <w:b w:val="0"/>
               </w:rPr>
-              <w:t>H</w:t>
-            </w:r>
-            <w:r>
-              <w:rPr>
-                <w:b w:val="0"/>
-              </w:rPr>
-              <w:t>iển thị thông báo yêu cầu người dùng quét lại thẻ</w:t>
+              <w:t>Hiển thị thông báo yêu cầu người dùng quét lại thẻ</w:t>
             </w:r>
             <w:r>
               <w:rPr>
@@ -9194,17 +9234,337 @@
         <w:pStyle w:val="Demuccap1"/>
         <w:outlineLvl w:val="0"/>
       </w:pPr>
-      <w:bookmarkStart w:id="23" w:name="_Toc487891474"/>
-      <w:bookmarkStart w:id="24" w:name="UC_15"/>
+      <w:bookmarkStart w:id="23" w:name="UC_15"/>
+      <w:bookmarkStart w:id="24" w:name="_Toc487891474"/>
       <w:r>
         <w:t>Điểm danh khi chưa đăng ký</w:t>
       </w:r>
-      <w:bookmarkEnd w:id="24"/>
+      <w:bookmarkEnd w:id="23"/>
       <w:r>
         <w:t>:</w:t>
       </w:r>
-      <w:bookmarkStart w:id="25" w:name="_GoBack"/>
-      <w:bookmarkEnd w:id="23"/>
+      <w:bookmarkEnd w:id="24"/>
+    </w:p>
+    <w:tbl>
+      <w:tblPr>
+        <w:tblStyle w:val="ListTable3-Accent5"/>
+        <w:tblW w:w="0" w:type="auto"/>
+        <w:tblBorders>
+          <w:insideH w:val="single" w:sz="4" w:space="0" w:color="4472C4" w:themeColor="accent5"/>
+          <w:insideV w:val="single" w:sz="4" w:space="0" w:color="4472C4" w:themeColor="accent5"/>
+        </w:tblBorders>
+        <w:tblLook w:val="04A0" w:firstRow="1" w:lastRow="0" w:firstColumn="1" w:lastColumn="0" w:noHBand="0" w:noVBand="1"/>
+      </w:tblPr>
+      <w:tblGrid>
+        <w:gridCol w:w="8210"/>
+      </w:tblGrid>
+      <w:tr>
+        <w:trPr>
+          <w:cnfStyle w:val="100000000000" w:firstRow="1" w:lastRow="0" w:firstColumn="0" w:lastColumn="0" w:oddVBand="0" w:evenVBand="0" w:oddHBand="0" w:evenHBand="0" w:firstRowFirstColumn="0" w:firstRowLastColumn="0" w:lastRowFirstColumn="0" w:lastRowLastColumn="0"/>
+        </w:trPr>
+        <w:tc>
+          <w:tcPr>
+            <w:cnfStyle w:val="001000000100" w:firstRow="0" w:lastRow="0" w:firstColumn="1" w:lastColumn="0" w:oddVBand="0" w:evenVBand="0" w:oddHBand="0" w:evenHBand="0" w:firstRowFirstColumn="1" w:firstRowLastColumn="0" w:lastRowFirstColumn="0" w:lastRowLastColumn="0"/>
+            <w:tcW w:w="8210" w:type="dxa"/>
+            <w:tcBorders>
+              <w:bottom w:val="none" w:sz="0" w:space="0" w:color="auto"/>
+              <w:right w:val="none" w:sz="0" w:space="0" w:color="auto"/>
+            </w:tcBorders>
+          </w:tcPr>
+          <w:p>
+            <w:pPr>
+              <w:pStyle w:val="ListParagraph1"/>
+              <w:ind w:left="0" w:firstLine="0"/>
+            </w:pPr>
+            <w:r>
+              <w:t>Mã số</w:t>
+            </w:r>
+            <w:r>
+              <w:t>: UC</w:t>
+            </w:r>
+            <w:r>
+              <w:t>_</w:t>
+            </w:r>
+            <w:r>
+              <w:t>15</w:t>
+            </w:r>
+          </w:p>
+        </w:tc>
+      </w:tr>
+      <w:tr>
+        <w:trPr>
+          <w:cnfStyle w:val="000000100000" w:firstRow="0" w:lastRow="0" w:firstColumn="0" w:lastColumn="0" w:oddVBand="0" w:evenVBand="0" w:oddHBand="1" w:evenHBand="0" w:firstRowFirstColumn="0" w:firstRowLastColumn="0" w:lastRowFirstColumn="0" w:lastRowLastColumn="0"/>
+        </w:trPr>
+        <w:tc>
+          <w:tcPr>
+            <w:cnfStyle w:val="001000000000" w:firstRow="0" w:lastRow="0" w:firstColumn="1" w:lastColumn="0" w:oddVBand="0" w:evenVBand="0" w:oddHBand="0" w:evenHBand="0" w:firstRowFirstColumn="0" w:firstRowLastColumn="0" w:lastRowFirstColumn="0" w:lastRowLastColumn="0"/>
+            <w:tcW w:w="8210" w:type="dxa"/>
+            <w:tcBorders>
+              <w:top w:val="none" w:sz="0" w:space="0" w:color="auto"/>
+              <w:bottom w:val="none" w:sz="0" w:space="0" w:color="auto"/>
+              <w:right w:val="none" w:sz="0" w:space="0" w:color="auto"/>
+            </w:tcBorders>
+          </w:tcPr>
+          <w:p>
+            <w:pPr>
+              <w:pStyle w:val="ListParagraph1"/>
+              <w:ind w:left="0" w:firstLine="0"/>
+              <w:rPr>
+                <w:b w:val="0"/>
+              </w:rPr>
+            </w:pPr>
+            <w:r>
+              <w:t>Tên Use Case:</w:t>
+            </w:r>
+            <w:r>
+              <w:rPr>
+                <w:b w:val="0"/>
+              </w:rPr>
+              <w:t xml:space="preserve"> </w:t>
+            </w:r>
+            <w:r>
+              <w:rPr>
+                <w:b w:val="0"/>
+              </w:rPr>
+              <w:t>Điểm danh khi chưa đăng ký.</w:t>
+            </w:r>
+          </w:p>
+        </w:tc>
+      </w:tr>
+      <w:tr>
+        <w:tc>
+          <w:tcPr>
+            <w:cnfStyle w:val="001000000000" w:firstRow="0" w:lastRow="0" w:firstColumn="1" w:lastColumn="0" w:oddVBand="0" w:evenVBand="0" w:oddHBand="0" w:evenHBand="0" w:firstRowFirstColumn="0" w:firstRowLastColumn="0" w:lastRowFirstColumn="0" w:lastRowLastColumn="0"/>
+            <w:tcW w:w="8210" w:type="dxa"/>
+            <w:tcBorders>
+              <w:right w:val="none" w:sz="0" w:space="0" w:color="auto"/>
+            </w:tcBorders>
+          </w:tcPr>
+          <w:p>
+            <w:pPr>
+              <w:pStyle w:val="ListParagraph1"/>
+              <w:ind w:left="0" w:firstLine="0"/>
+              <w:rPr>
+                <w:b w:val="0"/>
+              </w:rPr>
+            </w:pPr>
+            <w:r>
+              <w:t>Mô tả:</w:t>
+            </w:r>
+            <w:r>
+              <w:rPr>
+                <w:b w:val="0"/>
+              </w:rPr>
+              <w:t xml:space="preserve"> </w:t>
+            </w:r>
+            <w:r>
+              <w:rPr>
+                <w:b w:val="0"/>
+              </w:rPr>
+              <w:t>Thêm mã số thẻ và mã số cán bộ (hoặc sinh viên) vào hệ thống để tham gia điểm danh. Các thông tin còn lại chờ bổ sung bằng chức năng thêm cán bộ hoặc sinh viên mới của người quản trị.</w:t>
+            </w:r>
+          </w:p>
+        </w:tc>
+      </w:tr>
+      <w:tr>
+        <w:trPr>
+          <w:cnfStyle w:val="000000100000" w:firstRow="0" w:lastRow="0" w:firstColumn="0" w:lastColumn="0" w:oddVBand="0" w:evenVBand="0" w:oddHBand="1" w:evenHBand="0" w:firstRowFirstColumn="0" w:firstRowLastColumn="0" w:lastRowFirstColumn="0" w:lastRowLastColumn="0"/>
+        </w:trPr>
+        <w:tc>
+          <w:tcPr>
+            <w:cnfStyle w:val="001000000000" w:firstRow="0" w:lastRow="0" w:firstColumn="1" w:lastColumn="0" w:oddVBand="0" w:evenVBand="0" w:oddHBand="0" w:evenHBand="0" w:firstRowFirstColumn="0" w:firstRowLastColumn="0" w:lastRowFirstColumn="0" w:lastRowLastColumn="0"/>
+            <w:tcW w:w="8210" w:type="dxa"/>
+            <w:tcBorders>
+              <w:top w:val="none" w:sz="0" w:space="0" w:color="auto"/>
+              <w:bottom w:val="none" w:sz="0" w:space="0" w:color="auto"/>
+              <w:right w:val="none" w:sz="0" w:space="0" w:color="auto"/>
+            </w:tcBorders>
+          </w:tcPr>
+          <w:p>
+            <w:pPr>
+              <w:pStyle w:val="ListParagraph1"/>
+              <w:ind w:left="0" w:firstLine="0"/>
+              <w:rPr>
+                <w:b w:val="0"/>
+              </w:rPr>
+            </w:pPr>
+            <w:r>
+              <w:t>Actor chính:</w:t>
+            </w:r>
+            <w:r>
+              <w:rPr>
+                <w:b w:val="0"/>
+              </w:rPr>
+              <w:t xml:space="preserve"> </w:t>
+            </w:r>
+            <w:r>
+              <w:rPr>
+                <w:b w:val="0"/>
+              </w:rPr>
+              <w:t>Người dùng.</w:t>
+            </w:r>
+          </w:p>
+        </w:tc>
+      </w:tr>
+      <w:tr>
+        <w:tc>
+          <w:tcPr>
+            <w:cnfStyle w:val="001000000000" w:firstRow="0" w:lastRow="0" w:firstColumn="1" w:lastColumn="0" w:oddVBand="0" w:evenVBand="0" w:oddHBand="0" w:evenHBand="0" w:firstRowFirstColumn="0" w:firstRowLastColumn="0" w:lastRowFirstColumn="0" w:lastRowLastColumn="0"/>
+            <w:tcW w:w="8210" w:type="dxa"/>
+            <w:tcBorders>
+              <w:bottom w:val="single" w:sz="4" w:space="0" w:color="4472C4" w:themeColor="accent5"/>
+              <w:right w:val="none" w:sz="0" w:space="0" w:color="auto"/>
+            </w:tcBorders>
+          </w:tcPr>
+          <w:p>
+            <w:pPr>
+              <w:pStyle w:val="ListParagraph1"/>
+              <w:ind w:left="0" w:firstLine="0"/>
+              <w:rPr>
+                <w:b w:val="0"/>
+                <w:i/>
+              </w:rPr>
+            </w:pPr>
+            <w:r>
+              <w:t>Tiền điều kiện:</w:t>
+            </w:r>
+            <w:r>
+              <w:rPr>
+                <w:b w:val="0"/>
+              </w:rPr>
+              <w:t xml:space="preserve"> </w:t>
+            </w:r>
+            <w:r>
+              <w:rPr>
+                <w:b w:val="0"/>
+                <w:i/>
+              </w:rPr>
+              <w:t>không có.</w:t>
+            </w:r>
+          </w:p>
+        </w:tc>
+      </w:tr>
+      <w:tr>
+        <w:trPr>
+          <w:cnfStyle w:val="000000100000" w:firstRow="0" w:lastRow="0" w:firstColumn="0" w:lastColumn="0" w:oddVBand="0" w:evenVBand="0" w:oddHBand="1" w:evenHBand="0" w:firstRowFirstColumn="0" w:firstRowLastColumn="0" w:lastRowFirstColumn="0" w:lastRowLastColumn="0"/>
+        </w:trPr>
+        <w:tc>
+          <w:tcPr>
+            <w:cnfStyle w:val="001000000000" w:firstRow="0" w:lastRow="0" w:firstColumn="1" w:lastColumn="0" w:oddVBand="0" w:evenVBand="0" w:oddHBand="0" w:evenHBand="0" w:firstRowFirstColumn="0" w:firstRowLastColumn="0" w:lastRowFirstColumn="0" w:lastRowLastColumn="0"/>
+            <w:tcW w:w="8210" w:type="dxa"/>
+            <w:tcBorders>
+              <w:right w:val="single" w:sz="4" w:space="0" w:color="4472C4" w:themeColor="accent5"/>
+            </w:tcBorders>
+          </w:tcPr>
+          <w:p>
+            <w:pPr>
+              <w:pStyle w:val="ListParagraph1"/>
+              <w:ind w:left="0" w:firstLine="0"/>
+              <w:rPr>
+                <w:b w:val="0"/>
+                <w:i/>
+              </w:rPr>
+            </w:pPr>
+            <w:r>
+              <w:t xml:space="preserve">Cách kích hoạt: </w:t>
+            </w:r>
+            <w:r>
+              <w:rPr>
+                <w:b w:val="0"/>
+                <w:i/>
+              </w:rPr>
+              <w:t>Tự động</w:t>
+            </w:r>
+            <w:r>
+              <w:rPr>
+                <w:b w:val="0"/>
+                <w:i/>
+              </w:rPr>
+              <w:t>.</w:t>
+            </w:r>
+          </w:p>
+        </w:tc>
+      </w:tr>
+      <w:tr>
+        <w:tc>
+          <w:tcPr>
+            <w:cnfStyle w:val="001000000000" w:firstRow="0" w:lastRow="0" w:firstColumn="1" w:lastColumn="0" w:oddVBand="0" w:evenVBand="0" w:oddHBand="0" w:evenHBand="0" w:firstRowFirstColumn="0" w:firstRowLastColumn="0" w:lastRowFirstColumn="0" w:lastRowLastColumn="0"/>
+            <w:tcW w:w="8210" w:type="dxa"/>
+            <w:tcBorders>
+              <w:right w:val="none" w:sz="0" w:space="0" w:color="auto"/>
+            </w:tcBorders>
+          </w:tcPr>
+          <w:p>
+            <w:pPr>
+              <w:pStyle w:val="ListParagraph1"/>
+              <w:ind w:left="0" w:firstLine="0"/>
+              <w:rPr>
+                <w:b w:val="0"/>
+              </w:rPr>
+            </w:pPr>
+            <w:r>
+              <w:t>Các luồng xử lý:</w:t>
+            </w:r>
+          </w:p>
+          <w:p>
+            <w:pPr>
+              <w:pStyle w:val="ListParagraph1"/>
+              <w:numPr>
+                <w:ilvl w:val="0"/>
+                <w:numId w:val="57"/>
+              </w:numPr>
+              <w:rPr>
+                <w:b w:val="0"/>
+              </w:rPr>
+            </w:pPr>
+            <w:r>
+              <w:rPr>
+                <w:b w:val="0"/>
+              </w:rPr>
+              <w:lastRenderedPageBreak/>
+              <w:t>Hiển thị form nhập mã số cán bộ (hoặc mã số sinh viên)</w:t>
+            </w:r>
+          </w:p>
+          <w:p>
+            <w:pPr>
+              <w:pStyle w:val="ListParagraph1"/>
+              <w:numPr>
+                <w:ilvl w:val="0"/>
+                <w:numId w:val="57"/>
+              </w:numPr>
+              <w:rPr>
+                <w:b w:val="0"/>
+              </w:rPr>
+            </w:pPr>
+            <w:r>
+              <w:rPr>
+                <w:b w:val="0"/>
+              </w:rPr>
+              <w:t>Lưu thông tin, chờ người quản trị liên hệ để bổ sung.</w:t>
+            </w:r>
+          </w:p>
+        </w:tc>
+      </w:tr>
+    </w:tbl>
+    <w:p>
+      <w:pPr>
+        <w:ind w:left="0" w:firstLine="0"/>
+      </w:pPr>
+    </w:p>
+    <w:p>
+      <w:pPr>
+        <w:pStyle w:val="Demuccap1"/>
+        <w:outlineLvl w:val="0"/>
+      </w:pPr>
+      <w:bookmarkStart w:id="25" w:name="_Toc487891475"/>
+      <w:bookmarkStart w:id="26" w:name="UC_16"/>
+      <w:r>
+        <w:t>Phát âm kết quả</w:t>
+      </w:r>
+      <w:bookmarkEnd w:id="26"/>
+      <w:r>
+        <w:t>:</w:t>
+      </w:r>
       <w:bookmarkEnd w:id="25"/>
     </w:p>
     <w:tbl>
@@ -9227,7 +9587,7 @@
         <w:tc>
           <w:tcPr>
             <w:cnfStyle w:val="001000000100" w:firstRow="0" w:lastRow="0" w:firstColumn="1" w:lastColumn="0" w:oddVBand="0" w:evenVBand="0" w:oddHBand="0" w:evenHBand="0" w:firstRowFirstColumn="1" w:firstRowLastColumn="0" w:lastRowFirstColumn="0" w:lastRowLastColumn="0"/>
-            <w:tcW w:w="9350" w:type="dxa"/>
+            <w:tcW w:w="8210" w:type="dxa"/>
             <w:tcBorders>
               <w:bottom w:val="none" w:sz="0" w:space="0" w:color="auto"/>
               <w:right w:val="none" w:sz="0" w:space="0" w:color="auto"/>
@@ -9248,7 +9608,7 @@
               <w:t>_</w:t>
             </w:r>
             <w:r>
-              <w:t>15</w:t>
+              <w:t>16</w:t>
             </w:r>
           </w:p>
         </w:tc>
@@ -9260,7 +9620,7 @@
         <w:tc>
           <w:tcPr>
             <w:cnfStyle w:val="001000000000" w:firstRow="0" w:lastRow="0" w:firstColumn="1" w:lastColumn="0" w:oddVBand="0" w:evenVBand="0" w:oddHBand="0" w:evenHBand="0" w:firstRowFirstColumn="0" w:firstRowLastColumn="0" w:lastRowFirstColumn="0" w:lastRowLastColumn="0"/>
-            <w:tcW w:w="9350" w:type="dxa"/>
+            <w:tcW w:w="8210" w:type="dxa"/>
             <w:tcBorders>
               <w:top w:val="none" w:sz="0" w:space="0" w:color="auto"/>
               <w:bottom w:val="none" w:sz="0" w:space="0" w:color="auto"/>
@@ -9288,7 +9648,7 @@
               <w:rPr>
                 <w:b w:val="0"/>
               </w:rPr>
-              <w:t>Điểm danh khi chưa đăng ký.</w:t>
+              <w:t>Phát âm kết quả.</w:t>
             </w:r>
           </w:p>
         </w:tc>
@@ -9297,7 +9657,7 @@
         <w:tc>
           <w:tcPr>
             <w:cnfStyle w:val="001000000000" w:firstRow="0" w:lastRow="0" w:firstColumn="1" w:lastColumn="0" w:oddVBand="0" w:evenVBand="0" w:oddHBand="0" w:evenHBand="0" w:firstRowFirstColumn="0" w:firstRowLastColumn="0" w:lastRowFirstColumn="0" w:lastRowLastColumn="0"/>
-            <w:tcW w:w="9350" w:type="dxa"/>
+            <w:tcW w:w="8210" w:type="dxa"/>
             <w:tcBorders>
               <w:right w:val="none" w:sz="0" w:space="0" w:color="auto"/>
             </w:tcBorders>
@@ -9318,6 +9678,12 @@
                 <w:b w:val="0"/>
               </w:rPr>
               <w:t xml:space="preserve"> </w:t>
+            </w:r>
+            <w:r>
+              <w:rPr>
+                <w:b w:val="0"/>
+              </w:rPr>
+              <w:t>Phát âm câu ‘xin chào’ kèm theo tên người đã quét thẻ.</w:t>
             </w:r>
           </w:p>
         </w:tc>
@@ -9329,7 +9695,7 @@
         <w:tc>
           <w:tcPr>
             <w:cnfStyle w:val="001000000000" w:firstRow="0" w:lastRow="0" w:firstColumn="1" w:lastColumn="0" w:oddVBand="0" w:evenVBand="0" w:oddHBand="0" w:evenHBand="0" w:firstRowFirstColumn="0" w:firstRowLastColumn="0" w:lastRowFirstColumn="0" w:lastRowLastColumn="0"/>
-            <w:tcW w:w="9350" w:type="dxa"/>
+            <w:tcW w:w="8210" w:type="dxa"/>
             <w:tcBorders>
               <w:top w:val="none" w:sz="0" w:space="0" w:color="auto"/>
               <w:bottom w:val="none" w:sz="0" w:space="0" w:color="auto"/>
@@ -9353,6 +9719,12 @@
               </w:rPr>
               <w:t xml:space="preserve"> </w:t>
             </w:r>
+            <w:r>
+              <w:rPr>
+                <w:b w:val="0"/>
+              </w:rPr>
+              <w:t>Người dùng.</w:t>
+            </w:r>
           </w:p>
         </w:tc>
       </w:tr>
@@ -9360,7 +9732,7 @@
         <w:tc>
           <w:tcPr>
             <w:cnfStyle w:val="001000000000" w:firstRow="0" w:lastRow="0" w:firstColumn="1" w:lastColumn="0" w:oddVBand="0" w:evenVBand="0" w:oddHBand="0" w:evenHBand="0" w:firstRowFirstColumn="0" w:firstRowLastColumn="0" w:lastRowFirstColumn="0" w:lastRowLastColumn="0"/>
-            <w:tcW w:w="9350" w:type="dxa"/>
+            <w:tcW w:w="8210" w:type="dxa"/>
             <w:tcBorders>
               <w:bottom w:val="single" w:sz="4" w:space="0" w:color="4472C4" w:themeColor="accent5"/>
               <w:right w:val="none" w:sz="0" w:space="0" w:color="auto"/>
@@ -9382,6 +9754,18 @@
                 <w:b w:val="0"/>
               </w:rPr>
               <w:t xml:space="preserve"> </w:t>
+            </w:r>
+            <w:r>
+              <w:rPr>
+                <w:b w:val="0"/>
+              </w:rPr>
+              <w:t>Kết nối internet</w:t>
+            </w:r>
+            <w:r>
+              <w:rPr>
+                <w:b w:val="0"/>
+              </w:rPr>
+              <w:t xml:space="preserve"> đang được duy trì.</w:t>
             </w:r>
           </w:p>
         </w:tc>
@@ -9393,7 +9777,7 @@
         <w:tc>
           <w:tcPr>
             <w:cnfStyle w:val="001000000000" w:firstRow="0" w:lastRow="0" w:firstColumn="1" w:lastColumn="0" w:oddVBand="0" w:evenVBand="0" w:oddHBand="0" w:evenHBand="0" w:firstRowFirstColumn="0" w:firstRowLastColumn="0" w:lastRowFirstColumn="0" w:lastRowLastColumn="0"/>
-            <w:tcW w:w="9350" w:type="dxa"/>
+            <w:tcW w:w="8210" w:type="dxa"/>
             <w:tcBorders>
               <w:right w:val="single" w:sz="4" w:space="0" w:color="4472C4" w:themeColor="accent5"/>
             </w:tcBorders>
@@ -9404,10 +9788,18 @@
               <w:ind w:left="0" w:firstLine="0"/>
               <w:rPr>
                 <w:b w:val="0"/>
+                <w:i/>
               </w:rPr>
             </w:pPr>
             <w:r>
               <w:t xml:space="preserve">Cách kích hoạt: </w:t>
+            </w:r>
+            <w:r>
+              <w:rPr>
+                <w:b w:val="0"/>
+                <w:i/>
+              </w:rPr>
+              <w:t>Tự động.</w:t>
             </w:r>
           </w:p>
         </w:tc>
@@ -9416,7 +9808,7 @@
         <w:tc>
           <w:tcPr>
             <w:cnfStyle w:val="001000000000" w:firstRow="0" w:lastRow="0" w:firstColumn="1" w:lastColumn="0" w:oddVBand="0" w:evenVBand="0" w:oddHBand="0" w:evenHBand="0" w:firstRowFirstColumn="0" w:firstRowLastColumn="0" w:lastRowFirstColumn="0" w:lastRowLastColumn="0"/>
-            <w:tcW w:w="9350" w:type="dxa"/>
+            <w:tcW w:w="8210" w:type="dxa"/>
             <w:tcBorders>
               <w:right w:val="none" w:sz="0" w:space="0" w:color="auto"/>
             </w:tcBorders>
@@ -9430,302 +9822,40 @@
               <w:t>Các luồng xử lý:</w:t>
             </w:r>
           </w:p>
-        </w:tc>
-      </w:tr>
-      <w:tr>
-        <w:trPr>
-          <w:cnfStyle w:val="000000100000" w:firstRow="0" w:lastRow="0" w:firstColumn="0" w:lastColumn="0" w:oddVBand="0" w:evenVBand="0" w:oddHBand="1" w:evenHBand="0" w:firstRowFirstColumn="0" w:firstRowLastColumn="0" w:lastRowFirstColumn="0" w:lastRowLastColumn="0"/>
-        </w:trPr>
-        <w:tc>
-          <w:tcPr>
-            <w:cnfStyle w:val="001000000000" w:firstRow="0" w:lastRow="0" w:firstColumn="1" w:lastColumn="0" w:oddVBand="0" w:evenVBand="0" w:oddHBand="0" w:evenHBand="0" w:firstRowFirstColumn="0" w:firstRowLastColumn="0" w:lastRowFirstColumn="0" w:lastRowLastColumn="0"/>
-            <w:tcW w:w="9350" w:type="dxa"/>
-            <w:tcBorders>
-              <w:right w:val="none" w:sz="0" w:space="0" w:color="auto"/>
-            </w:tcBorders>
-          </w:tcPr>
-          <w:p>
-            <w:pPr>
-              <w:pStyle w:val="ListParagraph1"/>
-              <w:ind w:left="0" w:firstLine="0"/>
-              <w:rPr>
-                <w:b w:val="0"/>
-              </w:rPr>
-            </w:pPr>
-            <w:r>
-              <w:t>Hậu điều kiện:</w:t>
-            </w:r>
-            <w:r>
-              <w:rPr>
-                <w:b w:val="0"/>
-              </w:rPr>
-              <w:t xml:space="preserve"> </w:t>
-            </w:r>
-          </w:p>
-        </w:tc>
-      </w:tr>
-    </w:tbl>
-    <w:p>
-      <w:pPr>
-        <w:ind w:left="0" w:firstLine="0"/>
-      </w:pPr>
-    </w:p>
-    <w:p>
-      <w:pPr>
-        <w:pStyle w:val="Demuccap1"/>
-        <w:outlineLvl w:val="0"/>
-      </w:pPr>
-      <w:bookmarkStart w:id="26" w:name="_Toc487891475"/>
-      <w:r>
-        <w:lastRenderedPageBreak/>
-        <w:t>Phát âm kết quả:</w:t>
-      </w:r>
-      <w:bookmarkEnd w:id="26"/>
-    </w:p>
-    <w:tbl>
-      <w:tblPr>
-        <w:tblStyle w:val="ListTable3-Accent5"/>
-        <w:tblW w:w="0" w:type="auto"/>
-        <w:tblBorders>
-          <w:insideH w:val="single" w:sz="4" w:space="0" w:color="4472C4" w:themeColor="accent5"/>
-          <w:insideV w:val="single" w:sz="4" w:space="0" w:color="4472C4" w:themeColor="accent5"/>
-        </w:tblBorders>
-        <w:tblLook w:val="04A0" w:firstRow="1" w:lastRow="0" w:firstColumn="1" w:lastColumn="0" w:noHBand="0" w:noVBand="1"/>
-      </w:tblPr>
-      <w:tblGrid>
-        <w:gridCol w:w="8210"/>
-      </w:tblGrid>
-      <w:tr>
-        <w:trPr>
-          <w:cnfStyle w:val="100000000000" w:firstRow="1" w:lastRow="0" w:firstColumn="0" w:lastColumn="0" w:oddVBand="0" w:evenVBand="0" w:oddHBand="0" w:evenHBand="0" w:firstRowFirstColumn="0" w:firstRowLastColumn="0" w:lastRowFirstColumn="0" w:lastRowLastColumn="0"/>
-        </w:trPr>
-        <w:tc>
-          <w:tcPr>
-            <w:cnfStyle w:val="001000000100" w:firstRow="0" w:lastRow="0" w:firstColumn="1" w:lastColumn="0" w:oddVBand="0" w:evenVBand="0" w:oddHBand="0" w:evenHBand="0" w:firstRowFirstColumn="1" w:firstRowLastColumn="0" w:lastRowFirstColumn="0" w:lastRowLastColumn="0"/>
-            <w:tcW w:w="9350" w:type="dxa"/>
-            <w:tcBorders>
-              <w:bottom w:val="none" w:sz="0" w:space="0" w:color="auto"/>
-              <w:right w:val="none" w:sz="0" w:space="0" w:color="auto"/>
-            </w:tcBorders>
-          </w:tcPr>
-          <w:p>
-            <w:pPr>
-              <w:pStyle w:val="ListParagraph1"/>
-              <w:ind w:left="0" w:firstLine="0"/>
-            </w:pPr>
-            <w:r>
-              <w:t>Mã số</w:t>
-            </w:r>
-            <w:r>
-              <w:t>: UC</w:t>
-            </w:r>
-            <w:r>
-              <w:t>_</w:t>
-            </w:r>
-          </w:p>
-        </w:tc>
-      </w:tr>
-      <w:tr>
-        <w:trPr>
-          <w:cnfStyle w:val="000000100000" w:firstRow="0" w:lastRow="0" w:firstColumn="0" w:lastColumn="0" w:oddVBand="0" w:evenVBand="0" w:oddHBand="1" w:evenHBand="0" w:firstRowFirstColumn="0" w:firstRowLastColumn="0" w:lastRowFirstColumn="0" w:lastRowLastColumn="0"/>
-        </w:trPr>
-        <w:tc>
-          <w:tcPr>
-            <w:cnfStyle w:val="001000000000" w:firstRow="0" w:lastRow="0" w:firstColumn="1" w:lastColumn="0" w:oddVBand="0" w:evenVBand="0" w:oddHBand="0" w:evenHBand="0" w:firstRowFirstColumn="0" w:firstRowLastColumn="0" w:lastRowFirstColumn="0" w:lastRowLastColumn="0"/>
-            <w:tcW w:w="9350" w:type="dxa"/>
-            <w:tcBorders>
-              <w:top w:val="none" w:sz="0" w:space="0" w:color="auto"/>
-              <w:bottom w:val="none" w:sz="0" w:space="0" w:color="auto"/>
-              <w:right w:val="none" w:sz="0" w:space="0" w:color="auto"/>
-            </w:tcBorders>
-          </w:tcPr>
-          <w:p>
-            <w:pPr>
-              <w:pStyle w:val="ListParagraph1"/>
-              <w:ind w:left="0" w:firstLine="0"/>
-              <w:rPr>
-                <w:b w:val="0"/>
-              </w:rPr>
-            </w:pPr>
-            <w:r>
-              <w:t>Tên Use Case:</w:t>
-            </w:r>
-            <w:r>
-              <w:rPr>
-                <w:b w:val="0"/>
-              </w:rPr>
-              <w:t xml:space="preserve"> </w:t>
-            </w:r>
-          </w:p>
-        </w:tc>
-      </w:tr>
-      <w:tr>
-        <w:tc>
-          <w:tcPr>
-            <w:cnfStyle w:val="001000000000" w:firstRow="0" w:lastRow="0" w:firstColumn="1" w:lastColumn="0" w:oddVBand="0" w:evenVBand="0" w:oddHBand="0" w:evenHBand="0" w:firstRowFirstColumn="0" w:firstRowLastColumn="0" w:lastRowFirstColumn="0" w:lastRowLastColumn="0"/>
-            <w:tcW w:w="9350" w:type="dxa"/>
-            <w:tcBorders>
-              <w:right w:val="none" w:sz="0" w:space="0" w:color="auto"/>
-            </w:tcBorders>
-          </w:tcPr>
-          <w:p>
-            <w:pPr>
-              <w:pStyle w:val="ListParagraph1"/>
-              <w:ind w:left="0" w:firstLine="0"/>
-              <w:rPr>
-                <w:b w:val="0"/>
-              </w:rPr>
-            </w:pPr>
-            <w:r>
-              <w:t>Mô tả:</w:t>
-            </w:r>
-            <w:r>
-              <w:rPr>
-                <w:b w:val="0"/>
-              </w:rPr>
-              <w:t xml:space="preserve"> </w:t>
-            </w:r>
-          </w:p>
-        </w:tc>
-      </w:tr>
-      <w:tr>
-        <w:trPr>
-          <w:cnfStyle w:val="000000100000" w:firstRow="0" w:lastRow="0" w:firstColumn="0" w:lastColumn="0" w:oddVBand="0" w:evenVBand="0" w:oddHBand="1" w:evenHBand="0" w:firstRowFirstColumn="0" w:firstRowLastColumn="0" w:lastRowFirstColumn="0" w:lastRowLastColumn="0"/>
-        </w:trPr>
-        <w:tc>
-          <w:tcPr>
-            <w:cnfStyle w:val="001000000000" w:firstRow="0" w:lastRow="0" w:firstColumn="1" w:lastColumn="0" w:oddVBand="0" w:evenVBand="0" w:oddHBand="0" w:evenHBand="0" w:firstRowFirstColumn="0" w:firstRowLastColumn="0" w:lastRowFirstColumn="0" w:lastRowLastColumn="0"/>
-            <w:tcW w:w="9350" w:type="dxa"/>
-            <w:tcBorders>
-              <w:top w:val="none" w:sz="0" w:space="0" w:color="auto"/>
-              <w:bottom w:val="none" w:sz="0" w:space="0" w:color="auto"/>
-              <w:right w:val="none" w:sz="0" w:space="0" w:color="auto"/>
-            </w:tcBorders>
-          </w:tcPr>
-          <w:p>
-            <w:pPr>
-              <w:pStyle w:val="ListParagraph1"/>
-              <w:ind w:left="0" w:firstLine="0"/>
-              <w:rPr>
-                <w:b w:val="0"/>
-              </w:rPr>
-            </w:pPr>
-            <w:r>
-              <w:t>Actor chính:</w:t>
-            </w:r>
-            <w:r>
-              <w:rPr>
-                <w:b w:val="0"/>
-              </w:rPr>
-              <w:t xml:space="preserve"> </w:t>
-            </w:r>
-          </w:p>
-        </w:tc>
-      </w:tr>
-      <w:tr>
-        <w:tc>
-          <w:tcPr>
-            <w:cnfStyle w:val="001000000000" w:firstRow="0" w:lastRow="0" w:firstColumn="1" w:lastColumn="0" w:oddVBand="0" w:evenVBand="0" w:oddHBand="0" w:evenHBand="0" w:firstRowFirstColumn="0" w:firstRowLastColumn="0" w:lastRowFirstColumn="0" w:lastRowLastColumn="0"/>
-            <w:tcW w:w="9350" w:type="dxa"/>
-            <w:tcBorders>
-              <w:bottom w:val="single" w:sz="4" w:space="0" w:color="4472C4" w:themeColor="accent5"/>
-              <w:right w:val="none" w:sz="0" w:space="0" w:color="auto"/>
-            </w:tcBorders>
-          </w:tcPr>
-          <w:p>
-            <w:pPr>
-              <w:pStyle w:val="ListParagraph1"/>
-              <w:ind w:left="0" w:firstLine="0"/>
-              <w:rPr>
-                <w:b w:val="0"/>
-              </w:rPr>
-            </w:pPr>
-            <w:r>
-              <w:t>Tiền điều kiện:</w:t>
-            </w:r>
-            <w:r>
-              <w:rPr>
-                <w:b w:val="0"/>
-              </w:rPr>
-              <w:t xml:space="preserve"> </w:t>
-            </w:r>
-          </w:p>
-        </w:tc>
-      </w:tr>
-      <w:tr>
-        <w:trPr>
-          <w:cnfStyle w:val="000000100000" w:firstRow="0" w:lastRow="0" w:firstColumn="0" w:lastColumn="0" w:oddVBand="0" w:evenVBand="0" w:oddHBand="1" w:evenHBand="0" w:firstRowFirstColumn="0" w:firstRowLastColumn="0" w:lastRowFirstColumn="0" w:lastRowLastColumn="0"/>
-        </w:trPr>
-        <w:tc>
-          <w:tcPr>
-            <w:cnfStyle w:val="001000000000" w:firstRow="0" w:lastRow="0" w:firstColumn="1" w:lastColumn="0" w:oddVBand="0" w:evenVBand="0" w:oddHBand="0" w:evenHBand="0" w:firstRowFirstColumn="0" w:firstRowLastColumn="0" w:lastRowFirstColumn="0" w:lastRowLastColumn="0"/>
-            <w:tcW w:w="9350" w:type="dxa"/>
-            <w:tcBorders>
-              <w:right w:val="single" w:sz="4" w:space="0" w:color="4472C4" w:themeColor="accent5"/>
-            </w:tcBorders>
-          </w:tcPr>
-          <w:p>
-            <w:pPr>
-              <w:pStyle w:val="ListParagraph1"/>
-              <w:ind w:left="0" w:firstLine="0"/>
-              <w:rPr>
-                <w:b w:val="0"/>
-              </w:rPr>
-            </w:pPr>
-            <w:r>
-              <w:t xml:space="preserve">Cách kích hoạt: </w:t>
-            </w:r>
-          </w:p>
-        </w:tc>
-      </w:tr>
-      <w:tr>
-        <w:tc>
-          <w:tcPr>
-            <w:cnfStyle w:val="001000000000" w:firstRow="0" w:lastRow="0" w:firstColumn="1" w:lastColumn="0" w:oddVBand="0" w:evenVBand="0" w:oddHBand="0" w:evenHBand="0" w:firstRowFirstColumn="0" w:firstRowLastColumn="0" w:lastRowFirstColumn="0" w:lastRowLastColumn="0"/>
-            <w:tcW w:w="9350" w:type="dxa"/>
-            <w:tcBorders>
-              <w:right w:val="none" w:sz="0" w:space="0" w:color="auto"/>
-            </w:tcBorders>
-          </w:tcPr>
-          <w:p>
-            <w:pPr>
-              <w:pStyle w:val="ListParagraph1"/>
-              <w:ind w:left="0" w:firstLine="0"/>
-            </w:pPr>
-            <w:r>
-              <w:t>Các luồng xử lý:</w:t>
-            </w:r>
-          </w:p>
-        </w:tc>
-      </w:tr>
-      <w:tr>
-        <w:trPr>
-          <w:cnfStyle w:val="000000100000" w:firstRow="0" w:lastRow="0" w:firstColumn="0" w:lastColumn="0" w:oddVBand="0" w:evenVBand="0" w:oddHBand="1" w:evenHBand="0" w:firstRowFirstColumn="0" w:firstRowLastColumn="0" w:lastRowFirstColumn="0" w:lastRowLastColumn="0"/>
-        </w:trPr>
-        <w:tc>
-          <w:tcPr>
-            <w:cnfStyle w:val="001000000000" w:firstRow="0" w:lastRow="0" w:firstColumn="1" w:lastColumn="0" w:oddVBand="0" w:evenVBand="0" w:oddHBand="0" w:evenHBand="0" w:firstRowFirstColumn="0" w:firstRowLastColumn="0" w:lastRowFirstColumn="0" w:lastRowLastColumn="0"/>
-            <w:tcW w:w="9350" w:type="dxa"/>
-            <w:tcBorders>
-              <w:right w:val="none" w:sz="0" w:space="0" w:color="auto"/>
-            </w:tcBorders>
-          </w:tcPr>
-          <w:p>
-            <w:pPr>
-              <w:pStyle w:val="ListParagraph1"/>
-              <w:ind w:left="0" w:firstLine="0"/>
-              <w:rPr>
-                <w:b w:val="0"/>
-              </w:rPr>
-            </w:pPr>
-            <w:r>
-              <w:t>Hậu điều kiện:</w:t>
-            </w:r>
-            <w:r>
-              <w:rPr>
-                <w:b w:val="0"/>
-              </w:rPr>
-              <w:t xml:space="preserve"> </w:t>
+          <w:p>
+            <w:pPr>
+              <w:pStyle w:val="ListParagraph1"/>
+              <w:numPr>
+                <w:ilvl w:val="0"/>
+                <w:numId w:val="58"/>
+              </w:numPr>
+              <w:rPr>
+                <w:b w:val="0"/>
+              </w:rPr>
+            </w:pPr>
+            <w:r>
+              <w:rPr>
+                <w:b w:val="0"/>
+              </w:rPr>
+              <w:t>Nhận họ tên của chủ thẻ.</w:t>
+            </w:r>
+          </w:p>
+          <w:p>
+            <w:pPr>
+              <w:pStyle w:val="ListParagraph1"/>
+              <w:numPr>
+                <w:ilvl w:val="0"/>
+                <w:numId w:val="58"/>
+              </w:numPr>
+              <w:rPr>
+                <w:b w:val="0"/>
+              </w:rPr>
+            </w:pPr>
+            <w:r>
+              <w:rPr>
+                <w:b w:val="0"/>
+              </w:rPr>
+              <w:t>Phát âm câu xin chào tên chủ thẻ.</w:t>
             </w:r>
           </w:p>
         </w:tc>
@@ -9767,7 +9897,7 @@
         <w:tc>
           <w:tcPr>
             <w:cnfStyle w:val="001000000100" w:firstRow="0" w:lastRow="0" w:firstColumn="1" w:lastColumn="0" w:oddVBand="0" w:evenVBand="0" w:oddHBand="0" w:evenHBand="0" w:firstRowFirstColumn="1" w:firstRowLastColumn="0" w:lastRowFirstColumn="0" w:lastRowLastColumn="0"/>
-            <w:tcW w:w="9350" w:type="dxa"/>
+            <w:tcW w:w="8210" w:type="dxa"/>
             <w:tcBorders>
               <w:bottom w:val="none" w:sz="0" w:space="0" w:color="auto"/>
               <w:right w:val="none" w:sz="0" w:space="0" w:color="auto"/>
@@ -9786,6 +9916,9 @@
             </w:r>
             <w:r>
               <w:t>_</w:t>
+            </w:r>
+            <w:r>
+              <w:t>17</w:t>
             </w:r>
           </w:p>
         </w:tc>
@@ -9797,7 +9930,7 @@
         <w:tc>
           <w:tcPr>
             <w:cnfStyle w:val="001000000000" w:firstRow="0" w:lastRow="0" w:firstColumn="1" w:lastColumn="0" w:oddVBand="0" w:evenVBand="0" w:oddHBand="0" w:evenHBand="0" w:firstRowFirstColumn="0" w:firstRowLastColumn="0" w:lastRowFirstColumn="0" w:lastRowLastColumn="0"/>
-            <w:tcW w:w="9350" w:type="dxa"/>
+            <w:tcW w:w="8210" w:type="dxa"/>
             <w:tcBorders>
               <w:top w:val="none" w:sz="0" w:space="0" w:color="auto"/>
               <w:bottom w:val="none" w:sz="0" w:space="0" w:color="auto"/>
@@ -9821,6 +9954,12 @@
               </w:rPr>
               <w:t xml:space="preserve"> </w:t>
             </w:r>
+            <w:r>
+              <w:rPr>
+                <w:b w:val="0"/>
+              </w:rPr>
+              <w:t>Điểm danh ra.</w:t>
+            </w:r>
           </w:p>
         </w:tc>
       </w:tr>
@@ -9828,7 +9967,7 @@
         <w:tc>
           <w:tcPr>
             <w:cnfStyle w:val="001000000000" w:firstRow="0" w:lastRow="0" w:firstColumn="1" w:lastColumn="0" w:oddVBand="0" w:evenVBand="0" w:oddHBand="0" w:evenHBand="0" w:firstRowFirstColumn="0" w:firstRowLastColumn="0" w:lastRowFirstColumn="0" w:lastRowLastColumn="0"/>
-            <w:tcW w:w="9350" w:type="dxa"/>
+            <w:tcW w:w="8210" w:type="dxa"/>
             <w:tcBorders>
               <w:right w:val="none" w:sz="0" w:space="0" w:color="auto"/>
             </w:tcBorders>
@@ -9849,6 +9988,48 @@
                 <w:b w:val="0"/>
               </w:rPr>
               <w:t xml:space="preserve"> </w:t>
+            </w:r>
+            <w:r>
+              <w:rPr>
+                <w:b w:val="0"/>
+              </w:rPr>
+              <w:t xml:space="preserve">Ghi dấu </w:t>
+            </w:r>
+            <w:r>
+              <w:rPr>
+                <w:b w:val="0"/>
+              </w:rPr>
+              <w:t>lại khi người dùng điểm danh ra</w:t>
+            </w:r>
+            <w:r>
+              <w:rPr>
+                <w:b w:val="0"/>
+              </w:rPr>
+              <w:t xml:space="preserve"> </w:t>
+            </w:r>
+            <w:r>
+              <w:rPr>
+                <w:b w:val="0"/>
+              </w:rPr>
+              <w:t>ngoài khi tham gia</w:t>
+            </w:r>
+            <w:r>
+              <w:rPr>
+                <w:b w:val="0"/>
+              </w:rPr>
+              <w:t xml:space="preserve"> sự kiện </w:t>
+            </w:r>
+            <w:r>
+              <w:rPr>
+                <w:b w:val="0"/>
+              </w:rPr>
+              <w:t>xong</w:t>
+            </w:r>
+            <w:r>
+              <w:rPr>
+                <w:b w:val="0"/>
+              </w:rPr>
+              <w:t>.</w:t>
             </w:r>
           </w:p>
         </w:tc>
@@ -9860,7 +10041,7 @@
         <w:tc>
           <w:tcPr>
             <w:cnfStyle w:val="001000000000" w:firstRow="0" w:lastRow="0" w:firstColumn="1" w:lastColumn="0" w:oddVBand="0" w:evenVBand="0" w:oddHBand="0" w:evenHBand="0" w:firstRowFirstColumn="0" w:firstRowLastColumn="0" w:lastRowFirstColumn="0" w:lastRowLastColumn="0"/>
-            <w:tcW w:w="9350" w:type="dxa"/>
+            <w:tcW w:w="8210" w:type="dxa"/>
             <w:tcBorders>
               <w:top w:val="none" w:sz="0" w:space="0" w:color="auto"/>
               <w:bottom w:val="none" w:sz="0" w:space="0" w:color="auto"/>
@@ -9884,6 +10065,12 @@
               </w:rPr>
               <w:t xml:space="preserve"> </w:t>
             </w:r>
+            <w:r>
+              <w:rPr>
+                <w:b w:val="0"/>
+              </w:rPr>
+              <w:t>Người dùng.</w:t>
+            </w:r>
           </w:p>
         </w:tc>
       </w:tr>
@@ -9891,7 +10078,7 @@
         <w:tc>
           <w:tcPr>
             <w:cnfStyle w:val="001000000000" w:firstRow="0" w:lastRow="0" w:firstColumn="1" w:lastColumn="0" w:oddVBand="0" w:evenVBand="0" w:oddHBand="0" w:evenHBand="0" w:firstRowFirstColumn="0" w:firstRowLastColumn="0" w:lastRowFirstColumn="0" w:lastRowLastColumn="0"/>
-            <w:tcW w:w="9350" w:type="dxa"/>
+            <w:tcW w:w="8210" w:type="dxa"/>
             <w:tcBorders>
               <w:bottom w:val="single" w:sz="4" w:space="0" w:color="4472C4" w:themeColor="accent5"/>
               <w:right w:val="none" w:sz="0" w:space="0" w:color="auto"/>
@@ -9913,6 +10100,24 @@
                 <w:b w:val="0"/>
               </w:rPr>
               <w:t xml:space="preserve"> </w:t>
+            </w:r>
+            <w:r>
+              <w:rPr>
+                <w:b w:val="0"/>
+              </w:rPr>
+              <w:t>Chức năng</w:t>
+            </w:r>
+            <w:r>
+              <w:rPr>
+                <w:b w:val="0"/>
+              </w:rPr>
+              <w:t xml:space="preserve"> điểm danh ra</w:t>
+            </w:r>
+            <w:r>
+              <w:rPr>
+                <w:b w:val="0"/>
+              </w:rPr>
+              <w:t xml:space="preserve"> đang bật.</w:t>
             </w:r>
           </w:p>
         </w:tc>
@@ -9924,7 +10129,7 @@
         <w:tc>
           <w:tcPr>
             <w:cnfStyle w:val="001000000000" w:firstRow="0" w:lastRow="0" w:firstColumn="1" w:lastColumn="0" w:oddVBand="0" w:evenVBand="0" w:oddHBand="0" w:evenHBand="0" w:firstRowFirstColumn="0" w:firstRowLastColumn="0" w:lastRowFirstColumn="0" w:lastRowLastColumn="0"/>
-            <w:tcW w:w="9350" w:type="dxa"/>
+            <w:tcW w:w="8210" w:type="dxa"/>
             <w:tcBorders>
               <w:right w:val="single" w:sz="4" w:space="0" w:color="4472C4" w:themeColor="accent5"/>
             </w:tcBorders>
@@ -9939,6 +10144,24 @@
             </w:pPr>
             <w:r>
               <w:t xml:space="preserve">Cách kích hoạt: </w:t>
+            </w:r>
+            <w:r>
+              <w:rPr>
+                <w:b w:val="0"/>
+              </w:rPr>
+              <w:t>Quét</w:t>
+            </w:r>
+            <w:r>
+              <w:rPr>
+                <w:b w:val="0"/>
+              </w:rPr>
+              <w:t xml:space="preserve"> thẻ khi chức năng điểm danh ra</w:t>
+            </w:r>
+            <w:r>
+              <w:rPr>
+                <w:b w:val="0"/>
+              </w:rPr>
+              <w:t xml:space="preserve"> đang bật.</w:t>
             </w:r>
           </w:p>
         </w:tc>
@@ -9947,7 +10170,7 @@
         <w:tc>
           <w:tcPr>
             <w:cnfStyle w:val="001000000000" w:firstRow="0" w:lastRow="0" w:firstColumn="1" w:lastColumn="0" w:oddVBand="0" w:evenVBand="0" w:oddHBand="0" w:evenHBand="0" w:firstRowFirstColumn="0" w:firstRowLastColumn="0" w:lastRowFirstColumn="0" w:lastRowLastColumn="0"/>
-            <w:tcW w:w="9350" w:type="dxa"/>
+            <w:tcW w:w="8210" w:type="dxa"/>
             <w:tcBorders>
               <w:right w:val="none" w:sz="0" w:space="0" w:color="auto"/>
             </w:tcBorders>
@@ -9970,7 +10193,7 @@
         <w:tc>
           <w:tcPr>
             <w:cnfStyle w:val="001000000000" w:firstRow="0" w:lastRow="0" w:firstColumn="1" w:lastColumn="0" w:oddVBand="0" w:evenVBand="0" w:oddHBand="0" w:evenHBand="0" w:firstRowFirstColumn="0" w:firstRowLastColumn="0" w:lastRowFirstColumn="0" w:lastRowLastColumn="0"/>
-            <w:tcW w:w="9350" w:type="dxa"/>
+            <w:tcW w:w="8210" w:type="dxa"/>
             <w:tcBorders>
               <w:right w:val="none" w:sz="0" w:space="0" w:color="auto"/>
             </w:tcBorders>
@@ -10047,6 +10270,9 @@
             <w:r>
               <w:t>_</w:t>
             </w:r>
+            <w:r>
+              <w:t>18</w:t>
+            </w:r>
           </w:p>
         </w:tc>
       </w:tr>
@@ -10312,6 +10538,11 @@
             <w:r>
               <w:t>_</w:t>
             </w:r>
+            <w:r>
+              <w:t>19</w:t>
+            </w:r>
+            <w:bookmarkStart w:id="30" w:name="_GoBack"/>
+            <w:bookmarkEnd w:id="30"/>
           </w:p>
         </w:tc>
       </w:tr>
@@ -10338,6 +10569,7 @@
               </w:rPr>
             </w:pPr>
             <w:r>
+              <w:lastRenderedPageBreak/>
               <w:t>Tên Use Case:</w:t>
             </w:r>
             <w:r>
@@ -10483,7 +10715,6 @@
               <w:ind w:left="0" w:firstLine="0"/>
             </w:pPr>
             <w:r>
-              <w:lastRenderedPageBreak/>
               <w:t>Các luồng xử lý:</w:t>
             </w:r>
           </w:p>
@@ -10532,11 +10763,11 @@
         <w:pStyle w:val="Demuccap1"/>
         <w:outlineLvl w:val="0"/>
       </w:pPr>
-      <w:bookmarkStart w:id="30" w:name="_Toc487891479"/>
+      <w:bookmarkStart w:id="31" w:name="_Toc487891479"/>
       <w:r>
         <w:t>Tạo danh sách vắng một chiều:</w:t>
       </w:r>
-      <w:bookmarkEnd w:id="30"/>
+      <w:bookmarkEnd w:id="31"/>
     </w:p>
     <w:tbl>
       <w:tblPr>
@@ -10797,11 +11028,11 @@
         <w:pStyle w:val="Demuccap1"/>
         <w:outlineLvl w:val="0"/>
       </w:pPr>
-      <w:bookmarkStart w:id="31" w:name="_Toc487891480"/>
+      <w:bookmarkStart w:id="32" w:name="_Toc487891480"/>
       <w:r>
         <w:t>Tạo danh sách có mặt không đăng ký:</w:t>
       </w:r>
-      <w:bookmarkEnd w:id="31"/>
+      <w:bookmarkEnd w:id="32"/>
     </w:p>
     <w:tbl>
       <w:tblPr>
@@ -11128,7 +11359,7 @@
           <w:rPr>
             <w:noProof/>
           </w:rPr>
-          <w:t>12</w:t>
+          <w:t>11</w:t>
         </w:r>
         <w:r>
           <w:rPr>
@@ -11285,7 +11516,7 @@
         <v:path o:extrusionok="f" gradientshapeok="t" o:connecttype="rect"/>
         <o:lock v:ext="edit" aspectratio="t"/>
       </v:shapetype>
-      <v:shape id="_x0000_i1042" type="#_x0000_t75" style="width:2in;height:2in" o:bullet="t">
+      <v:shape id="_x0000_i1060" type="#_x0000_t75" style="width:2in;height:2in" o:bullet="t">
         <v:imagedata r:id="rId1" o:title=""/>
       </v:shape>
     </w:pict>
@@ -12940,6 +13171,92 @@
     </w:lvl>
   </w:abstractNum>
   <w:abstractNum w:abstractNumId="18" w15:restartNumberingAfterBreak="0">
+    <w:nsid w:val="21C943B8"/>
+    <w:multiLevelType w:val="hybridMultilevel"/>
+    <w:tmpl w:val="5F7EF404"/>
+    <w:lvl w:ilvl="0" w:tplc="0409000F">
+      <w:start w:val="1"/>
+      <w:numFmt w:val="decimal"/>
+      <w:lvlText w:val="%1."/>
+      <w:lvlJc w:val="left"/>
+      <w:pPr>
+        <w:ind w:left="720" w:hanging="360"/>
+      </w:pPr>
+    </w:lvl>
+    <w:lvl w:ilvl="1" w:tplc="04090019" w:tentative="1">
+      <w:start w:val="1"/>
+      <w:numFmt w:val="lowerLetter"/>
+      <w:lvlText w:val="%2."/>
+      <w:lvlJc w:val="left"/>
+      <w:pPr>
+        <w:ind w:left="1440" w:hanging="360"/>
+      </w:pPr>
+    </w:lvl>
+    <w:lvl w:ilvl="2" w:tplc="0409001B" w:tentative="1">
+      <w:start w:val="1"/>
+      <w:numFmt w:val="lowerRoman"/>
+      <w:lvlText w:val="%3."/>
+      <w:lvlJc w:val="right"/>
+      <w:pPr>
+        <w:ind w:left="2160" w:hanging="180"/>
+      </w:pPr>
+    </w:lvl>
+    <w:lvl w:ilvl="3" w:tplc="0409000F" w:tentative="1">
+      <w:start w:val="1"/>
+      <w:numFmt w:val="decimal"/>
+      <w:lvlText w:val="%4."/>
+      <w:lvlJc w:val="left"/>
+      <w:pPr>
+        <w:ind w:left="2880" w:hanging="360"/>
+      </w:pPr>
+    </w:lvl>
+    <w:lvl w:ilvl="4" w:tplc="04090019" w:tentative="1">
+      <w:start w:val="1"/>
+      <w:numFmt w:val="lowerLetter"/>
+      <w:lvlText w:val="%5."/>
+      <w:lvlJc w:val="left"/>
+      <w:pPr>
+        <w:ind w:left="3600" w:hanging="360"/>
+      </w:pPr>
+    </w:lvl>
+    <w:lvl w:ilvl="5" w:tplc="0409001B" w:tentative="1">
+      <w:start w:val="1"/>
+      <w:numFmt w:val="lowerRoman"/>
+      <w:lvlText w:val="%6."/>
+      <w:lvlJc w:val="right"/>
+      <w:pPr>
+        <w:ind w:left="4320" w:hanging="180"/>
+      </w:pPr>
+    </w:lvl>
+    <w:lvl w:ilvl="6" w:tplc="0409000F" w:tentative="1">
+      <w:start w:val="1"/>
+      <w:numFmt w:val="decimal"/>
+      <w:lvlText w:val="%7."/>
+      <w:lvlJc w:val="left"/>
+      <w:pPr>
+        <w:ind w:left="5040" w:hanging="360"/>
+      </w:pPr>
+    </w:lvl>
+    <w:lvl w:ilvl="7" w:tplc="04090019" w:tentative="1">
+      <w:start w:val="1"/>
+      <w:numFmt w:val="lowerLetter"/>
+      <w:lvlText w:val="%8."/>
+      <w:lvlJc w:val="left"/>
+      <w:pPr>
+        <w:ind w:left="5760" w:hanging="360"/>
+      </w:pPr>
+    </w:lvl>
+    <w:lvl w:ilvl="8" w:tplc="0409001B" w:tentative="1">
+      <w:start w:val="1"/>
+      <w:numFmt w:val="lowerRoman"/>
+      <w:lvlText w:val="%9."/>
+      <w:lvlJc w:val="right"/>
+      <w:pPr>
+        <w:ind w:left="6480" w:hanging="180"/>
+      </w:pPr>
+    </w:lvl>
+  </w:abstractNum>
+  <w:abstractNum w:abstractNumId="19" w15:restartNumberingAfterBreak="0">
     <w:nsid w:val="221D7D36"/>
     <w:multiLevelType w:val="hybridMultilevel"/>
     <w:tmpl w:val="B04CFCD2"/>
@@ -13025,7 +13342,7 @@
       </w:pPr>
     </w:lvl>
   </w:abstractNum>
-  <w:abstractNum w:abstractNumId="19" w15:restartNumberingAfterBreak="0">
+  <w:abstractNum w:abstractNumId="20" w15:restartNumberingAfterBreak="0">
     <w:nsid w:val="23B513CE"/>
     <w:multiLevelType w:val="hybridMultilevel"/>
     <w:tmpl w:val="B04CFCD2"/>
@@ -13111,7 +13428,7 @@
       </w:pPr>
     </w:lvl>
   </w:abstractNum>
-  <w:abstractNum w:abstractNumId="20" w15:restartNumberingAfterBreak="0">
+  <w:abstractNum w:abstractNumId="21" w15:restartNumberingAfterBreak="0">
     <w:nsid w:val="241B6971"/>
     <w:multiLevelType w:val="hybridMultilevel"/>
     <w:tmpl w:val="AC165D58"/>
@@ -13197,7 +13514,7 @@
       </w:pPr>
     </w:lvl>
   </w:abstractNum>
-  <w:abstractNum w:abstractNumId="21" w15:restartNumberingAfterBreak="0">
+  <w:abstractNum w:abstractNumId="22" w15:restartNumberingAfterBreak="0">
     <w:nsid w:val="252238B1"/>
     <w:multiLevelType w:val="multilevel"/>
     <w:tmpl w:val="252238B1"/>
@@ -13291,7 +13608,7 @@
       </w:pPr>
     </w:lvl>
   </w:abstractNum>
-  <w:abstractNum w:abstractNumId="22" w15:restartNumberingAfterBreak="0">
+  <w:abstractNum w:abstractNumId="23" w15:restartNumberingAfterBreak="0">
     <w:nsid w:val="2769337D"/>
     <w:multiLevelType w:val="hybridMultilevel"/>
     <w:tmpl w:val="15C6C4F0"/>
@@ -13377,7 +13694,7 @@
       </w:pPr>
     </w:lvl>
   </w:abstractNum>
-  <w:abstractNum w:abstractNumId="23" w15:restartNumberingAfterBreak="0">
+  <w:abstractNum w:abstractNumId="24" w15:restartNumberingAfterBreak="0">
     <w:nsid w:val="2F4072ED"/>
     <w:multiLevelType w:val="multilevel"/>
     <w:tmpl w:val="2F4072ED"/>
@@ -13470,7 +13787,7 @@
       </w:pPr>
     </w:lvl>
   </w:abstractNum>
-  <w:abstractNum w:abstractNumId="24" w15:restartNumberingAfterBreak="0">
+  <w:abstractNum w:abstractNumId="25" w15:restartNumberingAfterBreak="0">
     <w:nsid w:val="316958F2"/>
     <w:multiLevelType w:val="hybridMultilevel"/>
     <w:tmpl w:val="EF2E6EC8"/>
@@ -13556,7 +13873,7 @@
       </w:pPr>
     </w:lvl>
   </w:abstractNum>
-  <w:abstractNum w:abstractNumId="25" w15:restartNumberingAfterBreak="0">
+  <w:abstractNum w:abstractNumId="26" w15:restartNumberingAfterBreak="0">
     <w:nsid w:val="3294275D"/>
     <w:multiLevelType w:val="hybridMultilevel"/>
     <w:tmpl w:val="8A0098A8"/>
@@ -13642,7 +13959,7 @@
       </w:pPr>
     </w:lvl>
   </w:abstractNum>
-  <w:abstractNum w:abstractNumId="26" w15:restartNumberingAfterBreak="0">
+  <w:abstractNum w:abstractNumId="27" w15:restartNumberingAfterBreak="0">
     <w:nsid w:val="33841F82"/>
     <w:multiLevelType w:val="multilevel"/>
     <w:tmpl w:val="33841F82"/>
@@ -13826,7 +14143,7 @@
       </w:rPr>
     </w:lvl>
   </w:abstractNum>
-  <w:abstractNum w:abstractNumId="27" w15:restartNumberingAfterBreak="0">
+  <w:abstractNum w:abstractNumId="28" w15:restartNumberingAfterBreak="0">
     <w:nsid w:val="39344D6A"/>
     <w:multiLevelType w:val="hybridMultilevel"/>
     <w:tmpl w:val="380A57EA"/>
@@ -13912,7 +14229,7 @@
       </w:pPr>
     </w:lvl>
   </w:abstractNum>
-  <w:abstractNum w:abstractNumId="28" w15:restartNumberingAfterBreak="0">
+  <w:abstractNum w:abstractNumId="29" w15:restartNumberingAfterBreak="0">
     <w:nsid w:val="3AAE7538"/>
     <w:multiLevelType w:val="multilevel"/>
     <w:tmpl w:val="3AAE7538"/>
@@ -14004,7 +14321,7 @@
       </w:pPr>
     </w:lvl>
   </w:abstractNum>
-  <w:abstractNum w:abstractNumId="29" w15:restartNumberingAfterBreak="0">
+  <w:abstractNum w:abstractNumId="30" w15:restartNumberingAfterBreak="0">
     <w:nsid w:val="3B07350C"/>
     <w:multiLevelType w:val="hybridMultilevel"/>
     <w:tmpl w:val="BB5A1D10"/>
@@ -14090,7 +14407,7 @@
       </w:pPr>
     </w:lvl>
   </w:abstractNum>
-  <w:abstractNum w:abstractNumId="30" w15:restartNumberingAfterBreak="0">
+  <w:abstractNum w:abstractNumId="31" w15:restartNumberingAfterBreak="0">
     <w:nsid w:val="3D4E28D5"/>
     <w:multiLevelType w:val="hybridMultilevel"/>
     <w:tmpl w:val="EF2E6EC8"/>
@@ -14176,7 +14493,7 @@
       </w:pPr>
     </w:lvl>
   </w:abstractNum>
-  <w:abstractNum w:abstractNumId="31" w15:restartNumberingAfterBreak="0">
+  <w:abstractNum w:abstractNumId="32" w15:restartNumberingAfterBreak="0">
     <w:nsid w:val="45115CCA"/>
     <w:multiLevelType w:val="multilevel"/>
     <w:tmpl w:val="45115CCA"/>
@@ -14269,7 +14586,7 @@
       </w:pPr>
     </w:lvl>
   </w:abstractNum>
-  <w:abstractNum w:abstractNumId="32" w15:restartNumberingAfterBreak="0">
+  <w:abstractNum w:abstractNumId="33" w15:restartNumberingAfterBreak="0">
     <w:nsid w:val="459935F3"/>
     <w:multiLevelType w:val="hybridMultilevel"/>
     <w:tmpl w:val="380A57EA"/>
@@ -14355,7 +14672,7 @@
       </w:pPr>
     </w:lvl>
   </w:abstractNum>
-  <w:abstractNum w:abstractNumId="33" w15:restartNumberingAfterBreak="0">
+  <w:abstractNum w:abstractNumId="34" w15:restartNumberingAfterBreak="0">
     <w:nsid w:val="46B24DFC"/>
     <w:multiLevelType w:val="multilevel"/>
     <w:tmpl w:val="46B24DFC"/>
@@ -14496,7 +14813,7 @@
       </w:rPr>
     </w:lvl>
   </w:abstractNum>
-  <w:abstractNum w:abstractNumId="34" w15:restartNumberingAfterBreak="0">
+  <w:abstractNum w:abstractNumId="35" w15:restartNumberingAfterBreak="0">
     <w:nsid w:val="47F55583"/>
     <w:multiLevelType w:val="hybridMultilevel"/>
     <w:tmpl w:val="EF2E6EC8"/>
@@ -14582,7 +14899,7 @@
       </w:pPr>
     </w:lvl>
   </w:abstractNum>
-  <w:abstractNum w:abstractNumId="35" w15:restartNumberingAfterBreak="0">
+  <w:abstractNum w:abstractNumId="36" w15:restartNumberingAfterBreak="0">
     <w:nsid w:val="49463513"/>
     <w:multiLevelType w:val="multilevel"/>
     <w:tmpl w:val="49463513"/>
@@ -14698,7 +15015,7 @@
       </w:rPr>
     </w:lvl>
   </w:abstractNum>
-  <w:abstractNum w:abstractNumId="36" w15:restartNumberingAfterBreak="0">
+  <w:abstractNum w:abstractNumId="37" w15:restartNumberingAfterBreak="0">
     <w:nsid w:val="4ECD4DFC"/>
     <w:multiLevelType w:val="hybridMultilevel"/>
     <w:tmpl w:val="380A57EA"/>
@@ -14784,7 +15101,93 @@
       </w:pPr>
     </w:lvl>
   </w:abstractNum>
-  <w:abstractNum w:abstractNumId="37" w15:restartNumberingAfterBreak="0">
+  <w:abstractNum w:abstractNumId="38" w15:restartNumberingAfterBreak="0">
+    <w:nsid w:val="5133668A"/>
+    <w:multiLevelType w:val="hybridMultilevel"/>
+    <w:tmpl w:val="1DE0965A"/>
+    <w:lvl w:ilvl="0" w:tplc="0409000F">
+      <w:start w:val="1"/>
+      <w:numFmt w:val="decimal"/>
+      <w:lvlText w:val="%1."/>
+      <w:lvlJc w:val="left"/>
+      <w:pPr>
+        <w:ind w:left="720" w:hanging="360"/>
+      </w:pPr>
+    </w:lvl>
+    <w:lvl w:ilvl="1" w:tplc="04090019" w:tentative="1">
+      <w:start w:val="1"/>
+      <w:numFmt w:val="lowerLetter"/>
+      <w:lvlText w:val="%2."/>
+      <w:lvlJc w:val="left"/>
+      <w:pPr>
+        <w:ind w:left="1440" w:hanging="360"/>
+      </w:pPr>
+    </w:lvl>
+    <w:lvl w:ilvl="2" w:tplc="0409001B" w:tentative="1">
+      <w:start w:val="1"/>
+      <w:numFmt w:val="lowerRoman"/>
+      <w:lvlText w:val="%3."/>
+      <w:lvlJc w:val="right"/>
+      <w:pPr>
+        <w:ind w:left="2160" w:hanging="180"/>
+      </w:pPr>
+    </w:lvl>
+    <w:lvl w:ilvl="3" w:tplc="0409000F" w:tentative="1">
+      <w:start w:val="1"/>
+      <w:numFmt w:val="decimal"/>
+      <w:lvlText w:val="%4."/>
+      <w:lvlJc w:val="left"/>
+      <w:pPr>
+        <w:ind w:left="2880" w:hanging="360"/>
+      </w:pPr>
+    </w:lvl>
+    <w:lvl w:ilvl="4" w:tplc="04090019" w:tentative="1">
+      <w:start w:val="1"/>
+      <w:numFmt w:val="lowerLetter"/>
+      <w:lvlText w:val="%5."/>
+      <w:lvlJc w:val="left"/>
+      <w:pPr>
+        <w:ind w:left="3600" w:hanging="360"/>
+      </w:pPr>
+    </w:lvl>
+    <w:lvl w:ilvl="5" w:tplc="0409001B" w:tentative="1">
+      <w:start w:val="1"/>
+      <w:numFmt w:val="lowerRoman"/>
+      <w:lvlText w:val="%6."/>
+      <w:lvlJc w:val="right"/>
+      <w:pPr>
+        <w:ind w:left="4320" w:hanging="180"/>
+      </w:pPr>
+    </w:lvl>
+    <w:lvl w:ilvl="6" w:tplc="0409000F" w:tentative="1">
+      <w:start w:val="1"/>
+      <w:numFmt w:val="decimal"/>
+      <w:lvlText w:val="%7."/>
+      <w:lvlJc w:val="left"/>
+      <w:pPr>
+        <w:ind w:left="5040" w:hanging="360"/>
+      </w:pPr>
+    </w:lvl>
+    <w:lvl w:ilvl="7" w:tplc="04090019" w:tentative="1">
+      <w:start w:val="1"/>
+      <w:numFmt w:val="lowerLetter"/>
+      <w:lvlText w:val="%8."/>
+      <w:lvlJc w:val="left"/>
+      <w:pPr>
+        <w:ind w:left="5760" w:hanging="360"/>
+      </w:pPr>
+    </w:lvl>
+    <w:lvl w:ilvl="8" w:tplc="0409001B" w:tentative="1">
+      <w:start w:val="1"/>
+      <w:numFmt w:val="lowerRoman"/>
+      <w:lvlText w:val="%9."/>
+      <w:lvlJc w:val="right"/>
+      <w:pPr>
+        <w:ind w:left="6480" w:hanging="180"/>
+      </w:pPr>
+    </w:lvl>
+  </w:abstractNum>
+  <w:abstractNum w:abstractNumId="39" w15:restartNumberingAfterBreak="0">
     <w:nsid w:val="53547B1B"/>
     <w:multiLevelType w:val="multilevel"/>
     <w:tmpl w:val="53547B1B"/>
@@ -14877,7 +15280,7 @@
       </w:pPr>
     </w:lvl>
   </w:abstractNum>
-  <w:abstractNum w:abstractNumId="38" w15:restartNumberingAfterBreak="0">
+  <w:abstractNum w:abstractNumId="40" w15:restartNumberingAfterBreak="0">
     <w:nsid w:val="53937735"/>
     <w:multiLevelType w:val="multilevel"/>
     <w:tmpl w:val="53937735"/>
@@ -14970,7 +15373,7 @@
       </w:pPr>
     </w:lvl>
   </w:abstractNum>
-  <w:abstractNum w:abstractNumId="39" w15:restartNumberingAfterBreak="0">
+  <w:abstractNum w:abstractNumId="41" w15:restartNumberingAfterBreak="0">
     <w:nsid w:val="53BF1758"/>
     <w:multiLevelType w:val="hybridMultilevel"/>
     <w:tmpl w:val="EF2E6EC8"/>
@@ -15056,7 +15459,7 @@
       </w:pPr>
     </w:lvl>
   </w:abstractNum>
-  <w:abstractNum w:abstractNumId="40" w15:restartNumberingAfterBreak="0">
+  <w:abstractNum w:abstractNumId="42" w15:restartNumberingAfterBreak="0">
     <w:nsid w:val="576B5DFB"/>
     <w:multiLevelType w:val="multilevel"/>
     <w:tmpl w:val="576B5DFB"/>
@@ -15148,7 +15551,7 @@
       </w:pPr>
     </w:lvl>
   </w:abstractNum>
-  <w:abstractNum w:abstractNumId="41" w15:restartNumberingAfterBreak="0">
+  <w:abstractNum w:abstractNumId="43" w15:restartNumberingAfterBreak="0">
     <w:nsid w:val="5BE7777E"/>
     <w:multiLevelType w:val="multilevel"/>
     <w:tmpl w:val="5BE7777E"/>
@@ -15238,7 +15641,7 @@
       </w:pPr>
     </w:lvl>
   </w:abstractNum>
-  <w:abstractNum w:abstractNumId="42" w15:restartNumberingAfterBreak="0">
+  <w:abstractNum w:abstractNumId="44" w15:restartNumberingAfterBreak="0">
     <w:nsid w:val="5D3633D1"/>
     <w:multiLevelType w:val="hybridMultilevel"/>
     <w:tmpl w:val="EF2E6EC8"/>
@@ -15324,7 +15727,7 @@
       </w:pPr>
     </w:lvl>
   </w:abstractNum>
-  <w:abstractNum w:abstractNumId="43" w15:restartNumberingAfterBreak="0">
+  <w:abstractNum w:abstractNumId="45" w15:restartNumberingAfterBreak="0">
     <w:nsid w:val="60171970"/>
     <w:multiLevelType w:val="hybridMultilevel"/>
     <w:tmpl w:val="8A0098A8"/>
@@ -15410,7 +15813,7 @@
       </w:pPr>
     </w:lvl>
   </w:abstractNum>
-  <w:abstractNum w:abstractNumId="44" w15:restartNumberingAfterBreak="0">
+  <w:abstractNum w:abstractNumId="46" w15:restartNumberingAfterBreak="0">
     <w:nsid w:val="63D831C3"/>
     <w:multiLevelType w:val="hybridMultilevel"/>
     <w:tmpl w:val="380A57EA"/>
@@ -15496,7 +15899,7 @@
       </w:pPr>
     </w:lvl>
   </w:abstractNum>
-  <w:abstractNum w:abstractNumId="45" w15:restartNumberingAfterBreak="0">
+  <w:abstractNum w:abstractNumId="47" w15:restartNumberingAfterBreak="0">
     <w:nsid w:val="680257A7"/>
     <w:multiLevelType w:val="multilevel"/>
     <w:tmpl w:val="680257A7"/>
@@ -15588,7 +15991,7 @@
       </w:pPr>
     </w:lvl>
   </w:abstractNum>
-  <w:abstractNum w:abstractNumId="46" w15:restartNumberingAfterBreak="0">
+  <w:abstractNum w:abstractNumId="48" w15:restartNumberingAfterBreak="0">
     <w:nsid w:val="6DA76A6E"/>
     <w:multiLevelType w:val="hybridMultilevel"/>
     <w:tmpl w:val="925C3A90"/>
@@ -15674,7 +16077,7 @@
       </w:pPr>
     </w:lvl>
   </w:abstractNum>
-  <w:abstractNum w:abstractNumId="47" w15:restartNumberingAfterBreak="0">
+  <w:abstractNum w:abstractNumId="49" w15:restartNumberingAfterBreak="0">
     <w:nsid w:val="715C201B"/>
     <w:multiLevelType w:val="hybridMultilevel"/>
     <w:tmpl w:val="DDA6B05A"/>
@@ -15760,7 +16163,7 @@
       </w:pPr>
     </w:lvl>
   </w:abstractNum>
-  <w:abstractNum w:abstractNumId="48" w15:restartNumberingAfterBreak="0">
+  <w:abstractNum w:abstractNumId="50" w15:restartNumberingAfterBreak="0">
     <w:nsid w:val="716C0C68"/>
     <w:multiLevelType w:val="hybridMultilevel"/>
     <w:tmpl w:val="DDA6B05A"/>
@@ -15846,7 +16249,7 @@
       </w:pPr>
     </w:lvl>
   </w:abstractNum>
-  <w:abstractNum w:abstractNumId="49" w15:restartNumberingAfterBreak="0">
+  <w:abstractNum w:abstractNumId="51" w15:restartNumberingAfterBreak="0">
     <w:nsid w:val="720C7B18"/>
     <w:multiLevelType w:val="multilevel"/>
     <w:tmpl w:val="720C7B18"/>
@@ -15938,7 +16341,7 @@
       </w:pPr>
     </w:lvl>
   </w:abstractNum>
-  <w:abstractNum w:abstractNumId="50" w15:restartNumberingAfterBreak="0">
+  <w:abstractNum w:abstractNumId="52" w15:restartNumberingAfterBreak="0">
     <w:nsid w:val="738D2AFE"/>
     <w:multiLevelType w:val="multilevel"/>
     <w:tmpl w:val="738D2AFE"/>
@@ -16052,7 +16455,7 @@
       </w:rPr>
     </w:lvl>
   </w:abstractNum>
-  <w:abstractNum w:abstractNumId="51" w15:restartNumberingAfterBreak="0">
+  <w:abstractNum w:abstractNumId="53" w15:restartNumberingAfterBreak="0">
     <w:nsid w:val="747D3BE2"/>
     <w:multiLevelType w:val="multilevel"/>
     <w:tmpl w:val="747D3BE2"/>
@@ -16166,7 +16569,7 @@
       </w:rPr>
     </w:lvl>
   </w:abstractNum>
-  <w:abstractNum w:abstractNumId="52" w15:restartNumberingAfterBreak="0">
+  <w:abstractNum w:abstractNumId="54" w15:restartNumberingAfterBreak="0">
     <w:nsid w:val="762A6DEB"/>
     <w:multiLevelType w:val="hybridMultilevel"/>
     <w:tmpl w:val="185A817E"/>
@@ -16252,7 +16655,7 @@
       </w:pPr>
     </w:lvl>
   </w:abstractNum>
-  <w:abstractNum w:abstractNumId="53" w15:restartNumberingAfterBreak="0">
+  <w:abstractNum w:abstractNumId="55" w15:restartNumberingAfterBreak="0">
     <w:nsid w:val="79255C0C"/>
     <w:multiLevelType w:val="multilevel"/>
     <w:tmpl w:val="79255C0C"/>
@@ -16391,7 +16794,7 @@
       </w:rPr>
     </w:lvl>
   </w:abstractNum>
-  <w:abstractNum w:abstractNumId="54" w15:restartNumberingAfterBreak="0">
+  <w:abstractNum w:abstractNumId="56" w15:restartNumberingAfterBreak="0">
     <w:nsid w:val="7A6413D9"/>
     <w:multiLevelType w:val="hybridMultilevel"/>
     <w:tmpl w:val="380A57EA"/>
@@ -16477,7 +16880,7 @@
       </w:pPr>
     </w:lvl>
   </w:abstractNum>
-  <w:abstractNum w:abstractNumId="55" w15:restartNumberingAfterBreak="0">
+  <w:abstractNum w:abstractNumId="57" w15:restartNumberingAfterBreak="0">
     <w:nsid w:val="7A682BEC"/>
     <w:multiLevelType w:val="multilevel"/>
     <w:tmpl w:val="7A682BEC"/>
@@ -16600,25 +17003,25 @@
     </w:lvl>
   </w:abstractNum>
   <w:num w:numId="1">
-    <w:abstractNumId w:val="38"/>
+    <w:abstractNumId w:val="40"/>
   </w:num>
   <w:num w:numId="2">
     <w:abstractNumId w:val="15"/>
   </w:num>
   <w:num w:numId="3">
-    <w:abstractNumId w:val="21"/>
+    <w:abstractNumId w:val="22"/>
   </w:num>
   <w:num w:numId="4">
-    <w:abstractNumId w:val="45"/>
+    <w:abstractNumId w:val="47"/>
   </w:num>
   <w:num w:numId="5">
     <w:abstractNumId w:val="6"/>
   </w:num>
   <w:num w:numId="6">
-    <w:abstractNumId w:val="28"/>
+    <w:abstractNumId w:val="29"/>
   </w:num>
   <w:num w:numId="7">
-    <w:abstractNumId w:val="40"/>
+    <w:abstractNumId w:val="42"/>
   </w:num>
   <w:num w:numId="8">
     <w:abstractNumId w:val="7"/>
@@ -16627,25 +17030,25 @@
     <w:abstractNumId w:val="10"/>
   </w:num>
   <w:num w:numId="10">
-    <w:abstractNumId w:val="55"/>
+    <w:abstractNumId w:val="57"/>
   </w:num>
   <w:num w:numId="11">
     <w:abstractNumId w:val="2"/>
   </w:num>
   <w:num w:numId="12">
-    <w:abstractNumId w:val="50"/>
+    <w:abstractNumId w:val="52"/>
   </w:num>
   <w:num w:numId="13">
-    <w:abstractNumId w:val="51"/>
+    <w:abstractNumId w:val="53"/>
   </w:num>
   <w:num w:numId="14">
-    <w:abstractNumId w:val="26"/>
+    <w:abstractNumId w:val="27"/>
   </w:num>
   <w:num w:numId="15">
-    <w:abstractNumId w:val="53"/>
+    <w:abstractNumId w:val="55"/>
   </w:num>
   <w:num w:numId="16">
-    <w:abstractNumId w:val="35"/>
+    <w:abstractNumId w:val="36"/>
   </w:num>
   <w:num w:numId="17">
     <w:abstractNumId w:val="11"/>
@@ -16654,118 +17057,124 @@
     <w:abstractNumId w:val="14"/>
   </w:num>
   <w:num w:numId="19">
-    <w:abstractNumId w:val="49"/>
+    <w:abstractNumId w:val="51"/>
   </w:num>
   <w:num w:numId="20">
     <w:abstractNumId w:val="9"/>
   </w:num>
   <w:num w:numId="21">
-    <w:abstractNumId w:val="33"/>
+    <w:abstractNumId w:val="34"/>
   </w:num>
   <w:num w:numId="22">
-    <w:abstractNumId w:val="41"/>
+    <w:abstractNumId w:val="43"/>
   </w:num>
   <w:num w:numId="23">
-    <w:abstractNumId w:val="37"/>
+    <w:abstractNumId w:val="39"/>
   </w:num>
   <w:num w:numId="24">
-    <w:abstractNumId w:val="23"/>
+    <w:abstractNumId w:val="24"/>
   </w:num>
   <w:num w:numId="25">
-    <w:abstractNumId w:val="31"/>
+    <w:abstractNumId w:val="32"/>
   </w:num>
   <w:num w:numId="26">
     <w:abstractNumId w:val="0"/>
   </w:num>
   <w:num w:numId="27">
-    <w:abstractNumId w:val="25"/>
+    <w:abstractNumId w:val="26"/>
   </w:num>
   <w:num w:numId="28">
     <w:abstractNumId w:val="3"/>
   </w:num>
   <w:num w:numId="29">
-    <w:abstractNumId w:val="18"/>
+    <w:abstractNumId w:val="19"/>
   </w:num>
   <w:num w:numId="30">
-    <w:abstractNumId w:val="43"/>
+    <w:abstractNumId w:val="45"/>
   </w:num>
   <w:num w:numId="31">
     <w:abstractNumId w:val="16"/>
   </w:num>
   <w:num w:numId="32">
-    <w:abstractNumId w:val="19"/>
+    <w:abstractNumId w:val="20"/>
   </w:num>
   <w:num w:numId="33">
-    <w:abstractNumId w:val="22"/>
+    <w:abstractNumId w:val="23"/>
   </w:num>
   <w:num w:numId="34">
-    <w:abstractNumId w:val="20"/>
+    <w:abstractNumId w:val="21"/>
   </w:num>
   <w:num w:numId="35">
-    <w:abstractNumId w:val="39"/>
+    <w:abstractNumId w:val="41"/>
   </w:num>
   <w:num w:numId="36">
-    <w:abstractNumId w:val="34"/>
+    <w:abstractNumId w:val="35"/>
   </w:num>
   <w:num w:numId="37">
-    <w:abstractNumId w:val="29"/>
+    <w:abstractNumId w:val="30"/>
   </w:num>
   <w:num w:numId="38">
-    <w:abstractNumId w:val="46"/>
+    <w:abstractNumId w:val="48"/>
   </w:num>
   <w:num w:numId="39">
-    <w:abstractNumId w:val="27"/>
+    <w:abstractNumId w:val="28"/>
   </w:num>
   <w:num w:numId="40">
-    <w:abstractNumId w:val="30"/>
+    <w:abstractNumId w:val="31"/>
   </w:num>
   <w:num w:numId="41">
     <w:abstractNumId w:val="17"/>
   </w:num>
   <w:num w:numId="42">
-    <w:abstractNumId w:val="44"/>
+    <w:abstractNumId w:val="46"/>
   </w:num>
   <w:num w:numId="43">
     <w:abstractNumId w:val="13"/>
   </w:num>
   <w:num w:numId="44">
-    <w:abstractNumId w:val="42"/>
+    <w:abstractNumId w:val="44"/>
   </w:num>
   <w:num w:numId="45">
     <w:abstractNumId w:val="8"/>
   </w:num>
   <w:num w:numId="46">
-    <w:abstractNumId w:val="32"/>
+    <w:abstractNumId w:val="33"/>
   </w:num>
   <w:num w:numId="47">
     <w:abstractNumId w:val="12"/>
   </w:num>
   <w:num w:numId="48">
-    <w:abstractNumId w:val="24"/>
+    <w:abstractNumId w:val="25"/>
   </w:num>
   <w:num w:numId="49">
     <w:abstractNumId w:val="4"/>
   </w:num>
   <w:num w:numId="50">
-    <w:abstractNumId w:val="36"/>
+    <w:abstractNumId w:val="37"/>
   </w:num>
   <w:num w:numId="51">
-    <w:abstractNumId w:val="54"/>
+    <w:abstractNumId w:val="56"/>
   </w:num>
   <w:num w:numId="52">
     <w:abstractNumId w:val="5"/>
   </w:num>
   <w:num w:numId="53">
-    <w:abstractNumId w:val="52"/>
+    <w:abstractNumId w:val="54"/>
   </w:num>
   <w:num w:numId="54">
-    <w:abstractNumId w:val="47"/>
+    <w:abstractNumId w:val="49"/>
   </w:num>
   <w:num w:numId="55">
-    <w:abstractNumId w:val="48"/>
+    <w:abstractNumId w:val="50"/>
   </w:num>
   <w:num w:numId="56">
     <w:abstractNumId w:val="1"/>
+  </w:num>
+  <w:num w:numId="57">
+    <w:abstractNumId w:val="18"/>
+  </w:num>
+  <w:num w:numId="58">
+    <w:abstractNumId w:val="38"/>
   </w:num>
   <w:numIdMacAtCleanup w:val="52"/>
 </w:numbering>
@@ -20744,7 +21153,7 @@
 </file>
 
 <file path=customXml/itemProps1.xml><?xml version="1.0" encoding="utf-8"?>
-<ds:datastoreItem xmlns:ds="http://schemas.openxmlformats.org/officeDocument/2006/customXml" ds:itemID="{A2051C01-C75D-4575-8A7A-178916718FCC}">
+<ds:datastoreItem xmlns:ds="http://schemas.openxmlformats.org/officeDocument/2006/customXml" ds:itemID="{3E29A788-A0A3-4F88-89DD-A5342B277D5F}">
   <ds:schemaRefs>
     <ds:schemaRef ds:uri="http://schemas.openxmlformats.org/officeDocument/2006/bibliography"/>
   </ds:schemaRefs>

</xml_diff>

<commit_message>
- Hoàn thành đặc tả UC v1.0
</commit_message>
<xml_diff>
--- a/Docs/Requirement/DD_RFID_UC-Specification_v1.0_(alpha1).docx
+++ b/Docs/Requirement/DD_RFID_UC-Specification_v1.0_(alpha1).docx
@@ -8938,7 +8938,19 @@
               <w:rPr>
                 <w:b w:val="0"/>
               </w:rPr>
-              <w:t>Quét thẻ khi chức năng điểm danh vào đang bật.</w:t>
+              <w:t xml:space="preserve">Quét thẻ </w:t>
+            </w:r>
+            <w:r>
+              <w:rPr>
+                <w:b w:val="0"/>
+              </w:rPr>
+              <w:t>trên giao diện chủ</w:t>
+            </w:r>
+            <w:r>
+              <w:rPr>
+                <w:b w:val="0"/>
+              </w:rPr>
+              <w:t>.</w:t>
             </w:r>
           </w:p>
         </w:tc>
@@ -9524,6 +9536,12 @@
               <w:lastRenderedPageBreak/>
               <w:t>Hiển thị form nhập mã số cán bộ (hoặc mã số sinh viên)</w:t>
             </w:r>
+            <w:r>
+              <w:rPr>
+                <w:b w:val="0"/>
+              </w:rPr>
+              <w:t xml:space="preserve"> và số điện thoại.</w:t>
+            </w:r>
           </w:p>
           <w:p>
             <w:pPr>
@@ -9556,16 +9574,16 @@
         <w:pStyle w:val="Demuccap1"/>
         <w:outlineLvl w:val="0"/>
       </w:pPr>
-      <w:bookmarkStart w:id="25" w:name="_Toc487891475"/>
-      <w:bookmarkStart w:id="26" w:name="UC_16"/>
+      <w:bookmarkStart w:id="25" w:name="UC_16"/>
+      <w:bookmarkStart w:id="26" w:name="_Toc487891475"/>
       <w:r>
         <w:t>Phát âm kết quả</w:t>
       </w:r>
-      <w:bookmarkEnd w:id="26"/>
+      <w:bookmarkEnd w:id="25"/>
       <w:r>
         <w:t>:</w:t>
       </w:r>
-      <w:bookmarkEnd w:id="25"/>
+      <w:bookmarkEnd w:id="26"/>
     </w:p>
     <w:tbl>
       <w:tblPr>
@@ -9993,25 +10011,7 @@
               <w:rPr>
                 <w:b w:val="0"/>
               </w:rPr>
-              <w:t xml:space="preserve">Ghi dấu </w:t>
-            </w:r>
-            <w:r>
-              <w:rPr>
-                <w:b w:val="0"/>
-              </w:rPr>
-              <w:t>lại khi người dùng điểm danh ra</w:t>
-            </w:r>
-            <w:r>
-              <w:rPr>
-                <w:b w:val="0"/>
-              </w:rPr>
-              <w:t xml:space="preserve"> </w:t>
-            </w:r>
-            <w:r>
-              <w:rPr>
-                <w:b w:val="0"/>
-              </w:rPr>
-              <w:t>ngoài khi tham gia</w:t>
+              <w:t>Ghi dấu lại khi người dùng điểm danh ra ngoài khi tham gia</w:t>
             </w:r>
             <w:r>
               <w:rPr>
@@ -10023,13 +10023,7 @@
               <w:rPr>
                 <w:b w:val="0"/>
               </w:rPr>
-              <w:t>xong</w:t>
-            </w:r>
-            <w:r>
-              <w:rPr>
-                <w:b w:val="0"/>
-              </w:rPr>
-              <w:t>.</w:t>
+              <w:t>xong.</w:t>
             </w:r>
           </w:p>
         </w:tc>
@@ -10149,19 +10143,7 @@
               <w:rPr>
                 <w:b w:val="0"/>
               </w:rPr>
-              <w:t>Quét</w:t>
-            </w:r>
-            <w:r>
-              <w:rPr>
-                <w:b w:val="0"/>
-              </w:rPr>
-              <w:t xml:space="preserve"> thẻ khi chức năng điểm danh ra</w:t>
-            </w:r>
-            <w:r>
-              <w:rPr>
-                <w:b w:val="0"/>
-              </w:rPr>
-              <w:t xml:space="preserve"> đang bật.</w:t>
+              <w:t>Quét thẻ khi chức năng điểm danh ra đang bật.</w:t>
             </w:r>
           </w:p>
         </w:tc>
@@ -10179,9 +10161,159 @@
             <w:pPr>
               <w:pStyle w:val="ListParagraph1"/>
               <w:ind w:left="0" w:firstLine="0"/>
+              <w:rPr>
+                <w:b w:val="0"/>
+              </w:rPr>
             </w:pPr>
             <w:r>
               <w:t>Các luồng xử lý:</w:t>
+            </w:r>
+          </w:p>
+          <w:p>
+            <w:pPr>
+              <w:pStyle w:val="ListParagraph1"/>
+              <w:numPr>
+                <w:ilvl w:val="0"/>
+                <w:numId w:val="59"/>
+              </w:numPr>
+              <w:rPr>
+                <w:b w:val="0"/>
+              </w:rPr>
+            </w:pPr>
+            <w:r>
+              <w:rPr>
+                <w:b w:val="0"/>
+              </w:rPr>
+              <w:t>Nhận mã thẻ.</w:t>
+            </w:r>
+          </w:p>
+          <w:p>
+            <w:pPr>
+              <w:pStyle w:val="ListParagraph1"/>
+              <w:numPr>
+                <w:ilvl w:val="0"/>
+                <w:numId w:val="59"/>
+              </w:numPr>
+              <w:rPr>
+                <w:b w:val="0"/>
+              </w:rPr>
+            </w:pPr>
+            <w:r>
+              <w:rPr>
+                <w:b w:val="0"/>
+              </w:rPr>
+              <w:t>Lấy thông tin của chủ thẻ trong hệ thống.</w:t>
+            </w:r>
+          </w:p>
+          <w:p>
+            <w:pPr>
+              <w:pStyle w:val="ListParagraph1"/>
+              <w:numPr>
+                <w:ilvl w:val="0"/>
+                <w:numId w:val="59"/>
+              </w:numPr>
+              <w:rPr>
+                <w:b w:val="0"/>
+              </w:rPr>
+            </w:pPr>
+            <w:r>
+              <w:rPr>
+                <w:b w:val="0"/>
+              </w:rPr>
+              <w:t>Nếu luồng 2 bị lỗi trong quá trình thực hiện thì thực hiện luồng phụ 1.</w:t>
+            </w:r>
+          </w:p>
+          <w:p>
+            <w:pPr>
+              <w:pStyle w:val="ListParagraph1"/>
+              <w:numPr>
+                <w:ilvl w:val="0"/>
+                <w:numId w:val="59"/>
+              </w:numPr>
+              <w:rPr>
+                <w:b w:val="0"/>
+              </w:rPr>
+            </w:pPr>
+            <w:r>
+              <w:rPr>
+                <w:b w:val="0"/>
+              </w:rPr>
+              <w:t>Đ</w:t>
+            </w:r>
+            <w:r>
+              <w:rPr>
+                <w:b w:val="0"/>
+              </w:rPr>
+              <w:t>ánh dấu chủ thẻ đã điểm danh ra</w:t>
+            </w:r>
+            <w:r>
+              <w:rPr>
+                <w:b w:val="0"/>
+              </w:rPr>
+              <w:t>.</w:t>
+            </w:r>
+          </w:p>
+          <w:p>
+            <w:pPr>
+              <w:pStyle w:val="ListParagraph1"/>
+              <w:numPr>
+                <w:ilvl w:val="0"/>
+                <w:numId w:val="59"/>
+              </w:numPr>
+              <w:rPr>
+                <w:b w:val="0"/>
+              </w:rPr>
+            </w:pPr>
+            <w:r>
+              <w:rPr>
+                <w:b w:val="0"/>
+              </w:rPr>
+              <w:t>Nếu luồng 4 thực hiện thành công thì hiển thị thông báo cho người dùng.</w:t>
+            </w:r>
+          </w:p>
+          <w:p>
+            <w:pPr>
+              <w:pStyle w:val="ListParagraph1"/>
+              <w:numPr>
+                <w:ilvl w:val="0"/>
+                <w:numId w:val="59"/>
+              </w:numPr>
+              <w:rPr>
+                <w:b w:val="0"/>
+              </w:rPr>
+            </w:pPr>
+            <w:r>
+              <w:rPr>
+                <w:b w:val="0"/>
+              </w:rPr>
+              <w:t>Trong quá trình thực hiện luồng 4 nếu phát sinh lỗi thì thực hiện luồng phụ 1.</w:t>
+            </w:r>
+          </w:p>
+          <w:p>
+            <w:pPr>
+              <w:pStyle w:val="ListParagraph1"/>
+              <w:ind w:left="0" w:firstLine="0"/>
+              <w:rPr>
+                <w:b w:val="0"/>
+              </w:rPr>
+            </w:pPr>
+            <w:r>
+              <w:t>Luồng phụ:</w:t>
+            </w:r>
+          </w:p>
+          <w:p>
+            <w:pPr>
+              <w:pStyle w:val="ListParagraph1"/>
+              <w:numPr>
+                <w:ilvl w:val="0"/>
+                <w:numId w:val="60"/>
+              </w:numPr>
+            </w:pPr>
+            <w:r>
+              <w:rPr>
+                <w:b w:val="0"/>
+              </w:rPr>
+              <w:t>Hiển thị thông báo yêu cầu người dùng quét lại thẻ.</w:t>
             </w:r>
           </w:p>
         </w:tc>
@@ -10216,6 +10348,89 @@
               <w:t xml:space="preserve"> </w:t>
             </w:r>
           </w:p>
+          <w:p>
+            <w:pPr>
+              <w:pStyle w:val="ListParagraph1"/>
+              <w:numPr>
+                <w:ilvl w:val="0"/>
+                <w:numId w:val="61"/>
+              </w:numPr>
+              <w:rPr>
+                <w:b w:val="0"/>
+              </w:rPr>
+            </w:pPr>
+            <w:r>
+              <w:rPr>
+                <w:b w:val="0"/>
+              </w:rPr>
+              <w:lastRenderedPageBreak/>
+              <w:t xml:space="preserve">Sau khi chức năng điểm danh ra tắt (hết thời gian điểm danh) thì lần lượt kích hoạt </w:t>
+            </w:r>
+            <w:hyperlink w:anchor="UC_18" w:history="1">
+              <w:r>
+                <w:rPr>
+                  <w:rStyle w:val="Hyperlink"/>
+                  <w:b/>
+                  <w:bCs w:val="0"/>
+                </w:rPr>
+                <w:t>UC_18</w:t>
+              </w:r>
+            </w:hyperlink>
+            <w:r>
+              <w:rPr>
+                <w:b w:val="0"/>
+              </w:rPr>
+              <w:t xml:space="preserve">, </w:t>
+            </w:r>
+            <w:hyperlink w:anchor="UC_19" w:history="1">
+              <w:r>
+                <w:rPr>
+                  <w:rStyle w:val="Hyperlink"/>
+                  <w:b/>
+                  <w:bCs w:val="0"/>
+                </w:rPr>
+                <w:t>UC_19</w:t>
+              </w:r>
+            </w:hyperlink>
+            <w:r>
+              <w:rPr>
+                <w:b w:val="0"/>
+              </w:rPr>
+              <w:t xml:space="preserve">, </w:t>
+            </w:r>
+            <w:hyperlink w:anchor="UC_20" w:history="1">
+              <w:r>
+                <w:rPr>
+                  <w:rStyle w:val="Hyperlink"/>
+                  <w:b/>
+                  <w:bCs w:val="0"/>
+                </w:rPr>
+                <w:t>UC_20</w:t>
+              </w:r>
+            </w:hyperlink>
+            <w:r>
+              <w:rPr>
+                <w:b w:val="0"/>
+              </w:rPr>
+              <w:t xml:space="preserve"> và </w:t>
+            </w:r>
+            <w:hyperlink w:anchor="UC_21" w:history="1">
+              <w:r>
+                <w:rPr>
+                  <w:rStyle w:val="Hyperlink"/>
+                  <w:b/>
+                  <w:bCs w:val="0"/>
+                </w:rPr>
+                <w:t>UC_21</w:t>
+              </w:r>
+            </w:hyperlink>
+            <w:r>
+              <w:rPr>
+                <w:b w:val="0"/>
+              </w:rPr>
+              <w:t xml:space="preserve"> để tạo các danh sách kết quả.</w:t>
+            </w:r>
+          </w:p>
         </w:tc>
       </w:tr>
     </w:tbl>
@@ -10224,277 +10439,15 @@
         <w:pStyle w:val="Demuccap1"/>
         <w:outlineLvl w:val="0"/>
       </w:pPr>
-      <w:bookmarkStart w:id="28" w:name="_Toc487891477"/>
+      <w:bookmarkStart w:id="28" w:name="UC_18"/>
+      <w:bookmarkStart w:id="29" w:name="_Toc487891477"/>
       <w:r>
-        <w:t>Tạo danh sách vắng mặt:</w:t>
+        <w:lastRenderedPageBreak/>
+        <w:t>Tạo danh sách vắng mặt</w:t>
       </w:r>
       <w:bookmarkEnd w:id="28"/>
-    </w:p>
-    <w:tbl>
-      <w:tblPr>
-        <w:tblStyle w:val="ListTable3-Accent5"/>
-        <w:tblW w:w="0" w:type="auto"/>
-        <w:tblBorders>
-          <w:insideH w:val="single" w:sz="4" w:space="0" w:color="4472C4" w:themeColor="accent5"/>
-          <w:insideV w:val="single" w:sz="4" w:space="0" w:color="4472C4" w:themeColor="accent5"/>
-        </w:tblBorders>
-        <w:tblLook w:val="04A0" w:firstRow="1" w:lastRow="0" w:firstColumn="1" w:lastColumn="0" w:noHBand="0" w:noVBand="1"/>
-      </w:tblPr>
-      <w:tblGrid>
-        <w:gridCol w:w="8210"/>
-      </w:tblGrid>
-      <w:tr>
-        <w:trPr>
-          <w:cnfStyle w:val="100000000000" w:firstRow="1" w:lastRow="0" w:firstColumn="0" w:lastColumn="0" w:oddVBand="0" w:evenVBand="0" w:oddHBand="0" w:evenHBand="0" w:firstRowFirstColumn="0" w:firstRowLastColumn="0" w:lastRowFirstColumn="0" w:lastRowLastColumn="0"/>
-        </w:trPr>
-        <w:tc>
-          <w:tcPr>
-            <w:cnfStyle w:val="001000000100" w:firstRow="0" w:lastRow="0" w:firstColumn="1" w:lastColumn="0" w:oddVBand="0" w:evenVBand="0" w:oddHBand="0" w:evenHBand="0" w:firstRowFirstColumn="1" w:firstRowLastColumn="0" w:lastRowFirstColumn="0" w:lastRowLastColumn="0"/>
-            <w:tcW w:w="9350" w:type="dxa"/>
-            <w:tcBorders>
-              <w:bottom w:val="none" w:sz="0" w:space="0" w:color="auto"/>
-              <w:right w:val="none" w:sz="0" w:space="0" w:color="auto"/>
-            </w:tcBorders>
-          </w:tcPr>
-          <w:p>
-            <w:pPr>
-              <w:pStyle w:val="ListParagraph1"/>
-              <w:ind w:left="0" w:firstLine="0"/>
-            </w:pPr>
-            <w:r>
-              <w:t>Mã số</w:t>
-            </w:r>
-            <w:r>
-              <w:t>: UC</w:t>
-            </w:r>
-            <w:r>
-              <w:t>_</w:t>
-            </w:r>
-            <w:r>
-              <w:t>18</w:t>
-            </w:r>
-          </w:p>
-        </w:tc>
-      </w:tr>
-      <w:tr>
-        <w:trPr>
-          <w:cnfStyle w:val="000000100000" w:firstRow="0" w:lastRow="0" w:firstColumn="0" w:lastColumn="0" w:oddVBand="0" w:evenVBand="0" w:oddHBand="1" w:evenHBand="0" w:firstRowFirstColumn="0" w:firstRowLastColumn="0" w:lastRowFirstColumn="0" w:lastRowLastColumn="0"/>
-        </w:trPr>
-        <w:tc>
-          <w:tcPr>
-            <w:cnfStyle w:val="001000000000" w:firstRow="0" w:lastRow="0" w:firstColumn="1" w:lastColumn="0" w:oddVBand="0" w:evenVBand="0" w:oddHBand="0" w:evenHBand="0" w:firstRowFirstColumn="0" w:firstRowLastColumn="0" w:lastRowFirstColumn="0" w:lastRowLastColumn="0"/>
-            <w:tcW w:w="9350" w:type="dxa"/>
-            <w:tcBorders>
-              <w:top w:val="none" w:sz="0" w:space="0" w:color="auto"/>
-              <w:bottom w:val="none" w:sz="0" w:space="0" w:color="auto"/>
-              <w:right w:val="none" w:sz="0" w:space="0" w:color="auto"/>
-            </w:tcBorders>
-          </w:tcPr>
-          <w:p>
-            <w:pPr>
-              <w:pStyle w:val="ListParagraph1"/>
-              <w:ind w:left="0" w:firstLine="0"/>
-              <w:rPr>
-                <w:b w:val="0"/>
-              </w:rPr>
-            </w:pPr>
-            <w:r>
-              <w:t>Tên Use Case:</w:t>
-            </w:r>
-            <w:r>
-              <w:rPr>
-                <w:b w:val="0"/>
-              </w:rPr>
-              <w:t xml:space="preserve"> </w:t>
-            </w:r>
-          </w:p>
-        </w:tc>
-      </w:tr>
-      <w:tr>
-        <w:tc>
-          <w:tcPr>
-            <w:cnfStyle w:val="001000000000" w:firstRow="0" w:lastRow="0" w:firstColumn="1" w:lastColumn="0" w:oddVBand="0" w:evenVBand="0" w:oddHBand="0" w:evenHBand="0" w:firstRowFirstColumn="0" w:firstRowLastColumn="0" w:lastRowFirstColumn="0" w:lastRowLastColumn="0"/>
-            <w:tcW w:w="9350" w:type="dxa"/>
-            <w:tcBorders>
-              <w:right w:val="none" w:sz="0" w:space="0" w:color="auto"/>
-            </w:tcBorders>
-          </w:tcPr>
-          <w:p>
-            <w:pPr>
-              <w:pStyle w:val="ListParagraph1"/>
-              <w:ind w:left="0" w:firstLine="0"/>
-              <w:rPr>
-                <w:b w:val="0"/>
-              </w:rPr>
-            </w:pPr>
-            <w:r>
-              <w:t>Mô tả:</w:t>
-            </w:r>
-            <w:r>
-              <w:rPr>
-                <w:b w:val="0"/>
-              </w:rPr>
-              <w:t xml:space="preserve"> </w:t>
-            </w:r>
-          </w:p>
-        </w:tc>
-      </w:tr>
-      <w:tr>
-        <w:trPr>
-          <w:cnfStyle w:val="000000100000" w:firstRow="0" w:lastRow="0" w:firstColumn="0" w:lastColumn="0" w:oddVBand="0" w:evenVBand="0" w:oddHBand="1" w:evenHBand="0" w:firstRowFirstColumn="0" w:firstRowLastColumn="0" w:lastRowFirstColumn="0" w:lastRowLastColumn="0"/>
-        </w:trPr>
-        <w:tc>
-          <w:tcPr>
-            <w:cnfStyle w:val="001000000000" w:firstRow="0" w:lastRow="0" w:firstColumn="1" w:lastColumn="0" w:oddVBand="0" w:evenVBand="0" w:oddHBand="0" w:evenHBand="0" w:firstRowFirstColumn="0" w:firstRowLastColumn="0" w:lastRowFirstColumn="0" w:lastRowLastColumn="0"/>
-            <w:tcW w:w="9350" w:type="dxa"/>
-            <w:tcBorders>
-              <w:top w:val="none" w:sz="0" w:space="0" w:color="auto"/>
-              <w:bottom w:val="none" w:sz="0" w:space="0" w:color="auto"/>
-              <w:right w:val="none" w:sz="0" w:space="0" w:color="auto"/>
-            </w:tcBorders>
-          </w:tcPr>
-          <w:p>
-            <w:pPr>
-              <w:pStyle w:val="ListParagraph1"/>
-              <w:ind w:left="0" w:firstLine="0"/>
-              <w:rPr>
-                <w:b w:val="0"/>
-              </w:rPr>
-            </w:pPr>
-            <w:r>
-              <w:t>Actor chính:</w:t>
-            </w:r>
-            <w:r>
-              <w:rPr>
-                <w:b w:val="0"/>
-              </w:rPr>
-              <w:t xml:space="preserve"> </w:t>
-            </w:r>
-          </w:p>
-        </w:tc>
-      </w:tr>
-      <w:tr>
-        <w:tc>
-          <w:tcPr>
-            <w:cnfStyle w:val="001000000000" w:firstRow="0" w:lastRow="0" w:firstColumn="1" w:lastColumn="0" w:oddVBand="0" w:evenVBand="0" w:oddHBand="0" w:evenHBand="0" w:firstRowFirstColumn="0" w:firstRowLastColumn="0" w:lastRowFirstColumn="0" w:lastRowLastColumn="0"/>
-            <w:tcW w:w="9350" w:type="dxa"/>
-            <w:tcBorders>
-              <w:bottom w:val="single" w:sz="4" w:space="0" w:color="4472C4" w:themeColor="accent5"/>
-              <w:right w:val="none" w:sz="0" w:space="0" w:color="auto"/>
-            </w:tcBorders>
-          </w:tcPr>
-          <w:p>
-            <w:pPr>
-              <w:pStyle w:val="ListParagraph1"/>
-              <w:ind w:left="0" w:firstLine="0"/>
-              <w:rPr>
-                <w:b w:val="0"/>
-              </w:rPr>
-            </w:pPr>
-            <w:r>
-              <w:t>Tiền điều kiện:</w:t>
-            </w:r>
-            <w:r>
-              <w:rPr>
-                <w:b w:val="0"/>
-              </w:rPr>
-              <w:t xml:space="preserve"> </w:t>
-            </w:r>
-          </w:p>
-        </w:tc>
-      </w:tr>
-      <w:tr>
-        <w:trPr>
-          <w:cnfStyle w:val="000000100000" w:firstRow="0" w:lastRow="0" w:firstColumn="0" w:lastColumn="0" w:oddVBand="0" w:evenVBand="0" w:oddHBand="1" w:evenHBand="0" w:firstRowFirstColumn="0" w:firstRowLastColumn="0" w:lastRowFirstColumn="0" w:lastRowLastColumn="0"/>
-        </w:trPr>
-        <w:tc>
-          <w:tcPr>
-            <w:cnfStyle w:val="001000000000" w:firstRow="0" w:lastRow="0" w:firstColumn="1" w:lastColumn="0" w:oddVBand="0" w:evenVBand="0" w:oddHBand="0" w:evenHBand="0" w:firstRowFirstColumn="0" w:firstRowLastColumn="0" w:lastRowFirstColumn="0" w:lastRowLastColumn="0"/>
-            <w:tcW w:w="9350" w:type="dxa"/>
-            <w:tcBorders>
-              <w:right w:val="single" w:sz="4" w:space="0" w:color="4472C4" w:themeColor="accent5"/>
-            </w:tcBorders>
-          </w:tcPr>
-          <w:p>
-            <w:pPr>
-              <w:pStyle w:val="ListParagraph1"/>
-              <w:ind w:left="0" w:firstLine="0"/>
-              <w:rPr>
-                <w:b w:val="0"/>
-              </w:rPr>
-            </w:pPr>
-            <w:r>
-              <w:t xml:space="preserve">Cách kích hoạt: </w:t>
-            </w:r>
-          </w:p>
-        </w:tc>
-      </w:tr>
-      <w:tr>
-        <w:tc>
-          <w:tcPr>
-            <w:cnfStyle w:val="001000000000" w:firstRow="0" w:lastRow="0" w:firstColumn="1" w:lastColumn="0" w:oddVBand="0" w:evenVBand="0" w:oddHBand="0" w:evenHBand="0" w:firstRowFirstColumn="0" w:firstRowLastColumn="0" w:lastRowFirstColumn="0" w:lastRowLastColumn="0"/>
-            <w:tcW w:w="9350" w:type="dxa"/>
-            <w:tcBorders>
-              <w:right w:val="none" w:sz="0" w:space="0" w:color="auto"/>
-            </w:tcBorders>
-          </w:tcPr>
-          <w:p>
-            <w:pPr>
-              <w:pStyle w:val="ListParagraph1"/>
-              <w:ind w:left="0" w:firstLine="0"/>
-            </w:pPr>
-            <w:r>
-              <w:t>Các luồng xử lý:</w:t>
-            </w:r>
-          </w:p>
-        </w:tc>
-      </w:tr>
-      <w:tr>
-        <w:trPr>
-          <w:cnfStyle w:val="000000100000" w:firstRow="0" w:lastRow="0" w:firstColumn="0" w:lastColumn="0" w:oddVBand="0" w:evenVBand="0" w:oddHBand="1" w:evenHBand="0" w:firstRowFirstColumn="0" w:firstRowLastColumn="0" w:lastRowFirstColumn="0" w:lastRowLastColumn="0"/>
-        </w:trPr>
-        <w:tc>
-          <w:tcPr>
-            <w:cnfStyle w:val="001000000000" w:firstRow="0" w:lastRow="0" w:firstColumn="1" w:lastColumn="0" w:oddVBand="0" w:evenVBand="0" w:oddHBand="0" w:evenHBand="0" w:firstRowFirstColumn="0" w:firstRowLastColumn="0" w:lastRowFirstColumn="0" w:lastRowLastColumn="0"/>
-            <w:tcW w:w="9350" w:type="dxa"/>
-            <w:tcBorders>
-              <w:right w:val="none" w:sz="0" w:space="0" w:color="auto"/>
-            </w:tcBorders>
-          </w:tcPr>
-          <w:p>
-            <w:pPr>
-              <w:pStyle w:val="ListParagraph1"/>
-              <w:ind w:left="0" w:firstLine="0"/>
-              <w:rPr>
-                <w:b w:val="0"/>
-              </w:rPr>
-            </w:pPr>
-            <w:r>
-              <w:t>Hậu điều kiện:</w:t>
-            </w:r>
-            <w:r>
-              <w:rPr>
-                <w:b w:val="0"/>
-              </w:rPr>
-              <w:t xml:space="preserve"> </w:t>
-            </w:r>
-          </w:p>
-        </w:tc>
-      </w:tr>
-    </w:tbl>
-    <w:p>
-      <w:pPr>
-        <w:ind w:left="0" w:firstLine="0"/>
-      </w:pPr>
-    </w:p>
-    <w:p>
-      <w:pPr>
-        <w:pStyle w:val="Demuccap1"/>
-        <w:outlineLvl w:val="0"/>
-      </w:pPr>
-      <w:bookmarkStart w:id="29" w:name="_Toc487891478"/>
       <w:r>
-        <w:t>Tạo danh sách có mặt:</w:t>
+        <w:t>:</w:t>
       </w:r>
       <w:bookmarkEnd w:id="29"/>
     </w:p>
@@ -10518,7 +10471,7 @@
         <w:tc>
           <w:tcPr>
             <w:cnfStyle w:val="001000000100" w:firstRow="0" w:lastRow="0" w:firstColumn="1" w:lastColumn="0" w:oddVBand="0" w:evenVBand="0" w:oddHBand="0" w:evenHBand="0" w:firstRowFirstColumn="1" w:firstRowLastColumn="0" w:lastRowFirstColumn="0" w:lastRowLastColumn="0"/>
-            <w:tcW w:w="9350" w:type="dxa"/>
+            <w:tcW w:w="8210" w:type="dxa"/>
             <w:tcBorders>
               <w:bottom w:val="none" w:sz="0" w:space="0" w:color="auto"/>
               <w:right w:val="none" w:sz="0" w:space="0" w:color="auto"/>
@@ -10539,10 +10492,8 @@
               <w:t>_</w:t>
             </w:r>
             <w:r>
-              <w:t>19</w:t>
-            </w:r>
-            <w:bookmarkStart w:id="30" w:name="_GoBack"/>
-            <w:bookmarkEnd w:id="30"/>
+              <w:t>18</w:t>
+            </w:r>
           </w:p>
         </w:tc>
       </w:tr>
@@ -10553,7 +10504,7 @@
         <w:tc>
           <w:tcPr>
             <w:cnfStyle w:val="001000000000" w:firstRow="0" w:lastRow="0" w:firstColumn="1" w:lastColumn="0" w:oddVBand="0" w:evenVBand="0" w:oddHBand="0" w:evenHBand="0" w:firstRowFirstColumn="0" w:firstRowLastColumn="0" w:lastRowFirstColumn="0" w:lastRowLastColumn="0"/>
-            <w:tcW w:w="9350" w:type="dxa"/>
+            <w:tcW w:w="8210" w:type="dxa"/>
             <w:tcBorders>
               <w:top w:val="none" w:sz="0" w:space="0" w:color="auto"/>
               <w:bottom w:val="none" w:sz="0" w:space="0" w:color="auto"/>
@@ -10569,7 +10520,6 @@
               </w:rPr>
             </w:pPr>
             <w:r>
-              <w:lastRenderedPageBreak/>
               <w:t>Tên Use Case:</w:t>
             </w:r>
             <w:r>
@@ -10577,6 +10527,12 @@
                 <w:b w:val="0"/>
               </w:rPr>
               <w:t xml:space="preserve"> </w:t>
+            </w:r>
+            <w:r>
+              <w:rPr>
+                <w:b w:val="0"/>
+              </w:rPr>
+              <w:t>Tạo danh sách vắng mặt.</w:t>
             </w:r>
           </w:p>
         </w:tc>
@@ -10585,7 +10541,7 @@
         <w:tc>
           <w:tcPr>
             <w:cnfStyle w:val="001000000000" w:firstRow="0" w:lastRow="0" w:firstColumn="1" w:lastColumn="0" w:oddVBand="0" w:evenVBand="0" w:oddHBand="0" w:evenHBand="0" w:firstRowFirstColumn="0" w:firstRowLastColumn="0" w:lastRowFirstColumn="0" w:lastRowLastColumn="0"/>
-            <w:tcW w:w="9350" w:type="dxa"/>
+            <w:tcW w:w="8210" w:type="dxa"/>
             <w:tcBorders>
               <w:right w:val="none" w:sz="0" w:space="0" w:color="auto"/>
             </w:tcBorders>
@@ -10606,6 +10562,12 @@
                 <w:b w:val="0"/>
               </w:rPr>
               <w:t xml:space="preserve"> </w:t>
+            </w:r>
+            <w:r>
+              <w:rPr>
+                <w:b w:val="0"/>
+              </w:rPr>
+              <w:t>Tạo danh sách không điểm danh vào lẫn điểm danh ra khi đã đang ký tham gia sự kiện.</w:t>
             </w:r>
           </w:p>
         </w:tc>
@@ -10617,7 +10579,7 @@
         <w:tc>
           <w:tcPr>
             <w:cnfStyle w:val="001000000000" w:firstRow="0" w:lastRow="0" w:firstColumn="1" w:lastColumn="0" w:oddVBand="0" w:evenVBand="0" w:oddHBand="0" w:evenHBand="0" w:firstRowFirstColumn="0" w:firstRowLastColumn="0" w:lastRowFirstColumn="0" w:lastRowLastColumn="0"/>
-            <w:tcW w:w="9350" w:type="dxa"/>
+            <w:tcW w:w="8210" w:type="dxa"/>
             <w:tcBorders>
               <w:top w:val="none" w:sz="0" w:space="0" w:color="auto"/>
               <w:bottom w:val="none" w:sz="0" w:space="0" w:color="auto"/>
@@ -10641,6 +10603,12 @@
               </w:rPr>
               <w:t xml:space="preserve"> </w:t>
             </w:r>
+            <w:r>
+              <w:rPr>
+                <w:b w:val="0"/>
+              </w:rPr>
+              <w:t>Người dùng.</w:t>
+            </w:r>
           </w:p>
         </w:tc>
       </w:tr>
@@ -10648,7 +10616,7 @@
         <w:tc>
           <w:tcPr>
             <w:cnfStyle w:val="001000000000" w:firstRow="0" w:lastRow="0" w:firstColumn="1" w:lastColumn="0" w:oddVBand="0" w:evenVBand="0" w:oddHBand="0" w:evenHBand="0" w:firstRowFirstColumn="0" w:firstRowLastColumn="0" w:lastRowFirstColumn="0" w:lastRowLastColumn="0"/>
-            <w:tcW w:w="9350" w:type="dxa"/>
+            <w:tcW w:w="8210" w:type="dxa"/>
             <w:tcBorders>
               <w:bottom w:val="single" w:sz="4" w:space="0" w:color="4472C4" w:themeColor="accent5"/>
               <w:right w:val="none" w:sz="0" w:space="0" w:color="auto"/>
@@ -10660,6 +10628,7 @@
               <w:ind w:left="0" w:firstLine="0"/>
               <w:rPr>
                 <w:b w:val="0"/>
+                <w:i/>
               </w:rPr>
             </w:pPr>
             <w:r>
@@ -10670,6 +10639,13 @@
                 <w:b w:val="0"/>
               </w:rPr>
               <w:t xml:space="preserve"> </w:t>
+            </w:r>
+            <w:r>
+              <w:rPr>
+                <w:b w:val="0"/>
+                <w:i/>
+              </w:rPr>
+              <w:t>không có.</w:t>
             </w:r>
           </w:p>
         </w:tc>
@@ -10681,7 +10657,7 @@
         <w:tc>
           <w:tcPr>
             <w:cnfStyle w:val="001000000000" w:firstRow="0" w:lastRow="0" w:firstColumn="1" w:lastColumn="0" w:oddVBand="0" w:evenVBand="0" w:oddHBand="0" w:evenHBand="0" w:firstRowFirstColumn="0" w:firstRowLastColumn="0" w:lastRowFirstColumn="0" w:lastRowLastColumn="0"/>
-            <w:tcW w:w="9350" w:type="dxa"/>
+            <w:tcW w:w="8210" w:type="dxa"/>
             <w:tcBorders>
               <w:right w:val="single" w:sz="4" w:space="0" w:color="4472C4" w:themeColor="accent5"/>
             </w:tcBorders>
@@ -10692,10 +10668,18 @@
               <w:ind w:left="0" w:firstLine="0"/>
               <w:rPr>
                 <w:b w:val="0"/>
-              </w:rPr>
-            </w:pPr>
-            <w:r>
-              <w:t xml:space="preserve">Cách kích hoạt: </w:t>
+                <w:i/>
+              </w:rPr>
+            </w:pPr>
+            <w:r>
+              <w:t>Cách kích hoạt:</w:t>
+            </w:r>
+            <w:r>
+              <w:rPr>
+                <w:b w:val="0"/>
+                <w:i/>
+              </w:rPr>
+              <w:t xml:space="preserve"> Tự động.</w:t>
             </w:r>
           </w:p>
         </w:tc>
@@ -10704,7 +10688,7 @@
         <w:tc>
           <w:tcPr>
             <w:cnfStyle w:val="001000000000" w:firstRow="0" w:lastRow="0" w:firstColumn="1" w:lastColumn="0" w:oddVBand="0" w:evenVBand="0" w:oddHBand="0" w:evenHBand="0" w:firstRowFirstColumn="0" w:firstRowLastColumn="0" w:lastRowFirstColumn="0" w:lastRowLastColumn="0"/>
-            <w:tcW w:w="9350" w:type="dxa"/>
+            <w:tcW w:w="8210" w:type="dxa"/>
             <w:tcBorders>
               <w:right w:val="none" w:sz="0" w:space="0" w:color="auto"/>
             </w:tcBorders>
@@ -10713,41 +10697,60 @@
             <w:pPr>
               <w:pStyle w:val="ListParagraph1"/>
               <w:ind w:left="0" w:firstLine="0"/>
+              <w:rPr>
+                <w:b w:val="0"/>
+              </w:rPr>
             </w:pPr>
             <w:r>
               <w:t>Các luồng xử lý:</w:t>
             </w:r>
           </w:p>
-        </w:tc>
-      </w:tr>
-      <w:tr>
-        <w:trPr>
-          <w:cnfStyle w:val="000000100000" w:firstRow="0" w:lastRow="0" w:firstColumn="0" w:lastColumn="0" w:oddVBand="0" w:evenVBand="0" w:oddHBand="1" w:evenHBand="0" w:firstRowFirstColumn="0" w:firstRowLastColumn="0" w:lastRowFirstColumn="0" w:lastRowLastColumn="0"/>
-        </w:trPr>
-        <w:tc>
-          <w:tcPr>
-            <w:cnfStyle w:val="001000000000" w:firstRow="0" w:lastRow="0" w:firstColumn="1" w:lastColumn="0" w:oddVBand="0" w:evenVBand="0" w:oddHBand="0" w:evenHBand="0" w:firstRowFirstColumn="0" w:firstRowLastColumn="0" w:lastRowFirstColumn="0" w:lastRowLastColumn="0"/>
-            <w:tcW w:w="9350" w:type="dxa"/>
-            <w:tcBorders>
-              <w:right w:val="none" w:sz="0" w:space="0" w:color="auto"/>
-            </w:tcBorders>
-          </w:tcPr>
-          <w:p>
-            <w:pPr>
-              <w:pStyle w:val="ListParagraph1"/>
-              <w:ind w:left="0" w:firstLine="0"/>
-              <w:rPr>
-                <w:b w:val="0"/>
-              </w:rPr>
-            </w:pPr>
-            <w:r>
-              <w:t>Hậu điều kiện:</w:t>
-            </w:r>
-            <w:r>
-              <w:rPr>
-                <w:b w:val="0"/>
-              </w:rPr>
-              <w:t xml:space="preserve"> </w:t>
+          <w:p>
+            <w:pPr>
+              <w:pStyle w:val="ListParagraph1"/>
+              <w:numPr>
+                <w:ilvl w:val="0"/>
+                <w:numId w:val="62"/>
+              </w:numPr>
+              <w:rPr>
+                <w:b w:val="0"/>
+              </w:rPr>
+            </w:pPr>
+            <w:r>
+              <w:rPr>
+                <w:b w:val="0"/>
+              </w:rPr>
+              <w:t>Tìm tất cả cán bộ không có đánh dấu điểm danh vào lẫn điểm danh ra tổng hợp thành một danh sách lưu vào hệ thống.</w:t>
+            </w:r>
+          </w:p>
+          <w:p>
+            <w:pPr>
+              <w:pStyle w:val="ListParagraph1"/>
+              <w:numPr>
+                <w:ilvl w:val="0"/>
+                <w:numId w:val="62"/>
+              </w:numPr>
+              <w:rPr>
+                <w:b w:val="0"/>
+              </w:rPr>
+            </w:pPr>
+            <w:r>
+              <w:rPr>
+                <w:b w:val="0"/>
+              </w:rPr>
+              <w:t>Tìm</w:t>
+            </w:r>
+            <w:r>
+              <w:rPr>
+                <w:b w:val="0"/>
+              </w:rPr>
+              <w:t xml:space="preserve"> tất cả sinh viên</w:t>
+            </w:r>
+            <w:r>
+              <w:rPr>
+                <w:b w:val="0"/>
+              </w:rPr>
+              <w:t xml:space="preserve"> không có đánh dấu điểm danh vào lẫn điểm danh ra tổng hợp thành một danh sách lưu vào hệ thống</w:t>
             </w:r>
           </w:p>
         </w:tc>
@@ -10763,9 +10766,14 @@
         <w:pStyle w:val="Demuccap1"/>
         <w:outlineLvl w:val="0"/>
       </w:pPr>
-      <w:bookmarkStart w:id="31" w:name="_Toc487891479"/>
+      <w:bookmarkStart w:id="30" w:name="UC_19"/>
+      <w:bookmarkStart w:id="31" w:name="_Toc487891478"/>
       <w:r>
-        <w:t>Tạo danh sách vắng một chiều:</w:t>
+        <w:t>Tạo danh sách có mặt</w:t>
+      </w:r>
+      <w:bookmarkEnd w:id="30"/>
+      <w:r>
+        <w:t>:</w:t>
       </w:r>
       <w:bookmarkEnd w:id="31"/>
     </w:p>
@@ -10789,7 +10797,7 @@
         <w:tc>
           <w:tcPr>
             <w:cnfStyle w:val="001000000100" w:firstRow="0" w:lastRow="0" w:firstColumn="1" w:lastColumn="0" w:oddVBand="0" w:evenVBand="0" w:oddHBand="0" w:evenHBand="0" w:firstRowFirstColumn="1" w:firstRowLastColumn="0" w:lastRowFirstColumn="0" w:lastRowLastColumn="0"/>
-            <w:tcW w:w="9350" w:type="dxa"/>
+            <w:tcW w:w="8210" w:type="dxa"/>
             <w:tcBorders>
               <w:bottom w:val="none" w:sz="0" w:space="0" w:color="auto"/>
               <w:right w:val="none" w:sz="0" w:space="0" w:color="auto"/>
@@ -10808,6 +10816,9 @@
             </w:r>
             <w:r>
               <w:t>_</w:t>
+            </w:r>
+            <w:r>
+              <w:t>19</w:t>
             </w:r>
           </w:p>
         </w:tc>
@@ -10819,7 +10830,7 @@
         <w:tc>
           <w:tcPr>
             <w:cnfStyle w:val="001000000000" w:firstRow="0" w:lastRow="0" w:firstColumn="1" w:lastColumn="0" w:oddVBand="0" w:evenVBand="0" w:oddHBand="0" w:evenHBand="0" w:firstRowFirstColumn="0" w:firstRowLastColumn="0" w:lastRowFirstColumn="0" w:lastRowLastColumn="0"/>
-            <w:tcW w:w="9350" w:type="dxa"/>
+            <w:tcW w:w="8210" w:type="dxa"/>
             <w:tcBorders>
               <w:top w:val="none" w:sz="0" w:space="0" w:color="auto"/>
               <w:bottom w:val="none" w:sz="0" w:space="0" w:color="auto"/>
@@ -10843,6 +10854,18 @@
               </w:rPr>
               <w:t xml:space="preserve"> </w:t>
             </w:r>
+            <w:r>
+              <w:rPr>
+                <w:b w:val="0"/>
+              </w:rPr>
+              <w:t>Tạo danh sách có</w:t>
+            </w:r>
+            <w:r>
+              <w:rPr>
+                <w:b w:val="0"/>
+              </w:rPr>
+              <w:t xml:space="preserve"> mặt.</w:t>
+            </w:r>
           </w:p>
         </w:tc>
       </w:tr>
@@ -10850,7 +10873,7 @@
         <w:tc>
           <w:tcPr>
             <w:cnfStyle w:val="001000000000" w:firstRow="0" w:lastRow="0" w:firstColumn="1" w:lastColumn="0" w:oddVBand="0" w:evenVBand="0" w:oddHBand="0" w:evenHBand="0" w:firstRowFirstColumn="0" w:firstRowLastColumn="0" w:lastRowFirstColumn="0" w:lastRowLastColumn="0"/>
-            <w:tcW w:w="9350" w:type="dxa"/>
+            <w:tcW w:w="8210" w:type="dxa"/>
             <w:tcBorders>
               <w:right w:val="none" w:sz="0" w:space="0" w:color="auto"/>
             </w:tcBorders>
@@ -10871,6 +10894,24 @@
                 <w:b w:val="0"/>
               </w:rPr>
               <w:t xml:space="preserve"> </w:t>
+            </w:r>
+            <w:r>
+              <w:rPr>
+                <w:b w:val="0"/>
+              </w:rPr>
+              <w:t>Tạo danh sách</w:t>
+            </w:r>
+            <w:r>
+              <w:rPr>
+                <w:b w:val="0"/>
+              </w:rPr>
+              <w:t xml:space="preserve"> có</w:t>
+            </w:r>
+            <w:r>
+              <w:rPr>
+                <w:b w:val="0"/>
+              </w:rPr>
+              <w:t xml:space="preserve"> điểm danh vào lẫn điểm danh ra khi đã đang ký tham gia sự kiện.</w:t>
             </w:r>
           </w:p>
         </w:tc>
@@ -10882,7 +10923,7 @@
         <w:tc>
           <w:tcPr>
             <w:cnfStyle w:val="001000000000" w:firstRow="0" w:lastRow="0" w:firstColumn="1" w:lastColumn="0" w:oddVBand="0" w:evenVBand="0" w:oddHBand="0" w:evenHBand="0" w:firstRowFirstColumn="0" w:firstRowLastColumn="0" w:lastRowFirstColumn="0" w:lastRowLastColumn="0"/>
-            <w:tcW w:w="9350" w:type="dxa"/>
+            <w:tcW w:w="8210" w:type="dxa"/>
             <w:tcBorders>
               <w:top w:val="none" w:sz="0" w:space="0" w:color="auto"/>
               <w:bottom w:val="none" w:sz="0" w:space="0" w:color="auto"/>
@@ -10906,6 +10947,12 @@
               </w:rPr>
               <w:t xml:space="preserve"> </w:t>
             </w:r>
+            <w:r>
+              <w:rPr>
+                <w:b w:val="0"/>
+              </w:rPr>
+              <w:t>Người dùng.</w:t>
+            </w:r>
           </w:p>
         </w:tc>
       </w:tr>
@@ -10913,7 +10960,7 @@
         <w:tc>
           <w:tcPr>
             <w:cnfStyle w:val="001000000000" w:firstRow="0" w:lastRow="0" w:firstColumn="1" w:lastColumn="0" w:oddVBand="0" w:evenVBand="0" w:oddHBand="0" w:evenHBand="0" w:firstRowFirstColumn="0" w:firstRowLastColumn="0" w:lastRowFirstColumn="0" w:lastRowLastColumn="0"/>
-            <w:tcW w:w="9350" w:type="dxa"/>
+            <w:tcW w:w="8210" w:type="dxa"/>
             <w:tcBorders>
               <w:bottom w:val="single" w:sz="4" w:space="0" w:color="4472C4" w:themeColor="accent5"/>
               <w:right w:val="none" w:sz="0" w:space="0" w:color="auto"/>
@@ -10925,6 +10972,7 @@
               <w:ind w:left="0" w:firstLine="0"/>
               <w:rPr>
                 <w:b w:val="0"/>
+                <w:i/>
               </w:rPr>
             </w:pPr>
             <w:r>
@@ -10935,6 +10983,13 @@
                 <w:b w:val="0"/>
               </w:rPr>
               <w:t xml:space="preserve"> </w:t>
+            </w:r>
+            <w:r>
+              <w:rPr>
+                <w:b w:val="0"/>
+                <w:i/>
+              </w:rPr>
+              <w:t>không có.</w:t>
             </w:r>
           </w:p>
         </w:tc>
@@ -10946,7 +11001,7 @@
         <w:tc>
           <w:tcPr>
             <w:cnfStyle w:val="001000000000" w:firstRow="0" w:lastRow="0" w:firstColumn="1" w:lastColumn="0" w:oddVBand="0" w:evenVBand="0" w:oddHBand="0" w:evenHBand="0" w:firstRowFirstColumn="0" w:firstRowLastColumn="0" w:lastRowFirstColumn="0" w:lastRowLastColumn="0"/>
-            <w:tcW w:w="9350" w:type="dxa"/>
+            <w:tcW w:w="8210" w:type="dxa"/>
             <w:tcBorders>
               <w:right w:val="single" w:sz="4" w:space="0" w:color="4472C4" w:themeColor="accent5"/>
             </w:tcBorders>
@@ -10957,10 +11012,18 @@
               <w:ind w:left="0" w:firstLine="0"/>
               <w:rPr>
                 <w:b w:val="0"/>
-              </w:rPr>
-            </w:pPr>
-            <w:r>
-              <w:t xml:space="preserve">Cách kích hoạt: </w:t>
+                <w:i/>
+              </w:rPr>
+            </w:pPr>
+            <w:r>
+              <w:t>Cách kích hoạt:</w:t>
+            </w:r>
+            <w:r>
+              <w:rPr>
+                <w:b w:val="0"/>
+                <w:i/>
+              </w:rPr>
+              <w:t xml:space="preserve"> Tự động.</w:t>
             </w:r>
           </w:p>
         </w:tc>
@@ -10969,7 +11032,7 @@
         <w:tc>
           <w:tcPr>
             <w:cnfStyle w:val="001000000000" w:firstRow="0" w:lastRow="0" w:firstColumn="1" w:lastColumn="0" w:oddVBand="0" w:evenVBand="0" w:oddHBand="0" w:evenHBand="0" w:firstRowFirstColumn="0" w:firstRowLastColumn="0" w:lastRowFirstColumn="0" w:lastRowLastColumn="0"/>
-            <w:tcW w:w="9350" w:type="dxa"/>
+            <w:tcW w:w="8210" w:type="dxa"/>
             <w:tcBorders>
               <w:right w:val="none" w:sz="0" w:space="0" w:color="auto"/>
             </w:tcBorders>
@@ -10978,41 +11041,60 @@
             <w:pPr>
               <w:pStyle w:val="ListParagraph1"/>
               <w:ind w:left="0" w:firstLine="0"/>
+              <w:rPr>
+                <w:b w:val="0"/>
+              </w:rPr>
             </w:pPr>
             <w:r>
               <w:t>Các luồng xử lý:</w:t>
             </w:r>
           </w:p>
-        </w:tc>
-      </w:tr>
-      <w:tr>
-        <w:trPr>
-          <w:cnfStyle w:val="000000100000" w:firstRow="0" w:lastRow="0" w:firstColumn="0" w:lastColumn="0" w:oddVBand="0" w:evenVBand="0" w:oddHBand="1" w:evenHBand="0" w:firstRowFirstColumn="0" w:firstRowLastColumn="0" w:lastRowFirstColumn="0" w:lastRowLastColumn="0"/>
-        </w:trPr>
-        <w:tc>
-          <w:tcPr>
-            <w:cnfStyle w:val="001000000000" w:firstRow="0" w:lastRow="0" w:firstColumn="1" w:lastColumn="0" w:oddVBand="0" w:evenVBand="0" w:oddHBand="0" w:evenHBand="0" w:firstRowFirstColumn="0" w:firstRowLastColumn="0" w:lastRowFirstColumn="0" w:lastRowLastColumn="0"/>
-            <w:tcW w:w="9350" w:type="dxa"/>
-            <w:tcBorders>
-              <w:right w:val="none" w:sz="0" w:space="0" w:color="auto"/>
-            </w:tcBorders>
-          </w:tcPr>
-          <w:p>
-            <w:pPr>
-              <w:pStyle w:val="ListParagraph1"/>
-              <w:ind w:left="0" w:firstLine="0"/>
-              <w:rPr>
-                <w:b w:val="0"/>
-              </w:rPr>
-            </w:pPr>
-            <w:r>
-              <w:t>Hậu điều kiện:</w:t>
-            </w:r>
-            <w:r>
-              <w:rPr>
-                <w:b w:val="0"/>
-              </w:rPr>
-              <w:t xml:space="preserve"> </w:t>
+          <w:p>
+            <w:pPr>
+              <w:pStyle w:val="ListParagraph1"/>
+              <w:numPr>
+                <w:ilvl w:val="0"/>
+                <w:numId w:val="63"/>
+              </w:numPr>
+              <w:rPr>
+                <w:b w:val="0"/>
+              </w:rPr>
+            </w:pPr>
+            <w:r>
+              <w:rPr>
+                <w:b w:val="0"/>
+              </w:rPr>
+              <w:t>Tìm</w:t>
+            </w:r>
+            <w:r>
+              <w:rPr>
+                <w:b w:val="0"/>
+              </w:rPr>
+              <w:t xml:space="preserve"> tất cả cán bộ</w:t>
+            </w:r>
+            <w:r>
+              <w:rPr>
+                <w:b w:val="0"/>
+              </w:rPr>
+              <w:t xml:space="preserve"> có đánh dấu điểm danh vào lẫn điểm danh ra tổng hợp thành một danh sách lưu vào hệ thống.</w:t>
+            </w:r>
+          </w:p>
+          <w:p>
+            <w:pPr>
+              <w:pStyle w:val="ListParagraph1"/>
+              <w:numPr>
+                <w:ilvl w:val="0"/>
+                <w:numId w:val="63"/>
+              </w:numPr>
+              <w:rPr>
+                <w:b w:val="0"/>
+              </w:rPr>
+            </w:pPr>
+            <w:r>
+              <w:rPr>
+                <w:b w:val="0"/>
+              </w:rPr>
+              <w:t>Tìm tất cả sinh viên có đánh dấu điểm danh vào lẫn điểm danh ra tổng hợp thành một danh sách lưu vào hệ thống</w:t>
             </w:r>
           </w:p>
         </w:tc>
@@ -11028,11 +11110,16 @@
         <w:pStyle w:val="Demuccap1"/>
         <w:outlineLvl w:val="0"/>
       </w:pPr>
-      <w:bookmarkStart w:id="32" w:name="_Toc487891480"/>
+      <w:bookmarkStart w:id="32" w:name="UC_20"/>
+      <w:bookmarkStart w:id="33" w:name="_Toc487891479"/>
       <w:r>
-        <w:t>Tạo danh sách có mặt không đăng ký:</w:t>
+        <w:t>Tạo danh sách vắng một chiều</w:t>
       </w:r>
       <w:bookmarkEnd w:id="32"/>
+      <w:r>
+        <w:t>:</w:t>
+      </w:r>
+      <w:bookmarkEnd w:id="33"/>
     </w:p>
     <w:tbl>
       <w:tblPr>
@@ -11054,7 +11141,7 @@
         <w:tc>
           <w:tcPr>
             <w:cnfStyle w:val="001000000100" w:firstRow="0" w:lastRow="0" w:firstColumn="1" w:lastColumn="0" w:oddVBand="0" w:evenVBand="0" w:oddHBand="0" w:evenHBand="0" w:firstRowFirstColumn="1" w:firstRowLastColumn="0" w:lastRowFirstColumn="0" w:lastRowLastColumn="0"/>
-            <w:tcW w:w="9350" w:type="dxa"/>
+            <w:tcW w:w="8210" w:type="dxa"/>
             <w:tcBorders>
               <w:bottom w:val="none" w:sz="0" w:space="0" w:color="auto"/>
               <w:right w:val="none" w:sz="0" w:space="0" w:color="auto"/>
@@ -11073,6 +11160,9 @@
             </w:r>
             <w:r>
               <w:t>_</w:t>
+            </w:r>
+            <w:r>
+              <w:t>20</w:t>
             </w:r>
           </w:p>
         </w:tc>
@@ -11084,7 +11174,7 @@
         <w:tc>
           <w:tcPr>
             <w:cnfStyle w:val="001000000000" w:firstRow="0" w:lastRow="0" w:firstColumn="1" w:lastColumn="0" w:oddVBand="0" w:evenVBand="0" w:oddHBand="0" w:evenHBand="0" w:firstRowFirstColumn="0" w:firstRowLastColumn="0" w:lastRowFirstColumn="0" w:lastRowLastColumn="0"/>
-            <w:tcW w:w="9350" w:type="dxa"/>
+            <w:tcW w:w="8210" w:type="dxa"/>
             <w:tcBorders>
               <w:top w:val="none" w:sz="0" w:space="0" w:color="auto"/>
               <w:bottom w:val="none" w:sz="0" w:space="0" w:color="auto"/>
@@ -11108,6 +11198,18 @@
               </w:rPr>
               <w:t xml:space="preserve"> </w:t>
             </w:r>
+            <w:r>
+              <w:rPr>
+                <w:b w:val="0"/>
+              </w:rPr>
+              <w:t>Tạo danh sách vắng một chiều</w:t>
+            </w:r>
+            <w:r>
+              <w:rPr>
+                <w:b w:val="0"/>
+              </w:rPr>
+              <w:t>.</w:t>
+            </w:r>
           </w:p>
         </w:tc>
       </w:tr>
@@ -11115,7 +11217,7 @@
         <w:tc>
           <w:tcPr>
             <w:cnfStyle w:val="001000000000" w:firstRow="0" w:lastRow="0" w:firstColumn="1" w:lastColumn="0" w:oddVBand="0" w:evenVBand="0" w:oddHBand="0" w:evenHBand="0" w:firstRowFirstColumn="0" w:firstRowLastColumn="0" w:lastRowFirstColumn="0" w:lastRowLastColumn="0"/>
-            <w:tcW w:w="9350" w:type="dxa"/>
+            <w:tcW w:w="8210" w:type="dxa"/>
             <w:tcBorders>
               <w:right w:val="none" w:sz="0" w:space="0" w:color="auto"/>
             </w:tcBorders>
@@ -11136,6 +11238,18 @@
                 <w:b w:val="0"/>
               </w:rPr>
               <w:t xml:space="preserve"> </w:t>
+            </w:r>
+            <w:r>
+              <w:rPr>
+                <w:b w:val="0"/>
+              </w:rPr>
+              <w:t>Tạo danh sách chỉ có hoặc điểm danh vào hoặc</w:t>
+            </w:r>
+            <w:r>
+              <w:rPr>
+                <w:b w:val="0"/>
+              </w:rPr>
+              <w:t xml:space="preserve"> điểm danh ra khi đã đang ký tham gia sự kiện.</w:t>
             </w:r>
           </w:p>
         </w:tc>
@@ -11147,7 +11261,7 @@
         <w:tc>
           <w:tcPr>
             <w:cnfStyle w:val="001000000000" w:firstRow="0" w:lastRow="0" w:firstColumn="1" w:lastColumn="0" w:oddVBand="0" w:evenVBand="0" w:oddHBand="0" w:evenHBand="0" w:firstRowFirstColumn="0" w:firstRowLastColumn="0" w:lastRowFirstColumn="0" w:lastRowLastColumn="0"/>
-            <w:tcW w:w="9350" w:type="dxa"/>
+            <w:tcW w:w="8210" w:type="dxa"/>
             <w:tcBorders>
               <w:top w:val="none" w:sz="0" w:space="0" w:color="auto"/>
               <w:bottom w:val="none" w:sz="0" w:space="0" w:color="auto"/>
@@ -11171,6 +11285,12 @@
               </w:rPr>
               <w:t xml:space="preserve"> </w:t>
             </w:r>
+            <w:r>
+              <w:rPr>
+                <w:b w:val="0"/>
+              </w:rPr>
+              <w:t>Người dùng.</w:t>
+            </w:r>
           </w:p>
         </w:tc>
       </w:tr>
@@ -11178,7 +11298,7 @@
         <w:tc>
           <w:tcPr>
             <w:cnfStyle w:val="001000000000" w:firstRow="0" w:lastRow="0" w:firstColumn="1" w:lastColumn="0" w:oddVBand="0" w:evenVBand="0" w:oddHBand="0" w:evenHBand="0" w:firstRowFirstColumn="0" w:firstRowLastColumn="0" w:lastRowFirstColumn="0" w:lastRowLastColumn="0"/>
-            <w:tcW w:w="9350" w:type="dxa"/>
+            <w:tcW w:w="8210" w:type="dxa"/>
             <w:tcBorders>
               <w:bottom w:val="single" w:sz="4" w:space="0" w:color="4472C4" w:themeColor="accent5"/>
               <w:right w:val="none" w:sz="0" w:space="0" w:color="auto"/>
@@ -11190,9 +11310,11 @@
               <w:ind w:left="0" w:firstLine="0"/>
               <w:rPr>
                 <w:b w:val="0"/>
-              </w:rPr>
-            </w:pPr>
-            <w:r>
+                <w:i/>
+              </w:rPr>
+            </w:pPr>
+            <w:r>
+              <w:lastRenderedPageBreak/>
               <w:t>Tiền điều kiện:</w:t>
             </w:r>
             <w:r>
@@ -11200,6 +11322,13 @@
                 <w:b w:val="0"/>
               </w:rPr>
               <w:t xml:space="preserve"> </w:t>
+            </w:r>
+            <w:r>
+              <w:rPr>
+                <w:b w:val="0"/>
+                <w:i/>
+              </w:rPr>
+              <w:t>không có.</w:t>
             </w:r>
           </w:p>
         </w:tc>
@@ -11211,7 +11340,7 @@
         <w:tc>
           <w:tcPr>
             <w:cnfStyle w:val="001000000000" w:firstRow="0" w:lastRow="0" w:firstColumn="1" w:lastColumn="0" w:oddVBand="0" w:evenVBand="0" w:oddHBand="0" w:evenHBand="0" w:firstRowFirstColumn="0" w:firstRowLastColumn="0" w:lastRowFirstColumn="0" w:lastRowLastColumn="0"/>
-            <w:tcW w:w="9350" w:type="dxa"/>
+            <w:tcW w:w="8210" w:type="dxa"/>
             <w:tcBorders>
               <w:right w:val="single" w:sz="4" w:space="0" w:color="4472C4" w:themeColor="accent5"/>
             </w:tcBorders>
@@ -11222,10 +11351,18 @@
               <w:ind w:left="0" w:firstLine="0"/>
               <w:rPr>
                 <w:b w:val="0"/>
-              </w:rPr>
-            </w:pPr>
-            <w:r>
-              <w:t xml:space="preserve">Cách kích hoạt: </w:t>
+                <w:i/>
+              </w:rPr>
+            </w:pPr>
+            <w:r>
+              <w:t>Cách kích hoạt:</w:t>
+            </w:r>
+            <w:r>
+              <w:rPr>
+                <w:b w:val="0"/>
+                <w:i/>
+              </w:rPr>
+              <w:t xml:space="preserve"> Tự động.</w:t>
             </w:r>
           </w:p>
         </w:tc>
@@ -11234,7 +11371,7 @@
         <w:tc>
           <w:tcPr>
             <w:cnfStyle w:val="001000000000" w:firstRow="0" w:lastRow="0" w:firstColumn="1" w:lastColumn="0" w:oddVBand="0" w:evenVBand="0" w:oddHBand="0" w:evenHBand="0" w:firstRowFirstColumn="0" w:firstRowLastColumn="0" w:lastRowFirstColumn="0" w:lastRowLastColumn="0"/>
-            <w:tcW w:w="9350" w:type="dxa"/>
+            <w:tcW w:w="8210" w:type="dxa"/>
             <w:tcBorders>
               <w:right w:val="none" w:sz="0" w:space="0" w:color="auto"/>
             </w:tcBorders>
@@ -11243,9 +11380,152 @@
             <w:pPr>
               <w:pStyle w:val="ListParagraph1"/>
               <w:ind w:left="0" w:firstLine="0"/>
+              <w:rPr>
+                <w:b w:val="0"/>
+              </w:rPr>
             </w:pPr>
             <w:r>
               <w:t>Các luồng xử lý:</w:t>
+            </w:r>
+          </w:p>
+          <w:p>
+            <w:pPr>
+              <w:pStyle w:val="ListParagraph1"/>
+              <w:numPr>
+                <w:ilvl w:val="0"/>
+                <w:numId w:val="64"/>
+              </w:numPr>
+              <w:rPr>
+                <w:b w:val="0"/>
+              </w:rPr>
+            </w:pPr>
+            <w:r>
+              <w:rPr>
+                <w:b w:val="0"/>
+              </w:rPr>
+              <w:t xml:space="preserve">Tìm tất cả cán bộ </w:t>
+            </w:r>
+            <w:r>
+              <w:rPr>
+                <w:b w:val="0"/>
+              </w:rPr>
+              <w:t xml:space="preserve">chỉ có hoặc </w:t>
+            </w:r>
+            <w:r>
+              <w:rPr>
+                <w:b w:val="0"/>
+              </w:rPr>
+              <w:t>điểm danh vào</w:t>
+            </w:r>
+            <w:r>
+              <w:rPr>
+                <w:b w:val="0"/>
+              </w:rPr>
+              <w:t xml:space="preserve"> hoặc</w:t>
+            </w:r>
+            <w:r>
+              <w:rPr>
+                <w:b w:val="0"/>
+              </w:rPr>
+              <w:t xml:space="preserve"> điểm danh ra tổng hợp thành một danh sách lưu vào hệ thống.</w:t>
+            </w:r>
+          </w:p>
+          <w:p>
+            <w:pPr>
+              <w:pStyle w:val="ListParagraph1"/>
+              <w:numPr>
+                <w:ilvl w:val="0"/>
+                <w:numId w:val="64"/>
+              </w:numPr>
+              <w:rPr>
+                <w:b w:val="0"/>
+              </w:rPr>
+            </w:pPr>
+            <w:r>
+              <w:rPr>
+                <w:b w:val="0"/>
+              </w:rPr>
+              <w:t>Tìm</w:t>
+            </w:r>
+            <w:r>
+              <w:rPr>
+                <w:b w:val="0"/>
+              </w:rPr>
+              <w:t xml:space="preserve"> tất cả sinh viên</w:t>
+            </w:r>
+            <w:r>
+              <w:rPr>
+                <w:b w:val="0"/>
+              </w:rPr>
+              <w:t xml:space="preserve"> chỉ có hoặc điểm danh vào hoặc điểm danh ra tổng hợp thành một danh sách lưu vào hệ thống.</w:t>
+            </w:r>
+          </w:p>
+        </w:tc>
+      </w:tr>
+    </w:tbl>
+    <w:p>
+      <w:pPr>
+        <w:ind w:left="0" w:firstLine="0"/>
+      </w:pPr>
+    </w:p>
+    <w:p>
+      <w:pPr>
+        <w:pStyle w:val="Demuccap1"/>
+        <w:outlineLvl w:val="0"/>
+      </w:pPr>
+      <w:bookmarkStart w:id="34" w:name="UC_21"/>
+      <w:bookmarkStart w:id="35" w:name="_Toc487891480"/>
+      <w:r>
+        <w:t>Tạo danh sách có mặt không đăng ký</w:t>
+      </w:r>
+      <w:bookmarkEnd w:id="34"/>
+      <w:r>
+        <w:t>:</w:t>
+      </w:r>
+      <w:bookmarkEnd w:id="35"/>
+    </w:p>
+    <w:tbl>
+      <w:tblPr>
+        <w:tblStyle w:val="ListTable3-Accent5"/>
+        <w:tblW w:w="0" w:type="auto"/>
+        <w:tblBorders>
+          <w:insideH w:val="single" w:sz="4" w:space="0" w:color="4472C4" w:themeColor="accent5"/>
+          <w:insideV w:val="single" w:sz="4" w:space="0" w:color="4472C4" w:themeColor="accent5"/>
+        </w:tblBorders>
+        <w:tblLook w:val="04A0" w:firstRow="1" w:lastRow="0" w:firstColumn="1" w:lastColumn="0" w:noHBand="0" w:noVBand="1"/>
+      </w:tblPr>
+      <w:tblGrid>
+        <w:gridCol w:w="8210"/>
+      </w:tblGrid>
+      <w:tr>
+        <w:trPr>
+          <w:cnfStyle w:val="100000000000" w:firstRow="1" w:lastRow="0" w:firstColumn="0" w:lastColumn="0" w:oddVBand="0" w:evenVBand="0" w:oddHBand="0" w:evenHBand="0" w:firstRowFirstColumn="0" w:firstRowLastColumn="0" w:lastRowFirstColumn="0" w:lastRowLastColumn="0"/>
+        </w:trPr>
+        <w:tc>
+          <w:tcPr>
+            <w:cnfStyle w:val="001000000100" w:firstRow="0" w:lastRow="0" w:firstColumn="1" w:lastColumn="0" w:oddVBand="0" w:evenVBand="0" w:oddHBand="0" w:evenHBand="0" w:firstRowFirstColumn="1" w:firstRowLastColumn="0" w:lastRowFirstColumn="0" w:lastRowLastColumn="0"/>
+            <w:tcW w:w="8210" w:type="dxa"/>
+            <w:tcBorders>
+              <w:bottom w:val="none" w:sz="0" w:space="0" w:color="auto"/>
+              <w:right w:val="none" w:sz="0" w:space="0" w:color="auto"/>
+            </w:tcBorders>
+          </w:tcPr>
+          <w:p>
+            <w:pPr>
+              <w:pStyle w:val="ListParagraph1"/>
+              <w:ind w:left="0" w:firstLine="0"/>
+            </w:pPr>
+            <w:r>
+              <w:t>Mã số</w:t>
+            </w:r>
+            <w:r>
+              <w:t>: UC</w:t>
+            </w:r>
+            <w:r>
+              <w:t>_</w:t>
+            </w:r>
+            <w:r>
+              <w:t>21</w:t>
             </w:r>
           </w:p>
         </w:tc>
@@ -11257,7 +11537,50 @@
         <w:tc>
           <w:tcPr>
             <w:cnfStyle w:val="001000000000" w:firstRow="0" w:lastRow="0" w:firstColumn="1" w:lastColumn="0" w:oddVBand="0" w:evenVBand="0" w:oddHBand="0" w:evenHBand="0" w:firstRowFirstColumn="0" w:firstRowLastColumn="0" w:lastRowFirstColumn="0" w:lastRowLastColumn="0"/>
-            <w:tcW w:w="9350" w:type="dxa"/>
+            <w:tcW w:w="8210" w:type="dxa"/>
+            <w:tcBorders>
+              <w:top w:val="none" w:sz="0" w:space="0" w:color="auto"/>
+              <w:bottom w:val="none" w:sz="0" w:space="0" w:color="auto"/>
+              <w:right w:val="none" w:sz="0" w:space="0" w:color="auto"/>
+            </w:tcBorders>
+          </w:tcPr>
+          <w:p>
+            <w:pPr>
+              <w:pStyle w:val="ListParagraph1"/>
+              <w:ind w:left="0" w:firstLine="0"/>
+              <w:rPr>
+                <w:b w:val="0"/>
+              </w:rPr>
+            </w:pPr>
+            <w:r>
+              <w:t>Tên Use Case:</w:t>
+            </w:r>
+            <w:r>
+              <w:rPr>
+                <w:b w:val="0"/>
+              </w:rPr>
+              <w:t xml:space="preserve"> </w:t>
+            </w:r>
+            <w:r>
+              <w:rPr>
+                <w:b w:val="0"/>
+              </w:rPr>
+              <w:t>Tạo danh sách có mặt không đăng ký</w:t>
+            </w:r>
+            <w:r>
+              <w:rPr>
+                <w:b w:val="0"/>
+              </w:rPr>
+              <w:t>.</w:t>
+            </w:r>
+          </w:p>
+        </w:tc>
+      </w:tr>
+      <w:tr>
+        <w:tc>
+          <w:tcPr>
+            <w:cnfStyle w:val="001000000000" w:firstRow="0" w:lastRow="0" w:firstColumn="1" w:lastColumn="0" w:oddVBand="0" w:evenVBand="0" w:oddHBand="0" w:evenHBand="0" w:firstRowFirstColumn="0" w:firstRowLastColumn="0" w:lastRowFirstColumn="0" w:lastRowLastColumn="0"/>
+            <w:tcW w:w="8210" w:type="dxa"/>
             <w:tcBorders>
               <w:right w:val="none" w:sz="0" w:space="0" w:color="auto"/>
             </w:tcBorders>
@@ -11271,7 +11594,7 @@
               </w:rPr>
             </w:pPr>
             <w:r>
-              <w:t>Hậu điều kiện:</w:t>
+              <w:t>Mô tả:</w:t>
             </w:r>
             <w:r>
               <w:rPr>
@@ -11279,6 +11602,197 @@
               </w:rPr>
               <w:t xml:space="preserve"> </w:t>
             </w:r>
+            <w:r>
+              <w:rPr>
+                <w:b w:val="0"/>
+              </w:rPr>
+              <w:t xml:space="preserve">Tạo danh sách chỉ có </w:t>
+            </w:r>
+            <w:r>
+              <w:rPr>
+                <w:b w:val="0"/>
+              </w:rPr>
+              <w:t>điểm danh nhưng không có trong danh sách đăng ký tham gia</w:t>
+            </w:r>
+            <w:r>
+              <w:rPr>
+                <w:b w:val="0"/>
+              </w:rPr>
+              <w:t>.</w:t>
+            </w:r>
+          </w:p>
+        </w:tc>
+      </w:tr>
+      <w:tr>
+        <w:trPr>
+          <w:cnfStyle w:val="000000100000" w:firstRow="0" w:lastRow="0" w:firstColumn="0" w:lastColumn="0" w:oddVBand="0" w:evenVBand="0" w:oddHBand="1" w:evenHBand="0" w:firstRowFirstColumn="0" w:firstRowLastColumn="0" w:lastRowFirstColumn="0" w:lastRowLastColumn="0"/>
+        </w:trPr>
+        <w:tc>
+          <w:tcPr>
+            <w:cnfStyle w:val="001000000000" w:firstRow="0" w:lastRow="0" w:firstColumn="1" w:lastColumn="0" w:oddVBand="0" w:evenVBand="0" w:oddHBand="0" w:evenHBand="0" w:firstRowFirstColumn="0" w:firstRowLastColumn="0" w:lastRowFirstColumn="0" w:lastRowLastColumn="0"/>
+            <w:tcW w:w="8210" w:type="dxa"/>
+            <w:tcBorders>
+              <w:top w:val="none" w:sz="0" w:space="0" w:color="auto"/>
+              <w:bottom w:val="none" w:sz="0" w:space="0" w:color="auto"/>
+              <w:right w:val="none" w:sz="0" w:space="0" w:color="auto"/>
+            </w:tcBorders>
+          </w:tcPr>
+          <w:p>
+            <w:pPr>
+              <w:pStyle w:val="ListParagraph1"/>
+              <w:ind w:left="0" w:firstLine="0"/>
+              <w:rPr>
+                <w:b w:val="0"/>
+              </w:rPr>
+            </w:pPr>
+            <w:r>
+              <w:t>Actor chính:</w:t>
+            </w:r>
+            <w:r>
+              <w:rPr>
+                <w:b w:val="0"/>
+              </w:rPr>
+              <w:t xml:space="preserve"> </w:t>
+            </w:r>
+            <w:r>
+              <w:rPr>
+                <w:b w:val="0"/>
+              </w:rPr>
+              <w:t>Người dùng.</w:t>
+            </w:r>
+          </w:p>
+        </w:tc>
+      </w:tr>
+      <w:tr>
+        <w:tc>
+          <w:tcPr>
+            <w:cnfStyle w:val="001000000000" w:firstRow="0" w:lastRow="0" w:firstColumn="1" w:lastColumn="0" w:oddVBand="0" w:evenVBand="0" w:oddHBand="0" w:evenHBand="0" w:firstRowFirstColumn="0" w:firstRowLastColumn="0" w:lastRowFirstColumn="0" w:lastRowLastColumn="0"/>
+            <w:tcW w:w="8210" w:type="dxa"/>
+            <w:tcBorders>
+              <w:bottom w:val="single" w:sz="4" w:space="0" w:color="4472C4" w:themeColor="accent5"/>
+              <w:right w:val="none" w:sz="0" w:space="0" w:color="auto"/>
+            </w:tcBorders>
+          </w:tcPr>
+          <w:p>
+            <w:pPr>
+              <w:pStyle w:val="ListParagraph1"/>
+              <w:ind w:left="0" w:firstLine="0"/>
+              <w:rPr>
+                <w:b w:val="0"/>
+                <w:i/>
+              </w:rPr>
+            </w:pPr>
+            <w:r>
+              <w:t>Tiền điều kiện:</w:t>
+            </w:r>
+            <w:r>
+              <w:rPr>
+                <w:b w:val="0"/>
+              </w:rPr>
+              <w:t xml:space="preserve"> </w:t>
+            </w:r>
+            <w:r>
+              <w:rPr>
+                <w:b w:val="0"/>
+                <w:i/>
+              </w:rPr>
+              <w:t>không có.</w:t>
+            </w:r>
+          </w:p>
+        </w:tc>
+      </w:tr>
+      <w:tr>
+        <w:trPr>
+          <w:cnfStyle w:val="000000100000" w:firstRow="0" w:lastRow="0" w:firstColumn="0" w:lastColumn="0" w:oddVBand="0" w:evenVBand="0" w:oddHBand="1" w:evenHBand="0" w:firstRowFirstColumn="0" w:firstRowLastColumn="0" w:lastRowFirstColumn="0" w:lastRowLastColumn="0"/>
+        </w:trPr>
+        <w:tc>
+          <w:tcPr>
+            <w:cnfStyle w:val="001000000000" w:firstRow="0" w:lastRow="0" w:firstColumn="1" w:lastColumn="0" w:oddVBand="0" w:evenVBand="0" w:oddHBand="0" w:evenHBand="0" w:firstRowFirstColumn="0" w:firstRowLastColumn="0" w:lastRowFirstColumn="0" w:lastRowLastColumn="0"/>
+            <w:tcW w:w="8210" w:type="dxa"/>
+            <w:tcBorders>
+              <w:right w:val="single" w:sz="4" w:space="0" w:color="4472C4" w:themeColor="accent5"/>
+            </w:tcBorders>
+          </w:tcPr>
+          <w:p>
+            <w:pPr>
+              <w:pStyle w:val="ListParagraph1"/>
+              <w:ind w:left="0" w:firstLine="0"/>
+              <w:rPr>
+                <w:b w:val="0"/>
+                <w:i/>
+              </w:rPr>
+            </w:pPr>
+            <w:r>
+              <w:t>Cách kích hoạt:</w:t>
+            </w:r>
+            <w:r>
+              <w:rPr>
+                <w:b w:val="0"/>
+                <w:i/>
+              </w:rPr>
+              <w:t xml:space="preserve"> Tự động.</w:t>
+            </w:r>
+          </w:p>
+        </w:tc>
+      </w:tr>
+      <w:tr>
+        <w:tc>
+          <w:tcPr>
+            <w:cnfStyle w:val="001000000000" w:firstRow="0" w:lastRow="0" w:firstColumn="1" w:lastColumn="0" w:oddVBand="0" w:evenVBand="0" w:oddHBand="0" w:evenHBand="0" w:firstRowFirstColumn="0" w:firstRowLastColumn="0" w:lastRowFirstColumn="0" w:lastRowLastColumn="0"/>
+            <w:tcW w:w="8210" w:type="dxa"/>
+            <w:tcBorders>
+              <w:right w:val="none" w:sz="0" w:space="0" w:color="auto"/>
+            </w:tcBorders>
+          </w:tcPr>
+          <w:p>
+            <w:pPr>
+              <w:pStyle w:val="ListParagraph1"/>
+              <w:ind w:left="0" w:firstLine="0"/>
+              <w:rPr>
+                <w:b w:val="0"/>
+              </w:rPr>
+            </w:pPr>
+            <w:r>
+              <w:t>Các luồng xử lý:</w:t>
+            </w:r>
+          </w:p>
+          <w:p>
+            <w:pPr>
+              <w:pStyle w:val="ListParagraph1"/>
+              <w:numPr>
+                <w:ilvl w:val="0"/>
+                <w:numId w:val="65"/>
+              </w:numPr>
+              <w:rPr>
+                <w:b w:val="0"/>
+              </w:rPr>
+            </w:pPr>
+            <w:r>
+              <w:rPr>
+                <w:b w:val="0"/>
+              </w:rPr>
+              <w:t>Load danh sách đã đăng ký sự kiện của sinh viên và giảng viên.</w:t>
+            </w:r>
+          </w:p>
+          <w:p>
+            <w:pPr>
+              <w:pStyle w:val="ListParagraph1"/>
+              <w:numPr>
+                <w:ilvl w:val="0"/>
+                <w:numId w:val="65"/>
+              </w:numPr>
+              <w:rPr>
+                <w:b w:val="0"/>
+              </w:rPr>
+            </w:pPr>
+            <w:r>
+              <w:rPr>
+                <w:b w:val="0"/>
+              </w:rPr>
+              <w:t>So sánh các mã thẻ đã điểm danh với danh sách đã đăng ký, nếu không tìm thấy trong danh sách này thì thêm thông tin người này vào danh sách lưu vào hệ thống.</w:t>
+            </w:r>
+            <w:bookmarkStart w:id="36" w:name="_GoBack"/>
+            <w:bookmarkEnd w:id="36"/>
           </w:p>
         </w:tc>
       </w:tr>
@@ -11359,7 +11873,7 @@
           <w:rPr>
             <w:noProof/>
           </w:rPr>
-          <w:t>11</w:t>
+          <w:t>13</w:t>
         </w:r>
         <w:r>
           <w:rPr>
@@ -11516,7 +12030,7 @@
         <v:path o:extrusionok="f" gradientshapeok="t" o:connecttype="rect"/>
         <o:lock v:ext="edit" aspectratio="t"/>
       </v:shapetype>
-      <v:shape id="_x0000_i1060" type="#_x0000_t75" style="width:2in;height:2in" o:bullet="t">
+      <v:shape id="_x0000_i1041" type="#_x0000_t75" style="width:2in;height:2in" o:bullet="t">
         <v:imagedata r:id="rId1" o:title=""/>
       </v:shape>
     </w:pict>
@@ -13343,6 +13857,98 @@
     </w:lvl>
   </w:abstractNum>
   <w:abstractNum w:abstractNumId="20" w15:restartNumberingAfterBreak="0">
+    <w:nsid w:val="226818E4"/>
+    <w:multiLevelType w:val="hybridMultilevel"/>
+    <w:tmpl w:val="1D442276"/>
+    <w:lvl w:ilvl="0" w:tplc="8394633E">
+      <w:start w:val="1"/>
+      <w:numFmt w:val="decimal"/>
+      <w:lvlText w:val="%1."/>
+      <w:lvlJc w:val="left"/>
+      <w:pPr>
+        <w:ind w:left="720" w:hanging="360"/>
+      </w:pPr>
+      <w:rPr>
+        <w:rFonts w:hint="default"/>
+        <w:b w:val="0"/>
+        <w:i w:val="0"/>
+        <w:u w:val="none"/>
+      </w:rPr>
+    </w:lvl>
+    <w:lvl w:ilvl="1" w:tplc="04090019" w:tentative="1">
+      <w:start w:val="1"/>
+      <w:numFmt w:val="lowerLetter"/>
+      <w:lvlText w:val="%2."/>
+      <w:lvlJc w:val="left"/>
+      <w:pPr>
+        <w:ind w:left="1440" w:hanging="360"/>
+      </w:pPr>
+    </w:lvl>
+    <w:lvl w:ilvl="2" w:tplc="0409001B" w:tentative="1">
+      <w:start w:val="1"/>
+      <w:numFmt w:val="lowerRoman"/>
+      <w:lvlText w:val="%3."/>
+      <w:lvlJc w:val="right"/>
+      <w:pPr>
+        <w:ind w:left="2160" w:hanging="180"/>
+      </w:pPr>
+    </w:lvl>
+    <w:lvl w:ilvl="3" w:tplc="0409000F" w:tentative="1">
+      <w:start w:val="1"/>
+      <w:numFmt w:val="decimal"/>
+      <w:lvlText w:val="%4."/>
+      <w:lvlJc w:val="left"/>
+      <w:pPr>
+        <w:ind w:left="2880" w:hanging="360"/>
+      </w:pPr>
+    </w:lvl>
+    <w:lvl w:ilvl="4" w:tplc="04090019" w:tentative="1">
+      <w:start w:val="1"/>
+      <w:numFmt w:val="lowerLetter"/>
+      <w:lvlText w:val="%5."/>
+      <w:lvlJc w:val="left"/>
+      <w:pPr>
+        <w:ind w:left="3600" w:hanging="360"/>
+      </w:pPr>
+    </w:lvl>
+    <w:lvl w:ilvl="5" w:tplc="0409001B" w:tentative="1">
+      <w:start w:val="1"/>
+      <w:numFmt w:val="lowerRoman"/>
+      <w:lvlText w:val="%6."/>
+      <w:lvlJc w:val="right"/>
+      <w:pPr>
+        <w:ind w:left="4320" w:hanging="180"/>
+      </w:pPr>
+    </w:lvl>
+    <w:lvl w:ilvl="6" w:tplc="0409000F" w:tentative="1">
+      <w:start w:val="1"/>
+      <w:numFmt w:val="decimal"/>
+      <w:lvlText w:val="%7."/>
+      <w:lvlJc w:val="left"/>
+      <w:pPr>
+        <w:ind w:left="5040" w:hanging="360"/>
+      </w:pPr>
+    </w:lvl>
+    <w:lvl w:ilvl="7" w:tplc="04090019" w:tentative="1">
+      <w:start w:val="1"/>
+      <w:numFmt w:val="lowerLetter"/>
+      <w:lvlText w:val="%8."/>
+      <w:lvlJc w:val="left"/>
+      <w:pPr>
+        <w:ind w:left="5760" w:hanging="360"/>
+      </w:pPr>
+    </w:lvl>
+    <w:lvl w:ilvl="8" w:tplc="0409001B" w:tentative="1">
+      <w:start w:val="1"/>
+      <w:numFmt w:val="lowerRoman"/>
+      <w:lvlText w:val="%9."/>
+      <w:lvlJc w:val="right"/>
+      <w:pPr>
+        <w:ind w:left="6480" w:hanging="180"/>
+      </w:pPr>
+    </w:lvl>
+  </w:abstractNum>
+  <w:abstractNum w:abstractNumId="21" w15:restartNumberingAfterBreak="0">
     <w:nsid w:val="23B513CE"/>
     <w:multiLevelType w:val="hybridMultilevel"/>
     <w:tmpl w:val="B04CFCD2"/>
@@ -13428,7 +14034,7 @@
       </w:pPr>
     </w:lvl>
   </w:abstractNum>
-  <w:abstractNum w:abstractNumId="21" w15:restartNumberingAfterBreak="0">
+  <w:abstractNum w:abstractNumId="22" w15:restartNumberingAfterBreak="0">
     <w:nsid w:val="241B6971"/>
     <w:multiLevelType w:val="hybridMultilevel"/>
     <w:tmpl w:val="AC165D58"/>
@@ -13514,7 +14120,7 @@
       </w:pPr>
     </w:lvl>
   </w:abstractNum>
-  <w:abstractNum w:abstractNumId="22" w15:restartNumberingAfterBreak="0">
+  <w:abstractNum w:abstractNumId="23" w15:restartNumberingAfterBreak="0">
     <w:nsid w:val="252238B1"/>
     <w:multiLevelType w:val="multilevel"/>
     <w:tmpl w:val="252238B1"/>
@@ -13608,7 +14214,7 @@
       </w:pPr>
     </w:lvl>
   </w:abstractNum>
-  <w:abstractNum w:abstractNumId="23" w15:restartNumberingAfterBreak="0">
+  <w:abstractNum w:abstractNumId="24" w15:restartNumberingAfterBreak="0">
     <w:nsid w:val="2769337D"/>
     <w:multiLevelType w:val="hybridMultilevel"/>
     <w:tmpl w:val="15C6C4F0"/>
@@ -13694,7 +14300,7 @@
       </w:pPr>
     </w:lvl>
   </w:abstractNum>
-  <w:abstractNum w:abstractNumId="24" w15:restartNumberingAfterBreak="0">
+  <w:abstractNum w:abstractNumId="25" w15:restartNumberingAfterBreak="0">
     <w:nsid w:val="2F4072ED"/>
     <w:multiLevelType w:val="multilevel"/>
     <w:tmpl w:val="2F4072ED"/>
@@ -13787,7 +14393,7 @@
       </w:pPr>
     </w:lvl>
   </w:abstractNum>
-  <w:abstractNum w:abstractNumId="25" w15:restartNumberingAfterBreak="0">
+  <w:abstractNum w:abstractNumId="26" w15:restartNumberingAfterBreak="0">
     <w:nsid w:val="316958F2"/>
     <w:multiLevelType w:val="hybridMultilevel"/>
     <w:tmpl w:val="EF2E6EC8"/>
@@ -13873,7 +14479,7 @@
       </w:pPr>
     </w:lvl>
   </w:abstractNum>
-  <w:abstractNum w:abstractNumId="26" w15:restartNumberingAfterBreak="0">
+  <w:abstractNum w:abstractNumId="27" w15:restartNumberingAfterBreak="0">
     <w:nsid w:val="3294275D"/>
     <w:multiLevelType w:val="hybridMultilevel"/>
     <w:tmpl w:val="8A0098A8"/>
@@ -13959,7 +14565,7 @@
       </w:pPr>
     </w:lvl>
   </w:abstractNum>
-  <w:abstractNum w:abstractNumId="27" w15:restartNumberingAfterBreak="0">
+  <w:abstractNum w:abstractNumId="28" w15:restartNumberingAfterBreak="0">
     <w:nsid w:val="33841F82"/>
     <w:multiLevelType w:val="multilevel"/>
     <w:tmpl w:val="33841F82"/>
@@ -14143,7 +14749,7 @@
       </w:rPr>
     </w:lvl>
   </w:abstractNum>
-  <w:abstractNum w:abstractNumId="28" w15:restartNumberingAfterBreak="0">
+  <w:abstractNum w:abstractNumId="29" w15:restartNumberingAfterBreak="0">
     <w:nsid w:val="39344D6A"/>
     <w:multiLevelType w:val="hybridMultilevel"/>
     <w:tmpl w:val="380A57EA"/>
@@ -14229,7 +14835,7 @@
       </w:pPr>
     </w:lvl>
   </w:abstractNum>
-  <w:abstractNum w:abstractNumId="29" w15:restartNumberingAfterBreak="0">
+  <w:abstractNum w:abstractNumId="30" w15:restartNumberingAfterBreak="0">
     <w:nsid w:val="3AAE7538"/>
     <w:multiLevelType w:val="multilevel"/>
     <w:tmpl w:val="3AAE7538"/>
@@ -14321,7 +14927,7 @@
       </w:pPr>
     </w:lvl>
   </w:abstractNum>
-  <w:abstractNum w:abstractNumId="30" w15:restartNumberingAfterBreak="0">
+  <w:abstractNum w:abstractNumId="31" w15:restartNumberingAfterBreak="0">
     <w:nsid w:val="3B07350C"/>
     <w:multiLevelType w:val="hybridMultilevel"/>
     <w:tmpl w:val="BB5A1D10"/>
@@ -14407,7 +15013,7 @@
       </w:pPr>
     </w:lvl>
   </w:abstractNum>
-  <w:abstractNum w:abstractNumId="31" w15:restartNumberingAfterBreak="0">
+  <w:abstractNum w:abstractNumId="32" w15:restartNumberingAfterBreak="0">
     <w:nsid w:val="3D4E28D5"/>
     <w:multiLevelType w:val="hybridMultilevel"/>
     <w:tmpl w:val="EF2E6EC8"/>
@@ -14493,7 +15099,7 @@
       </w:pPr>
     </w:lvl>
   </w:abstractNum>
-  <w:abstractNum w:abstractNumId="32" w15:restartNumberingAfterBreak="0">
+  <w:abstractNum w:abstractNumId="33" w15:restartNumberingAfterBreak="0">
     <w:nsid w:val="45115CCA"/>
     <w:multiLevelType w:val="multilevel"/>
     <w:tmpl w:val="45115CCA"/>
@@ -14586,7 +15192,7 @@
       </w:pPr>
     </w:lvl>
   </w:abstractNum>
-  <w:abstractNum w:abstractNumId="33" w15:restartNumberingAfterBreak="0">
+  <w:abstractNum w:abstractNumId="34" w15:restartNumberingAfterBreak="0">
     <w:nsid w:val="459935F3"/>
     <w:multiLevelType w:val="hybridMultilevel"/>
     <w:tmpl w:val="380A57EA"/>
@@ -14672,7 +15278,7 @@
       </w:pPr>
     </w:lvl>
   </w:abstractNum>
-  <w:abstractNum w:abstractNumId="34" w15:restartNumberingAfterBreak="0">
+  <w:abstractNum w:abstractNumId="35" w15:restartNumberingAfterBreak="0">
     <w:nsid w:val="46B24DFC"/>
     <w:multiLevelType w:val="multilevel"/>
     <w:tmpl w:val="46B24DFC"/>
@@ -14813,7 +15419,7 @@
       </w:rPr>
     </w:lvl>
   </w:abstractNum>
-  <w:abstractNum w:abstractNumId="35" w15:restartNumberingAfterBreak="0">
+  <w:abstractNum w:abstractNumId="36" w15:restartNumberingAfterBreak="0">
     <w:nsid w:val="47F55583"/>
     <w:multiLevelType w:val="hybridMultilevel"/>
     <w:tmpl w:val="EF2E6EC8"/>
@@ -14899,7 +15505,99 @@
       </w:pPr>
     </w:lvl>
   </w:abstractNum>
-  <w:abstractNum w:abstractNumId="36" w15:restartNumberingAfterBreak="0">
+  <w:abstractNum w:abstractNumId="37" w15:restartNumberingAfterBreak="0">
+    <w:nsid w:val="49185ACC"/>
+    <w:multiLevelType w:val="hybridMultilevel"/>
+    <w:tmpl w:val="1D442276"/>
+    <w:lvl w:ilvl="0" w:tplc="8394633E">
+      <w:start w:val="1"/>
+      <w:numFmt w:val="decimal"/>
+      <w:lvlText w:val="%1."/>
+      <w:lvlJc w:val="left"/>
+      <w:pPr>
+        <w:ind w:left="720" w:hanging="360"/>
+      </w:pPr>
+      <w:rPr>
+        <w:rFonts w:hint="default"/>
+        <w:b w:val="0"/>
+        <w:i w:val="0"/>
+        <w:u w:val="none"/>
+      </w:rPr>
+    </w:lvl>
+    <w:lvl w:ilvl="1" w:tplc="04090019" w:tentative="1">
+      <w:start w:val="1"/>
+      <w:numFmt w:val="lowerLetter"/>
+      <w:lvlText w:val="%2."/>
+      <w:lvlJc w:val="left"/>
+      <w:pPr>
+        <w:ind w:left="1440" w:hanging="360"/>
+      </w:pPr>
+    </w:lvl>
+    <w:lvl w:ilvl="2" w:tplc="0409001B" w:tentative="1">
+      <w:start w:val="1"/>
+      <w:numFmt w:val="lowerRoman"/>
+      <w:lvlText w:val="%3."/>
+      <w:lvlJc w:val="right"/>
+      <w:pPr>
+        <w:ind w:left="2160" w:hanging="180"/>
+      </w:pPr>
+    </w:lvl>
+    <w:lvl w:ilvl="3" w:tplc="0409000F" w:tentative="1">
+      <w:start w:val="1"/>
+      <w:numFmt w:val="decimal"/>
+      <w:lvlText w:val="%4."/>
+      <w:lvlJc w:val="left"/>
+      <w:pPr>
+        <w:ind w:left="2880" w:hanging="360"/>
+      </w:pPr>
+    </w:lvl>
+    <w:lvl w:ilvl="4" w:tplc="04090019" w:tentative="1">
+      <w:start w:val="1"/>
+      <w:numFmt w:val="lowerLetter"/>
+      <w:lvlText w:val="%5."/>
+      <w:lvlJc w:val="left"/>
+      <w:pPr>
+        <w:ind w:left="3600" w:hanging="360"/>
+      </w:pPr>
+    </w:lvl>
+    <w:lvl w:ilvl="5" w:tplc="0409001B" w:tentative="1">
+      <w:start w:val="1"/>
+      <w:numFmt w:val="lowerRoman"/>
+      <w:lvlText w:val="%6."/>
+      <w:lvlJc w:val="right"/>
+      <w:pPr>
+        <w:ind w:left="4320" w:hanging="180"/>
+      </w:pPr>
+    </w:lvl>
+    <w:lvl w:ilvl="6" w:tplc="0409000F" w:tentative="1">
+      <w:start w:val="1"/>
+      <w:numFmt w:val="decimal"/>
+      <w:lvlText w:val="%7."/>
+      <w:lvlJc w:val="left"/>
+      <w:pPr>
+        <w:ind w:left="5040" w:hanging="360"/>
+      </w:pPr>
+    </w:lvl>
+    <w:lvl w:ilvl="7" w:tplc="04090019" w:tentative="1">
+      <w:start w:val="1"/>
+      <w:numFmt w:val="lowerLetter"/>
+      <w:lvlText w:val="%8."/>
+      <w:lvlJc w:val="left"/>
+      <w:pPr>
+        <w:ind w:left="5760" w:hanging="360"/>
+      </w:pPr>
+    </w:lvl>
+    <w:lvl w:ilvl="8" w:tplc="0409001B" w:tentative="1">
+      <w:start w:val="1"/>
+      <w:numFmt w:val="lowerRoman"/>
+      <w:lvlText w:val="%9."/>
+      <w:lvlJc w:val="right"/>
+      <w:pPr>
+        <w:ind w:left="6480" w:hanging="180"/>
+      </w:pPr>
+    </w:lvl>
+  </w:abstractNum>
+  <w:abstractNum w:abstractNumId="38" w15:restartNumberingAfterBreak="0">
     <w:nsid w:val="49463513"/>
     <w:multiLevelType w:val="multilevel"/>
     <w:tmpl w:val="49463513"/>
@@ -15015,7 +15713,99 @@
       </w:rPr>
     </w:lvl>
   </w:abstractNum>
-  <w:abstractNum w:abstractNumId="37" w15:restartNumberingAfterBreak="0">
+  <w:abstractNum w:abstractNumId="39" w15:restartNumberingAfterBreak="0">
+    <w:nsid w:val="4E027A25"/>
+    <w:multiLevelType w:val="hybridMultilevel"/>
+    <w:tmpl w:val="1D442276"/>
+    <w:lvl w:ilvl="0" w:tplc="8394633E">
+      <w:start w:val="1"/>
+      <w:numFmt w:val="decimal"/>
+      <w:lvlText w:val="%1."/>
+      <w:lvlJc w:val="left"/>
+      <w:pPr>
+        <w:ind w:left="720" w:hanging="360"/>
+      </w:pPr>
+      <w:rPr>
+        <w:rFonts w:hint="default"/>
+        <w:b w:val="0"/>
+        <w:i w:val="0"/>
+        <w:u w:val="none"/>
+      </w:rPr>
+    </w:lvl>
+    <w:lvl w:ilvl="1" w:tplc="04090019" w:tentative="1">
+      <w:start w:val="1"/>
+      <w:numFmt w:val="lowerLetter"/>
+      <w:lvlText w:val="%2."/>
+      <w:lvlJc w:val="left"/>
+      <w:pPr>
+        <w:ind w:left="1440" w:hanging="360"/>
+      </w:pPr>
+    </w:lvl>
+    <w:lvl w:ilvl="2" w:tplc="0409001B" w:tentative="1">
+      <w:start w:val="1"/>
+      <w:numFmt w:val="lowerRoman"/>
+      <w:lvlText w:val="%3."/>
+      <w:lvlJc w:val="right"/>
+      <w:pPr>
+        <w:ind w:left="2160" w:hanging="180"/>
+      </w:pPr>
+    </w:lvl>
+    <w:lvl w:ilvl="3" w:tplc="0409000F" w:tentative="1">
+      <w:start w:val="1"/>
+      <w:numFmt w:val="decimal"/>
+      <w:lvlText w:val="%4."/>
+      <w:lvlJc w:val="left"/>
+      <w:pPr>
+        <w:ind w:left="2880" w:hanging="360"/>
+      </w:pPr>
+    </w:lvl>
+    <w:lvl w:ilvl="4" w:tplc="04090019" w:tentative="1">
+      <w:start w:val="1"/>
+      <w:numFmt w:val="lowerLetter"/>
+      <w:lvlText w:val="%5."/>
+      <w:lvlJc w:val="left"/>
+      <w:pPr>
+        <w:ind w:left="3600" w:hanging="360"/>
+      </w:pPr>
+    </w:lvl>
+    <w:lvl w:ilvl="5" w:tplc="0409001B" w:tentative="1">
+      <w:start w:val="1"/>
+      <w:numFmt w:val="lowerRoman"/>
+      <w:lvlText w:val="%6."/>
+      <w:lvlJc w:val="right"/>
+      <w:pPr>
+        <w:ind w:left="4320" w:hanging="180"/>
+      </w:pPr>
+    </w:lvl>
+    <w:lvl w:ilvl="6" w:tplc="0409000F" w:tentative="1">
+      <w:start w:val="1"/>
+      <w:numFmt w:val="decimal"/>
+      <w:lvlText w:val="%7."/>
+      <w:lvlJc w:val="left"/>
+      <w:pPr>
+        <w:ind w:left="5040" w:hanging="360"/>
+      </w:pPr>
+    </w:lvl>
+    <w:lvl w:ilvl="7" w:tplc="04090019" w:tentative="1">
+      <w:start w:val="1"/>
+      <w:numFmt w:val="lowerLetter"/>
+      <w:lvlText w:val="%8."/>
+      <w:lvlJc w:val="left"/>
+      <w:pPr>
+        <w:ind w:left="5760" w:hanging="360"/>
+      </w:pPr>
+    </w:lvl>
+    <w:lvl w:ilvl="8" w:tplc="0409001B" w:tentative="1">
+      <w:start w:val="1"/>
+      <w:numFmt w:val="lowerRoman"/>
+      <w:lvlText w:val="%9."/>
+      <w:lvlJc w:val="right"/>
+      <w:pPr>
+        <w:ind w:left="6480" w:hanging="180"/>
+      </w:pPr>
+    </w:lvl>
+  </w:abstractNum>
+  <w:abstractNum w:abstractNumId="40" w15:restartNumberingAfterBreak="0">
     <w:nsid w:val="4ECD4DFC"/>
     <w:multiLevelType w:val="hybridMultilevel"/>
     <w:tmpl w:val="380A57EA"/>
@@ -15101,7 +15891,7 @@
       </w:pPr>
     </w:lvl>
   </w:abstractNum>
-  <w:abstractNum w:abstractNumId="38" w15:restartNumberingAfterBreak="0">
+  <w:abstractNum w:abstractNumId="41" w15:restartNumberingAfterBreak="0">
     <w:nsid w:val="5133668A"/>
     <w:multiLevelType w:val="hybridMultilevel"/>
     <w:tmpl w:val="1DE0965A"/>
@@ -15187,7 +15977,99 @@
       </w:pPr>
     </w:lvl>
   </w:abstractNum>
-  <w:abstractNum w:abstractNumId="39" w15:restartNumberingAfterBreak="0">
+  <w:abstractNum w:abstractNumId="42" w15:restartNumberingAfterBreak="0">
+    <w:nsid w:val="52752C65"/>
+    <w:multiLevelType w:val="hybridMultilevel"/>
+    <w:tmpl w:val="3152A0B8"/>
+    <w:lvl w:ilvl="0" w:tplc="8394633E">
+      <w:start w:val="1"/>
+      <w:numFmt w:val="decimal"/>
+      <w:lvlText w:val="%1."/>
+      <w:lvlJc w:val="left"/>
+      <w:pPr>
+        <w:ind w:left="720" w:hanging="360"/>
+      </w:pPr>
+      <w:rPr>
+        <w:rFonts w:hint="default"/>
+        <w:b w:val="0"/>
+        <w:i w:val="0"/>
+        <w:u w:val="none"/>
+      </w:rPr>
+    </w:lvl>
+    <w:lvl w:ilvl="1" w:tplc="04090019" w:tentative="1">
+      <w:start w:val="1"/>
+      <w:numFmt w:val="lowerLetter"/>
+      <w:lvlText w:val="%2."/>
+      <w:lvlJc w:val="left"/>
+      <w:pPr>
+        <w:ind w:left="1440" w:hanging="360"/>
+      </w:pPr>
+    </w:lvl>
+    <w:lvl w:ilvl="2" w:tplc="0409001B" w:tentative="1">
+      <w:start w:val="1"/>
+      <w:numFmt w:val="lowerRoman"/>
+      <w:lvlText w:val="%3."/>
+      <w:lvlJc w:val="right"/>
+      <w:pPr>
+        <w:ind w:left="2160" w:hanging="180"/>
+      </w:pPr>
+    </w:lvl>
+    <w:lvl w:ilvl="3" w:tplc="0409000F" w:tentative="1">
+      <w:start w:val="1"/>
+      <w:numFmt w:val="decimal"/>
+      <w:lvlText w:val="%4."/>
+      <w:lvlJc w:val="left"/>
+      <w:pPr>
+        <w:ind w:left="2880" w:hanging="360"/>
+      </w:pPr>
+    </w:lvl>
+    <w:lvl w:ilvl="4" w:tplc="04090019" w:tentative="1">
+      <w:start w:val="1"/>
+      <w:numFmt w:val="lowerLetter"/>
+      <w:lvlText w:val="%5."/>
+      <w:lvlJc w:val="left"/>
+      <w:pPr>
+        <w:ind w:left="3600" w:hanging="360"/>
+      </w:pPr>
+    </w:lvl>
+    <w:lvl w:ilvl="5" w:tplc="0409001B" w:tentative="1">
+      <w:start w:val="1"/>
+      <w:numFmt w:val="lowerRoman"/>
+      <w:lvlText w:val="%6."/>
+      <w:lvlJc w:val="right"/>
+      <w:pPr>
+        <w:ind w:left="4320" w:hanging="180"/>
+      </w:pPr>
+    </w:lvl>
+    <w:lvl w:ilvl="6" w:tplc="0409000F" w:tentative="1">
+      <w:start w:val="1"/>
+      <w:numFmt w:val="decimal"/>
+      <w:lvlText w:val="%7."/>
+      <w:lvlJc w:val="left"/>
+      <w:pPr>
+        <w:ind w:left="5040" w:hanging="360"/>
+      </w:pPr>
+    </w:lvl>
+    <w:lvl w:ilvl="7" w:tplc="04090019" w:tentative="1">
+      <w:start w:val="1"/>
+      <w:numFmt w:val="lowerLetter"/>
+      <w:lvlText w:val="%8."/>
+      <w:lvlJc w:val="left"/>
+      <w:pPr>
+        <w:ind w:left="5760" w:hanging="360"/>
+      </w:pPr>
+    </w:lvl>
+    <w:lvl w:ilvl="8" w:tplc="0409001B" w:tentative="1">
+      <w:start w:val="1"/>
+      <w:numFmt w:val="lowerRoman"/>
+      <w:lvlText w:val="%9."/>
+      <w:lvlJc w:val="right"/>
+      <w:pPr>
+        <w:ind w:left="6480" w:hanging="180"/>
+      </w:pPr>
+    </w:lvl>
+  </w:abstractNum>
+  <w:abstractNum w:abstractNumId="43" w15:restartNumberingAfterBreak="0">
     <w:nsid w:val="53547B1B"/>
     <w:multiLevelType w:val="multilevel"/>
     <w:tmpl w:val="53547B1B"/>
@@ -15280,7 +16162,7 @@
       </w:pPr>
     </w:lvl>
   </w:abstractNum>
-  <w:abstractNum w:abstractNumId="40" w15:restartNumberingAfterBreak="0">
+  <w:abstractNum w:abstractNumId="44" w15:restartNumberingAfterBreak="0">
     <w:nsid w:val="53937735"/>
     <w:multiLevelType w:val="multilevel"/>
     <w:tmpl w:val="53937735"/>
@@ -15373,7 +16255,7 @@
       </w:pPr>
     </w:lvl>
   </w:abstractNum>
-  <w:abstractNum w:abstractNumId="41" w15:restartNumberingAfterBreak="0">
+  <w:abstractNum w:abstractNumId="45" w15:restartNumberingAfterBreak="0">
     <w:nsid w:val="53BF1758"/>
     <w:multiLevelType w:val="hybridMultilevel"/>
     <w:tmpl w:val="EF2E6EC8"/>
@@ -15459,7 +16341,7 @@
       </w:pPr>
     </w:lvl>
   </w:abstractNum>
-  <w:abstractNum w:abstractNumId="42" w15:restartNumberingAfterBreak="0">
+  <w:abstractNum w:abstractNumId="46" w15:restartNumberingAfterBreak="0">
     <w:nsid w:val="576B5DFB"/>
     <w:multiLevelType w:val="multilevel"/>
     <w:tmpl w:val="576B5DFB"/>
@@ -15551,7 +16433,93 @@
       </w:pPr>
     </w:lvl>
   </w:abstractNum>
-  <w:abstractNum w:abstractNumId="43" w15:restartNumberingAfterBreak="0">
+  <w:abstractNum w:abstractNumId="47" w15:restartNumberingAfterBreak="0">
+    <w:nsid w:val="589A5C43"/>
+    <w:multiLevelType w:val="hybridMultilevel"/>
+    <w:tmpl w:val="DDA6B05A"/>
+    <w:lvl w:ilvl="0" w:tplc="0409000F">
+      <w:start w:val="1"/>
+      <w:numFmt w:val="decimal"/>
+      <w:lvlText w:val="%1."/>
+      <w:lvlJc w:val="left"/>
+      <w:pPr>
+        <w:ind w:left="720" w:hanging="360"/>
+      </w:pPr>
+    </w:lvl>
+    <w:lvl w:ilvl="1" w:tplc="04090019" w:tentative="1">
+      <w:start w:val="1"/>
+      <w:numFmt w:val="lowerLetter"/>
+      <w:lvlText w:val="%2."/>
+      <w:lvlJc w:val="left"/>
+      <w:pPr>
+        <w:ind w:left="1440" w:hanging="360"/>
+      </w:pPr>
+    </w:lvl>
+    <w:lvl w:ilvl="2" w:tplc="0409001B" w:tentative="1">
+      <w:start w:val="1"/>
+      <w:numFmt w:val="lowerRoman"/>
+      <w:lvlText w:val="%3."/>
+      <w:lvlJc w:val="right"/>
+      <w:pPr>
+        <w:ind w:left="2160" w:hanging="180"/>
+      </w:pPr>
+    </w:lvl>
+    <w:lvl w:ilvl="3" w:tplc="0409000F" w:tentative="1">
+      <w:start w:val="1"/>
+      <w:numFmt w:val="decimal"/>
+      <w:lvlText w:val="%4."/>
+      <w:lvlJc w:val="left"/>
+      <w:pPr>
+        <w:ind w:left="2880" w:hanging="360"/>
+      </w:pPr>
+    </w:lvl>
+    <w:lvl w:ilvl="4" w:tplc="04090019" w:tentative="1">
+      <w:start w:val="1"/>
+      <w:numFmt w:val="lowerLetter"/>
+      <w:lvlText w:val="%5."/>
+      <w:lvlJc w:val="left"/>
+      <w:pPr>
+        <w:ind w:left="3600" w:hanging="360"/>
+      </w:pPr>
+    </w:lvl>
+    <w:lvl w:ilvl="5" w:tplc="0409001B" w:tentative="1">
+      <w:start w:val="1"/>
+      <w:numFmt w:val="lowerRoman"/>
+      <w:lvlText w:val="%6."/>
+      <w:lvlJc w:val="right"/>
+      <w:pPr>
+        <w:ind w:left="4320" w:hanging="180"/>
+      </w:pPr>
+    </w:lvl>
+    <w:lvl w:ilvl="6" w:tplc="0409000F" w:tentative="1">
+      <w:start w:val="1"/>
+      <w:numFmt w:val="decimal"/>
+      <w:lvlText w:val="%7."/>
+      <w:lvlJc w:val="left"/>
+      <w:pPr>
+        <w:ind w:left="5040" w:hanging="360"/>
+      </w:pPr>
+    </w:lvl>
+    <w:lvl w:ilvl="7" w:tplc="04090019" w:tentative="1">
+      <w:start w:val="1"/>
+      <w:numFmt w:val="lowerLetter"/>
+      <w:lvlText w:val="%8."/>
+      <w:lvlJc w:val="left"/>
+      <w:pPr>
+        <w:ind w:left="5760" w:hanging="360"/>
+      </w:pPr>
+    </w:lvl>
+    <w:lvl w:ilvl="8" w:tplc="0409001B" w:tentative="1">
+      <w:start w:val="1"/>
+      <w:numFmt w:val="lowerRoman"/>
+      <w:lvlText w:val="%9."/>
+      <w:lvlJc w:val="right"/>
+      <w:pPr>
+        <w:ind w:left="6480" w:hanging="180"/>
+      </w:pPr>
+    </w:lvl>
+  </w:abstractNum>
+  <w:abstractNum w:abstractNumId="48" w15:restartNumberingAfterBreak="0">
     <w:nsid w:val="5BE7777E"/>
     <w:multiLevelType w:val="multilevel"/>
     <w:tmpl w:val="5BE7777E"/>
@@ -15641,7 +16609,7 @@
       </w:pPr>
     </w:lvl>
   </w:abstractNum>
-  <w:abstractNum w:abstractNumId="44" w15:restartNumberingAfterBreak="0">
+  <w:abstractNum w:abstractNumId="49" w15:restartNumberingAfterBreak="0">
     <w:nsid w:val="5D3633D1"/>
     <w:multiLevelType w:val="hybridMultilevel"/>
     <w:tmpl w:val="EF2E6EC8"/>
@@ -15727,7 +16695,7 @@
       </w:pPr>
     </w:lvl>
   </w:abstractNum>
-  <w:abstractNum w:abstractNumId="45" w15:restartNumberingAfterBreak="0">
+  <w:abstractNum w:abstractNumId="50" w15:restartNumberingAfterBreak="0">
     <w:nsid w:val="60171970"/>
     <w:multiLevelType w:val="hybridMultilevel"/>
     <w:tmpl w:val="8A0098A8"/>
@@ -15813,7 +16781,7 @@
       </w:pPr>
     </w:lvl>
   </w:abstractNum>
-  <w:abstractNum w:abstractNumId="46" w15:restartNumberingAfterBreak="0">
+  <w:abstractNum w:abstractNumId="51" w15:restartNumberingAfterBreak="0">
     <w:nsid w:val="63D831C3"/>
     <w:multiLevelType w:val="hybridMultilevel"/>
     <w:tmpl w:val="380A57EA"/>
@@ -15899,7 +16867,7 @@
       </w:pPr>
     </w:lvl>
   </w:abstractNum>
-  <w:abstractNum w:abstractNumId="47" w15:restartNumberingAfterBreak="0">
+  <w:abstractNum w:abstractNumId="52" w15:restartNumberingAfterBreak="0">
     <w:nsid w:val="680257A7"/>
     <w:multiLevelType w:val="multilevel"/>
     <w:tmpl w:val="680257A7"/>
@@ -15991,7 +16959,7 @@
       </w:pPr>
     </w:lvl>
   </w:abstractNum>
-  <w:abstractNum w:abstractNumId="48" w15:restartNumberingAfterBreak="0">
+  <w:abstractNum w:abstractNumId="53" w15:restartNumberingAfterBreak="0">
     <w:nsid w:val="6DA76A6E"/>
     <w:multiLevelType w:val="hybridMultilevel"/>
     <w:tmpl w:val="925C3A90"/>
@@ -16077,7 +17045,7 @@
       </w:pPr>
     </w:lvl>
   </w:abstractNum>
-  <w:abstractNum w:abstractNumId="49" w15:restartNumberingAfterBreak="0">
+  <w:abstractNum w:abstractNumId="54" w15:restartNumberingAfterBreak="0">
     <w:nsid w:val="715C201B"/>
     <w:multiLevelType w:val="hybridMultilevel"/>
     <w:tmpl w:val="DDA6B05A"/>
@@ -16163,7 +17131,7 @@
       </w:pPr>
     </w:lvl>
   </w:abstractNum>
-  <w:abstractNum w:abstractNumId="50" w15:restartNumberingAfterBreak="0">
+  <w:abstractNum w:abstractNumId="55" w15:restartNumberingAfterBreak="0">
     <w:nsid w:val="716C0C68"/>
     <w:multiLevelType w:val="hybridMultilevel"/>
     <w:tmpl w:val="DDA6B05A"/>
@@ -16249,7 +17217,7 @@
       </w:pPr>
     </w:lvl>
   </w:abstractNum>
-  <w:abstractNum w:abstractNumId="51" w15:restartNumberingAfterBreak="0">
+  <w:abstractNum w:abstractNumId="56" w15:restartNumberingAfterBreak="0">
     <w:nsid w:val="720C7B18"/>
     <w:multiLevelType w:val="multilevel"/>
     <w:tmpl w:val="720C7B18"/>
@@ -16341,7 +17309,7 @@
       </w:pPr>
     </w:lvl>
   </w:abstractNum>
-  <w:abstractNum w:abstractNumId="52" w15:restartNumberingAfterBreak="0">
+  <w:abstractNum w:abstractNumId="57" w15:restartNumberingAfterBreak="0">
     <w:nsid w:val="738D2AFE"/>
     <w:multiLevelType w:val="multilevel"/>
     <w:tmpl w:val="738D2AFE"/>
@@ -16455,7 +17423,7 @@
       </w:rPr>
     </w:lvl>
   </w:abstractNum>
-  <w:abstractNum w:abstractNumId="53" w15:restartNumberingAfterBreak="0">
+  <w:abstractNum w:abstractNumId="58" w15:restartNumberingAfterBreak="0">
     <w:nsid w:val="747D3BE2"/>
     <w:multiLevelType w:val="multilevel"/>
     <w:tmpl w:val="747D3BE2"/>
@@ -16569,7 +17537,7 @@
       </w:rPr>
     </w:lvl>
   </w:abstractNum>
-  <w:abstractNum w:abstractNumId="54" w15:restartNumberingAfterBreak="0">
+  <w:abstractNum w:abstractNumId="59" w15:restartNumberingAfterBreak="0">
     <w:nsid w:val="762A6DEB"/>
     <w:multiLevelType w:val="hybridMultilevel"/>
     <w:tmpl w:val="185A817E"/>
@@ -16655,7 +17623,99 @@
       </w:pPr>
     </w:lvl>
   </w:abstractNum>
-  <w:abstractNum w:abstractNumId="55" w15:restartNumberingAfterBreak="0">
+  <w:abstractNum w:abstractNumId="60" w15:restartNumberingAfterBreak="0">
+    <w:nsid w:val="78325BF7"/>
+    <w:multiLevelType w:val="hybridMultilevel"/>
+    <w:tmpl w:val="1D442276"/>
+    <w:lvl w:ilvl="0" w:tplc="8394633E">
+      <w:start w:val="1"/>
+      <w:numFmt w:val="decimal"/>
+      <w:lvlText w:val="%1."/>
+      <w:lvlJc w:val="left"/>
+      <w:pPr>
+        <w:ind w:left="720" w:hanging="360"/>
+      </w:pPr>
+      <w:rPr>
+        <w:rFonts w:hint="default"/>
+        <w:b w:val="0"/>
+        <w:i w:val="0"/>
+        <w:u w:val="none"/>
+      </w:rPr>
+    </w:lvl>
+    <w:lvl w:ilvl="1" w:tplc="04090019" w:tentative="1">
+      <w:start w:val="1"/>
+      <w:numFmt w:val="lowerLetter"/>
+      <w:lvlText w:val="%2."/>
+      <w:lvlJc w:val="left"/>
+      <w:pPr>
+        <w:ind w:left="1440" w:hanging="360"/>
+      </w:pPr>
+    </w:lvl>
+    <w:lvl w:ilvl="2" w:tplc="0409001B" w:tentative="1">
+      <w:start w:val="1"/>
+      <w:numFmt w:val="lowerRoman"/>
+      <w:lvlText w:val="%3."/>
+      <w:lvlJc w:val="right"/>
+      <w:pPr>
+        <w:ind w:left="2160" w:hanging="180"/>
+      </w:pPr>
+    </w:lvl>
+    <w:lvl w:ilvl="3" w:tplc="0409000F" w:tentative="1">
+      <w:start w:val="1"/>
+      <w:numFmt w:val="decimal"/>
+      <w:lvlText w:val="%4."/>
+      <w:lvlJc w:val="left"/>
+      <w:pPr>
+        <w:ind w:left="2880" w:hanging="360"/>
+      </w:pPr>
+    </w:lvl>
+    <w:lvl w:ilvl="4" w:tplc="04090019" w:tentative="1">
+      <w:start w:val="1"/>
+      <w:numFmt w:val="lowerLetter"/>
+      <w:lvlText w:val="%5."/>
+      <w:lvlJc w:val="left"/>
+      <w:pPr>
+        <w:ind w:left="3600" w:hanging="360"/>
+      </w:pPr>
+    </w:lvl>
+    <w:lvl w:ilvl="5" w:tplc="0409001B" w:tentative="1">
+      <w:start w:val="1"/>
+      <w:numFmt w:val="lowerRoman"/>
+      <w:lvlText w:val="%6."/>
+      <w:lvlJc w:val="right"/>
+      <w:pPr>
+        <w:ind w:left="4320" w:hanging="180"/>
+      </w:pPr>
+    </w:lvl>
+    <w:lvl w:ilvl="6" w:tplc="0409000F" w:tentative="1">
+      <w:start w:val="1"/>
+      <w:numFmt w:val="decimal"/>
+      <w:lvlText w:val="%7."/>
+      <w:lvlJc w:val="left"/>
+      <w:pPr>
+        <w:ind w:left="5040" w:hanging="360"/>
+      </w:pPr>
+    </w:lvl>
+    <w:lvl w:ilvl="7" w:tplc="04090019" w:tentative="1">
+      <w:start w:val="1"/>
+      <w:numFmt w:val="lowerLetter"/>
+      <w:lvlText w:val="%8."/>
+      <w:lvlJc w:val="left"/>
+      <w:pPr>
+        <w:ind w:left="5760" w:hanging="360"/>
+      </w:pPr>
+    </w:lvl>
+    <w:lvl w:ilvl="8" w:tplc="0409001B" w:tentative="1">
+      <w:start w:val="1"/>
+      <w:numFmt w:val="lowerRoman"/>
+      <w:lvlText w:val="%9."/>
+      <w:lvlJc w:val="right"/>
+      <w:pPr>
+        <w:ind w:left="6480" w:hanging="180"/>
+      </w:pPr>
+    </w:lvl>
+  </w:abstractNum>
+  <w:abstractNum w:abstractNumId="61" w15:restartNumberingAfterBreak="0">
     <w:nsid w:val="79255C0C"/>
     <w:multiLevelType w:val="multilevel"/>
     <w:tmpl w:val="79255C0C"/>
@@ -16794,7 +17854,7 @@
       </w:rPr>
     </w:lvl>
   </w:abstractNum>
-  <w:abstractNum w:abstractNumId="56" w15:restartNumberingAfterBreak="0">
+  <w:abstractNum w:abstractNumId="62" w15:restartNumberingAfterBreak="0">
     <w:nsid w:val="7A6413D9"/>
     <w:multiLevelType w:val="hybridMultilevel"/>
     <w:tmpl w:val="380A57EA"/>
@@ -16880,7 +17940,7 @@
       </w:pPr>
     </w:lvl>
   </w:abstractNum>
-  <w:abstractNum w:abstractNumId="57" w15:restartNumberingAfterBreak="0">
+  <w:abstractNum w:abstractNumId="63" w15:restartNumberingAfterBreak="0">
     <w:nsid w:val="7A682BEC"/>
     <w:multiLevelType w:val="multilevel"/>
     <w:tmpl w:val="7A682BEC"/>
@@ -17002,26 +18062,118 @@
       </w:pPr>
     </w:lvl>
   </w:abstractNum>
+  <w:abstractNum w:abstractNumId="64" w15:restartNumberingAfterBreak="0">
+    <w:nsid w:val="7ADB776E"/>
+    <w:multiLevelType w:val="hybridMultilevel"/>
+    <w:tmpl w:val="1D442276"/>
+    <w:lvl w:ilvl="0" w:tplc="8394633E">
+      <w:start w:val="1"/>
+      <w:numFmt w:val="decimal"/>
+      <w:lvlText w:val="%1."/>
+      <w:lvlJc w:val="left"/>
+      <w:pPr>
+        <w:ind w:left="720" w:hanging="360"/>
+      </w:pPr>
+      <w:rPr>
+        <w:rFonts w:hint="default"/>
+        <w:b w:val="0"/>
+        <w:i w:val="0"/>
+        <w:u w:val="none"/>
+      </w:rPr>
+    </w:lvl>
+    <w:lvl w:ilvl="1" w:tplc="04090019" w:tentative="1">
+      <w:start w:val="1"/>
+      <w:numFmt w:val="lowerLetter"/>
+      <w:lvlText w:val="%2."/>
+      <w:lvlJc w:val="left"/>
+      <w:pPr>
+        <w:ind w:left="1440" w:hanging="360"/>
+      </w:pPr>
+    </w:lvl>
+    <w:lvl w:ilvl="2" w:tplc="0409001B" w:tentative="1">
+      <w:start w:val="1"/>
+      <w:numFmt w:val="lowerRoman"/>
+      <w:lvlText w:val="%3."/>
+      <w:lvlJc w:val="right"/>
+      <w:pPr>
+        <w:ind w:left="2160" w:hanging="180"/>
+      </w:pPr>
+    </w:lvl>
+    <w:lvl w:ilvl="3" w:tplc="0409000F" w:tentative="1">
+      <w:start w:val="1"/>
+      <w:numFmt w:val="decimal"/>
+      <w:lvlText w:val="%4."/>
+      <w:lvlJc w:val="left"/>
+      <w:pPr>
+        <w:ind w:left="2880" w:hanging="360"/>
+      </w:pPr>
+    </w:lvl>
+    <w:lvl w:ilvl="4" w:tplc="04090019" w:tentative="1">
+      <w:start w:val="1"/>
+      <w:numFmt w:val="lowerLetter"/>
+      <w:lvlText w:val="%5."/>
+      <w:lvlJc w:val="left"/>
+      <w:pPr>
+        <w:ind w:left="3600" w:hanging="360"/>
+      </w:pPr>
+    </w:lvl>
+    <w:lvl w:ilvl="5" w:tplc="0409001B" w:tentative="1">
+      <w:start w:val="1"/>
+      <w:numFmt w:val="lowerRoman"/>
+      <w:lvlText w:val="%6."/>
+      <w:lvlJc w:val="right"/>
+      <w:pPr>
+        <w:ind w:left="4320" w:hanging="180"/>
+      </w:pPr>
+    </w:lvl>
+    <w:lvl w:ilvl="6" w:tplc="0409000F" w:tentative="1">
+      <w:start w:val="1"/>
+      <w:numFmt w:val="decimal"/>
+      <w:lvlText w:val="%7."/>
+      <w:lvlJc w:val="left"/>
+      <w:pPr>
+        <w:ind w:left="5040" w:hanging="360"/>
+      </w:pPr>
+    </w:lvl>
+    <w:lvl w:ilvl="7" w:tplc="04090019" w:tentative="1">
+      <w:start w:val="1"/>
+      <w:numFmt w:val="lowerLetter"/>
+      <w:lvlText w:val="%8."/>
+      <w:lvlJc w:val="left"/>
+      <w:pPr>
+        <w:ind w:left="5760" w:hanging="360"/>
+      </w:pPr>
+    </w:lvl>
+    <w:lvl w:ilvl="8" w:tplc="0409001B" w:tentative="1">
+      <w:start w:val="1"/>
+      <w:numFmt w:val="lowerRoman"/>
+      <w:lvlText w:val="%9."/>
+      <w:lvlJc w:val="right"/>
+      <w:pPr>
+        <w:ind w:left="6480" w:hanging="180"/>
+      </w:pPr>
+    </w:lvl>
+  </w:abstractNum>
   <w:num w:numId="1">
-    <w:abstractNumId w:val="40"/>
+    <w:abstractNumId w:val="44"/>
   </w:num>
   <w:num w:numId="2">
     <w:abstractNumId w:val="15"/>
   </w:num>
   <w:num w:numId="3">
-    <w:abstractNumId w:val="22"/>
+    <w:abstractNumId w:val="23"/>
   </w:num>
   <w:num w:numId="4">
-    <w:abstractNumId w:val="47"/>
+    <w:abstractNumId w:val="52"/>
   </w:num>
   <w:num w:numId="5">
     <w:abstractNumId w:val="6"/>
   </w:num>
   <w:num w:numId="6">
-    <w:abstractNumId w:val="29"/>
+    <w:abstractNumId w:val="30"/>
   </w:num>
   <w:num w:numId="7">
-    <w:abstractNumId w:val="42"/>
+    <w:abstractNumId w:val="46"/>
   </w:num>
   <w:num w:numId="8">
     <w:abstractNumId w:val="7"/>
@@ -17030,25 +18182,25 @@
     <w:abstractNumId w:val="10"/>
   </w:num>
   <w:num w:numId="10">
-    <w:abstractNumId w:val="57"/>
+    <w:abstractNumId w:val="63"/>
   </w:num>
   <w:num w:numId="11">
     <w:abstractNumId w:val="2"/>
   </w:num>
   <w:num w:numId="12">
-    <w:abstractNumId w:val="52"/>
+    <w:abstractNumId w:val="57"/>
   </w:num>
   <w:num w:numId="13">
-    <w:abstractNumId w:val="53"/>
+    <w:abstractNumId w:val="58"/>
   </w:num>
   <w:num w:numId="14">
-    <w:abstractNumId w:val="27"/>
+    <w:abstractNumId w:val="28"/>
   </w:num>
   <w:num w:numId="15">
-    <w:abstractNumId w:val="55"/>
+    <w:abstractNumId w:val="61"/>
   </w:num>
   <w:num w:numId="16">
-    <w:abstractNumId w:val="36"/>
+    <w:abstractNumId w:val="38"/>
   </w:num>
   <w:num w:numId="17">
     <w:abstractNumId w:val="11"/>
@@ -17057,31 +18209,31 @@
     <w:abstractNumId w:val="14"/>
   </w:num>
   <w:num w:numId="19">
-    <w:abstractNumId w:val="51"/>
+    <w:abstractNumId w:val="56"/>
   </w:num>
   <w:num w:numId="20">
     <w:abstractNumId w:val="9"/>
   </w:num>
   <w:num w:numId="21">
-    <w:abstractNumId w:val="34"/>
+    <w:abstractNumId w:val="35"/>
   </w:num>
   <w:num w:numId="22">
+    <w:abstractNumId w:val="48"/>
+  </w:num>
+  <w:num w:numId="23">
     <w:abstractNumId w:val="43"/>
   </w:num>
-  <w:num w:numId="23">
-    <w:abstractNumId w:val="39"/>
-  </w:num>
   <w:num w:numId="24">
-    <w:abstractNumId w:val="24"/>
+    <w:abstractNumId w:val="25"/>
   </w:num>
   <w:num w:numId="25">
-    <w:abstractNumId w:val="32"/>
+    <w:abstractNumId w:val="33"/>
   </w:num>
   <w:num w:numId="26">
     <w:abstractNumId w:val="0"/>
   </w:num>
   <w:num w:numId="27">
-    <w:abstractNumId w:val="26"/>
+    <w:abstractNumId w:val="27"/>
   </w:num>
   <w:num w:numId="28">
     <w:abstractNumId w:val="3"/>
@@ -17090,82 +18242,82 @@
     <w:abstractNumId w:val="19"/>
   </w:num>
   <w:num w:numId="30">
-    <w:abstractNumId w:val="45"/>
+    <w:abstractNumId w:val="50"/>
   </w:num>
   <w:num w:numId="31">
     <w:abstractNumId w:val="16"/>
   </w:num>
   <w:num w:numId="32">
-    <w:abstractNumId w:val="20"/>
+    <w:abstractNumId w:val="21"/>
   </w:num>
   <w:num w:numId="33">
-    <w:abstractNumId w:val="23"/>
+    <w:abstractNumId w:val="24"/>
   </w:num>
   <w:num w:numId="34">
-    <w:abstractNumId w:val="21"/>
+    <w:abstractNumId w:val="22"/>
   </w:num>
   <w:num w:numId="35">
-    <w:abstractNumId w:val="41"/>
+    <w:abstractNumId w:val="45"/>
   </w:num>
   <w:num w:numId="36">
-    <w:abstractNumId w:val="35"/>
+    <w:abstractNumId w:val="36"/>
   </w:num>
   <w:num w:numId="37">
-    <w:abstractNumId w:val="30"/>
+    <w:abstractNumId w:val="31"/>
   </w:num>
   <w:num w:numId="38">
-    <w:abstractNumId w:val="48"/>
+    <w:abstractNumId w:val="53"/>
   </w:num>
   <w:num w:numId="39">
-    <w:abstractNumId w:val="28"/>
+    <w:abstractNumId w:val="29"/>
   </w:num>
   <w:num w:numId="40">
-    <w:abstractNumId w:val="31"/>
+    <w:abstractNumId w:val="32"/>
   </w:num>
   <w:num w:numId="41">
     <w:abstractNumId w:val="17"/>
   </w:num>
   <w:num w:numId="42">
-    <w:abstractNumId w:val="46"/>
+    <w:abstractNumId w:val="51"/>
   </w:num>
   <w:num w:numId="43">
     <w:abstractNumId w:val="13"/>
   </w:num>
   <w:num w:numId="44">
-    <w:abstractNumId w:val="44"/>
+    <w:abstractNumId w:val="49"/>
   </w:num>
   <w:num w:numId="45">
     <w:abstractNumId w:val="8"/>
   </w:num>
   <w:num w:numId="46">
-    <w:abstractNumId w:val="33"/>
+    <w:abstractNumId w:val="34"/>
   </w:num>
   <w:num w:numId="47">
     <w:abstractNumId w:val="12"/>
   </w:num>
   <w:num w:numId="48">
-    <w:abstractNumId w:val="25"/>
+    <w:abstractNumId w:val="26"/>
   </w:num>
   <w:num w:numId="49">
     <w:abstractNumId w:val="4"/>
   </w:num>
   <w:num w:numId="50">
-    <w:abstractNumId w:val="37"/>
+    <w:abstractNumId w:val="40"/>
   </w:num>
   <w:num w:numId="51">
-    <w:abstractNumId w:val="56"/>
+    <w:abstractNumId w:val="62"/>
   </w:num>
   <w:num w:numId="52">
     <w:abstractNumId w:val="5"/>
   </w:num>
   <w:num w:numId="53">
+    <w:abstractNumId w:val="59"/>
+  </w:num>
+  <w:num w:numId="54">
     <w:abstractNumId w:val="54"/>
   </w:num>
-  <w:num w:numId="54">
-    <w:abstractNumId w:val="49"/>
-  </w:num>
   <w:num w:numId="55">
-    <w:abstractNumId w:val="50"/>
+    <w:abstractNumId w:val="55"/>
   </w:num>
   <w:num w:numId="56">
     <w:abstractNumId w:val="1"/>
@@ -17174,9 +18326,30 @@
     <w:abstractNumId w:val="18"/>
   </w:num>
   <w:num w:numId="58">
-    <w:abstractNumId w:val="38"/>
+    <w:abstractNumId w:val="41"/>
   </w:num>
-  <w:numIdMacAtCleanup w:val="52"/>
+  <w:num w:numId="59">
+    <w:abstractNumId w:val="47"/>
+  </w:num>
+  <w:num w:numId="60">
+    <w:abstractNumId w:val="42"/>
+  </w:num>
+  <w:num w:numId="61">
+    <w:abstractNumId w:val="20"/>
+  </w:num>
+  <w:num w:numId="62">
+    <w:abstractNumId w:val="37"/>
+  </w:num>
+  <w:num w:numId="63">
+    <w:abstractNumId w:val="60"/>
+  </w:num>
+  <w:num w:numId="64">
+    <w:abstractNumId w:val="39"/>
+  </w:num>
+  <w:num w:numId="65">
+    <w:abstractNumId w:val="64"/>
+  </w:num>
+  <w:numIdMacAtCleanup w:val="65"/>
 </w:numbering>
 </file>
 
@@ -21153,7 +22326,7 @@
 </file>
 
 <file path=customXml/itemProps1.xml><?xml version="1.0" encoding="utf-8"?>
-<ds:datastoreItem xmlns:ds="http://schemas.openxmlformats.org/officeDocument/2006/customXml" ds:itemID="{3E29A788-A0A3-4F88-89DD-A5342B277D5F}">
+<ds:datastoreItem xmlns:ds="http://schemas.openxmlformats.org/officeDocument/2006/customXml" ds:itemID="{18437EB8-5FAF-45A6-AF75-32E18D812724}">
   <ds:schemaRefs>
     <ds:schemaRef ds:uri="http://schemas.openxmlformats.org/officeDocument/2006/bibliography"/>
   </ds:schemaRefs>

</xml_diff>